<commit_message>
Modifico el punto ALCANCE del IEEE 830
</commit_message>
<xml_diff>
--- a/Document/Documento_formato-ieee-830.docx
+++ b/Document/Documento_formato-ieee-830.docx
@@ -1,6 +1,6 @@
 
 <file path=word/document.xml><?xml version="1.0" encoding="utf-8"?>
-<w:document xmlns:wpc="http://schemas.microsoft.com/office/word/2010/wordprocessingCanvas" xmlns:cx="http://schemas.microsoft.com/office/drawing/2014/chartex" xmlns:cx1="http://schemas.microsoft.com/office/drawing/2015/9/8/chartex" xmlns:cx2="http://schemas.microsoft.com/office/drawing/2015/10/21/chartex" xmlns:cx3="http://schemas.microsoft.com/office/drawing/2016/5/9/chartex" xmlns:cx4="http://schemas.microsoft.com/office/drawing/2016/5/10/chartex" xmlns:cx5="http://schemas.microsoft.com/office/drawing/2016/5/11/chartex" xmlns:cx6="http://schemas.microsoft.com/office/drawing/2016/5/12/chartex" xmlns:cx7="http://schemas.microsoft.com/office/drawing/2016/5/13/chartex" xmlns:cx8="http://schemas.microsoft.com/office/drawing/2016/5/14/chartex" xmlns:mc="http://schemas.openxmlformats.org/markup-compatibility/2006" xmlns:aink="http://schemas.microsoft.com/office/drawing/2016/ink" xmlns:am3d="http://schemas.microsoft.com/office/drawing/2017/model3d" xmlns:o="urn:schemas-microsoft-com:office:office" xmlns:oel="http://schemas.microsoft.com/office/2019/extlst" xmlns:r="http://schemas.openxmlformats.org/officeDocument/2006/relationships" xmlns:m="http://schemas.openxmlformats.org/officeDocument/2006/math" xmlns:v="urn:schemas-microsoft-com:vml" xmlns:wp14="http://schemas.microsoft.com/office/word/2010/wordprocessingDrawing" xmlns:wp="http://schemas.openxmlformats.org/drawingml/2006/wordprocessingDrawing" xmlns:w10="urn:schemas-microsoft-com:office:word" xmlns:w="http://schemas.openxmlformats.org/wordprocessingml/2006/main" xmlns:w14="http://schemas.microsoft.com/office/word/2010/wordml" xmlns:w15="http://schemas.microsoft.com/office/word/2012/wordml" xmlns:w16cex="http://schemas.microsoft.com/office/word/2018/wordml/cex" xmlns:w16cid="http://schemas.microsoft.com/office/word/2016/wordml/cid" xmlns:w16="http://schemas.microsoft.com/office/word/2018/wordml" xmlns:w16sdtdh="http://schemas.microsoft.com/office/word/2020/wordml/sdtdatahash" xmlns:w16se="http://schemas.microsoft.com/office/word/2015/wordml/symex" xmlns:wpg="http://schemas.microsoft.com/office/word/2010/wordprocessingGroup" xmlns:wpi="http://schemas.microsoft.com/office/word/2010/wordprocessingInk" xmlns:wne="http://schemas.microsoft.com/office/word/2006/wordml" xmlns:wps="http://schemas.microsoft.com/office/word/2010/wordprocessingShape" mc:Ignorable="w14 w15 w16se w16cid w16 w16cex w16sdtdh wp14">
+<w:document xmlns:wpc="http://schemas.microsoft.com/office/word/2010/wordprocessingCanvas" xmlns:cx="http://schemas.microsoft.com/office/drawing/2014/chartex" xmlns:mc="http://schemas.openxmlformats.org/markup-compatibility/2006" xmlns:o="urn:schemas-microsoft-com:office:office" xmlns:r="http://schemas.openxmlformats.org/officeDocument/2006/relationships" xmlns:m="http://schemas.openxmlformats.org/officeDocument/2006/math" xmlns:v="urn:schemas-microsoft-com:vml" xmlns:wp14="http://schemas.microsoft.com/office/word/2010/wordprocessingDrawing" xmlns:wp="http://schemas.openxmlformats.org/drawingml/2006/wordprocessingDrawing" xmlns:w10="urn:schemas-microsoft-com:office:word" xmlns:w="http://schemas.openxmlformats.org/wordprocessingml/2006/main" xmlns:w14="http://schemas.microsoft.com/office/word/2010/wordml" xmlns:w15="http://schemas.microsoft.com/office/word/2012/wordml" xmlns:w16se="http://schemas.microsoft.com/office/word/2015/wordml/symex" xmlns:wpg="http://schemas.microsoft.com/office/word/2010/wordprocessingGroup" xmlns:wpi="http://schemas.microsoft.com/office/word/2010/wordprocessingInk" xmlns:wne="http://schemas.microsoft.com/office/word/2006/wordml" xmlns:wps="http://schemas.microsoft.com/office/word/2010/wordprocessingShape" mc:Ignorable="w14 w15 w16se wp14">
   <w:body>
     <w:p>
       <w:pPr>
@@ -667,15 +667,7 @@
           <w:i/>
           <w:color w:val="365F91"/>
         </w:rPr>
-        <w:t xml:space="preserve">Este formato es una plantilla tipo </w:t>
-      </w:r>
-      <w:r>
-        <w:rPr>
-          <w:rFonts w:ascii="Arial" w:eastAsia="Arial" w:hAnsi="Arial" w:cs="Arial"/>
-          <w:i/>
-          <w:color w:val="365F91"/>
-        </w:rPr>
-        <w:t>para documentos de requisitos del software.</w:t>
+        <w:t>Este formato es una plantilla tipo para documentos de requisitos del software.</w:t>
       </w:r>
     </w:p>
     <w:p>
@@ -1622,13 +1614,7 @@
         <w:rPr>
           <w:rFonts w:ascii="Arial" w:eastAsia="Arial" w:hAnsi="Arial" w:cs="Arial"/>
         </w:rPr>
-        <w:t>Este documento es una Especificación de Requisitos Software (ERS) para el Sistema de información web que presenta el conjunto de características necesarias para la obtención de la ayuda a mascotas. Esta especificación se ha estructurado basándose en las di</w:t>
-      </w:r>
-      <w:r>
-        <w:rPr>
-          <w:rFonts w:ascii="Arial" w:eastAsia="Arial" w:hAnsi="Arial" w:cs="Arial"/>
-        </w:rPr>
-        <w:t xml:space="preserve">rectrices dadas por el estándar IEEE </w:t>
+        <w:t xml:space="preserve">Este documento es una Especificación de Requisitos Software (ERS) para el Sistema de información web que presenta el conjunto de características necesarias para la obtención de la ayuda a mascotas. Esta especificación se ha estructurado basándose en las directrices dadas por el estándar IEEE </w:t>
       </w:r>
       <w:r>
         <w:rPr>
@@ -1779,34 +1765,103 @@
     </w:p>
     <w:p>
       <w:pPr>
-        <w:spacing w:before="240" w:after="240" w:line="240" w:lineRule="auto"/>
-        <w:ind w:left="600" w:firstLine="100"/>
+        <w:widowControl w:val="0"/>
+        <w:spacing w:before="240" w:after="240"/>
+        <w:ind w:left="601"/>
         <w:jc w:val="both"/>
         <w:rPr>
-          <w:rFonts w:ascii="Arial" w:eastAsia="Arial" w:hAnsi="Arial" w:cs="Arial"/>
-          <w:shd w:val="clear" w:color="auto" w:fill="FFFFFF"/>
-        </w:rPr>
-      </w:pPr>
-      <w:r>
-        <w:rPr>
-          <w:rFonts w:ascii="Arial" w:eastAsia="Arial" w:hAnsi="Arial" w:cs="Arial"/>
-          <w:shd w:val="clear" w:color="auto" w:fill="FFFFFF"/>
-        </w:rPr>
-        <w:t xml:space="preserve">Esta </w:t>
-      </w:r>
-      <w:r>
-        <w:rPr>
-          <w:rFonts w:ascii="Arial" w:eastAsia="Arial" w:hAnsi="Arial" w:cs="Arial"/>
-          <w:shd w:val="clear" w:color="auto" w:fill="FFFFFF"/>
-        </w:rPr>
-        <w:t>especificación de requisitos está dirigida al usuario del sistema, que puede gestionar, modificar y controlar sus datos. Identificar futuras mejoras en el sistema, gracias al recorrido de datos sobre comentarios y/o propuestas de los usuarios que podrán an</w:t>
-      </w:r>
-      <w:r>
-        <w:rPr>
-          <w:rFonts w:ascii="Arial" w:eastAsia="Arial" w:hAnsi="Arial" w:cs="Arial"/>
-          <w:shd w:val="clear" w:color="auto" w:fill="FFFFFF"/>
-        </w:rPr>
-        <w:t>alizarse e implementarse.</w:t>
+          <w:rFonts w:ascii="Arial" w:hAnsi="Arial" w:cs="Arial"/>
+          <w:highlight w:val="white"/>
+        </w:rPr>
+      </w:pPr>
+      <w:r>
+        <w:rPr>
+          <w:rFonts w:ascii="Arial" w:hAnsi="Arial" w:cs="Arial"/>
+          <w:highlight w:val="white"/>
+        </w:rPr>
+        <w:t>El producto a desarrollar fue nombrado como: “</w:t>
+      </w:r>
+      <w:proofErr w:type="spellStart"/>
+      <w:r>
+        <w:rPr>
+          <w:rFonts w:ascii="Arial" w:hAnsi="Arial" w:cs="Arial"/>
+          <w:highlight w:val="white"/>
+        </w:rPr>
+        <w:t>MascotAR</w:t>
+      </w:r>
+      <w:proofErr w:type="spellEnd"/>
+      <w:r>
+        <w:rPr>
+          <w:rFonts w:ascii="Arial" w:hAnsi="Arial" w:cs="Arial"/>
+          <w:highlight w:val="white"/>
+        </w:rPr>
+        <w:t xml:space="preserve">”. Este trabajo está dirigida al usuario, donde éste puede gestionar, modificar y controlar sus datos. </w:t>
+      </w:r>
+    </w:p>
+    <w:p>
+      <w:pPr>
+        <w:widowControl w:val="0"/>
+        <w:spacing w:before="240" w:after="240"/>
+        <w:ind w:left="601"/>
+        <w:jc w:val="both"/>
+        <w:rPr>
+          <w:rFonts w:ascii="Arial" w:hAnsi="Arial" w:cs="Arial"/>
+          <w:highlight w:val="white"/>
+        </w:rPr>
+      </w:pPr>
+      <w:r>
+        <w:rPr>
+          <w:rFonts w:ascii="Arial" w:hAnsi="Arial" w:cs="Arial"/>
+          <w:highlight w:val="white"/>
+        </w:rPr>
+        <w:t xml:space="preserve">El producto a desarrollar está enfocado a implementar una metodología por medio de una página web a la búsqueda de perros perdidos, a la localización de sus dueños y a la venta de productos para mascotas caninas. </w:t>
+      </w:r>
+    </w:p>
+    <w:p>
+      <w:pPr>
+        <w:widowControl w:val="0"/>
+        <w:spacing w:before="240" w:after="240"/>
+        <w:ind w:left="601"/>
+        <w:jc w:val="both"/>
+        <w:rPr>
+          <w:rFonts w:ascii="Arial" w:hAnsi="Arial" w:cs="Arial"/>
+          <w:highlight w:val="white"/>
+        </w:rPr>
+      </w:pPr>
+      <w:r>
+        <w:rPr>
+          <w:rFonts w:ascii="Arial" w:hAnsi="Arial" w:cs="Arial"/>
+          <w:highlight w:val="white"/>
+        </w:rPr>
+        <w:t xml:space="preserve">El sistema ayudará a realizar una recopilación de datos de las mascotas y de las personas en búsqueda. Esto ayudará que esta herramienta web tenga funcionalidades certeras de las características del animal perdido, animal encontrado y del contacto del dueño. También estará dirigida a la compra de productos caninos y a la adopción. </w:t>
+      </w:r>
+    </w:p>
+    <w:p>
+      <w:pPr>
+        <w:widowControl w:val="0"/>
+        <w:spacing w:before="240" w:after="240"/>
+        <w:ind w:left="601"/>
+        <w:jc w:val="both"/>
+        <w:rPr>
+          <w:rFonts w:ascii="Arial" w:hAnsi="Arial" w:cs="Arial"/>
+          <w:highlight w:val="white"/>
+        </w:rPr>
+      </w:pPr>
+      <w:r>
+        <w:rPr>
+          <w:rFonts w:ascii="Arial" w:hAnsi="Arial" w:cs="Arial"/>
+          <w:highlight w:val="white"/>
+        </w:rPr>
+        <w:t xml:space="preserve">Nuestro equipo podrá identificar futuras mejoras en el sistema gracias al recorrido </w:t>
+      </w:r>
+      <w:bookmarkStart w:id="0" w:name="_GoBack"/>
+      <w:bookmarkEnd w:id="0"/>
+      <w:r>
+        <w:rPr>
+          <w:rFonts w:ascii="Arial" w:hAnsi="Arial" w:cs="Arial"/>
+          <w:highlight w:val="white"/>
+        </w:rPr>
+        <w:t>sobre comentarios y/o propuestas de los usuarios.</w:t>
       </w:r>
     </w:p>
     <w:p>
@@ -2151,6 +2206,7 @@
                 <w:b/>
                 <w:color w:val="000000"/>
               </w:rPr>
+              <w:lastRenderedPageBreak/>
               <w:t>Responsabilidad</w:t>
             </w:r>
           </w:p>
@@ -2369,7 +2425,6 @@
           <w:color w:val="000000"/>
           <w:sz w:val="28"/>
         </w:rPr>
-        <w:lastRenderedPageBreak/>
         <w:t>Definiciones, acrónimos y abreviaturas</w:t>
       </w:r>
     </w:p>
@@ -2679,14 +2734,7 @@
                 <w:rFonts w:ascii="Arial" w:eastAsia="Arial" w:hAnsi="Arial" w:cs="Arial"/>
                 <w:color w:val="365F91"/>
               </w:rPr>
-              <w:t xml:space="preserve">Especificación de Requisitos </w:t>
-            </w:r>
-            <w:r>
-              <w:rPr>
-                <w:rFonts w:ascii="Arial" w:eastAsia="Arial" w:hAnsi="Arial" w:cs="Arial"/>
-                <w:color w:val="365F91"/>
-              </w:rPr>
-              <w:t>Software</w:t>
+              <w:t>Especificación de Requisitos Software</w:t>
             </w:r>
           </w:p>
         </w:tc>
@@ -3308,19 +3356,8 @@
           <w:sz w:val="24"/>
           <w:szCs w:val="24"/>
         </w:rPr>
-        <w:t xml:space="preserve">el fin de conocer las principales funciones que </w:t>
-      </w:r>
-      <w:proofErr w:type="gramStart"/>
-      <w:r>
-        <w:rPr>
-          <w:rFonts w:ascii="Arial" w:eastAsia="Times New Roman" w:hAnsi="Arial" w:cs="Arial"/>
-          <w:color w:val="000000"/>
-          <w:sz w:val="24"/>
-          <w:szCs w:val="24"/>
-        </w:rPr>
-        <w:t>éste</w:t>
-      </w:r>
-      <w:proofErr w:type="gramEnd"/>
+        <w:t>el fin de conocer las principales funciones que éste</w:t>
+      </w:r>
       <w:r>
         <w:rPr>
           <w:rFonts w:ascii="Arial" w:eastAsia="Times New Roman" w:hAnsi="Arial" w:cs="Arial"/>
@@ -3433,6 +3470,7 @@
         <w:rPr>
           <w:rFonts w:ascii="Arial" w:eastAsia="Arial" w:hAnsi="Arial" w:cs="Arial"/>
         </w:rPr>
+        <w:lastRenderedPageBreak/>
         <w:t xml:space="preserve">El sistema </w:t>
       </w:r>
       <w:r>
@@ -3446,13 +3484,7 @@
         <w:rPr>
           <w:rFonts w:ascii="Arial" w:eastAsia="Arial" w:hAnsi="Arial" w:cs="Arial"/>
         </w:rPr>
-        <w:t xml:space="preserve"> estará diseñado para funcionar en entornos Web, lo que permitirá su utilización de forma rápida y eficaz, además no obstante la versión web para dispositivos puede funcionar sin la aplicación, aunque no tendrá la misma respuesta que si se ejecuta desde la</w:t>
-      </w:r>
-      <w:r>
-        <w:rPr>
-          <w:rFonts w:ascii="Arial" w:eastAsia="Arial" w:hAnsi="Arial" w:cs="Arial"/>
-        </w:rPr>
-        <w:t xml:space="preserve"> misma. El software puede contener toda la funcionalidad del proyecto esencialmente.</w:t>
+        <w:t xml:space="preserve"> estará diseñado para funcionar en entornos Web, lo que permitirá su utilización de forma rápida y eficaz, además no obstante la versión web para dispositivos puede funcionar sin la aplicación, aunque no tendrá la misma respuesta que si se ejecuta desde la misma. El software puede contener toda la funcionalidad del proyecto esencialmente.</w:t>
       </w:r>
     </w:p>
     <w:p>
@@ -3990,16 +4022,8 @@
               <w:rPr>
                 <w:rFonts w:ascii="Arial" w:eastAsia="Arial" w:hAnsi="Arial" w:cs="Arial"/>
               </w:rPr>
-              <w:t xml:space="preserve"> refugio para las mascotas. Solicita recomendaciones del sistema y </w:t>
-            </w:r>
-            <w:proofErr w:type="gramStart"/>
-            <w:r>
-              <w:rPr>
-                <w:rFonts w:ascii="Arial" w:eastAsia="Arial" w:hAnsi="Arial" w:cs="Arial"/>
-              </w:rPr>
-              <w:t>realiza  compras</w:t>
-            </w:r>
-            <w:proofErr w:type="gramEnd"/>
+              <w:t xml:space="preserve"> refugio para las mascotas. Solicita recomendaciones del sistema y realiza  compras</w:t>
+            </w:r>
           </w:p>
         </w:tc>
       </w:tr>
@@ -4089,15 +4113,7 @@
           <w:i/>
           <w:sz w:val="14"/>
         </w:rPr>
-        <w:t xml:space="preserve">Interfaz para ser usada con </w:t>
-      </w:r>
-      <w:r>
-        <w:rPr>
-          <w:rFonts w:ascii="Arial" w:eastAsia="Arial" w:hAnsi="Arial" w:cs="Arial"/>
-          <w:i/>
-          <w:sz w:val="14"/>
-        </w:rPr>
-        <w:t>internet.</w:t>
+        <w:t>Interfaz para ser usada con internet.</w:t>
       </w:r>
     </w:p>
     <w:p>
@@ -4316,8 +4332,18 @@
           <w:b/>
           <w:sz w:val="24"/>
         </w:rPr>
-        <w:t xml:space="preserve"> Backlog</w:t>
-      </w:r>
+        <w:t xml:space="preserve"> </w:t>
+      </w:r>
+      <w:proofErr w:type="spellStart"/>
+      <w:r>
+        <w:rPr>
+          <w:rFonts w:ascii="Arial" w:eastAsia="Arial" w:hAnsi="Arial" w:cs="Arial"/>
+          <w:b/>
+          <w:sz w:val="24"/>
+        </w:rPr>
+        <w:t>Backlog</w:t>
+      </w:r>
+      <w:proofErr w:type="spellEnd"/>
     </w:p>
     <w:p>
       <w:pPr>
@@ -4386,6 +4412,7 @@
         <w:rPr>
           <w:rFonts w:ascii="Arial" w:eastAsia="Arial" w:hAnsi="Arial" w:cs="Arial"/>
         </w:rPr>
+        <w:lastRenderedPageBreak/>
         <w:t>US01 Como usuario quiero registrarme en el sistema para hacer una compra.</w:t>
       </w:r>
     </w:p>
@@ -4400,13 +4427,7 @@
         <w:rPr>
           <w:rFonts w:ascii="Arial" w:eastAsia="Arial" w:hAnsi="Arial" w:cs="Arial"/>
         </w:rPr>
-        <w:t xml:space="preserve">US02 Como usuario quiero ingresar en el sistema para </w:t>
-      </w:r>
-      <w:r>
-        <w:rPr>
-          <w:rFonts w:ascii="Arial" w:eastAsia="Arial" w:hAnsi="Arial" w:cs="Arial"/>
-        </w:rPr>
-        <w:t>agregar y quitar objetos del carrito de compras.</w:t>
+        <w:t>US02 Como usuario quiero ingresar en el sistema para agregar y quitar objetos del carrito de compras.</w:t>
       </w:r>
     </w:p>
     <w:p>
@@ -4448,13 +4469,7 @@
         <w:rPr>
           <w:rFonts w:ascii="Arial" w:eastAsia="Arial" w:hAnsi="Arial" w:cs="Arial"/>
         </w:rPr>
-        <w:t xml:space="preserve">US05 Como usuario quiero </w:t>
-      </w:r>
-      <w:r>
-        <w:rPr>
-          <w:rFonts w:ascii="Arial" w:eastAsia="Arial" w:hAnsi="Arial" w:cs="Arial"/>
-        </w:rPr>
-        <w:t>publicar la foto de mi mascota con los datos para poder encontrarla.</w:t>
+        <w:t>US05 Como usuario quiero publicar la foto de mi mascota con los datos para poder encontrarla.</w:t>
       </w:r>
     </w:p>
     <w:p>
@@ -4468,7 +4483,6 @@
         <w:rPr>
           <w:rFonts w:ascii="Arial" w:eastAsia="Arial" w:hAnsi="Arial" w:cs="Arial"/>
         </w:rPr>
-        <w:lastRenderedPageBreak/>
         <w:t>US06 Como usuario quiero contactarme con la persona que encontró a mi mascota perdida.</w:t>
       </w:r>
     </w:p>
@@ -4497,13 +4511,7 @@
         <w:rPr>
           <w:rFonts w:ascii="Arial" w:eastAsia="Arial" w:hAnsi="Arial" w:cs="Arial"/>
         </w:rPr>
-        <w:t>US08 Como usuario quiero postularme como a</w:t>
-      </w:r>
-      <w:r>
-        <w:rPr>
-          <w:rFonts w:ascii="Arial" w:eastAsia="Arial" w:hAnsi="Arial" w:cs="Arial"/>
-        </w:rPr>
-        <w:t>doptante de una mascota publicada.</w:t>
+        <w:t>US08 Como usuario quiero postularme como adoptante de una mascota publicada.</w:t>
       </w:r>
     </w:p>
     <w:p>
@@ -4545,13 +4553,21 @@
         <w:rPr>
           <w:rFonts w:ascii="Arial" w:eastAsia="Arial" w:hAnsi="Arial" w:cs="Arial"/>
         </w:rPr>
-        <w:t>US12 Como usuario quiero administrar mis mascotas perdi</w:t>
-      </w:r>
-      <w:r>
-        <w:rPr>
-          <w:rFonts w:ascii="Arial" w:eastAsia="Arial" w:hAnsi="Arial" w:cs="Arial"/>
-        </w:rPr>
-        <w:t xml:space="preserve">das o </w:t>
+        <w:t xml:space="preserve">US12 Como usuario quiero administrar mis mascotas </w:t>
+      </w:r>
+      <w:proofErr w:type="spellStart"/>
+      <w:r>
+        <w:rPr>
+          <w:rFonts w:ascii="Arial" w:eastAsia="Arial" w:hAnsi="Arial" w:cs="Arial"/>
+        </w:rPr>
+        <w:t>perdidas</w:t>
+      </w:r>
+      <w:proofErr w:type="spellEnd"/>
+      <w:r>
+        <w:rPr>
+          <w:rFonts w:ascii="Arial" w:eastAsia="Arial" w:hAnsi="Arial" w:cs="Arial"/>
+        </w:rPr>
+        <w:t xml:space="preserve"> o </w:t>
       </w:r>
       <w:proofErr w:type="spellStart"/>
       <w:r>
@@ -4737,23 +4753,13 @@
             <w:pPr>
               <w:spacing w:after="0" w:line="240" w:lineRule="auto"/>
             </w:pPr>
-            <w:proofErr w:type="spellStart"/>
             <w:r>
               <w:rPr>
                 <w:rFonts w:ascii="Arial" w:eastAsia="Arial" w:hAnsi="Arial" w:cs="Arial"/>
                 <w:b/>
                 <w:color w:val="000000"/>
               </w:rPr>
-              <w:t>N°</w:t>
-            </w:r>
-            <w:proofErr w:type="spellEnd"/>
-            <w:r>
-              <w:rPr>
-                <w:rFonts w:ascii="Arial" w:eastAsia="Arial" w:hAnsi="Arial" w:cs="Arial"/>
-                <w:b/>
-                <w:color w:val="000000"/>
-              </w:rPr>
-              <w:t xml:space="preserve"> de sprint</w:t>
+              <w:t>N° de sprint</w:t>
             </w:r>
           </w:p>
         </w:tc>
@@ -4930,6 +4936,7 @@
               <w:rPr>
                 <w:rFonts w:ascii="Arial" w:eastAsia="Arial" w:hAnsi="Arial" w:cs="Arial"/>
               </w:rPr>
+              <w:lastRenderedPageBreak/>
               <w:t xml:space="preserve">Registro de meetings y toda la </w:t>
             </w:r>
             <w:proofErr w:type="spellStart"/>
@@ -4983,6 +4990,7 @@
                 <w:b/>
                 <w:color w:val="000000"/>
               </w:rPr>
+              <w:lastRenderedPageBreak/>
               <w:t xml:space="preserve">Responsabilidades </w:t>
             </w:r>
           </w:p>
@@ -5042,19 +5050,27 @@
               <w:rPr>
                 <w:rFonts w:ascii="Arial" w:eastAsia="Arial" w:hAnsi="Arial" w:cs="Arial"/>
               </w:rPr>
-              <w:t>, Luna Fabio Mario, Martí</w:t>
-            </w:r>
-            <w:r>
-              <w:rPr>
-                <w:rFonts w:ascii="Arial" w:eastAsia="Arial" w:hAnsi="Arial" w:cs="Arial"/>
-              </w:rPr>
-              <w:t xml:space="preserve">n Corral, Vanessa Viviana Veizaga, Morena Lozain, Clarisa Susana </w:t>
+              <w:t xml:space="preserve">, Luna Fabio Mario, Martín Corral, Vanessa Viviana Veizaga, Morena </w:t>
             </w:r>
             <w:proofErr w:type="spellStart"/>
             <w:r>
               <w:rPr>
                 <w:rFonts w:ascii="Arial" w:eastAsia="Arial" w:hAnsi="Arial" w:cs="Arial"/>
               </w:rPr>
+              <w:t>Lozain</w:t>
+            </w:r>
+            <w:proofErr w:type="spellEnd"/>
+            <w:r>
+              <w:rPr>
+                <w:rFonts w:ascii="Arial" w:eastAsia="Arial" w:hAnsi="Arial" w:cs="Arial"/>
+              </w:rPr>
+              <w:t xml:space="preserve">, Clarisa Susana </w:t>
+            </w:r>
+            <w:proofErr w:type="spellStart"/>
+            <w:r>
+              <w:rPr>
+                <w:rFonts w:ascii="Arial" w:eastAsia="Arial" w:hAnsi="Arial" w:cs="Arial"/>
+              </w:rPr>
               <w:t>Sanchez</w:t>
             </w:r>
             <w:proofErr w:type="spellEnd"/>
@@ -5062,7 +5078,21 @@
               <w:rPr>
                 <w:rFonts w:ascii="Arial" w:eastAsia="Arial" w:hAnsi="Arial" w:cs="Arial"/>
               </w:rPr>
-              <w:t xml:space="preserve">, Marianela Agostini, Francisco Chapela, </w:t>
+              <w:t xml:space="preserve">, Marianela Agostini, Francisco </w:t>
+            </w:r>
+            <w:proofErr w:type="spellStart"/>
+            <w:r>
+              <w:rPr>
+                <w:rFonts w:ascii="Arial" w:eastAsia="Arial" w:hAnsi="Arial" w:cs="Arial"/>
+              </w:rPr>
+              <w:t>Chapela</w:t>
+            </w:r>
+            <w:proofErr w:type="spellEnd"/>
+            <w:r>
+              <w:rPr>
+                <w:rFonts w:ascii="Arial" w:eastAsia="Arial" w:hAnsi="Arial" w:cs="Arial"/>
+              </w:rPr>
+              <w:t xml:space="preserve">, </w:t>
             </w:r>
             <w:proofErr w:type="spellStart"/>
             <w:r>
@@ -5234,7 +5264,6 @@
                 <w:b/>
                 <w:color w:val="000000"/>
               </w:rPr>
-              <w:lastRenderedPageBreak/>
               <w:t>Inconvenientes:</w:t>
             </w:r>
           </w:p>
@@ -5323,21 +5352,12 @@
             <w:pPr>
               <w:spacing w:after="0" w:line="240" w:lineRule="auto"/>
             </w:pPr>
-            <w:proofErr w:type="spellStart"/>
             <w:r>
               <w:rPr>
                 <w:rFonts w:ascii="Arial" w:eastAsia="Arial" w:hAnsi="Arial" w:cs="Arial"/>
                 <w:b/>
               </w:rPr>
-              <w:t>N°</w:t>
-            </w:r>
-            <w:proofErr w:type="spellEnd"/>
-            <w:r>
-              <w:rPr>
-                <w:rFonts w:ascii="Arial" w:eastAsia="Arial" w:hAnsi="Arial" w:cs="Arial"/>
-                <w:b/>
-              </w:rPr>
-              <w:t xml:space="preserve"> de sprint</w:t>
+              <w:t>N° de sprint</w:t>
             </w:r>
           </w:p>
         </w:tc>
@@ -5424,13 +5444,7 @@
               <w:rPr>
                 <w:rFonts w:ascii="Arial" w:eastAsia="Arial" w:hAnsi="Arial" w:cs="Arial"/>
               </w:rPr>
-              <w:t xml:space="preserve">Estructura HTML, </w:t>
-            </w:r>
-            <w:r>
-              <w:rPr>
-                <w:rFonts w:ascii="Arial" w:eastAsia="Arial" w:hAnsi="Arial" w:cs="Arial"/>
-              </w:rPr>
-              <w:t>estilos CSS, navegabilidad, BOOTSTRAP, JavaScript</w:t>
+              <w:t>Estructura HTML, estilos CSS, navegabilidad, BOOTSTRAP, JavaScript</w:t>
             </w:r>
           </w:p>
           <w:p>
@@ -5526,13 +5540,27 @@
               <w:rPr>
                 <w:rFonts w:ascii="Arial" w:eastAsia="Arial" w:hAnsi="Arial" w:cs="Arial"/>
               </w:rPr>
-              <w:t xml:space="preserve">, Luna Fabio Mario, Martín Corral, Vanessa Viviana Veizaga, Morena Lozain, Clarisa Susana </w:t>
+              <w:t xml:space="preserve">, Luna Fabio Mario, Martín Corral, Vanessa Viviana Veizaga, Morena </w:t>
             </w:r>
             <w:proofErr w:type="spellStart"/>
             <w:r>
               <w:rPr>
                 <w:rFonts w:ascii="Arial" w:eastAsia="Arial" w:hAnsi="Arial" w:cs="Arial"/>
               </w:rPr>
+              <w:t>Lozain</w:t>
+            </w:r>
+            <w:proofErr w:type="spellEnd"/>
+            <w:r>
+              <w:rPr>
+                <w:rFonts w:ascii="Arial" w:eastAsia="Arial" w:hAnsi="Arial" w:cs="Arial"/>
+              </w:rPr>
+              <w:t xml:space="preserve">, Clarisa Susana </w:t>
+            </w:r>
+            <w:proofErr w:type="spellStart"/>
+            <w:r>
+              <w:rPr>
+                <w:rFonts w:ascii="Arial" w:eastAsia="Arial" w:hAnsi="Arial" w:cs="Arial"/>
+              </w:rPr>
               <w:t>Sanchez</w:t>
             </w:r>
             <w:proofErr w:type="spellEnd"/>
@@ -5540,13 +5568,27 @@
               <w:rPr>
                 <w:rFonts w:ascii="Arial" w:eastAsia="Arial" w:hAnsi="Arial" w:cs="Arial"/>
               </w:rPr>
-              <w:t xml:space="preserve">, Marianela Agostini, Francisco Chapela, </w:t>
+              <w:t xml:space="preserve">, Marianela Agostini, Francisco </w:t>
             </w:r>
             <w:proofErr w:type="spellStart"/>
             <w:r>
               <w:rPr>
                 <w:rFonts w:ascii="Arial" w:eastAsia="Arial" w:hAnsi="Arial" w:cs="Arial"/>
               </w:rPr>
+              <w:t>Chapela</w:t>
+            </w:r>
+            <w:proofErr w:type="spellEnd"/>
+            <w:r>
+              <w:rPr>
+                <w:rFonts w:ascii="Arial" w:eastAsia="Arial" w:hAnsi="Arial" w:cs="Arial"/>
+              </w:rPr>
+              <w:t xml:space="preserve">, </w:t>
+            </w:r>
+            <w:proofErr w:type="spellStart"/>
+            <w:r>
+              <w:rPr>
+                <w:rFonts w:ascii="Arial" w:eastAsia="Arial" w:hAnsi="Arial" w:cs="Arial"/>
+              </w:rPr>
               <w:t>Viktoryia</w:t>
             </w:r>
             <w:proofErr w:type="spellEnd"/>
@@ -5561,13 +5603,7 @@
               <w:rPr>
                 <w:rFonts w:ascii="Arial" w:eastAsia="Arial" w:hAnsi="Arial" w:cs="Arial"/>
               </w:rPr>
-              <w:t>Azaran</w:t>
-            </w:r>
-            <w:r>
-              <w:rPr>
-                <w:rFonts w:ascii="Arial" w:eastAsia="Arial" w:hAnsi="Arial" w:cs="Arial"/>
-              </w:rPr>
-              <w:t>ka</w:t>
+              <w:t>Azaranka</w:t>
             </w:r>
             <w:proofErr w:type="spellEnd"/>
           </w:p>
@@ -5786,21 +5822,12 @@
             <w:pPr>
               <w:spacing w:after="0" w:line="240" w:lineRule="auto"/>
             </w:pPr>
-            <w:proofErr w:type="spellStart"/>
             <w:r>
               <w:rPr>
                 <w:rFonts w:ascii="Arial" w:eastAsia="Arial" w:hAnsi="Arial" w:cs="Arial"/>
                 <w:b/>
               </w:rPr>
-              <w:t>N°</w:t>
-            </w:r>
-            <w:proofErr w:type="spellEnd"/>
-            <w:r>
-              <w:rPr>
-                <w:rFonts w:ascii="Arial" w:eastAsia="Arial" w:hAnsi="Arial" w:cs="Arial"/>
-                <w:b/>
-              </w:rPr>
-              <w:t xml:space="preserve"> de sprint</w:t>
+              <w:t>N° de sprint</w:t>
             </w:r>
           </w:p>
         </w:tc>
@@ -5890,7 +5917,21 @@
               <w:rPr>
                 <w:rFonts w:ascii="Arial" w:eastAsia="Arial" w:hAnsi="Arial" w:cs="Arial"/>
               </w:rPr>
-              <w:t xml:space="preserve">Sitio funcional en hosting remoto de Sitio Institucional en WordPress y </w:t>
+              <w:t xml:space="preserve">Sitio funcional en hosting remoto de Sitio Institucional en </w:t>
+            </w:r>
+            <w:proofErr w:type="spellStart"/>
+            <w:r>
+              <w:rPr>
+                <w:rFonts w:ascii="Arial" w:eastAsia="Arial" w:hAnsi="Arial" w:cs="Arial"/>
+              </w:rPr>
+              <w:t>WordPress</w:t>
+            </w:r>
+            <w:proofErr w:type="spellEnd"/>
+            <w:r>
+              <w:rPr>
+                <w:rFonts w:ascii="Arial" w:eastAsia="Arial" w:hAnsi="Arial" w:cs="Arial"/>
+              </w:rPr>
+              <w:t xml:space="preserve"> y </w:t>
             </w:r>
             <w:proofErr w:type="spellStart"/>
             <w:r>
@@ -6070,13 +6111,34 @@
               <w:rPr>
                 <w:rFonts w:ascii="Arial" w:eastAsia="Arial" w:hAnsi="Arial" w:cs="Arial"/>
               </w:rPr>
-              <w:t xml:space="preserve">, Luna Fabio Mario, Martín Corral, Vanessa Viviana Veizaga, Morena Lozain, Clarisa Susana </w:t>
+              <w:t xml:space="preserve">, Luna Fabio Mario, Martín Corral, Vanessa Viviana Veizaga, Morena </w:t>
             </w:r>
             <w:proofErr w:type="spellStart"/>
             <w:r>
               <w:rPr>
                 <w:rFonts w:ascii="Arial" w:eastAsia="Arial" w:hAnsi="Arial" w:cs="Arial"/>
               </w:rPr>
+              <w:t>Lozain</w:t>
+            </w:r>
+            <w:proofErr w:type="spellEnd"/>
+            <w:r>
+              <w:rPr>
+                <w:rFonts w:ascii="Arial" w:eastAsia="Arial" w:hAnsi="Arial" w:cs="Arial"/>
+              </w:rPr>
+              <w:t xml:space="preserve">, Clarisa </w:t>
+            </w:r>
+            <w:r>
+              <w:rPr>
+                <w:rFonts w:ascii="Arial" w:eastAsia="Arial" w:hAnsi="Arial" w:cs="Arial"/>
+              </w:rPr>
+              <w:lastRenderedPageBreak/>
+              <w:t xml:space="preserve">Susana </w:t>
+            </w:r>
+            <w:proofErr w:type="spellStart"/>
+            <w:r>
+              <w:rPr>
+                <w:rFonts w:ascii="Arial" w:eastAsia="Arial" w:hAnsi="Arial" w:cs="Arial"/>
+              </w:rPr>
               <w:t>Sanchez</w:t>
             </w:r>
             <w:proofErr w:type="spellEnd"/>
@@ -6084,7 +6146,21 @@
               <w:rPr>
                 <w:rFonts w:ascii="Arial" w:eastAsia="Arial" w:hAnsi="Arial" w:cs="Arial"/>
               </w:rPr>
-              <w:t xml:space="preserve">, Marianela Agostini, Francisco Chapela, </w:t>
+              <w:t xml:space="preserve">, Marianela Agostini, Francisco </w:t>
+            </w:r>
+            <w:proofErr w:type="spellStart"/>
+            <w:r>
+              <w:rPr>
+                <w:rFonts w:ascii="Arial" w:eastAsia="Arial" w:hAnsi="Arial" w:cs="Arial"/>
+              </w:rPr>
+              <w:t>Chapela</w:t>
+            </w:r>
+            <w:proofErr w:type="spellEnd"/>
+            <w:r>
+              <w:rPr>
+                <w:rFonts w:ascii="Arial" w:eastAsia="Arial" w:hAnsi="Arial" w:cs="Arial"/>
+              </w:rPr>
+              <w:t xml:space="preserve">, </w:t>
             </w:r>
             <w:proofErr w:type="spellStart"/>
             <w:r>
@@ -6144,6 +6220,7 @@
                 <w:rFonts w:ascii="Arial" w:eastAsia="Arial" w:hAnsi="Arial" w:cs="Arial"/>
                 <w:b/>
               </w:rPr>
+              <w:lastRenderedPageBreak/>
               <w:t>Calendario</w:t>
             </w:r>
           </w:p>
@@ -6310,15 +6387,7 @@
           <w:rFonts w:ascii="Arial" w:eastAsia="Arial" w:hAnsi="Arial" w:cs="Arial"/>
           <w:color w:val="365F91"/>
         </w:rPr>
-        <w:lastRenderedPageBreak/>
-        <w:t xml:space="preserve">Realizar la carga de la tabla </w:t>
-      </w:r>
-      <w:r>
-        <w:rPr>
-          <w:rFonts w:ascii="Arial" w:eastAsia="Arial" w:hAnsi="Arial" w:cs="Arial"/>
-          <w:color w:val="365F91"/>
-        </w:rPr>
-        <w:t>teniendo en cuenta todos los sprint que se realicen para este espacio curricular.</w:t>
+        <w:t>Realizar la carga de la tabla teniendo en cuenta todos los sprint que se realicen para este espacio curricular.</w:t>
       </w:r>
     </w:p>
     <w:p>
@@ -6378,7 +6447,7 @@
 </file>
 
 <file path=word/numbering.xml><?xml version="1.0" encoding="utf-8"?>
-<w:numbering xmlns:wpc="http://schemas.microsoft.com/office/word/2010/wordprocessingCanvas" xmlns:cx="http://schemas.microsoft.com/office/drawing/2014/chartex" xmlns:cx1="http://schemas.microsoft.com/office/drawing/2015/9/8/chartex" xmlns:cx2="http://schemas.microsoft.com/office/drawing/2015/10/21/chartex" xmlns:cx3="http://schemas.microsoft.com/office/drawing/2016/5/9/chartex" xmlns:cx4="http://schemas.microsoft.com/office/drawing/2016/5/10/chartex" xmlns:cx5="http://schemas.microsoft.com/office/drawing/2016/5/11/chartex" xmlns:cx6="http://schemas.microsoft.com/office/drawing/2016/5/12/chartex" xmlns:cx7="http://schemas.microsoft.com/office/drawing/2016/5/13/chartex" xmlns:cx8="http://schemas.microsoft.com/office/drawing/2016/5/14/chartex" xmlns:mc="http://schemas.openxmlformats.org/markup-compatibility/2006" xmlns:aink="http://schemas.microsoft.com/office/drawing/2016/ink" xmlns:am3d="http://schemas.microsoft.com/office/drawing/2017/model3d" xmlns:o="urn:schemas-microsoft-com:office:office" xmlns:oel="http://schemas.microsoft.com/office/2019/extlst" xmlns:r="http://schemas.openxmlformats.org/officeDocument/2006/relationships" xmlns:m="http://schemas.openxmlformats.org/officeDocument/2006/math" xmlns:v="urn:schemas-microsoft-com:vml" xmlns:wp14="http://schemas.microsoft.com/office/word/2010/wordprocessingDrawing" xmlns:wp="http://schemas.openxmlformats.org/drawingml/2006/wordprocessingDrawing" xmlns:w10="urn:schemas-microsoft-com:office:word" xmlns:w="http://schemas.openxmlformats.org/wordprocessingml/2006/main" xmlns:w14="http://schemas.microsoft.com/office/word/2010/wordml" xmlns:w15="http://schemas.microsoft.com/office/word/2012/wordml" xmlns:w16cex="http://schemas.microsoft.com/office/word/2018/wordml/cex" xmlns:w16cid="http://schemas.microsoft.com/office/word/2016/wordml/cid" xmlns:w16="http://schemas.microsoft.com/office/word/2018/wordml" xmlns:w16sdtdh="http://schemas.microsoft.com/office/word/2020/wordml/sdtdatahash" xmlns:w16se="http://schemas.microsoft.com/office/word/2015/wordml/symex" xmlns:wpg="http://schemas.microsoft.com/office/word/2010/wordprocessingGroup" xmlns:wpi="http://schemas.microsoft.com/office/word/2010/wordprocessingInk" xmlns:wne="http://schemas.microsoft.com/office/word/2006/wordml" xmlns:wps="http://schemas.microsoft.com/office/word/2010/wordprocessingShape" mc:Ignorable="w14 w15 w16se w16cid w16 w16cex w16sdtdh wp14">
+<w:numbering xmlns:wpc="http://schemas.microsoft.com/office/word/2010/wordprocessingCanvas" xmlns:cx="http://schemas.microsoft.com/office/drawing/2014/chartex" xmlns:mc="http://schemas.openxmlformats.org/markup-compatibility/2006" xmlns:o="urn:schemas-microsoft-com:office:office" xmlns:r="http://schemas.openxmlformats.org/officeDocument/2006/relationships" xmlns:m="http://schemas.openxmlformats.org/officeDocument/2006/math" xmlns:v="urn:schemas-microsoft-com:vml" xmlns:wp14="http://schemas.microsoft.com/office/word/2010/wordprocessingDrawing" xmlns:wp="http://schemas.openxmlformats.org/drawingml/2006/wordprocessingDrawing" xmlns:w10="urn:schemas-microsoft-com:office:word" xmlns:w="http://schemas.openxmlformats.org/wordprocessingml/2006/main" xmlns:w14="http://schemas.microsoft.com/office/word/2010/wordml" xmlns:w15="http://schemas.microsoft.com/office/word/2012/wordml" xmlns:w16se="http://schemas.microsoft.com/office/word/2015/wordml/symex" xmlns:wpg="http://schemas.microsoft.com/office/word/2010/wordprocessingGroup" xmlns:wpi="http://schemas.microsoft.com/office/word/2010/wordprocessingInk" xmlns:wne="http://schemas.microsoft.com/office/word/2006/wordml" xmlns:wps="http://schemas.microsoft.com/office/word/2010/wordprocessingShape" mc:Ignorable="w14 w15 w16se wp14">
   <w:abstractNum w:abstractNumId="0" w15:restartNumberingAfterBreak="0">
     <w:nsid w:val="05A41515"/>
     <w:multiLevelType w:val="multilevel"/>
@@ -6991,47 +7060,47 @@
       <w:lvlJc w:val="left"/>
     </w:lvl>
   </w:abstractNum>
-  <w:num w:numId="1" w16cid:durableId="658581200">
+  <w:num w:numId="1">
     <w:abstractNumId w:val="5"/>
   </w:num>
-  <w:num w:numId="2" w16cid:durableId="2082553779">
+  <w:num w:numId="2">
     <w:abstractNumId w:val="8"/>
   </w:num>
-  <w:num w:numId="3" w16cid:durableId="1096094698">
+  <w:num w:numId="3">
     <w:abstractNumId w:val="4"/>
   </w:num>
-  <w:num w:numId="4" w16cid:durableId="592015863">
+  <w:num w:numId="4">
     <w:abstractNumId w:val="6"/>
   </w:num>
-  <w:num w:numId="5" w16cid:durableId="1434672190">
+  <w:num w:numId="5">
     <w:abstractNumId w:val="10"/>
   </w:num>
-  <w:num w:numId="6" w16cid:durableId="1234002856">
+  <w:num w:numId="6">
     <w:abstractNumId w:val="0"/>
   </w:num>
-  <w:num w:numId="7" w16cid:durableId="1217274237">
+  <w:num w:numId="7">
     <w:abstractNumId w:val="9"/>
   </w:num>
-  <w:num w:numId="8" w16cid:durableId="1272475953">
+  <w:num w:numId="8">
     <w:abstractNumId w:val="1"/>
   </w:num>
-  <w:num w:numId="9" w16cid:durableId="934634851">
+  <w:num w:numId="9">
     <w:abstractNumId w:val="11"/>
   </w:num>
-  <w:num w:numId="10" w16cid:durableId="1089544735">
+  <w:num w:numId="10">
     <w:abstractNumId w:val="2"/>
   </w:num>
-  <w:num w:numId="11" w16cid:durableId="1322780528">
+  <w:num w:numId="11">
     <w:abstractNumId w:val="3"/>
   </w:num>
-  <w:num w:numId="12" w16cid:durableId="1119954037">
+  <w:num w:numId="12">
     <w:abstractNumId w:val="7"/>
   </w:num>
 </w:numbering>
 </file>
 
 <file path=word/styles.xml><?xml version="1.0" encoding="utf-8"?>
-<w:styles xmlns:mc="http://schemas.openxmlformats.org/markup-compatibility/2006" xmlns:r="http://schemas.openxmlformats.org/officeDocument/2006/relationships" xmlns:w="http://schemas.openxmlformats.org/wordprocessingml/2006/main" xmlns:w14="http://schemas.microsoft.com/office/word/2010/wordml" xmlns:w15="http://schemas.microsoft.com/office/word/2012/wordml" xmlns:w16cex="http://schemas.microsoft.com/office/word/2018/wordml/cex" xmlns:w16cid="http://schemas.microsoft.com/office/word/2016/wordml/cid" xmlns:w16="http://schemas.microsoft.com/office/word/2018/wordml" xmlns:w16sdtdh="http://schemas.microsoft.com/office/word/2020/wordml/sdtdatahash" xmlns:w16se="http://schemas.microsoft.com/office/word/2015/wordml/symex" mc:Ignorable="w14 w15 w16se w16cid w16 w16cex w16sdtdh">
+<w:styles xmlns:mc="http://schemas.openxmlformats.org/markup-compatibility/2006" xmlns:r="http://schemas.openxmlformats.org/officeDocument/2006/relationships" xmlns:w="http://schemas.openxmlformats.org/wordprocessingml/2006/main" xmlns:w14="http://schemas.microsoft.com/office/word/2010/wordml" xmlns:w15="http://schemas.microsoft.com/office/word/2012/wordml" xmlns:w16se="http://schemas.microsoft.com/office/word/2015/wordml/symex" mc:Ignorable="w14 w15 w16se">
   <w:docDefaults>
     <w:rPrDefault>
       <w:rPr>
@@ -7047,7 +7116,7 @@
       </w:pPr>
     </w:pPrDefault>
   </w:docDefaults>
-  <w:latentStyles w:defLockedState="0" w:defUIPriority="99" w:defSemiHidden="0" w:defUnhideWhenUsed="0" w:defQFormat="0" w:count="376">
+  <w:latentStyles w:defLockedState="0" w:defUIPriority="99" w:defSemiHidden="0" w:defUnhideWhenUsed="0" w:defQFormat="0" w:count="371">
     <w:lsdException w:name="Normal" w:uiPriority="0" w:qFormat="1"/>
     <w:lsdException w:name="heading 1" w:uiPriority="9" w:qFormat="1"/>
     <w:lsdException w:name="heading 2" w:semiHidden="1" w:uiPriority="9" w:unhideWhenUsed="1" w:qFormat="1"/>
@@ -7419,11 +7488,6 @@
     <w:lsdException w:name="List Table 5 Dark Accent 6" w:uiPriority="50"/>
     <w:lsdException w:name="List Table 6 Colorful Accent 6" w:uiPriority="51"/>
     <w:lsdException w:name="List Table 7 Colorful Accent 6" w:uiPriority="52"/>
-    <w:lsdException w:name="Mention" w:semiHidden="1" w:unhideWhenUsed="1"/>
-    <w:lsdException w:name="Smart Hyperlink" w:semiHidden="1" w:unhideWhenUsed="1"/>
-    <w:lsdException w:name="Hashtag" w:semiHidden="1" w:unhideWhenUsed="1"/>
-    <w:lsdException w:name="Unresolved Mention" w:semiHidden="1" w:unhideWhenUsed="1"/>
-    <w:lsdException w:name="Smart Link" w:semiHidden="1" w:unhideWhenUsed="1"/>
   </w:latentStyles>
   <w:style w:type="paragraph" w:default="1" w:styleId="Normal">
     <w:name w:val="Normal"/>

</xml_diff>

<commit_message>
Se agrega contenido al formulario IEEE830 - Perspectiva del producto
</commit_message>
<xml_diff>
--- a/Document/Documento_formato-ieee-830.docx
+++ b/Document/Documento_formato-ieee-830.docx
@@ -1852,16 +1852,7 @@
           <w:rFonts w:ascii="Arial" w:hAnsi="Arial" w:cs="Arial"/>
           <w:highlight w:val="white"/>
         </w:rPr>
-        <w:t xml:space="preserve">Nuestro equipo podrá identificar futuras mejoras en el sistema gracias al recorrido </w:t>
-      </w:r>
-      <w:bookmarkStart w:id="0" w:name="_GoBack"/>
-      <w:bookmarkEnd w:id="0"/>
-      <w:r>
-        <w:rPr>
-          <w:rFonts w:ascii="Arial" w:hAnsi="Arial" w:cs="Arial"/>
-          <w:highlight w:val="white"/>
-        </w:rPr>
-        <w:t>sobre comentarios y/o propuestas de los usuarios.</w:t>
+        <w:t>Nuestro equipo podrá identificar futuras mejoras en el sistema gracias al recorrido sobre comentarios y/o propuestas de los usuarios.</w:t>
       </w:r>
     </w:p>
     <w:p>
@@ -3399,6 +3390,72 @@
     </w:p>
     <w:p>
       <w:pPr>
+        <w:spacing w:after="0" w:line="240" w:lineRule="auto"/>
+        <w:ind w:left="601" w:firstLine="106"/>
+        <w:jc w:val="both"/>
+        <w:rPr>
+          <w:rFonts w:ascii="Arial" w:eastAsia="Arial" w:hAnsi="Arial" w:cs="Arial"/>
+          <w:color w:val="365F91"/>
+        </w:rPr>
+      </w:pPr>
+    </w:p>
+    <w:p>
+      <w:pPr>
+        <w:spacing w:after="0" w:line="240" w:lineRule="auto"/>
+        <w:ind w:left="601" w:firstLine="106"/>
+        <w:jc w:val="both"/>
+        <w:rPr>
+          <w:rFonts w:ascii="Arial" w:eastAsia="Arial" w:hAnsi="Arial" w:cs="Arial"/>
+          <w:color w:val="365F91"/>
+        </w:rPr>
+      </w:pPr>
+    </w:p>
+    <w:p>
+      <w:pPr>
+        <w:spacing w:after="0" w:line="240" w:lineRule="auto"/>
+        <w:ind w:left="601" w:firstLine="106"/>
+        <w:jc w:val="both"/>
+        <w:rPr>
+          <w:rFonts w:ascii="Arial" w:eastAsia="Arial" w:hAnsi="Arial" w:cs="Arial"/>
+          <w:color w:val="365F91"/>
+        </w:rPr>
+      </w:pPr>
+    </w:p>
+    <w:p>
+      <w:pPr>
+        <w:spacing w:after="0" w:line="240" w:lineRule="auto"/>
+        <w:ind w:left="601" w:firstLine="106"/>
+        <w:jc w:val="both"/>
+        <w:rPr>
+          <w:rFonts w:ascii="Arial" w:eastAsia="Arial" w:hAnsi="Arial" w:cs="Arial"/>
+          <w:color w:val="365F91"/>
+        </w:rPr>
+      </w:pPr>
+    </w:p>
+    <w:p>
+      <w:pPr>
+        <w:spacing w:after="0" w:line="240" w:lineRule="auto"/>
+        <w:ind w:left="601" w:firstLine="106"/>
+        <w:jc w:val="both"/>
+        <w:rPr>
+          <w:rFonts w:ascii="Arial" w:eastAsia="Arial" w:hAnsi="Arial" w:cs="Arial"/>
+          <w:color w:val="365F91"/>
+        </w:rPr>
+      </w:pPr>
+    </w:p>
+    <w:p>
+      <w:pPr>
+        <w:spacing w:after="0" w:line="240" w:lineRule="auto"/>
+        <w:ind w:left="601" w:firstLine="106"/>
+        <w:jc w:val="both"/>
+        <w:rPr>
+          <w:rFonts w:ascii="Arial" w:eastAsia="Arial" w:hAnsi="Arial" w:cs="Arial"/>
+          <w:color w:val="365F91"/>
+        </w:rPr>
+      </w:pPr>
+    </w:p>
+    <w:p>
+      <w:pPr>
         <w:numPr>
           <w:ilvl w:val="0"/>
           <w:numId w:val="8"/>
@@ -3419,6 +3476,7 @@
           <w:color w:val="000000"/>
           <w:sz w:val="32"/>
         </w:rPr>
+        <w:lastRenderedPageBreak/>
         <w:t>Descripción general</w:t>
       </w:r>
     </w:p>
@@ -3470,22 +3528,114 @@
         <w:rPr>
           <w:rFonts w:ascii="Arial" w:eastAsia="Arial" w:hAnsi="Arial" w:cs="Arial"/>
         </w:rPr>
-        <w:lastRenderedPageBreak/>
-        <w:t xml:space="preserve">El sistema </w:t>
-      </w:r>
-      <w:r>
-        <w:rPr>
-          <w:rFonts w:ascii="Arial" w:eastAsia="Arial" w:hAnsi="Arial" w:cs="Arial"/>
-          <w:b/>
-        </w:rPr>
-        <w:t>SIS-I</w:t>
-      </w:r>
-      <w:r>
-        <w:rPr>
-          <w:rFonts w:ascii="Arial" w:eastAsia="Arial" w:hAnsi="Arial" w:cs="Arial"/>
-        </w:rPr>
-        <w:t xml:space="preserve"> estará diseñado para funcionar en entornos Web, lo que permitirá su utilización de forma rápida y eficaz, además no obstante la versión web para dispositivos puede funcionar sin la aplicación, aunque no tendrá la misma respuesta que si se ejecuta desde la misma. El software puede contener toda la funcionalidad del proyecto esencialmente.</w:t>
-      </w:r>
+        <w:t>Se proyecta implementar un</w:t>
+      </w:r>
+      <w:r>
+        <w:rPr>
+          <w:rFonts w:ascii="Arial" w:eastAsia="Arial" w:hAnsi="Arial" w:cs="Arial"/>
+        </w:rPr>
+        <w:t xml:space="preserve"> sistema </w:t>
+      </w:r>
+      <w:r>
+        <w:rPr>
+          <w:rFonts w:ascii="Arial" w:eastAsia="Arial" w:hAnsi="Arial" w:cs="Arial"/>
+        </w:rPr>
+        <w:t>qu</w:t>
+      </w:r>
+      <w:r>
+        <w:rPr>
+          <w:rFonts w:ascii="Arial" w:eastAsia="Arial" w:hAnsi="Arial" w:cs="Arial"/>
+        </w:rPr>
+        <w:t>e sea compatibl</w:t>
+      </w:r>
+      <w:r>
+        <w:rPr>
+          <w:rFonts w:ascii="Arial" w:eastAsia="Arial" w:hAnsi="Arial" w:cs="Arial"/>
+        </w:rPr>
+        <w:t xml:space="preserve">e </w:t>
+      </w:r>
+      <w:r>
+        <w:rPr>
+          <w:rFonts w:ascii="Arial" w:eastAsia="Arial" w:hAnsi="Arial" w:cs="Arial"/>
+        </w:rPr>
+        <w:t>tanto en</w:t>
+      </w:r>
+      <w:r>
+        <w:rPr>
+          <w:rFonts w:ascii="Arial" w:eastAsia="Arial" w:hAnsi="Arial" w:cs="Arial"/>
+        </w:rPr>
+        <w:t xml:space="preserve"> páginas web</w:t>
+      </w:r>
+      <w:r>
+        <w:rPr>
+          <w:rFonts w:ascii="Arial" w:eastAsia="Arial" w:hAnsi="Arial" w:cs="Arial"/>
+        </w:rPr>
+        <w:t xml:space="preserve"> </w:t>
+      </w:r>
+      <w:r>
+        <w:rPr>
+          <w:rFonts w:ascii="Arial" w:eastAsia="Arial" w:hAnsi="Arial" w:cs="Arial"/>
+        </w:rPr>
+        <w:t>como así también en aplicaciones digitales</w:t>
+      </w:r>
+      <w:r>
+        <w:rPr>
+          <w:rFonts w:ascii="Arial" w:eastAsia="Arial" w:hAnsi="Arial" w:cs="Arial"/>
+        </w:rPr>
+        <w:t xml:space="preserve">. </w:t>
+      </w:r>
+      <w:r>
+        <w:rPr>
+          <w:rFonts w:ascii="Arial" w:eastAsia="Arial" w:hAnsi="Arial" w:cs="Arial"/>
+        </w:rPr>
+        <w:t xml:space="preserve">La misma </w:t>
+      </w:r>
+      <w:r>
+        <w:rPr>
+          <w:rFonts w:ascii="Arial" w:eastAsia="Arial" w:hAnsi="Arial" w:cs="Arial"/>
+        </w:rPr>
+        <w:t xml:space="preserve">se </w:t>
+      </w:r>
+      <w:r>
+        <w:rPr>
+          <w:rFonts w:ascii="Arial" w:eastAsia="Arial" w:hAnsi="Arial" w:cs="Arial"/>
+        </w:rPr>
+        <w:t>adaptará</w:t>
+      </w:r>
+      <w:r>
+        <w:rPr>
+          <w:rFonts w:ascii="Arial" w:eastAsia="Arial" w:hAnsi="Arial" w:cs="Arial"/>
+        </w:rPr>
+        <w:t xml:space="preserve"> a las dimensiones de las diferent</w:t>
+      </w:r>
+      <w:r>
+        <w:rPr>
+          <w:rFonts w:ascii="Arial" w:eastAsia="Arial" w:hAnsi="Arial" w:cs="Arial"/>
+        </w:rPr>
+        <w:t xml:space="preserve">es pantallas </w:t>
+      </w:r>
+      <w:r>
+        <w:rPr>
+          <w:rFonts w:ascii="Arial" w:eastAsia="Arial" w:hAnsi="Arial" w:cs="Arial"/>
+        </w:rPr>
+        <w:t>logrando un mayor alcance a los diferentes dispositivos móviles.</w:t>
+      </w:r>
+      <w:r>
+        <w:rPr>
+          <w:rFonts w:ascii="Arial" w:eastAsia="Arial" w:hAnsi="Arial" w:cs="Arial"/>
+        </w:rPr>
+        <w:t xml:space="preserve"> </w:t>
+      </w:r>
+    </w:p>
+    <w:p>
+      <w:pPr>
+        <w:spacing w:before="240" w:after="240" w:line="240" w:lineRule="auto"/>
+        <w:ind w:left="600" w:firstLine="100"/>
+        <w:jc w:val="both"/>
+        <w:rPr>
+          <w:rFonts w:ascii="Arial" w:eastAsia="Arial" w:hAnsi="Arial" w:cs="Arial"/>
+        </w:rPr>
+      </w:pPr>
     </w:p>
     <w:p>
       <w:pPr>
@@ -3781,6 +3931,8 @@
           <w:i/>
         </w:rPr>
       </w:pPr>
+      <w:bookmarkStart w:id="0" w:name="_GoBack"/>
+      <w:bookmarkEnd w:id="0"/>
     </w:p>
     <w:p>
       <w:pPr>
@@ -4412,7 +4564,6 @@
         <w:rPr>
           <w:rFonts w:ascii="Arial" w:eastAsia="Arial" w:hAnsi="Arial" w:cs="Arial"/>
         </w:rPr>
-        <w:lastRenderedPageBreak/>
         <w:t>US01 Como usuario quiero registrarme en el sistema para hacer una compra.</w:t>
       </w:r>
     </w:p>
@@ -4893,6 +5044,7 @@
               <w:rPr>
                 <w:rFonts w:ascii="Arial" w:eastAsia="Arial" w:hAnsi="Arial" w:cs="Arial"/>
               </w:rPr>
+              <w:lastRenderedPageBreak/>
               <w:t>Crear Project</w:t>
             </w:r>
           </w:p>
@@ -4936,7 +5088,6 @@
               <w:rPr>
                 <w:rFonts w:ascii="Arial" w:eastAsia="Arial" w:hAnsi="Arial" w:cs="Arial"/>
               </w:rPr>
-              <w:lastRenderedPageBreak/>
               <w:t xml:space="preserve">Registro de meetings y toda la </w:t>
             </w:r>
             <w:proofErr w:type="spellStart"/>
@@ -5050,7 +5201,21 @@
               <w:rPr>
                 <w:rFonts w:ascii="Arial" w:eastAsia="Arial" w:hAnsi="Arial" w:cs="Arial"/>
               </w:rPr>
-              <w:t xml:space="preserve">, Luna Fabio Mario, Martín Corral, Vanessa Viviana Veizaga, Morena </w:t>
+              <w:t xml:space="preserve">, Luna Fabio Mario, Martín Corral, Vanessa Viviana </w:t>
+            </w:r>
+            <w:proofErr w:type="spellStart"/>
+            <w:r>
+              <w:rPr>
+                <w:rFonts w:ascii="Arial" w:eastAsia="Arial" w:hAnsi="Arial" w:cs="Arial"/>
+              </w:rPr>
+              <w:t>Veizaga</w:t>
+            </w:r>
+            <w:proofErr w:type="spellEnd"/>
+            <w:r>
+              <w:rPr>
+                <w:rFonts w:ascii="Arial" w:eastAsia="Arial" w:hAnsi="Arial" w:cs="Arial"/>
+              </w:rPr>
+              <w:t xml:space="preserve">, Morena </w:t>
             </w:r>
             <w:proofErr w:type="spellStart"/>
             <w:r>
@@ -5540,7 +5705,21 @@
               <w:rPr>
                 <w:rFonts w:ascii="Arial" w:eastAsia="Arial" w:hAnsi="Arial" w:cs="Arial"/>
               </w:rPr>
-              <w:t xml:space="preserve">, Luna Fabio Mario, Martín Corral, Vanessa Viviana Veizaga, Morena </w:t>
+              <w:t xml:space="preserve">, Luna Fabio Mario, Martín Corral, Vanessa Viviana </w:t>
+            </w:r>
+            <w:proofErr w:type="spellStart"/>
+            <w:r>
+              <w:rPr>
+                <w:rFonts w:ascii="Arial" w:eastAsia="Arial" w:hAnsi="Arial" w:cs="Arial"/>
+              </w:rPr>
+              <w:t>Veizaga</w:t>
+            </w:r>
+            <w:proofErr w:type="spellEnd"/>
+            <w:r>
+              <w:rPr>
+                <w:rFonts w:ascii="Arial" w:eastAsia="Arial" w:hAnsi="Arial" w:cs="Arial"/>
+              </w:rPr>
+              <w:t xml:space="preserve">, Morena </w:t>
             </w:r>
             <w:proofErr w:type="spellStart"/>
             <w:r>
@@ -5959,7 +6138,14 @@
               <w:rPr>
                 <w:rFonts w:ascii="Arial" w:eastAsia="Arial" w:hAnsi="Arial" w:cs="Arial"/>
               </w:rPr>
-              <w:t xml:space="preserve"> al repositorio de GitHub/GitHub Pages. Script de BD en MySQL. </w:t>
+              <w:t xml:space="preserve"> al </w:t>
+            </w:r>
+            <w:r>
+              <w:rPr>
+                <w:rFonts w:ascii="Arial" w:eastAsia="Arial" w:hAnsi="Arial" w:cs="Arial"/>
+              </w:rPr>
+              <w:lastRenderedPageBreak/>
+              <w:t xml:space="preserve">repositorio de GitHub/GitHub Pages. Script de BD en MySQL. </w:t>
             </w:r>
             <w:proofErr w:type="gramStart"/>
             <w:r>
@@ -6053,6 +6239,7 @@
                 <w:rFonts w:ascii="Arial" w:eastAsia="Arial" w:hAnsi="Arial" w:cs="Arial"/>
                 <w:b/>
               </w:rPr>
+              <w:lastRenderedPageBreak/>
               <w:t xml:space="preserve">Responsabilidades </w:t>
             </w:r>
           </w:p>
@@ -6111,13 +6298,27 @@
               <w:rPr>
                 <w:rFonts w:ascii="Arial" w:eastAsia="Arial" w:hAnsi="Arial" w:cs="Arial"/>
               </w:rPr>
-              <w:t xml:space="preserve">, Luna Fabio Mario, Martín Corral, Vanessa Viviana Veizaga, Morena </w:t>
+              <w:t xml:space="preserve">, Luna Fabio Mario, Martín Corral, Vanessa Viviana </w:t>
             </w:r>
             <w:proofErr w:type="spellStart"/>
             <w:r>
               <w:rPr>
                 <w:rFonts w:ascii="Arial" w:eastAsia="Arial" w:hAnsi="Arial" w:cs="Arial"/>
               </w:rPr>
+              <w:t>Veizaga</w:t>
+            </w:r>
+            <w:proofErr w:type="spellEnd"/>
+            <w:r>
+              <w:rPr>
+                <w:rFonts w:ascii="Arial" w:eastAsia="Arial" w:hAnsi="Arial" w:cs="Arial"/>
+              </w:rPr>
+              <w:t xml:space="preserve">, Morena </w:t>
+            </w:r>
+            <w:proofErr w:type="spellStart"/>
+            <w:r>
+              <w:rPr>
+                <w:rFonts w:ascii="Arial" w:eastAsia="Arial" w:hAnsi="Arial" w:cs="Arial"/>
+              </w:rPr>
               <w:t>Lozain</w:t>
             </w:r>
             <w:proofErr w:type="spellEnd"/>
@@ -6125,14 +6326,7 @@
               <w:rPr>
                 <w:rFonts w:ascii="Arial" w:eastAsia="Arial" w:hAnsi="Arial" w:cs="Arial"/>
               </w:rPr>
-              <w:t xml:space="preserve">, Clarisa </w:t>
-            </w:r>
-            <w:r>
-              <w:rPr>
-                <w:rFonts w:ascii="Arial" w:eastAsia="Arial" w:hAnsi="Arial" w:cs="Arial"/>
-              </w:rPr>
-              <w:lastRenderedPageBreak/>
-              <w:t xml:space="preserve">Susana </w:t>
+              <w:t xml:space="preserve">, Clarisa Susana </w:t>
             </w:r>
             <w:proofErr w:type="spellStart"/>
             <w:r>
@@ -6220,7 +6414,6 @@
                 <w:rFonts w:ascii="Arial" w:eastAsia="Arial" w:hAnsi="Arial" w:cs="Arial"/>
                 <w:b/>
               </w:rPr>
-              <w:lastRenderedPageBreak/>
               <w:t>Calendario</w:t>
             </w:r>
           </w:p>

</xml_diff>

<commit_message>
Se modifica el punto referido al alcance, y se agregan historias de usuario (14 a 18) al formulario IEEE 830
</commit_message>
<xml_diff>
--- a/Document/Documento_formato-ieee-830.docx
+++ b/Document/Documento_formato-ieee-830.docx
@@ -1,47 +1,7 @@
 
 <file path=word/document.xml><?xml version="1.0" encoding="utf-8"?>
-<w:document xmlns:wpc="http://schemas.microsoft.com/office/word/2010/wordprocessingCanvas" xmlns:cx="http://schemas.microsoft.com/office/drawing/2014/chartex" xmlns:mc="http://schemas.openxmlformats.org/markup-compatibility/2006" xmlns:o="urn:schemas-microsoft-com:office:office" xmlns:r="http://schemas.openxmlformats.org/officeDocument/2006/relationships" xmlns:m="http://schemas.openxmlformats.org/officeDocument/2006/math" xmlns:v="urn:schemas-microsoft-com:vml" xmlns:wp14="http://schemas.microsoft.com/office/word/2010/wordprocessingDrawing" xmlns:wp="http://schemas.openxmlformats.org/drawingml/2006/wordprocessingDrawing" xmlns:w10="urn:schemas-microsoft-com:office:word" xmlns:w="http://schemas.openxmlformats.org/wordprocessingml/2006/main" xmlns:w14="http://schemas.microsoft.com/office/word/2010/wordml" xmlns:w15="http://schemas.microsoft.com/office/word/2012/wordml" xmlns:w16se="http://schemas.microsoft.com/office/word/2015/wordml/symex" xmlns:wpg="http://schemas.microsoft.com/office/word/2010/wordprocessingGroup" xmlns:wpi="http://schemas.microsoft.com/office/word/2010/wordprocessingInk" xmlns:wne="http://schemas.microsoft.com/office/word/2006/wordml" xmlns:wps="http://schemas.microsoft.com/office/word/2010/wordprocessingShape" mc:Ignorable="w14 w15 w16se wp14">
+<w:document xmlns:wpc="http://schemas.microsoft.com/office/word/2010/wordprocessingCanvas" xmlns:cx="http://schemas.microsoft.com/office/drawing/2014/chartex" xmlns:cx1="http://schemas.microsoft.com/office/drawing/2015/9/8/chartex" xmlns:cx2="http://schemas.microsoft.com/office/drawing/2015/10/21/chartex" xmlns:cx3="http://schemas.microsoft.com/office/drawing/2016/5/9/chartex" xmlns:cx4="http://schemas.microsoft.com/office/drawing/2016/5/10/chartex" xmlns:cx5="http://schemas.microsoft.com/office/drawing/2016/5/11/chartex" xmlns:cx6="http://schemas.microsoft.com/office/drawing/2016/5/12/chartex" xmlns:cx7="http://schemas.microsoft.com/office/drawing/2016/5/13/chartex" xmlns:cx8="http://schemas.microsoft.com/office/drawing/2016/5/14/chartex" xmlns:mc="http://schemas.openxmlformats.org/markup-compatibility/2006" xmlns:aink="http://schemas.microsoft.com/office/drawing/2016/ink" xmlns:am3d="http://schemas.microsoft.com/office/drawing/2017/model3d" xmlns:o="urn:schemas-microsoft-com:office:office" xmlns:oel="http://schemas.microsoft.com/office/2019/extlst" xmlns:r="http://schemas.openxmlformats.org/officeDocument/2006/relationships" xmlns:m="http://schemas.openxmlformats.org/officeDocument/2006/math" xmlns:v="urn:schemas-microsoft-com:vml" xmlns:wp14="http://schemas.microsoft.com/office/word/2010/wordprocessingDrawing" xmlns:wp="http://schemas.openxmlformats.org/drawingml/2006/wordprocessingDrawing" xmlns:w10="urn:schemas-microsoft-com:office:word" xmlns:w="http://schemas.openxmlformats.org/wordprocessingml/2006/main" xmlns:w14="http://schemas.microsoft.com/office/word/2010/wordml" xmlns:w15="http://schemas.microsoft.com/office/word/2012/wordml" xmlns:w16cex="http://schemas.microsoft.com/office/word/2018/wordml/cex" xmlns:w16cid="http://schemas.microsoft.com/office/word/2016/wordml/cid" xmlns:w16="http://schemas.microsoft.com/office/word/2018/wordml" xmlns:w16sdtdh="http://schemas.microsoft.com/office/word/2020/wordml/sdtdatahash" xmlns:w16se="http://schemas.microsoft.com/office/word/2015/wordml/symex" xmlns:wpg="http://schemas.microsoft.com/office/word/2010/wordprocessingGroup" xmlns:wpi="http://schemas.microsoft.com/office/word/2010/wordprocessingInk" xmlns:wne="http://schemas.microsoft.com/office/word/2006/wordml" xmlns:wps="http://schemas.microsoft.com/office/word/2010/wordprocessingShape" mc:Ignorable="w14 w15 w16se w16cid w16 w16cex w16sdtdh wp14">
   <w:body>
-    <w:p>
-      <w:pPr>
-        <w:spacing w:after="0" w:line="240" w:lineRule="auto"/>
-        <w:rPr>
-          <w:rFonts w:ascii="Arial" w:eastAsia="Arial" w:hAnsi="Arial" w:cs="Arial"/>
-        </w:rPr>
-      </w:pPr>
-    </w:p>
-    <w:p>
-      <w:pPr>
-        <w:spacing w:after="0" w:line="240" w:lineRule="auto"/>
-        <w:rPr>
-          <w:rFonts w:ascii="Arial" w:eastAsia="Arial" w:hAnsi="Arial" w:cs="Arial"/>
-        </w:rPr>
-      </w:pPr>
-    </w:p>
-    <w:p>
-      <w:pPr>
-        <w:spacing w:after="0" w:line="240" w:lineRule="auto"/>
-        <w:rPr>
-          <w:rFonts w:ascii="Arial" w:eastAsia="Arial" w:hAnsi="Arial" w:cs="Arial"/>
-        </w:rPr>
-      </w:pPr>
-    </w:p>
-    <w:p>
-      <w:pPr>
-        <w:spacing w:after="0" w:line="240" w:lineRule="auto"/>
-        <w:rPr>
-          <w:rFonts w:ascii="Arial" w:eastAsia="Arial" w:hAnsi="Arial" w:cs="Arial"/>
-        </w:rPr>
-      </w:pPr>
-    </w:p>
-    <w:p>
-      <w:pPr>
-        <w:spacing w:after="0" w:line="240" w:lineRule="auto"/>
-        <w:rPr>
-          <w:rFonts w:ascii="Arial" w:eastAsia="Arial" w:hAnsi="Arial" w:cs="Arial"/>
-        </w:rPr>
-      </w:pPr>
-    </w:p>
     <w:p>
       <w:pPr>
         <w:spacing w:after="0" w:line="240" w:lineRule="auto"/>
@@ -303,7 +263,43 @@
           <w:color w:val="000000"/>
           <w:sz w:val="30"/>
         </w:rPr>
-        <w:t>Especificación de requisitos de software</w:t>
+        <w:t xml:space="preserve">Especificación de </w:t>
+      </w:r>
+      <w:r>
+        <w:rPr>
+          <w:rFonts w:ascii="Arial" w:eastAsia="Arial" w:hAnsi="Arial" w:cs="Arial"/>
+          <w:b/>
+          <w:color w:val="000000"/>
+          <w:sz w:val="30"/>
+        </w:rPr>
+        <w:t>R</w:t>
+      </w:r>
+      <w:r>
+        <w:rPr>
+          <w:rFonts w:ascii="Arial" w:eastAsia="Arial" w:hAnsi="Arial" w:cs="Arial"/>
+          <w:b/>
+          <w:color w:val="000000"/>
+          <w:sz w:val="30"/>
+        </w:rPr>
+        <w:t xml:space="preserve">equisitos de </w:t>
+      </w:r>
+      <w:r>
+        <w:rPr>
+          <w:rFonts w:ascii="Arial" w:eastAsia="Arial" w:hAnsi="Arial" w:cs="Arial"/>
+          <w:b/>
+          <w:color w:val="000000"/>
+          <w:sz w:val="30"/>
+        </w:rPr>
+        <w:t>S</w:t>
+      </w:r>
+      <w:r>
+        <w:rPr>
+          <w:rFonts w:ascii="Arial" w:eastAsia="Arial" w:hAnsi="Arial" w:cs="Arial"/>
+          <w:b/>
+          <w:color w:val="000000"/>
+          <w:sz w:val="30"/>
+        </w:rPr>
+        <w:t>oftware</w:t>
       </w:r>
     </w:p>
     <w:p>
@@ -415,7 +411,61 @@
           <w:i/>
           <w:sz w:val="32"/>
         </w:rPr>
-        <w:t>Sistema de información Web para el refugio de mascotas</w:t>
+        <w:t xml:space="preserve">Sistema de </w:t>
+      </w:r>
+      <w:r>
+        <w:rPr>
+          <w:rFonts w:ascii="Arial" w:eastAsia="Arial" w:hAnsi="Arial" w:cs="Arial"/>
+          <w:b/>
+          <w:i/>
+          <w:sz w:val="32"/>
+        </w:rPr>
+        <w:t>I</w:t>
+      </w:r>
+      <w:r>
+        <w:rPr>
+          <w:rFonts w:ascii="Arial" w:eastAsia="Arial" w:hAnsi="Arial" w:cs="Arial"/>
+          <w:b/>
+          <w:i/>
+          <w:sz w:val="32"/>
+        </w:rPr>
+        <w:t xml:space="preserve">nformación Web para el </w:t>
+      </w:r>
+      <w:r>
+        <w:rPr>
+          <w:rFonts w:ascii="Arial" w:eastAsia="Arial" w:hAnsi="Arial" w:cs="Arial"/>
+          <w:b/>
+          <w:i/>
+          <w:sz w:val="32"/>
+        </w:rPr>
+        <w:t>R</w:t>
+      </w:r>
+      <w:r>
+        <w:rPr>
+          <w:rFonts w:ascii="Arial" w:eastAsia="Arial" w:hAnsi="Arial" w:cs="Arial"/>
+          <w:b/>
+          <w:i/>
+          <w:sz w:val="32"/>
+        </w:rPr>
+        <w:t xml:space="preserve">efugio de </w:t>
+      </w:r>
+      <w:r>
+        <w:rPr>
+          <w:rFonts w:ascii="Arial" w:eastAsia="Arial" w:hAnsi="Arial" w:cs="Arial"/>
+          <w:b/>
+          <w:i/>
+          <w:sz w:val="32"/>
+        </w:rPr>
+        <w:t>M</w:t>
+      </w:r>
+      <w:r>
+        <w:rPr>
+          <w:rFonts w:ascii="Arial" w:eastAsia="Arial" w:hAnsi="Arial" w:cs="Arial"/>
+          <w:b/>
+          <w:i/>
+          <w:sz w:val="32"/>
+        </w:rPr>
+        <w:t>ascotas</w:t>
       </w:r>
     </w:p>
     <w:p>
@@ -540,7 +590,6 @@
               <w:rPr>
                 <w:rFonts w:ascii="Arial" w:eastAsia="Arial" w:hAnsi="Arial" w:cs="Arial"/>
               </w:rPr>
-              <w:lastRenderedPageBreak/>
               <w:br/>
             </w:r>
           </w:p>
@@ -627,17 +676,40 @@
         <w:spacing w:after="0" w:line="240" w:lineRule="auto"/>
         <w:rPr>
           <w:rFonts w:ascii="Arial" w:eastAsia="Arial" w:hAnsi="Arial" w:cs="Arial"/>
+          <w:b/>
           <w:color w:val="000000"/>
           <w:sz w:val="32"/>
         </w:rPr>
       </w:pPr>
-      <w:r>
+    </w:p>
+    <w:p>
+      <w:pPr>
+        <w:spacing w:after="0" w:line="240" w:lineRule="auto"/>
         <w:rPr>
           <w:rFonts w:ascii="Arial" w:eastAsia="Arial" w:hAnsi="Arial" w:cs="Arial"/>
           <w:b/>
           <w:color w:val="000000"/>
           <w:sz w:val="32"/>
         </w:rPr>
+      </w:pPr>
+    </w:p>
+    <w:p>
+      <w:pPr>
+        <w:spacing w:after="0" w:line="240" w:lineRule="auto"/>
+        <w:rPr>
+          <w:rFonts w:ascii="Arial" w:eastAsia="Arial" w:hAnsi="Arial" w:cs="Arial"/>
+          <w:color w:val="000000"/>
+          <w:sz w:val="32"/>
+        </w:rPr>
+      </w:pPr>
+      <w:r>
+        <w:rPr>
+          <w:rFonts w:ascii="Arial" w:eastAsia="Arial" w:hAnsi="Arial" w:cs="Arial"/>
+          <w:b/>
+          <w:color w:val="000000"/>
+          <w:sz w:val="32"/>
+        </w:rPr>
+        <w:lastRenderedPageBreak/>
         <w:t>Instrucciones para el uso de este formato</w:t>
       </w:r>
     </w:p>
@@ -770,28 +842,6 @@
     <w:p>
       <w:pPr>
         <w:spacing w:after="0" w:line="240" w:lineRule="auto"/>
-        <w:ind w:left="360"/>
-        <w:rPr>
-          <w:rFonts w:ascii="Arial" w:eastAsia="Arial" w:hAnsi="Arial" w:cs="Arial"/>
-          <w:i/>
-          <w:color w:val="000000"/>
-        </w:rPr>
-      </w:pPr>
-    </w:p>
-    <w:p>
-      <w:pPr>
-        <w:spacing w:after="0" w:line="240" w:lineRule="auto"/>
-        <w:ind w:left="360"/>
-        <w:rPr>
-          <w:rFonts w:ascii="Arial" w:eastAsia="Arial" w:hAnsi="Arial" w:cs="Arial"/>
-          <w:i/>
-          <w:color w:val="000000"/>
-        </w:rPr>
-      </w:pPr>
-    </w:p>
-    <w:p>
-      <w:pPr>
-        <w:spacing w:after="0" w:line="240" w:lineRule="auto"/>
         <w:rPr>
           <w:rFonts w:ascii="Arial" w:eastAsia="Arial" w:hAnsi="Arial" w:cs="Arial"/>
           <w:color w:val="000000"/>
@@ -816,276 +866,6 @@
           <w:rFonts w:ascii="Arial" w:eastAsia="Arial" w:hAnsi="Arial" w:cs="Arial"/>
           <w:color w:val="000000"/>
           <w:sz w:val="16"/>
-        </w:rPr>
-      </w:pPr>
-    </w:p>
-    <w:p>
-      <w:pPr>
-        <w:spacing w:after="0" w:line="240" w:lineRule="auto"/>
-        <w:rPr>
-          <w:rFonts w:ascii="Arial" w:eastAsia="Arial" w:hAnsi="Arial" w:cs="Arial"/>
-          <w:color w:val="000000"/>
-          <w:sz w:val="16"/>
-        </w:rPr>
-      </w:pPr>
-    </w:p>
-    <w:p>
-      <w:pPr>
-        <w:spacing w:after="0" w:line="240" w:lineRule="auto"/>
-        <w:rPr>
-          <w:rFonts w:ascii="Arial" w:eastAsia="Arial" w:hAnsi="Arial" w:cs="Arial"/>
-          <w:color w:val="000000"/>
-          <w:sz w:val="16"/>
-        </w:rPr>
-      </w:pPr>
-    </w:p>
-    <w:p>
-      <w:pPr>
-        <w:spacing w:after="0" w:line="240" w:lineRule="auto"/>
-        <w:rPr>
-          <w:rFonts w:ascii="Arial" w:eastAsia="Arial" w:hAnsi="Arial" w:cs="Arial"/>
-          <w:color w:val="000000"/>
-          <w:sz w:val="16"/>
-        </w:rPr>
-      </w:pPr>
-    </w:p>
-    <w:p>
-      <w:pPr>
-        <w:spacing w:after="0" w:line="240" w:lineRule="auto"/>
-        <w:rPr>
-          <w:rFonts w:ascii="Arial" w:eastAsia="Arial" w:hAnsi="Arial" w:cs="Arial"/>
-          <w:color w:val="000000"/>
-          <w:sz w:val="16"/>
-        </w:rPr>
-      </w:pPr>
-    </w:p>
-    <w:p>
-      <w:pPr>
-        <w:spacing w:after="0" w:line="240" w:lineRule="auto"/>
-        <w:rPr>
-          <w:rFonts w:ascii="Arial" w:eastAsia="Arial" w:hAnsi="Arial" w:cs="Arial"/>
-          <w:color w:val="000000"/>
-          <w:sz w:val="16"/>
-        </w:rPr>
-      </w:pPr>
-    </w:p>
-    <w:p>
-      <w:pPr>
-        <w:spacing w:after="0" w:line="240" w:lineRule="auto"/>
-        <w:rPr>
-          <w:rFonts w:ascii="Arial" w:eastAsia="Arial" w:hAnsi="Arial" w:cs="Arial"/>
-          <w:color w:val="000000"/>
-          <w:sz w:val="16"/>
-        </w:rPr>
-      </w:pPr>
-    </w:p>
-    <w:p>
-      <w:pPr>
-        <w:spacing w:after="0" w:line="240" w:lineRule="auto"/>
-        <w:rPr>
-          <w:rFonts w:ascii="Arial" w:eastAsia="Arial" w:hAnsi="Arial" w:cs="Arial"/>
-          <w:color w:val="000000"/>
-          <w:sz w:val="16"/>
-        </w:rPr>
-      </w:pPr>
-    </w:p>
-    <w:p>
-      <w:pPr>
-        <w:spacing w:after="0" w:line="240" w:lineRule="auto"/>
-        <w:rPr>
-          <w:rFonts w:ascii="Arial" w:eastAsia="Arial" w:hAnsi="Arial" w:cs="Arial"/>
-          <w:color w:val="000000"/>
-          <w:sz w:val="16"/>
-        </w:rPr>
-      </w:pPr>
-    </w:p>
-    <w:p>
-      <w:pPr>
-        <w:spacing w:after="0" w:line="240" w:lineRule="auto"/>
-        <w:rPr>
-          <w:rFonts w:ascii="Arial" w:eastAsia="Arial" w:hAnsi="Arial" w:cs="Arial"/>
-          <w:color w:val="000000"/>
-          <w:sz w:val="16"/>
-        </w:rPr>
-      </w:pPr>
-    </w:p>
-    <w:p>
-      <w:pPr>
-        <w:spacing w:after="0" w:line="240" w:lineRule="auto"/>
-        <w:rPr>
-          <w:rFonts w:ascii="Arial" w:eastAsia="Arial" w:hAnsi="Arial" w:cs="Arial"/>
-          <w:color w:val="000000"/>
-          <w:sz w:val="16"/>
-        </w:rPr>
-      </w:pPr>
-    </w:p>
-    <w:p>
-      <w:pPr>
-        <w:spacing w:after="0" w:line="240" w:lineRule="auto"/>
-        <w:rPr>
-          <w:rFonts w:ascii="Arial" w:eastAsia="Arial" w:hAnsi="Arial" w:cs="Arial"/>
-          <w:color w:val="000000"/>
-          <w:sz w:val="16"/>
-        </w:rPr>
-      </w:pPr>
-    </w:p>
-    <w:p>
-      <w:pPr>
-        <w:spacing w:after="0" w:line="240" w:lineRule="auto"/>
-        <w:rPr>
-          <w:rFonts w:ascii="Arial" w:eastAsia="Arial" w:hAnsi="Arial" w:cs="Arial"/>
-          <w:color w:val="000000"/>
-          <w:sz w:val="16"/>
-        </w:rPr>
-      </w:pPr>
-    </w:p>
-    <w:p>
-      <w:pPr>
-        <w:spacing w:after="0" w:line="240" w:lineRule="auto"/>
-        <w:rPr>
-          <w:rFonts w:ascii="Arial" w:eastAsia="Arial" w:hAnsi="Arial" w:cs="Arial"/>
-          <w:color w:val="000000"/>
-          <w:sz w:val="16"/>
-        </w:rPr>
-      </w:pPr>
-    </w:p>
-    <w:p>
-      <w:pPr>
-        <w:spacing w:after="0" w:line="240" w:lineRule="auto"/>
-        <w:rPr>
-          <w:rFonts w:ascii="Arial" w:eastAsia="Arial" w:hAnsi="Arial" w:cs="Arial"/>
-          <w:color w:val="000000"/>
-          <w:sz w:val="16"/>
-        </w:rPr>
-      </w:pPr>
-    </w:p>
-    <w:p>
-      <w:pPr>
-        <w:spacing w:after="0" w:line="240" w:lineRule="auto"/>
-        <w:rPr>
-          <w:rFonts w:ascii="Arial" w:eastAsia="Arial" w:hAnsi="Arial" w:cs="Arial"/>
-          <w:color w:val="000000"/>
-          <w:sz w:val="16"/>
-        </w:rPr>
-      </w:pPr>
-    </w:p>
-    <w:p>
-      <w:pPr>
-        <w:spacing w:after="0" w:line="240" w:lineRule="auto"/>
-        <w:rPr>
-          <w:rFonts w:ascii="Arial" w:eastAsia="Arial" w:hAnsi="Arial" w:cs="Arial"/>
-          <w:color w:val="000000"/>
-          <w:sz w:val="16"/>
-        </w:rPr>
-      </w:pPr>
-    </w:p>
-    <w:p>
-      <w:pPr>
-        <w:spacing w:after="0" w:line="240" w:lineRule="auto"/>
-        <w:rPr>
-          <w:rFonts w:ascii="Arial" w:eastAsia="Arial" w:hAnsi="Arial" w:cs="Arial"/>
-          <w:color w:val="000000"/>
-          <w:sz w:val="16"/>
-        </w:rPr>
-      </w:pPr>
-    </w:p>
-    <w:p>
-      <w:pPr>
-        <w:spacing w:after="0" w:line="240" w:lineRule="auto"/>
-        <w:rPr>
-          <w:rFonts w:ascii="Arial" w:eastAsia="Arial" w:hAnsi="Arial" w:cs="Arial"/>
-          <w:color w:val="000000"/>
-          <w:sz w:val="16"/>
-        </w:rPr>
-      </w:pPr>
-    </w:p>
-    <w:p>
-      <w:pPr>
-        <w:spacing w:after="0" w:line="240" w:lineRule="auto"/>
-        <w:rPr>
-          <w:rFonts w:ascii="Arial" w:eastAsia="Arial" w:hAnsi="Arial" w:cs="Arial"/>
-          <w:color w:val="000000"/>
-          <w:sz w:val="16"/>
-        </w:rPr>
-      </w:pPr>
-    </w:p>
-    <w:p>
-      <w:pPr>
-        <w:spacing w:after="0" w:line="240" w:lineRule="auto"/>
-        <w:rPr>
-          <w:rFonts w:ascii="Arial" w:eastAsia="Arial" w:hAnsi="Arial" w:cs="Arial"/>
-          <w:color w:val="000000"/>
-          <w:sz w:val="16"/>
-        </w:rPr>
-      </w:pPr>
-    </w:p>
-    <w:p>
-      <w:pPr>
-        <w:spacing w:after="0" w:line="240" w:lineRule="auto"/>
-        <w:rPr>
-          <w:rFonts w:ascii="Arial" w:eastAsia="Arial" w:hAnsi="Arial" w:cs="Arial"/>
-          <w:color w:val="000000"/>
-          <w:sz w:val="16"/>
-        </w:rPr>
-      </w:pPr>
-    </w:p>
-    <w:p>
-      <w:pPr>
-        <w:spacing w:after="0" w:line="240" w:lineRule="auto"/>
-        <w:rPr>
-          <w:rFonts w:ascii="Arial" w:eastAsia="Arial" w:hAnsi="Arial" w:cs="Arial"/>
-          <w:color w:val="000000"/>
-          <w:sz w:val="16"/>
-        </w:rPr>
-      </w:pPr>
-    </w:p>
-    <w:p>
-      <w:pPr>
-        <w:spacing w:after="0" w:line="240" w:lineRule="auto"/>
-        <w:rPr>
-          <w:rFonts w:ascii="Arial" w:eastAsia="Arial" w:hAnsi="Arial" w:cs="Arial"/>
-          <w:color w:val="000000"/>
-          <w:sz w:val="16"/>
-        </w:rPr>
-      </w:pPr>
-    </w:p>
-    <w:p>
-      <w:pPr>
-        <w:spacing w:after="0" w:line="240" w:lineRule="auto"/>
-        <w:rPr>
-          <w:rFonts w:ascii="Arial" w:eastAsia="Arial" w:hAnsi="Arial" w:cs="Arial"/>
-          <w:color w:val="000000"/>
-          <w:sz w:val="16"/>
-        </w:rPr>
-      </w:pPr>
-    </w:p>
-    <w:p>
-      <w:pPr>
-        <w:spacing w:after="0" w:line="240" w:lineRule="auto"/>
-        <w:rPr>
-          <w:rFonts w:ascii="Arial" w:eastAsia="Arial" w:hAnsi="Arial" w:cs="Arial"/>
-          <w:color w:val="000000"/>
-          <w:sz w:val="16"/>
-        </w:rPr>
-      </w:pPr>
-      <w:r>
-        <w:rPr>
-          <w:rFonts w:ascii="Arial" w:eastAsia="Arial" w:hAnsi="Arial" w:cs="Arial"/>
-          <w:color w:val="000000"/>
-          <w:sz w:val="16"/>
-        </w:rPr>
-        <w:t>.</w:t>
-      </w:r>
-    </w:p>
-    <w:p>
-      <w:pPr>
-        <w:spacing w:after="60" w:line="240" w:lineRule="auto"/>
-        <w:ind w:left="360" w:hanging="360"/>
-        <w:rPr>
-          <w:rFonts w:ascii="Arial" w:eastAsia="Arial" w:hAnsi="Arial" w:cs="Arial"/>
-          <w:b/>
-          <w:color w:val="000000"/>
-          <w:sz w:val="32"/>
         </w:rPr>
       </w:pPr>
       <w:r>
@@ -1415,95 +1195,6 @@
     </w:tbl>
     <w:p>
       <w:pPr>
-        <w:spacing w:after="0" w:line="240" w:lineRule="auto"/>
-        <w:rPr>
-          <w:rFonts w:ascii="Arial" w:eastAsia="Arial" w:hAnsi="Arial" w:cs="Arial"/>
-        </w:rPr>
-      </w:pPr>
-    </w:p>
-    <w:p>
-      <w:pPr>
-        <w:tabs>
-          <w:tab w:val="center" w:pos="4252"/>
-          <w:tab w:val="right" w:pos="8504"/>
-        </w:tabs>
-        <w:spacing w:after="0" w:line="240" w:lineRule="auto"/>
-        <w:rPr>
-          <w:rFonts w:ascii="Arial" w:eastAsia="Arial" w:hAnsi="Arial" w:cs="Arial"/>
-          <w:color w:val="000000"/>
-        </w:rPr>
-      </w:pPr>
-    </w:p>
-    <w:p>
-      <w:pPr>
-        <w:tabs>
-          <w:tab w:val="center" w:pos="4252"/>
-          <w:tab w:val="right" w:pos="8504"/>
-        </w:tabs>
-        <w:spacing w:after="0" w:line="240" w:lineRule="auto"/>
-        <w:rPr>
-          <w:rFonts w:ascii="Arial" w:eastAsia="Arial" w:hAnsi="Arial" w:cs="Arial"/>
-          <w:color w:val="000000"/>
-        </w:rPr>
-      </w:pPr>
-    </w:p>
-    <w:p>
-      <w:pPr>
-        <w:tabs>
-          <w:tab w:val="center" w:pos="4252"/>
-          <w:tab w:val="right" w:pos="8504"/>
-        </w:tabs>
-        <w:spacing w:after="0" w:line="240" w:lineRule="auto"/>
-        <w:rPr>
-          <w:rFonts w:ascii="Arial" w:eastAsia="Arial" w:hAnsi="Arial" w:cs="Arial"/>
-          <w:color w:val="000000"/>
-        </w:rPr>
-      </w:pPr>
-    </w:p>
-    <w:p>
-      <w:pPr>
-        <w:tabs>
-          <w:tab w:val="center" w:pos="4252"/>
-          <w:tab w:val="right" w:pos="8504"/>
-        </w:tabs>
-        <w:spacing w:after="0" w:line="240" w:lineRule="auto"/>
-        <w:rPr>
-          <w:rFonts w:ascii="Arial" w:eastAsia="Arial" w:hAnsi="Arial" w:cs="Arial"/>
-          <w:color w:val="000000"/>
-        </w:rPr>
-      </w:pPr>
-    </w:p>
-    <w:p>
-      <w:pPr>
-        <w:tabs>
-          <w:tab w:val="center" w:pos="4252"/>
-          <w:tab w:val="right" w:pos="8504"/>
-        </w:tabs>
-        <w:spacing w:after="0" w:line="240" w:lineRule="auto"/>
-        <w:rPr>
-          <w:rFonts w:ascii="Arial" w:eastAsia="Arial" w:hAnsi="Arial" w:cs="Arial"/>
-          <w:color w:val="000000"/>
-        </w:rPr>
-      </w:pPr>
-    </w:p>
-    <w:p>
-      <w:pPr>
-        <w:spacing w:after="0" w:line="240" w:lineRule="auto"/>
-        <w:rPr>
-          <w:rFonts w:ascii="Arial" w:eastAsia="Arial" w:hAnsi="Arial" w:cs="Arial"/>
-        </w:rPr>
-      </w:pPr>
-    </w:p>
-    <w:p>
-      <w:pPr>
-        <w:spacing w:after="0" w:line="240" w:lineRule="auto"/>
-        <w:rPr>
-          <w:rFonts w:ascii="Arial" w:eastAsia="Arial" w:hAnsi="Arial" w:cs="Arial"/>
-        </w:rPr>
-      </w:pPr>
-    </w:p>
-    <w:p>
-      <w:pPr>
         <w:spacing w:after="120" w:line="240" w:lineRule="auto"/>
         <w:ind w:left="360" w:hanging="360"/>
         <w:rPr>
@@ -1537,13 +1228,206 @@
           <w:sz w:val="32"/>
         </w:rPr>
       </w:pPr>
-      <w:r>
+    </w:p>
+    <w:p>
+      <w:pPr>
+        <w:spacing w:after="120" w:line="240" w:lineRule="auto"/>
+        <w:ind w:left="360" w:hanging="360"/>
         <w:rPr>
           <w:rFonts w:ascii="Arial" w:eastAsia="Arial" w:hAnsi="Arial" w:cs="Arial"/>
           <w:b/>
           <w:color w:val="000000"/>
           <w:sz w:val="32"/>
         </w:rPr>
+      </w:pPr>
+    </w:p>
+    <w:p>
+      <w:pPr>
+        <w:spacing w:after="120" w:line="240" w:lineRule="auto"/>
+        <w:ind w:left="360" w:hanging="360"/>
+        <w:rPr>
+          <w:rFonts w:ascii="Arial" w:eastAsia="Arial" w:hAnsi="Arial" w:cs="Arial"/>
+          <w:b/>
+          <w:color w:val="000000"/>
+          <w:sz w:val="32"/>
+        </w:rPr>
+      </w:pPr>
+    </w:p>
+    <w:p>
+      <w:pPr>
+        <w:spacing w:after="120" w:line="240" w:lineRule="auto"/>
+        <w:ind w:left="360" w:hanging="360"/>
+        <w:rPr>
+          <w:rFonts w:ascii="Arial" w:eastAsia="Arial" w:hAnsi="Arial" w:cs="Arial"/>
+          <w:b/>
+          <w:color w:val="000000"/>
+          <w:sz w:val="32"/>
+        </w:rPr>
+      </w:pPr>
+    </w:p>
+    <w:p>
+      <w:pPr>
+        <w:spacing w:after="120" w:line="240" w:lineRule="auto"/>
+        <w:ind w:left="360" w:hanging="360"/>
+        <w:rPr>
+          <w:rFonts w:ascii="Arial" w:eastAsia="Arial" w:hAnsi="Arial" w:cs="Arial"/>
+          <w:b/>
+          <w:color w:val="000000"/>
+          <w:sz w:val="32"/>
+        </w:rPr>
+      </w:pPr>
+    </w:p>
+    <w:p>
+      <w:pPr>
+        <w:spacing w:after="120" w:line="240" w:lineRule="auto"/>
+        <w:ind w:left="360" w:hanging="360"/>
+        <w:rPr>
+          <w:rFonts w:ascii="Arial" w:eastAsia="Arial" w:hAnsi="Arial" w:cs="Arial"/>
+          <w:b/>
+          <w:color w:val="000000"/>
+          <w:sz w:val="32"/>
+        </w:rPr>
+      </w:pPr>
+    </w:p>
+    <w:p>
+      <w:pPr>
+        <w:spacing w:after="120" w:line="240" w:lineRule="auto"/>
+        <w:ind w:left="360" w:hanging="360"/>
+        <w:rPr>
+          <w:rFonts w:ascii="Arial" w:eastAsia="Arial" w:hAnsi="Arial" w:cs="Arial"/>
+          <w:b/>
+          <w:color w:val="000000"/>
+          <w:sz w:val="32"/>
+        </w:rPr>
+      </w:pPr>
+    </w:p>
+    <w:p>
+      <w:pPr>
+        <w:spacing w:after="120" w:line="240" w:lineRule="auto"/>
+        <w:ind w:left="360" w:hanging="360"/>
+        <w:rPr>
+          <w:rFonts w:ascii="Arial" w:eastAsia="Arial" w:hAnsi="Arial" w:cs="Arial"/>
+          <w:b/>
+          <w:color w:val="000000"/>
+          <w:sz w:val="32"/>
+        </w:rPr>
+      </w:pPr>
+    </w:p>
+    <w:p>
+      <w:pPr>
+        <w:spacing w:after="120" w:line="240" w:lineRule="auto"/>
+        <w:ind w:left="360" w:hanging="360"/>
+        <w:rPr>
+          <w:rFonts w:ascii="Arial" w:eastAsia="Arial" w:hAnsi="Arial" w:cs="Arial"/>
+          <w:b/>
+          <w:color w:val="000000"/>
+          <w:sz w:val="32"/>
+        </w:rPr>
+      </w:pPr>
+    </w:p>
+    <w:p>
+      <w:pPr>
+        <w:spacing w:after="120" w:line="240" w:lineRule="auto"/>
+        <w:ind w:left="360" w:hanging="360"/>
+        <w:rPr>
+          <w:rFonts w:ascii="Arial" w:eastAsia="Arial" w:hAnsi="Arial" w:cs="Arial"/>
+          <w:b/>
+          <w:color w:val="000000"/>
+          <w:sz w:val="32"/>
+        </w:rPr>
+      </w:pPr>
+    </w:p>
+    <w:p>
+      <w:pPr>
+        <w:spacing w:after="120" w:line="240" w:lineRule="auto"/>
+        <w:ind w:left="360" w:hanging="360"/>
+        <w:rPr>
+          <w:rFonts w:ascii="Arial" w:eastAsia="Arial" w:hAnsi="Arial" w:cs="Arial"/>
+          <w:b/>
+          <w:color w:val="000000"/>
+          <w:sz w:val="32"/>
+        </w:rPr>
+      </w:pPr>
+    </w:p>
+    <w:p>
+      <w:pPr>
+        <w:spacing w:after="120" w:line="240" w:lineRule="auto"/>
+        <w:ind w:left="360" w:hanging="360"/>
+        <w:rPr>
+          <w:rFonts w:ascii="Arial" w:eastAsia="Arial" w:hAnsi="Arial" w:cs="Arial"/>
+          <w:b/>
+          <w:color w:val="000000"/>
+          <w:sz w:val="32"/>
+        </w:rPr>
+      </w:pPr>
+    </w:p>
+    <w:p>
+      <w:pPr>
+        <w:spacing w:after="120" w:line="240" w:lineRule="auto"/>
+        <w:ind w:left="360" w:hanging="360"/>
+        <w:rPr>
+          <w:rFonts w:ascii="Arial" w:eastAsia="Arial" w:hAnsi="Arial" w:cs="Arial"/>
+          <w:b/>
+          <w:color w:val="000000"/>
+          <w:sz w:val="32"/>
+        </w:rPr>
+      </w:pPr>
+    </w:p>
+    <w:p>
+      <w:pPr>
+        <w:spacing w:after="120" w:line="240" w:lineRule="auto"/>
+        <w:ind w:left="360" w:hanging="360"/>
+        <w:rPr>
+          <w:rFonts w:ascii="Arial" w:eastAsia="Arial" w:hAnsi="Arial" w:cs="Arial"/>
+          <w:b/>
+          <w:color w:val="000000"/>
+          <w:sz w:val="32"/>
+        </w:rPr>
+      </w:pPr>
+    </w:p>
+    <w:p>
+      <w:pPr>
+        <w:spacing w:after="120" w:line="240" w:lineRule="auto"/>
+        <w:ind w:left="360" w:hanging="360"/>
+        <w:rPr>
+          <w:rFonts w:ascii="Arial" w:eastAsia="Arial" w:hAnsi="Arial" w:cs="Arial"/>
+          <w:b/>
+          <w:color w:val="000000"/>
+          <w:sz w:val="32"/>
+        </w:rPr>
+      </w:pPr>
+    </w:p>
+    <w:p>
+      <w:pPr>
+        <w:spacing w:after="120" w:line="240" w:lineRule="auto"/>
+        <w:ind w:left="360" w:hanging="360"/>
+        <w:rPr>
+          <w:rFonts w:ascii="Arial" w:eastAsia="Arial" w:hAnsi="Arial" w:cs="Arial"/>
+          <w:b/>
+          <w:color w:val="000000"/>
+          <w:sz w:val="32"/>
+        </w:rPr>
+      </w:pPr>
+    </w:p>
+    <w:p>
+      <w:pPr>
+        <w:spacing w:after="120" w:line="240" w:lineRule="auto"/>
+        <w:ind w:left="360" w:hanging="360"/>
+        <w:rPr>
+          <w:rFonts w:ascii="Arial" w:eastAsia="Arial" w:hAnsi="Arial" w:cs="Arial"/>
+          <w:b/>
+          <w:color w:val="000000"/>
+          <w:sz w:val="32"/>
+        </w:rPr>
+      </w:pPr>
+      <w:r>
+        <w:rPr>
+          <w:rFonts w:ascii="Arial" w:eastAsia="Arial" w:hAnsi="Arial" w:cs="Arial"/>
+          <w:b/>
+          <w:color w:val="000000"/>
+          <w:sz w:val="32"/>
+        </w:rPr>
+        <w:lastRenderedPageBreak/>
         <w:t>Contenido</w:t>
       </w:r>
     </w:p>
@@ -1614,7 +1498,19 @@
         <w:rPr>
           <w:rFonts w:ascii="Arial" w:eastAsia="Arial" w:hAnsi="Arial" w:cs="Arial"/>
         </w:rPr>
-        <w:t xml:space="preserve">Este documento es una Especificación de Requisitos Software (ERS) para el Sistema de información web que presenta el conjunto de características necesarias para la obtención de la ayuda a mascotas. Esta especificación se ha estructurado basándose en las directrices dadas por el estándar IEEE </w:t>
+        <w:t>Este documento es una Especificación de Requisitos Software (ERS) para el Sistema de información web que presenta el conjunto de características necesarias para la obtención de la ayuda a mascotas</w:t>
+      </w:r>
+      <w:r>
+        <w:rPr>
+          <w:rFonts w:ascii="Arial" w:eastAsia="Arial" w:hAnsi="Arial" w:cs="Arial"/>
+        </w:rPr>
+        <w:t>, especialmente a perros y gatos</w:t>
+      </w:r>
+      <w:r>
+        <w:rPr>
+          <w:rFonts w:ascii="Arial" w:eastAsia="Arial" w:hAnsi="Arial" w:cs="Arial"/>
+        </w:rPr>
+        <w:t xml:space="preserve">. Esta especificación se ha estructurado basándose en las directrices dadas por el estándar IEEE </w:t>
       </w:r>
       <w:r>
         <w:rPr>
@@ -1706,12 +1602,15 @@
         </w:tabs>
         <w:ind w:left="601"/>
         <w:jc w:val="both"/>
-      </w:pPr>
-      <w:r>
-        <w:t xml:space="preserve">El presente documento tiene como propósito definir las especificaciones funcionales, para el desarrollo de un sistema de información web que permitirá gestionar los distintos procesos de localización de mascotas perdidas, alertas de mascotas encontradas, </w:t>
-      </w:r>
-      <w:r>
-        <w:t>sección de adopción de mascotas y tienda virtual para la venta de productos alusivos a la página.</w:t>
+        <w:rPr>
+          <w:rFonts w:ascii="Arial" w:hAnsi="Arial" w:cs="Arial"/>
+        </w:rPr>
+      </w:pPr>
+      <w:r>
+        <w:rPr>
+          <w:rFonts w:ascii="Arial" w:hAnsi="Arial" w:cs="Arial"/>
+        </w:rPr>
+        <w:t>El presente documento tiene como propósito definir las especificaciones funcionales, para el desarrollo de un sistema de información web que permitirá gestionar los distintos procesos de localización de mascotas perdidas, alertas de mascotas encontradas, sección de adopción de mascotas y tienda virtual para la venta de productos alusivos a la página.</w:t>
       </w:r>
     </w:p>
     <w:p>
@@ -1795,7 +1694,7 @@
           <w:rFonts w:ascii="Arial" w:hAnsi="Arial" w:cs="Arial"/>
           <w:highlight w:val="white"/>
         </w:rPr>
-        <w:t xml:space="preserve">”. Este trabajo está dirigida al usuario, donde éste puede gestionar, modificar y controlar sus datos. </w:t>
+        <w:t xml:space="preserve">”. </w:t>
       </w:r>
     </w:p>
     <w:p>
@@ -1814,7 +1713,49 @@
           <w:rFonts w:ascii="Arial" w:hAnsi="Arial" w:cs="Arial"/>
           <w:highlight w:val="white"/>
         </w:rPr>
-        <w:t xml:space="preserve">El producto a desarrollar está enfocado a implementar una metodología por medio de una página web a la búsqueda de perros perdidos, a la localización de sus dueños y a la venta de productos para mascotas caninas. </w:t>
+        <w:t>Este trabajo está dirigid</w:t>
+      </w:r>
+      <w:r>
+        <w:rPr>
+          <w:rFonts w:ascii="Arial" w:hAnsi="Arial" w:cs="Arial"/>
+          <w:highlight w:val="white"/>
+        </w:rPr>
+        <w:t>o</w:t>
+      </w:r>
+      <w:r>
+        <w:rPr>
+          <w:rFonts w:ascii="Arial" w:hAnsi="Arial" w:cs="Arial"/>
+          <w:highlight w:val="white"/>
+        </w:rPr>
+        <w:t xml:space="preserve"> al usuario, donde éste puede gestionar, modificar y controlar </w:t>
+      </w:r>
+      <w:r>
+        <w:rPr>
+          <w:rFonts w:ascii="Arial" w:hAnsi="Arial" w:cs="Arial"/>
+          <w:highlight w:val="white"/>
+        </w:rPr>
+        <w:t xml:space="preserve">tanto sus datos como los de la mascota que ha cargado </w:t>
+      </w:r>
+      <w:r>
+        <w:rPr>
+          <w:rFonts w:ascii="Arial" w:hAnsi="Arial" w:cs="Arial"/>
+          <w:highlight w:val="white"/>
+        </w:rPr>
+        <w:t>en e</w:t>
+      </w:r>
+      <w:r>
+        <w:rPr>
+          <w:rFonts w:ascii="Arial" w:hAnsi="Arial" w:cs="Arial"/>
+          <w:highlight w:val="white"/>
+        </w:rPr>
+        <w:t>l sistema</w:t>
+      </w:r>
+      <w:r>
+        <w:rPr>
+          <w:rFonts w:ascii="Arial" w:hAnsi="Arial" w:cs="Arial"/>
+          <w:highlight w:val="white"/>
+        </w:rPr>
+        <w:t xml:space="preserve">. </w:t>
       </w:r>
     </w:p>
     <w:p>
@@ -1833,7 +1774,161 @@
           <w:rFonts w:ascii="Arial" w:hAnsi="Arial" w:cs="Arial"/>
           <w:highlight w:val="white"/>
         </w:rPr>
-        <w:t xml:space="preserve">El sistema ayudará a realizar una recopilación de datos de las mascotas y de las personas en búsqueda. Esto ayudará que esta herramienta web tenga funcionalidades certeras de las características del animal perdido, animal encontrado y del contacto del dueño. También estará dirigida a la compra de productos caninos y a la adopción. </w:t>
+        <w:t xml:space="preserve">El </w:t>
+      </w:r>
+      <w:r>
+        <w:rPr>
+          <w:rFonts w:ascii="Arial" w:hAnsi="Arial" w:cs="Arial"/>
+          <w:highlight w:val="white"/>
+        </w:rPr>
+        <w:t>proyecto</w:t>
+      </w:r>
+      <w:r>
+        <w:rPr>
+          <w:rFonts w:ascii="Arial" w:hAnsi="Arial" w:cs="Arial"/>
+          <w:highlight w:val="white"/>
+        </w:rPr>
+        <w:t xml:space="preserve"> está enfocado a implementar una metodología </w:t>
+      </w:r>
+      <w:r>
+        <w:rPr>
+          <w:rFonts w:ascii="Arial" w:hAnsi="Arial" w:cs="Arial"/>
+          <w:highlight w:val="white"/>
+        </w:rPr>
+        <w:t xml:space="preserve">que, </w:t>
+      </w:r>
+      <w:r>
+        <w:rPr>
+          <w:rFonts w:ascii="Arial" w:hAnsi="Arial" w:cs="Arial"/>
+          <w:highlight w:val="white"/>
+        </w:rPr>
+        <w:t xml:space="preserve">por medio de un </w:t>
+      </w:r>
+      <w:r>
+        <w:rPr>
+          <w:rFonts w:ascii="Arial" w:hAnsi="Arial" w:cs="Arial"/>
+          <w:highlight w:val="white"/>
+        </w:rPr>
+        <w:t>sitio</w:t>
+      </w:r>
+      <w:r>
+        <w:rPr>
+          <w:rFonts w:ascii="Arial" w:hAnsi="Arial" w:cs="Arial"/>
+          <w:highlight w:val="white"/>
+        </w:rPr>
+        <w:t xml:space="preserve"> web</w:t>
+      </w:r>
+      <w:r>
+        <w:rPr>
+          <w:rFonts w:ascii="Arial" w:hAnsi="Arial" w:cs="Arial"/>
+          <w:highlight w:val="white"/>
+        </w:rPr>
+        <w:t xml:space="preserve">, permita la </w:t>
+      </w:r>
+      <w:r>
+        <w:rPr>
+          <w:rFonts w:ascii="Arial" w:hAnsi="Arial" w:cs="Arial"/>
+          <w:highlight w:val="white"/>
+        </w:rPr>
+        <w:t>publica</w:t>
+      </w:r>
+      <w:r>
+        <w:rPr>
+          <w:rFonts w:ascii="Arial" w:hAnsi="Arial" w:cs="Arial"/>
+          <w:highlight w:val="white"/>
+        </w:rPr>
+        <w:t>ción de</w:t>
+      </w:r>
+      <w:r>
+        <w:rPr>
+          <w:rFonts w:ascii="Arial" w:hAnsi="Arial" w:cs="Arial"/>
+          <w:highlight w:val="white"/>
+        </w:rPr>
+        <w:t xml:space="preserve"> </w:t>
+      </w:r>
+      <w:r>
+        <w:rPr>
+          <w:rFonts w:ascii="Arial" w:hAnsi="Arial" w:cs="Arial"/>
+          <w:highlight w:val="white"/>
+        </w:rPr>
+        <w:t>mascotas</w:t>
+      </w:r>
+      <w:r>
+        <w:rPr>
+          <w:rFonts w:ascii="Arial" w:hAnsi="Arial" w:cs="Arial"/>
+          <w:highlight w:val="white"/>
+        </w:rPr>
+        <w:t xml:space="preserve"> perdid</w:t>
+      </w:r>
+      <w:r>
+        <w:rPr>
+          <w:rFonts w:ascii="Arial" w:hAnsi="Arial" w:cs="Arial"/>
+          <w:highlight w:val="white"/>
+        </w:rPr>
+        <w:t>a</w:t>
+      </w:r>
+      <w:r>
+        <w:rPr>
+          <w:rFonts w:ascii="Arial" w:hAnsi="Arial" w:cs="Arial"/>
+          <w:highlight w:val="white"/>
+        </w:rPr>
+        <w:t xml:space="preserve">s, </w:t>
+      </w:r>
+      <w:r>
+        <w:rPr>
+          <w:rFonts w:ascii="Arial" w:hAnsi="Arial" w:cs="Arial"/>
+          <w:highlight w:val="white"/>
+        </w:rPr>
+        <w:t>encontradas y en adopción</w:t>
+      </w:r>
+      <w:r>
+        <w:rPr>
+          <w:rFonts w:ascii="Arial" w:hAnsi="Arial" w:cs="Arial"/>
+          <w:highlight w:val="white"/>
+        </w:rPr>
+        <w:t xml:space="preserve"> </w:t>
+      </w:r>
+      <w:r>
+        <w:rPr>
+          <w:rFonts w:ascii="Arial" w:hAnsi="Arial" w:cs="Arial"/>
+          <w:highlight w:val="white"/>
+        </w:rPr>
+        <w:t>con el objetivo de</w:t>
+      </w:r>
+      <w:r>
+        <w:rPr>
+          <w:rFonts w:ascii="Arial" w:hAnsi="Arial" w:cs="Arial"/>
+          <w:highlight w:val="white"/>
+        </w:rPr>
+        <w:t xml:space="preserve"> localiza</w:t>
+      </w:r>
+      <w:r>
+        <w:rPr>
+          <w:rFonts w:ascii="Arial" w:hAnsi="Arial" w:cs="Arial"/>
+          <w:highlight w:val="white"/>
+        </w:rPr>
+        <w:t xml:space="preserve">r a </w:t>
+      </w:r>
+      <w:r>
+        <w:rPr>
+          <w:rFonts w:ascii="Arial" w:hAnsi="Arial" w:cs="Arial"/>
+          <w:highlight w:val="white"/>
+        </w:rPr>
+        <w:t>sus dueños</w:t>
+      </w:r>
+      <w:r>
+        <w:rPr>
+          <w:rFonts w:ascii="Arial" w:hAnsi="Arial" w:cs="Arial"/>
+          <w:highlight w:val="white"/>
+        </w:rPr>
+        <w:t>, brindar datos del paradero del animal perdido, y</w:t>
+      </w:r>
+      <w:r>
+        <w:rPr>
+          <w:rFonts w:ascii="Arial" w:hAnsi="Arial" w:cs="Arial"/>
+          <w:highlight w:val="white"/>
+        </w:rPr>
+        <w:t xml:space="preserve"> encontrar una familia adoptante respectivamente.</w:t>
       </w:r>
     </w:p>
     <w:p>
@@ -1852,7 +1947,145 @@
           <w:rFonts w:ascii="Arial" w:hAnsi="Arial" w:cs="Arial"/>
           <w:highlight w:val="white"/>
         </w:rPr>
-        <w:t>Nuestro equipo podrá identificar futuras mejoras en el sistema gracias al recorrido sobre comentarios y/o propuestas de los usuarios.</w:t>
+        <w:t xml:space="preserve">El sistema ayudará a realizar una recopilación de datos de las mascotas y de las personas en búsqueda. Esto ayudará que esta herramienta web tenga funcionalidades certeras </w:t>
+      </w:r>
+      <w:r>
+        <w:rPr>
+          <w:rFonts w:ascii="Arial" w:hAnsi="Arial" w:cs="Arial"/>
+          <w:highlight w:val="white"/>
+        </w:rPr>
+        <w:t>brindando</w:t>
+      </w:r>
+      <w:r>
+        <w:rPr>
+          <w:rFonts w:ascii="Arial" w:hAnsi="Arial" w:cs="Arial"/>
+          <w:highlight w:val="white"/>
+        </w:rPr>
+        <w:t xml:space="preserve"> las características del animal perdido,</w:t>
+      </w:r>
+      <w:r>
+        <w:rPr>
+          <w:rFonts w:ascii="Arial" w:hAnsi="Arial" w:cs="Arial"/>
+          <w:highlight w:val="white"/>
+        </w:rPr>
+        <w:t xml:space="preserve"> </w:t>
+      </w:r>
+      <w:r>
+        <w:rPr>
+          <w:rFonts w:ascii="Arial" w:hAnsi="Arial" w:cs="Arial"/>
+          <w:highlight w:val="white"/>
+        </w:rPr>
+        <w:t>encontrado</w:t>
+      </w:r>
+      <w:r>
+        <w:rPr>
+          <w:rFonts w:ascii="Arial" w:hAnsi="Arial" w:cs="Arial"/>
+          <w:highlight w:val="white"/>
+        </w:rPr>
+        <w:t>, o en adopción; como así también la información de</w:t>
+      </w:r>
+      <w:r>
+        <w:rPr>
+          <w:rFonts w:ascii="Arial" w:hAnsi="Arial" w:cs="Arial"/>
+          <w:highlight w:val="white"/>
+        </w:rPr>
+        <w:t xml:space="preserve"> contacto del </w:t>
+      </w:r>
+      <w:r>
+        <w:rPr>
+          <w:rFonts w:ascii="Arial" w:hAnsi="Arial" w:cs="Arial"/>
+          <w:highlight w:val="white"/>
+        </w:rPr>
+        <w:t>dueño o persona que haya cargado el animal al sistema.</w:t>
+      </w:r>
+    </w:p>
+    <w:p>
+      <w:pPr>
+        <w:widowControl w:val="0"/>
+        <w:spacing w:before="240" w:after="240"/>
+        <w:ind w:left="601"/>
+        <w:jc w:val="both"/>
+        <w:rPr>
+          <w:rFonts w:ascii="Arial" w:hAnsi="Arial" w:cs="Arial"/>
+          <w:highlight w:val="white"/>
+        </w:rPr>
+      </w:pPr>
+      <w:proofErr w:type="gramStart"/>
+      <w:r>
+        <w:rPr>
+          <w:rFonts w:ascii="Arial" w:hAnsi="Arial" w:cs="Arial"/>
+          <w:highlight w:val="white"/>
+        </w:rPr>
+        <w:t>Además</w:t>
+      </w:r>
+      <w:proofErr w:type="gramEnd"/>
+      <w:r>
+        <w:rPr>
+          <w:rFonts w:ascii="Arial" w:hAnsi="Arial" w:cs="Arial"/>
+          <w:highlight w:val="white"/>
+        </w:rPr>
+        <w:t xml:space="preserve"> se contará con una sección destinada </w:t>
+      </w:r>
+      <w:r>
+        <w:rPr>
+          <w:rFonts w:ascii="Arial" w:hAnsi="Arial" w:cs="Arial"/>
+          <w:highlight w:val="white"/>
+        </w:rPr>
+        <w:t xml:space="preserve">a la </w:t>
+      </w:r>
+      <w:r>
+        <w:rPr>
+          <w:rFonts w:ascii="Arial" w:hAnsi="Arial" w:cs="Arial"/>
+          <w:highlight w:val="white"/>
+        </w:rPr>
+        <w:t>venta online</w:t>
+      </w:r>
+      <w:r>
+        <w:rPr>
+          <w:rFonts w:ascii="Arial" w:hAnsi="Arial" w:cs="Arial"/>
+          <w:highlight w:val="white"/>
+        </w:rPr>
+        <w:t xml:space="preserve"> de productos para mascotas</w:t>
+      </w:r>
+      <w:r>
+        <w:rPr>
+          <w:rFonts w:ascii="Arial" w:hAnsi="Arial" w:cs="Arial"/>
+          <w:highlight w:val="white"/>
+        </w:rPr>
+        <w:t>.</w:t>
+      </w:r>
+    </w:p>
+    <w:p>
+      <w:pPr>
+        <w:widowControl w:val="0"/>
+        <w:spacing w:before="240" w:after="240"/>
+        <w:ind w:left="601"/>
+        <w:jc w:val="both"/>
+        <w:rPr>
+          <w:rFonts w:ascii="Arial" w:hAnsi="Arial" w:cs="Arial"/>
+          <w:highlight w:val="white"/>
+        </w:rPr>
+      </w:pPr>
+      <w:r>
+        <w:rPr>
+          <w:rFonts w:ascii="Arial" w:hAnsi="Arial" w:cs="Arial"/>
+          <w:highlight w:val="white"/>
+        </w:rPr>
+        <w:t>Nuestro equipo podrá identificar futuras mejoras en el sistema</w:t>
+      </w:r>
+      <w:r>
+        <w:rPr>
+          <w:rFonts w:ascii="Arial" w:hAnsi="Arial" w:cs="Arial"/>
+          <w:highlight w:val="white"/>
+        </w:rPr>
+        <w:t>,</w:t>
+      </w:r>
+      <w:r>
+        <w:rPr>
+          <w:rFonts w:ascii="Arial" w:hAnsi="Arial" w:cs="Arial"/>
+          <w:highlight w:val="white"/>
+        </w:rPr>
+        <w:t xml:space="preserve"> gracias al recorrido sobre comentarios y/o propuestas de los usuarios.</w:t>
       </w:r>
     </w:p>
     <w:p>
@@ -1864,6 +2097,28 @@
           <w:rFonts w:ascii="Arial" w:eastAsia="Arial" w:hAnsi="Arial" w:cs="Arial"/>
           <w:color w:val="365F91"/>
           <w:shd w:val="clear" w:color="auto" w:fill="FFFFFF"/>
+        </w:rPr>
+      </w:pPr>
+    </w:p>
+    <w:p>
+      <w:pPr>
+        <w:spacing w:after="0" w:line="240" w:lineRule="auto"/>
+        <w:ind w:left="601" w:firstLine="106"/>
+        <w:jc w:val="both"/>
+        <w:rPr>
+          <w:rFonts w:ascii="Arial" w:eastAsia="Arial" w:hAnsi="Arial" w:cs="Arial"/>
+          <w:color w:val="FF0000"/>
+        </w:rPr>
+      </w:pPr>
+    </w:p>
+    <w:p>
+      <w:pPr>
+        <w:spacing w:after="0" w:line="240" w:lineRule="auto"/>
+        <w:ind w:left="601" w:firstLine="106"/>
+        <w:jc w:val="both"/>
+        <w:rPr>
+          <w:rFonts w:ascii="Arial" w:eastAsia="Arial" w:hAnsi="Arial" w:cs="Arial"/>
+          <w:color w:val="FF0000"/>
         </w:rPr>
       </w:pPr>
     </w:p>
@@ -1900,6 +2155,7 @@
           <w:color w:val="000000"/>
           <w:sz w:val="28"/>
         </w:rPr>
+        <w:lastRenderedPageBreak/>
         <w:t>Personal involucrado</w:t>
       </w:r>
     </w:p>
@@ -2197,7 +2453,6 @@
                 <w:b/>
                 <w:color w:val="000000"/>
               </w:rPr>
-              <w:lastRenderedPageBreak/>
               <w:t>Responsabilidad</w:t>
             </w:r>
           </w:p>
@@ -2309,63 +2564,6 @@
     <w:p>
       <w:pPr>
         <w:spacing w:after="0" w:line="240" w:lineRule="auto"/>
-        <w:ind w:left="708"/>
-        <w:jc w:val="center"/>
-        <w:rPr>
-          <w:rFonts w:ascii="Arial" w:eastAsia="Arial" w:hAnsi="Arial" w:cs="Arial"/>
-          <w:i/>
-          <w:color w:val="000000"/>
-        </w:rPr>
-      </w:pPr>
-    </w:p>
-    <w:p>
-      <w:pPr>
-        <w:spacing w:after="0" w:line="240" w:lineRule="auto"/>
-        <w:ind w:left="708"/>
-        <w:rPr>
-          <w:rFonts w:ascii="Arial" w:eastAsia="Arial" w:hAnsi="Arial" w:cs="Arial"/>
-          <w:i/>
-          <w:color w:val="000000"/>
-        </w:rPr>
-      </w:pPr>
-    </w:p>
-    <w:p>
-      <w:pPr>
-        <w:spacing w:after="0" w:line="240" w:lineRule="auto"/>
-        <w:ind w:left="708"/>
-        <w:rPr>
-          <w:rFonts w:ascii="Arial" w:eastAsia="Arial" w:hAnsi="Arial" w:cs="Arial"/>
-          <w:i/>
-          <w:color w:val="000000"/>
-        </w:rPr>
-      </w:pPr>
-    </w:p>
-    <w:p>
-      <w:pPr>
-        <w:spacing w:after="0" w:line="240" w:lineRule="auto"/>
-        <w:ind w:left="708"/>
-        <w:rPr>
-          <w:rFonts w:ascii="Arial" w:eastAsia="Arial" w:hAnsi="Arial" w:cs="Arial"/>
-          <w:i/>
-          <w:color w:val="000000"/>
-        </w:rPr>
-      </w:pPr>
-    </w:p>
-    <w:p>
-      <w:pPr>
-        <w:spacing w:after="0" w:line="240" w:lineRule="auto"/>
-        <w:ind w:left="708"/>
-        <w:rPr>
-          <w:rFonts w:ascii="Arial" w:eastAsia="Arial" w:hAnsi="Arial" w:cs="Arial"/>
-          <w:i/>
-          <w:color w:val="000000"/>
-        </w:rPr>
-      </w:pPr>
-    </w:p>
-    <w:p>
-      <w:pPr>
-        <w:spacing w:after="0" w:line="240" w:lineRule="auto"/>
-        <w:ind w:left="708"/>
         <w:rPr>
           <w:rFonts w:ascii="Arial" w:eastAsia="Arial" w:hAnsi="Arial" w:cs="Arial"/>
           <w:i/>
@@ -3278,8 +3476,6 @@
         <w:rPr>
           <w:rFonts w:ascii="Arial" w:eastAsia="Times New Roman" w:hAnsi="Arial" w:cs="Arial"/>
           <w:color w:val="000000"/>
-          <w:sz w:val="24"/>
-          <w:szCs w:val="24"/>
         </w:rPr>
       </w:pPr>
       <w:r>
@@ -3287,94 +3483,47 @@
           <w:rFonts w:ascii="Arial" w:eastAsia="Arial" w:hAnsi="Arial" w:cs="Arial"/>
           <w:bCs/>
           <w:color w:val="000000"/>
-          <w:sz w:val="24"/>
-          <w:szCs w:val="24"/>
-        </w:rPr>
-        <w:t xml:space="preserve">                </w:t>
-      </w:r>
+        </w:rPr>
+        <w:t xml:space="preserve">                Este documento consta de tres secciones. En la primera se realiza una introducción al mismo en la cual se especifica el propósito y alcance, personal involucrado, definiciones, acrónimos y abreviaturas y referencias </w:t>
+      </w:r>
+      <w:proofErr w:type="gramStart"/>
       <w:r>
         <w:rPr>
           <w:rFonts w:ascii="Arial" w:eastAsia="Arial" w:hAnsi="Arial" w:cs="Arial"/>
           <w:bCs/>
           <w:color w:val="000000"/>
-          <w:sz w:val="24"/>
-          <w:szCs w:val="24"/>
-        </w:rPr>
-        <w:t>Este documento consta de</w:t>
-      </w:r>
+        </w:rPr>
+        <w:t>a</w:t>
+      </w:r>
+      <w:proofErr w:type="gramEnd"/>
       <w:r>
         <w:rPr>
           <w:rFonts w:ascii="Arial" w:eastAsia="Arial" w:hAnsi="Arial" w:cs="Arial"/>
           <w:bCs/>
           <w:color w:val="000000"/>
-          <w:sz w:val="24"/>
-          <w:szCs w:val="24"/>
-        </w:rPr>
-        <w:t xml:space="preserve"> tres secciones. En la primera se realiza una introducción al mismo en la cual se especifica el propósito y alcance, personal involucrado, definiciones, acrónimos y abreviaturas y referencias a tener en cuenta del Sistema. La </w:t>
-      </w:r>
-      <w:r>
-        <w:rPr>
-          <w:rFonts w:ascii="Arial" w:eastAsia="Arial" w:hAnsi="Arial" w:cs="Arial"/>
-          <w:bCs/>
-          <w:color w:val="000000"/>
-          <w:sz w:val="24"/>
-          <w:szCs w:val="24"/>
-        </w:rPr>
-        <w:t xml:space="preserve">segunda sección se realiza una descripción general </w:t>
+        </w:rPr>
+        <w:t xml:space="preserve"> tener en cuenta del Sistema. La segunda sección se realiza una descripción general </w:t>
       </w:r>
       <w:r>
         <w:rPr>
           <w:rFonts w:ascii="Arial" w:eastAsia="Times New Roman" w:hAnsi="Arial" w:cs="Arial"/>
           <w:color w:val="000000"/>
-          <w:sz w:val="24"/>
-          <w:szCs w:val="24"/>
-        </w:rPr>
-        <w:t>con</w:t>
+        </w:rPr>
+        <w:t xml:space="preserve">con el fin de conocer las principales funciones que </w:t>
       </w:r>
       <w:r>
         <w:rPr>
           <w:rFonts w:ascii="Arial" w:eastAsia="Times New Roman" w:hAnsi="Arial" w:cs="Arial"/>
           <w:color w:val="000000"/>
-          <w:sz w:val="24"/>
-          <w:szCs w:val="24"/>
-        </w:rPr>
-        <w:t xml:space="preserve"> </w:t>
+        </w:rPr>
+        <w:t>este</w:t>
       </w:r>
       <w:r>
         <w:rPr>
           <w:rFonts w:ascii="Arial" w:eastAsia="Times New Roman" w:hAnsi="Arial" w:cs="Arial"/>
           <w:color w:val="000000"/>
-          <w:sz w:val="24"/>
-          <w:szCs w:val="24"/>
-        </w:rPr>
-        <w:t>el fin de conocer las principales funciones que éste</w:t>
-      </w:r>
-      <w:r>
-        <w:rPr>
-          <w:rFonts w:ascii="Arial" w:eastAsia="Times New Roman" w:hAnsi="Arial" w:cs="Arial"/>
-          <w:color w:val="000000"/>
-          <w:sz w:val="24"/>
-          <w:szCs w:val="24"/>
-        </w:rPr>
-        <w:t xml:space="preserve"> sistema de información</w:t>
-      </w:r>
-      <w:r>
-        <w:rPr>
-          <w:rFonts w:ascii="Arial" w:eastAsia="Times New Roman" w:hAnsi="Arial" w:cs="Arial"/>
-          <w:color w:val="000000"/>
-          <w:sz w:val="24"/>
-          <w:szCs w:val="24"/>
-        </w:rPr>
-        <w:t xml:space="preserve"> debe realizar</w:t>
-      </w:r>
-      <w:r>
-        <w:rPr>
-          <w:rFonts w:ascii="Arial" w:eastAsia="Times New Roman" w:hAnsi="Arial" w:cs="Arial"/>
-          <w:color w:val="000000"/>
-          <w:sz w:val="24"/>
-          <w:szCs w:val="24"/>
-        </w:rPr>
-        <w:t xml:space="preserve"> donde se detalla la perspectiva del producto, características de los usuarios y restricciones. Por último, la tercera sección consta de los requisitos específicos para poder satisfacer el correcto funcionamiento del Sistema de información Web.</w:t>
+        </w:rPr>
+        <w:t xml:space="preserve"> sistema de información debe realizar donde se detalla la perspectiva del producto, características de los usuarios y restricciones. Por último, la tercera sección consta de los requisitos específicos para poder satisfacer el correcto funcionamiento del Sistema de información Web.</w:t>
       </w:r>
     </w:p>
     <w:p>
@@ -3905,60 +4054,6 @@
     <w:p>
       <w:pPr>
         <w:spacing w:after="0" w:line="240" w:lineRule="auto"/>
-        <w:ind w:left="708"/>
-        <w:rPr>
-          <w:rFonts w:ascii="Arial" w:eastAsia="Arial" w:hAnsi="Arial" w:cs="Arial"/>
-          <w:i/>
-        </w:rPr>
-      </w:pPr>
-    </w:p>
-    <w:p>
-      <w:pPr>
-        <w:spacing w:after="0" w:line="240" w:lineRule="auto"/>
-        <w:ind w:left="708"/>
-        <w:rPr>
-          <w:rFonts w:ascii="Arial" w:eastAsia="Arial" w:hAnsi="Arial" w:cs="Arial"/>
-          <w:i/>
-        </w:rPr>
-      </w:pPr>
-    </w:p>
-    <w:p>
-      <w:pPr>
-        <w:spacing w:after="0" w:line="240" w:lineRule="auto"/>
-        <w:ind w:left="708"/>
-        <w:rPr>
-          <w:rFonts w:ascii="Arial" w:eastAsia="Arial" w:hAnsi="Arial" w:cs="Arial"/>
-          <w:i/>
-        </w:rPr>
-      </w:pPr>
-      <w:bookmarkStart w:id="0" w:name="_GoBack"/>
-      <w:bookmarkEnd w:id="0"/>
-    </w:p>
-    <w:p>
-      <w:pPr>
-        <w:spacing w:after="0" w:line="240" w:lineRule="auto"/>
-        <w:ind w:left="708"/>
-        <w:rPr>
-          <w:rFonts w:ascii="Arial" w:eastAsia="Arial" w:hAnsi="Arial" w:cs="Arial"/>
-          <w:i/>
-        </w:rPr>
-      </w:pPr>
-    </w:p>
-    <w:p>
-      <w:pPr>
-        <w:spacing w:after="0" w:line="240" w:lineRule="auto"/>
-        <w:ind w:left="708"/>
-        <w:rPr>
-          <w:rFonts w:ascii="Arial" w:eastAsia="Arial" w:hAnsi="Arial" w:cs="Arial"/>
-          <w:i/>
-          <w:color w:val="000000"/>
-        </w:rPr>
-      </w:pPr>
-    </w:p>
-    <w:p>
-      <w:pPr>
-        <w:spacing w:after="0" w:line="240" w:lineRule="auto"/>
-        <w:ind w:left="708"/>
         <w:rPr>
           <w:rFonts w:ascii="Arial" w:eastAsia="Arial" w:hAnsi="Arial" w:cs="Arial"/>
           <w:i/>
@@ -4160,21 +4255,7 @@
               <w:rPr>
                 <w:rFonts w:ascii="Arial" w:eastAsia="Arial" w:hAnsi="Arial" w:cs="Arial"/>
               </w:rPr>
-              <w:t xml:space="preserve">Observa e indaga información </w:t>
-            </w:r>
-            <w:proofErr w:type="spellStart"/>
-            <w:r>
-              <w:rPr>
-                <w:rFonts w:ascii="Arial" w:eastAsia="Arial" w:hAnsi="Arial" w:cs="Arial"/>
-              </w:rPr>
-              <w:t>de el</w:t>
-            </w:r>
-            <w:proofErr w:type="spellEnd"/>
-            <w:r>
-              <w:rPr>
-                <w:rFonts w:ascii="Arial" w:eastAsia="Arial" w:hAnsi="Arial" w:cs="Arial"/>
-              </w:rPr>
-              <w:t xml:space="preserve"> refugio para las mascotas. Solicita recomendaciones del sistema y realiza  compras</w:t>
+              <w:t>Observa e indaga información del refugio para las mascotas. Solicita recomendaciones del sistema y realiza  compras</w:t>
             </w:r>
           </w:p>
         </w:tc>
@@ -4211,12 +4292,12 @@
     </w:p>
     <w:p>
       <w:pPr>
+        <w:pStyle w:val="Prrafodelista"/>
         <w:numPr>
           <w:ilvl w:val="0"/>
-          <w:numId w:val="11"/>
+          <w:numId w:val="13"/>
         </w:numPr>
         <w:spacing w:before="120" w:after="60" w:line="240" w:lineRule="auto"/>
-        <w:ind w:left="1321" w:hanging="720"/>
         <w:rPr>
           <w:rFonts w:ascii="Arial" w:eastAsia="Arial" w:hAnsi="Arial" w:cs="Arial"/>
           <w:b/>
@@ -4240,30 +4321,27 @@
         <w:ind w:left="1680" w:hanging="360"/>
         <w:rPr>
           <w:rFonts w:ascii="Arial" w:eastAsia="Arial" w:hAnsi="Arial" w:cs="Arial"/>
-          <w:i/>
-          <w:sz w:val="14"/>
-        </w:rPr>
-      </w:pPr>
-      <w:r>
-        <w:rPr>
-          <w:rFonts w:ascii="Segoe UI Symbol" w:eastAsia="Segoe UI Symbol" w:hAnsi="Segoe UI Symbol" w:cs="Segoe UI Symbol"/>
-          <w:i/>
+          <w:iCs/>
+        </w:rPr>
+      </w:pPr>
+      <w:r>
+        <w:rPr>
+          <w:rFonts w:ascii="Arial" w:eastAsia="Segoe UI Symbol" w:hAnsi="Arial" w:cs="Arial"/>
+          <w:iCs/>
         </w:rPr>
         <w:t>●</w:t>
       </w:r>
       <w:r>
         <w:rPr>
-          <w:rFonts w:ascii="Times New Roman" w:eastAsia="Times New Roman" w:hAnsi="Times New Roman" w:cs="Times New Roman"/>
-          <w:i/>
-          <w:sz w:val="14"/>
+          <w:rFonts w:ascii="Arial" w:eastAsia="Times New Roman" w:hAnsi="Arial" w:cs="Arial"/>
+          <w:iCs/>
         </w:rPr>
         <w:t xml:space="preserve">        </w:t>
       </w:r>
       <w:r>
         <w:rPr>
           <w:rFonts w:ascii="Arial" w:eastAsia="Arial" w:hAnsi="Arial" w:cs="Arial"/>
-          <w:i/>
-          <w:sz w:val="14"/>
+          <w:iCs/>
         </w:rPr>
         <w:t>Interfaz para ser usada con internet.</w:t>
       </w:r>
@@ -4274,30 +4352,27 @@
         <w:ind w:left="1680" w:hanging="360"/>
         <w:rPr>
           <w:rFonts w:ascii="Arial" w:eastAsia="Arial" w:hAnsi="Arial" w:cs="Arial"/>
-          <w:i/>
-          <w:sz w:val="14"/>
-        </w:rPr>
-      </w:pPr>
-      <w:r>
-        <w:rPr>
-          <w:rFonts w:ascii="Segoe UI Symbol" w:eastAsia="Segoe UI Symbol" w:hAnsi="Segoe UI Symbol" w:cs="Segoe UI Symbol"/>
-          <w:i/>
+          <w:iCs/>
+        </w:rPr>
+      </w:pPr>
+      <w:r>
+        <w:rPr>
+          <w:rFonts w:ascii="Arial" w:eastAsia="Segoe UI Symbol" w:hAnsi="Arial" w:cs="Arial"/>
+          <w:iCs/>
         </w:rPr>
         <w:t>●</w:t>
       </w:r>
       <w:r>
         <w:rPr>
-          <w:rFonts w:ascii="Times New Roman" w:eastAsia="Times New Roman" w:hAnsi="Times New Roman" w:cs="Times New Roman"/>
-          <w:i/>
-          <w:sz w:val="14"/>
+          <w:rFonts w:ascii="Arial" w:eastAsia="Times New Roman" w:hAnsi="Arial" w:cs="Arial"/>
+          <w:iCs/>
         </w:rPr>
         <w:t xml:space="preserve">        </w:t>
       </w:r>
       <w:r>
         <w:rPr>
           <w:rFonts w:ascii="Arial" w:eastAsia="Arial" w:hAnsi="Arial" w:cs="Arial"/>
-          <w:i/>
-          <w:sz w:val="14"/>
+          <w:iCs/>
         </w:rPr>
         <w:t>Lenguajes y tecnologías en uso: HTML, JavaScript, MySQL, POO con Python</w:t>
       </w:r>
@@ -4308,30 +4383,27 @@
         <w:ind w:left="1680" w:hanging="360"/>
         <w:rPr>
           <w:rFonts w:ascii="Arial" w:eastAsia="Arial" w:hAnsi="Arial" w:cs="Arial"/>
-          <w:i/>
-          <w:sz w:val="14"/>
-        </w:rPr>
-      </w:pPr>
-      <w:r>
-        <w:rPr>
-          <w:rFonts w:ascii="Segoe UI Symbol" w:eastAsia="Segoe UI Symbol" w:hAnsi="Segoe UI Symbol" w:cs="Segoe UI Symbol"/>
-          <w:i/>
+          <w:iCs/>
+        </w:rPr>
+      </w:pPr>
+      <w:r>
+        <w:rPr>
+          <w:rFonts w:ascii="Arial" w:eastAsia="Segoe UI Symbol" w:hAnsi="Arial" w:cs="Arial"/>
+          <w:iCs/>
         </w:rPr>
         <w:t>●</w:t>
       </w:r>
       <w:r>
         <w:rPr>
-          <w:rFonts w:ascii="Times New Roman" w:eastAsia="Times New Roman" w:hAnsi="Times New Roman" w:cs="Times New Roman"/>
-          <w:i/>
-          <w:sz w:val="14"/>
+          <w:rFonts w:ascii="Arial" w:eastAsia="Times New Roman" w:hAnsi="Arial" w:cs="Arial"/>
+          <w:iCs/>
         </w:rPr>
         <w:t xml:space="preserve">        </w:t>
       </w:r>
       <w:r>
         <w:rPr>
           <w:rFonts w:ascii="Arial" w:eastAsia="Arial" w:hAnsi="Arial" w:cs="Arial"/>
-          <w:i/>
-          <w:sz w:val="14"/>
+          <w:iCs/>
         </w:rPr>
         <w:t>Los servidores deberán estar siempre activos y con la capacidad suficiente.</w:t>
       </w:r>
@@ -4342,56 +4414,143 @@
         <w:ind w:left="1680" w:hanging="360"/>
         <w:rPr>
           <w:rFonts w:ascii="Arial" w:eastAsia="Arial" w:hAnsi="Arial" w:cs="Arial"/>
+          <w:iCs/>
+        </w:rPr>
+      </w:pPr>
+      <w:r>
+        <w:rPr>
+          <w:rFonts w:ascii="Arial" w:eastAsia="Segoe UI Symbol" w:hAnsi="Arial" w:cs="Arial"/>
+          <w:iCs/>
+        </w:rPr>
+        <w:t>●</w:t>
+      </w:r>
+      <w:r>
+        <w:rPr>
+          <w:rFonts w:ascii="Arial" w:eastAsia="Times New Roman" w:hAnsi="Arial" w:cs="Arial"/>
+          <w:iCs/>
+        </w:rPr>
+        <w:t xml:space="preserve">        </w:t>
+      </w:r>
+      <w:r>
+        <w:rPr>
+          <w:rFonts w:ascii="Arial" w:eastAsia="Arial" w:hAnsi="Arial" w:cs="Arial"/>
+          <w:iCs/>
+        </w:rPr>
+        <w:t>Sistema basado en cliente-servidor, y deberá ser sencillo de usar.</w:t>
+      </w:r>
+    </w:p>
+    <w:p>
+      <w:pPr>
+        <w:spacing w:before="240" w:after="240" w:line="240" w:lineRule="auto"/>
+        <w:rPr>
+          <w:rFonts w:ascii="Arial" w:eastAsia="Arial" w:hAnsi="Arial" w:cs="Arial"/>
           <w:i/>
-          <w:sz w:val="14"/>
-        </w:rPr>
-      </w:pPr>
-      <w:r>
-        <w:rPr>
-          <w:rFonts w:ascii="Segoe UI Symbol" w:eastAsia="Segoe UI Symbol" w:hAnsi="Segoe UI Symbol" w:cs="Segoe UI Symbol"/>
+        </w:rPr>
+      </w:pPr>
+      <w:r>
+        <w:rPr>
+          <w:rFonts w:ascii="Arial" w:eastAsia="Arial" w:hAnsi="Arial" w:cs="Arial"/>
           <w:i/>
         </w:rPr>
-        <w:t>●</w:t>
-      </w:r>
-      <w:r>
-        <w:rPr>
-          <w:rFonts w:ascii="Times New Roman" w:eastAsia="Times New Roman" w:hAnsi="Times New Roman" w:cs="Times New Roman"/>
+        <w:t xml:space="preserve"> </w:t>
+      </w:r>
+    </w:p>
+    <w:p>
+      <w:pPr>
+        <w:spacing w:after="0" w:line="240" w:lineRule="auto"/>
+        <w:ind w:left="600"/>
+        <w:rPr>
+          <w:rFonts w:ascii="Arial" w:eastAsia="Arial" w:hAnsi="Arial" w:cs="Arial"/>
+        </w:rPr>
+      </w:pPr>
+    </w:p>
+    <w:p>
+      <w:pPr>
+        <w:spacing w:after="0" w:line="240" w:lineRule="auto"/>
+        <w:rPr>
+          <w:rFonts w:ascii="Arial" w:eastAsia="Arial" w:hAnsi="Arial" w:cs="Arial"/>
           <w:i/>
-          <w:sz w:val="14"/>
-        </w:rPr>
-        <w:t xml:space="preserve">        </w:t>
-      </w:r>
-      <w:r>
+          <w:color w:val="FF0000"/>
+        </w:rPr>
+      </w:pPr>
+    </w:p>
+    <w:p>
+      <w:pPr>
+        <w:spacing w:after="0" w:line="240" w:lineRule="auto"/>
         <w:rPr>
           <w:rFonts w:ascii="Arial" w:eastAsia="Arial" w:hAnsi="Arial" w:cs="Arial"/>
           <w:i/>
-          <w:sz w:val="14"/>
-        </w:rPr>
-        <w:t>Sistema basado en cliente-servidor, y deberá ser sencillo de usar.</w:t>
-      </w:r>
-    </w:p>
-    <w:p>
-      <w:pPr>
-        <w:spacing w:before="240" w:after="240" w:line="240" w:lineRule="auto"/>
+          <w:color w:val="FF0000"/>
+        </w:rPr>
+      </w:pPr>
+    </w:p>
+    <w:p>
+      <w:pPr>
+        <w:spacing w:after="0" w:line="240" w:lineRule="auto"/>
         <w:rPr>
           <w:rFonts w:ascii="Arial" w:eastAsia="Arial" w:hAnsi="Arial" w:cs="Arial"/>
           <w:i/>
-        </w:rPr>
-      </w:pPr>
-      <w:r>
+          <w:color w:val="FF0000"/>
+        </w:rPr>
+      </w:pPr>
+    </w:p>
+    <w:p>
+      <w:pPr>
+        <w:spacing w:after="0" w:line="240" w:lineRule="auto"/>
         <w:rPr>
           <w:rFonts w:ascii="Arial" w:eastAsia="Arial" w:hAnsi="Arial" w:cs="Arial"/>
           <w:i/>
-        </w:rPr>
-        <w:t xml:space="preserve"> </w:t>
-      </w:r>
-    </w:p>
-    <w:p>
-      <w:pPr>
-        <w:spacing w:after="0" w:line="240" w:lineRule="auto"/>
-        <w:ind w:left="600"/>
-        <w:rPr>
-          <w:rFonts w:ascii="Arial" w:eastAsia="Arial" w:hAnsi="Arial" w:cs="Arial"/>
+          <w:color w:val="FF0000"/>
+        </w:rPr>
+      </w:pPr>
+    </w:p>
+    <w:p>
+      <w:pPr>
+        <w:spacing w:after="0" w:line="240" w:lineRule="auto"/>
+        <w:rPr>
+          <w:rFonts w:ascii="Arial" w:eastAsia="Arial" w:hAnsi="Arial" w:cs="Arial"/>
+          <w:i/>
+          <w:color w:val="FF0000"/>
+        </w:rPr>
+      </w:pPr>
+    </w:p>
+    <w:p>
+      <w:pPr>
+        <w:spacing w:after="0" w:line="240" w:lineRule="auto"/>
+        <w:rPr>
+          <w:rFonts w:ascii="Arial" w:eastAsia="Arial" w:hAnsi="Arial" w:cs="Arial"/>
+          <w:i/>
+          <w:color w:val="FF0000"/>
+        </w:rPr>
+      </w:pPr>
+    </w:p>
+    <w:p>
+      <w:pPr>
+        <w:spacing w:after="0" w:line="240" w:lineRule="auto"/>
+        <w:rPr>
+          <w:rFonts w:ascii="Arial" w:eastAsia="Arial" w:hAnsi="Arial" w:cs="Arial"/>
+          <w:i/>
+          <w:color w:val="FF0000"/>
+        </w:rPr>
+      </w:pPr>
+    </w:p>
+    <w:p>
+      <w:pPr>
+        <w:spacing w:after="0" w:line="240" w:lineRule="auto"/>
+        <w:rPr>
+          <w:rFonts w:ascii="Arial" w:eastAsia="Arial" w:hAnsi="Arial" w:cs="Arial"/>
+          <w:i/>
+          <w:color w:val="FF0000"/>
+        </w:rPr>
+      </w:pPr>
+    </w:p>
+    <w:p>
+      <w:pPr>
+        <w:spacing w:after="0" w:line="240" w:lineRule="auto"/>
+        <w:rPr>
+          <w:rFonts w:ascii="Arial" w:eastAsia="Arial" w:hAnsi="Arial" w:cs="Arial"/>
+          <w:i/>
+          <w:color w:val="FF0000"/>
         </w:rPr>
       </w:pPr>
     </w:p>
@@ -4437,6 +4596,7 @@
           <w:color w:val="000000"/>
           <w:sz w:val="32"/>
         </w:rPr>
+        <w:lastRenderedPageBreak/>
         <w:t>Requisitos específicos</w:t>
       </w:r>
     </w:p>
@@ -4484,378 +4644,372 @@
           <w:b/>
           <w:sz w:val="24"/>
         </w:rPr>
+        <w:t xml:space="preserve"> Backlog</w:t>
+      </w:r>
+    </w:p>
+    <w:p>
+      <w:pPr>
+        <w:spacing w:after="0" w:line="240" w:lineRule="auto"/>
+        <w:rPr>
+          <w:rFonts w:ascii="Arial" w:eastAsia="Arial" w:hAnsi="Arial" w:cs="Arial"/>
+        </w:rPr>
+      </w:pPr>
+    </w:p>
+    <w:p>
+      <w:pPr>
+        <w:spacing w:after="0" w:line="240" w:lineRule="auto"/>
+        <w:rPr>
+          <w:rFonts w:ascii="Arial" w:eastAsia="Arial" w:hAnsi="Arial" w:cs="Arial"/>
+        </w:rPr>
+      </w:pPr>
+    </w:p>
+    <w:p>
+      <w:pPr>
+        <w:spacing w:after="0" w:line="240" w:lineRule="auto"/>
+        <w:rPr>
+          <w:rFonts w:ascii="Arial" w:eastAsia="Arial" w:hAnsi="Arial" w:cs="Arial"/>
+          <w:color w:val="365F91"/>
+        </w:rPr>
+      </w:pPr>
+      <w:r>
+        <w:rPr>
+          <w:rFonts w:ascii="Arial" w:eastAsia="Arial" w:hAnsi="Arial" w:cs="Arial"/>
+          <w:color w:val="365F91"/>
+        </w:rPr>
+        <w:t>Escribir todas las historias de Usuarios encontradas para el proyecto</w:t>
+      </w:r>
+    </w:p>
+    <w:p>
+      <w:pPr>
+        <w:spacing w:after="0" w:line="240" w:lineRule="auto"/>
+        <w:rPr>
+          <w:rFonts w:ascii="Arial" w:eastAsia="Arial" w:hAnsi="Arial" w:cs="Arial"/>
+        </w:rPr>
+      </w:pPr>
+    </w:p>
+    <w:p>
+      <w:pPr>
+        <w:spacing w:before="240" w:after="240" w:line="240" w:lineRule="auto"/>
+        <w:rPr>
+          <w:rFonts w:ascii="Arial" w:eastAsia="Arial" w:hAnsi="Arial" w:cs="Arial"/>
+        </w:rPr>
+      </w:pPr>
+      <w:r>
+        <w:rPr>
+          <w:rFonts w:ascii="Arial" w:eastAsia="Arial" w:hAnsi="Arial" w:cs="Arial"/>
+        </w:rPr>
+        <w:t>US01 Como usuario quiero registrarme en el sistema para hacer una compra.</w:t>
+      </w:r>
+    </w:p>
+    <w:p>
+      <w:pPr>
+        <w:spacing w:before="240" w:after="240" w:line="240" w:lineRule="auto"/>
+        <w:rPr>
+          <w:rFonts w:ascii="Arial" w:eastAsia="Arial" w:hAnsi="Arial" w:cs="Arial"/>
+        </w:rPr>
+      </w:pPr>
+      <w:r>
+        <w:rPr>
+          <w:rFonts w:ascii="Arial" w:eastAsia="Arial" w:hAnsi="Arial" w:cs="Arial"/>
+        </w:rPr>
+        <w:t>US02 Como usuario quiero ingresar en el sistema para agregar y quitar objetos del carrito de compras.</w:t>
+      </w:r>
+    </w:p>
+    <w:p>
+      <w:pPr>
+        <w:spacing w:before="240" w:after="240" w:line="240" w:lineRule="auto"/>
+        <w:rPr>
+          <w:rFonts w:ascii="Arial" w:eastAsia="Arial" w:hAnsi="Arial" w:cs="Arial"/>
+        </w:rPr>
+      </w:pPr>
+      <w:r>
+        <w:rPr>
+          <w:rFonts w:ascii="Arial" w:eastAsia="Arial" w:hAnsi="Arial" w:cs="Arial"/>
+        </w:rPr>
+        <w:t>US03 Como usuario quiero ingresar en el sistema para modificar mis datos de registro.</w:t>
+      </w:r>
+    </w:p>
+    <w:p>
+      <w:pPr>
+        <w:spacing w:before="240" w:after="240" w:line="240" w:lineRule="auto"/>
+        <w:rPr>
+          <w:rFonts w:ascii="Arial" w:eastAsia="Arial" w:hAnsi="Arial" w:cs="Arial"/>
+        </w:rPr>
+      </w:pPr>
+      <w:r>
+        <w:rPr>
+          <w:rFonts w:ascii="Arial" w:eastAsia="Arial" w:hAnsi="Arial" w:cs="Arial"/>
+        </w:rPr>
+        <w:t>US04 Como usuario quiero registrarme en el sistema para dejar un comentario y/o propuesta.</w:t>
+      </w:r>
+    </w:p>
+    <w:p>
+      <w:pPr>
+        <w:spacing w:before="240" w:after="240" w:line="240" w:lineRule="auto"/>
+        <w:rPr>
+          <w:rFonts w:ascii="Arial" w:eastAsia="Arial" w:hAnsi="Arial" w:cs="Arial"/>
+        </w:rPr>
+      </w:pPr>
+      <w:r>
+        <w:rPr>
+          <w:rFonts w:ascii="Arial" w:eastAsia="Arial" w:hAnsi="Arial" w:cs="Arial"/>
+        </w:rPr>
+        <w:t>US05 Como usuario quiero publicar la foto de mi mascota con los datos para poder encontrarla.</w:t>
+      </w:r>
+    </w:p>
+    <w:p>
+      <w:pPr>
+        <w:spacing w:before="240" w:after="240" w:line="240" w:lineRule="auto"/>
+        <w:rPr>
+          <w:rFonts w:ascii="Arial" w:eastAsia="Arial" w:hAnsi="Arial" w:cs="Arial"/>
+        </w:rPr>
+      </w:pPr>
+      <w:r>
+        <w:rPr>
+          <w:rFonts w:ascii="Arial" w:eastAsia="Arial" w:hAnsi="Arial" w:cs="Arial"/>
+        </w:rPr>
+        <w:t>US06 Como usuario quiero contactarme con la persona que encontró a mi mascota perdida.</w:t>
+      </w:r>
+    </w:p>
+    <w:p>
+      <w:pPr>
+        <w:spacing w:before="240" w:after="240" w:line="240" w:lineRule="auto"/>
+        <w:rPr>
+          <w:rFonts w:ascii="Arial" w:eastAsia="Arial" w:hAnsi="Arial" w:cs="Arial"/>
+        </w:rPr>
+      </w:pPr>
+      <w:r>
+        <w:rPr>
+          <w:rFonts w:ascii="Arial" w:eastAsia="Arial" w:hAnsi="Arial" w:cs="Arial"/>
+        </w:rPr>
+        <w:t>US07 Como usuario quiero buscar una mascota para adoptar.</w:t>
+      </w:r>
+    </w:p>
+    <w:p>
+      <w:pPr>
+        <w:spacing w:before="240" w:after="240" w:line="240" w:lineRule="auto"/>
+        <w:rPr>
+          <w:rFonts w:ascii="Arial" w:eastAsia="Arial" w:hAnsi="Arial" w:cs="Arial"/>
+        </w:rPr>
+      </w:pPr>
+      <w:r>
+        <w:rPr>
+          <w:rFonts w:ascii="Arial" w:eastAsia="Arial" w:hAnsi="Arial" w:cs="Arial"/>
+        </w:rPr>
+        <w:t>US08 Como usuario quiero postularme como adoptante de una mascota publicada.</w:t>
+      </w:r>
+    </w:p>
+    <w:p>
+      <w:pPr>
+        <w:spacing w:before="240" w:after="240" w:line="240" w:lineRule="auto"/>
+        <w:rPr>
+          <w:rFonts w:ascii="Arial" w:eastAsia="Arial" w:hAnsi="Arial" w:cs="Arial"/>
+        </w:rPr>
+      </w:pPr>
+      <w:r>
+        <w:rPr>
+          <w:rFonts w:ascii="Arial" w:eastAsia="Arial" w:hAnsi="Arial" w:cs="Arial"/>
+        </w:rPr>
+        <w:t>US10 Como usuario quiero ver listado de las mascotas que están disponibles para adopción.</w:t>
+      </w:r>
+    </w:p>
+    <w:p>
+      <w:pPr>
+        <w:spacing w:before="240" w:after="240" w:line="240" w:lineRule="auto"/>
+        <w:rPr>
+          <w:rFonts w:ascii="Arial" w:eastAsia="Arial" w:hAnsi="Arial" w:cs="Arial"/>
+        </w:rPr>
+      </w:pPr>
+      <w:r>
+        <w:rPr>
+          <w:rFonts w:ascii="Arial" w:eastAsia="Arial" w:hAnsi="Arial" w:cs="Arial"/>
+        </w:rPr>
+        <w:t>US11 Como usuario quiero ver el listado de mascotas perdidas y encontradas.</w:t>
+      </w:r>
+    </w:p>
+    <w:p>
+      <w:pPr>
+        <w:spacing w:before="240" w:after="240" w:line="240" w:lineRule="auto"/>
+        <w:rPr>
+          <w:rFonts w:ascii="Arial" w:eastAsia="Arial" w:hAnsi="Arial" w:cs="Arial"/>
+        </w:rPr>
+      </w:pPr>
+      <w:r>
+        <w:rPr>
+          <w:rFonts w:ascii="Arial" w:eastAsia="Arial" w:hAnsi="Arial" w:cs="Arial"/>
+        </w:rPr>
+        <w:t>US12 Como usuario quiero administrar mis mascotas perdidas o enco</w:t>
+      </w:r>
+      <w:r>
+        <w:rPr>
+          <w:rFonts w:ascii="Arial" w:eastAsia="Arial" w:hAnsi="Arial" w:cs="Arial"/>
+        </w:rPr>
+        <w:t>n</w:t>
+      </w:r>
+      <w:r>
+        <w:rPr>
+          <w:rFonts w:ascii="Arial" w:eastAsia="Arial" w:hAnsi="Arial" w:cs="Arial"/>
+        </w:rPr>
+        <w:t>tradas.</w:t>
+      </w:r>
+    </w:p>
+    <w:p>
+      <w:pPr>
+        <w:spacing w:before="240" w:after="240" w:line="240" w:lineRule="auto"/>
+        <w:rPr>
+          <w:rFonts w:ascii="Arial" w:eastAsia="Arial" w:hAnsi="Arial" w:cs="Arial"/>
+        </w:rPr>
+      </w:pPr>
+      <w:r>
+        <w:rPr>
+          <w:rFonts w:ascii="Arial" w:eastAsia="Arial" w:hAnsi="Arial" w:cs="Arial"/>
+        </w:rPr>
+        <w:t>US13 Como usuario quiero recibir notificaciones sobre nuevas mascotas publicadas.</w:t>
+      </w:r>
+    </w:p>
+    <w:p>
+      <w:pPr>
+        <w:spacing w:before="240" w:after="240" w:line="240" w:lineRule="auto"/>
+        <w:rPr>
+          <w:rFonts w:ascii="Arial" w:eastAsia="Arial" w:hAnsi="Arial" w:cs="Arial"/>
+        </w:rPr>
+      </w:pPr>
+      <w:r>
+        <w:rPr>
+          <w:rFonts w:ascii="Arial" w:eastAsia="Arial" w:hAnsi="Arial" w:cs="Arial"/>
+        </w:rPr>
+        <w:t>US14 Como usuario quiero poder</w:t>
+      </w:r>
+      <w:r>
+        <w:rPr>
+          <w:rFonts w:ascii="Arial" w:eastAsia="Arial" w:hAnsi="Arial" w:cs="Arial"/>
+        </w:rPr>
+        <w:t xml:space="preserve"> acceder a una plataforma de pagos al finalizar la compra, para tener la posibilidad de abonar con diferentes métodos de pago.</w:t>
+      </w:r>
+    </w:p>
+    <w:p>
+      <w:pPr>
+        <w:spacing w:before="240" w:after="240" w:line="240" w:lineRule="auto"/>
+        <w:rPr>
+          <w:rFonts w:ascii="Arial" w:eastAsia="Arial" w:hAnsi="Arial" w:cs="Arial"/>
+        </w:rPr>
+      </w:pPr>
+      <w:r>
+        <w:rPr>
+          <w:rFonts w:ascii="Arial" w:eastAsia="Arial" w:hAnsi="Arial" w:cs="Arial"/>
+        </w:rPr>
+        <w:t>US15 Como usuario quiero publicar la foto y datos de una mascota que deseo dar en adopción, para encontrarle una familia.</w:t>
+      </w:r>
+    </w:p>
+    <w:p>
+      <w:pPr>
+        <w:spacing w:before="240" w:after="240" w:line="240" w:lineRule="auto"/>
+        <w:rPr>
+          <w:rFonts w:ascii="Arial" w:eastAsia="Arial" w:hAnsi="Arial" w:cs="Arial"/>
+        </w:rPr>
+      </w:pPr>
+      <w:r>
+        <w:rPr>
+          <w:rFonts w:ascii="Arial" w:eastAsia="Arial" w:hAnsi="Arial" w:cs="Arial"/>
+        </w:rPr>
+        <w:t>US16 Como usuario q</w:t>
+      </w:r>
+      <w:r>
+        <w:rPr>
+          <w:rFonts w:ascii="Arial" w:eastAsia="Arial" w:hAnsi="Arial" w:cs="Arial"/>
+        </w:rPr>
+        <w:t>uiero realizar comentarios en las publicaciones de las mascotas, para poder aportar datos o expresar opiniones.</w:t>
+      </w:r>
+    </w:p>
+    <w:p>
+      <w:pPr>
+        <w:spacing w:before="240" w:after="240" w:line="240" w:lineRule="auto"/>
+        <w:rPr>
+          <w:rFonts w:ascii="Arial" w:eastAsia="Arial" w:hAnsi="Arial" w:cs="Arial"/>
+        </w:rPr>
+      </w:pPr>
+      <w:r>
+        <w:rPr>
+          <w:rFonts w:ascii="Arial" w:eastAsia="Arial" w:hAnsi="Arial" w:cs="Arial"/>
+        </w:rPr>
+        <w:t xml:space="preserve">US17 </w:t>
+      </w:r>
+      <w:r>
+        <w:rPr>
+          <w:rFonts w:ascii="Arial" w:eastAsia="Arial" w:hAnsi="Arial" w:cs="Arial"/>
+        </w:rPr>
+        <w:t>Como usuario quiero compartir las publicaciones de las mascotas en redes sociales, para obtener mayor difusión.</w:t>
+      </w:r>
+    </w:p>
+    <w:p>
+      <w:pPr>
+        <w:spacing w:before="240" w:after="240" w:line="240" w:lineRule="auto"/>
+        <w:rPr>
+          <w:rFonts w:ascii="Arial" w:eastAsia="Arial" w:hAnsi="Arial" w:cs="Arial"/>
+        </w:rPr>
+      </w:pPr>
+      <w:r>
+        <w:rPr>
+          <w:rFonts w:ascii="Arial" w:eastAsia="Arial" w:hAnsi="Arial" w:cs="Arial"/>
+        </w:rPr>
+        <w:t xml:space="preserve">US18 Como usuario quiero filtrar las publicaciones de mascotas según </w:t>
+      </w:r>
+      <w:r>
+        <w:rPr>
+          <w:rFonts w:ascii="Arial" w:eastAsia="Arial" w:hAnsi="Arial" w:cs="Arial"/>
+        </w:rPr>
+        <w:t xml:space="preserve">tipo, </w:t>
+      </w:r>
+      <w:r>
+        <w:rPr>
+          <w:rFonts w:ascii="Arial" w:eastAsia="Arial" w:hAnsi="Arial" w:cs="Arial"/>
+        </w:rPr>
+        <w:t xml:space="preserve">fecha, provincia, localidad, sexo y edad del animal, para lograr una búsqueda más efectiva. </w:t>
+      </w:r>
+      <w:r>
+        <w:rPr>
+          <w:rFonts w:ascii="Arial" w:eastAsia="Arial" w:hAnsi="Arial" w:cs="Arial"/>
+        </w:rPr>
         <w:t xml:space="preserve"> </w:t>
       </w:r>
+    </w:p>
+    <w:p>
+      <w:pPr>
+        <w:spacing w:before="240" w:after="240" w:line="240" w:lineRule="auto"/>
+        <w:rPr>
+          <w:rFonts w:ascii="Arial" w:eastAsia="Arial" w:hAnsi="Arial" w:cs="Arial"/>
+        </w:rPr>
+      </w:pPr>
+    </w:p>
+    <w:p>
+      <w:pPr>
+        <w:spacing w:before="240" w:after="240" w:line="240" w:lineRule="auto"/>
+        <w:rPr>
+          <w:rFonts w:ascii="Arial" w:eastAsia="Arial" w:hAnsi="Arial" w:cs="Arial"/>
+          <w:b/>
+          <w:sz w:val="32"/>
+          <w:szCs w:val="32"/>
+        </w:rPr>
+      </w:pPr>
+    </w:p>
+    <w:p>
+      <w:pPr>
+        <w:spacing w:before="240" w:after="240" w:line="240" w:lineRule="auto"/>
+        <w:rPr>
+          <w:rFonts w:ascii="Arial" w:eastAsia="Arial" w:hAnsi="Arial" w:cs="Arial"/>
+        </w:rPr>
+      </w:pPr>
       <w:proofErr w:type="spellStart"/>
       <w:r>
         <w:rPr>
           <w:rFonts w:ascii="Arial" w:eastAsia="Arial" w:hAnsi="Arial" w:cs="Arial"/>
           <w:b/>
-          <w:sz w:val="24"/>
-        </w:rPr>
-        <w:t>Backlog</w:t>
+          <w:sz w:val="32"/>
+          <w:szCs w:val="32"/>
+        </w:rPr>
+        <w:t>Sprints</w:t>
       </w:r>
       <w:proofErr w:type="spellEnd"/>
-    </w:p>
-    <w:p>
-      <w:pPr>
-        <w:spacing w:after="0" w:line="240" w:lineRule="auto"/>
-        <w:rPr>
-          <w:rFonts w:ascii="Arial" w:eastAsia="Arial" w:hAnsi="Arial" w:cs="Arial"/>
-        </w:rPr>
-      </w:pPr>
-    </w:p>
-    <w:p>
-      <w:pPr>
-        <w:spacing w:after="0" w:line="240" w:lineRule="auto"/>
-        <w:rPr>
-          <w:rFonts w:ascii="Arial" w:eastAsia="Arial" w:hAnsi="Arial" w:cs="Arial"/>
-        </w:rPr>
-      </w:pPr>
-    </w:p>
-    <w:p>
-      <w:pPr>
-        <w:spacing w:after="0" w:line="240" w:lineRule="auto"/>
-        <w:rPr>
-          <w:rFonts w:ascii="Arial" w:eastAsia="Arial" w:hAnsi="Arial" w:cs="Arial"/>
-          <w:color w:val="365F91"/>
-        </w:rPr>
-      </w:pPr>
-      <w:r>
-        <w:rPr>
-          <w:rFonts w:ascii="Arial" w:eastAsia="Arial" w:hAnsi="Arial" w:cs="Arial"/>
-          <w:color w:val="365F91"/>
-        </w:rPr>
-        <w:t>Escribir todas las historias de Usuarios encontradas para el proyecto</w:t>
-      </w:r>
-    </w:p>
-    <w:p>
-      <w:pPr>
-        <w:spacing w:after="0" w:line="240" w:lineRule="auto"/>
-        <w:rPr>
-          <w:rFonts w:ascii="Arial" w:eastAsia="Arial" w:hAnsi="Arial" w:cs="Arial"/>
-        </w:rPr>
-      </w:pPr>
-    </w:p>
-    <w:p>
-      <w:pPr>
-        <w:spacing w:after="0" w:line="240" w:lineRule="auto"/>
-        <w:rPr>
-          <w:rFonts w:ascii="Arial" w:eastAsia="Arial" w:hAnsi="Arial" w:cs="Arial"/>
-        </w:rPr>
-      </w:pPr>
-    </w:p>
-    <w:p>
-      <w:pPr>
-        <w:spacing w:after="0" w:line="240" w:lineRule="auto"/>
-        <w:rPr>
-          <w:rFonts w:ascii="Arial" w:eastAsia="Arial" w:hAnsi="Arial" w:cs="Arial"/>
-        </w:rPr>
-      </w:pPr>
-    </w:p>
-    <w:p>
-      <w:pPr>
-        <w:spacing w:before="240" w:after="240" w:line="240" w:lineRule="auto"/>
-        <w:rPr>
-          <w:rFonts w:ascii="Arial" w:eastAsia="Arial" w:hAnsi="Arial" w:cs="Arial"/>
-        </w:rPr>
-      </w:pPr>
-      <w:r>
-        <w:rPr>
-          <w:rFonts w:ascii="Arial" w:eastAsia="Arial" w:hAnsi="Arial" w:cs="Arial"/>
-        </w:rPr>
-        <w:t>US01 Como usuario quiero registrarme en el sistema para hacer una compra.</w:t>
-      </w:r>
-    </w:p>
-    <w:p>
-      <w:pPr>
-        <w:spacing w:before="240" w:after="240" w:line="240" w:lineRule="auto"/>
-        <w:rPr>
-          <w:rFonts w:ascii="Arial" w:eastAsia="Arial" w:hAnsi="Arial" w:cs="Arial"/>
-        </w:rPr>
-      </w:pPr>
-      <w:r>
-        <w:rPr>
-          <w:rFonts w:ascii="Arial" w:eastAsia="Arial" w:hAnsi="Arial" w:cs="Arial"/>
-        </w:rPr>
-        <w:t>US02 Como usuario quiero ingresar en el sistema para agregar y quitar objetos del carrito de compras.</w:t>
-      </w:r>
-    </w:p>
-    <w:p>
-      <w:pPr>
-        <w:spacing w:before="240" w:after="240" w:line="240" w:lineRule="auto"/>
-        <w:rPr>
-          <w:rFonts w:ascii="Arial" w:eastAsia="Arial" w:hAnsi="Arial" w:cs="Arial"/>
-        </w:rPr>
-      </w:pPr>
-      <w:r>
-        <w:rPr>
-          <w:rFonts w:ascii="Arial" w:eastAsia="Arial" w:hAnsi="Arial" w:cs="Arial"/>
-        </w:rPr>
-        <w:t>US03 Como usuario quiero ingresar en el sistema para modificar mis datos de registro.</w:t>
-      </w:r>
-    </w:p>
-    <w:p>
-      <w:pPr>
-        <w:spacing w:before="240" w:after="240" w:line="240" w:lineRule="auto"/>
-        <w:rPr>
-          <w:rFonts w:ascii="Arial" w:eastAsia="Arial" w:hAnsi="Arial" w:cs="Arial"/>
-        </w:rPr>
-      </w:pPr>
-      <w:r>
-        <w:rPr>
-          <w:rFonts w:ascii="Arial" w:eastAsia="Arial" w:hAnsi="Arial" w:cs="Arial"/>
-        </w:rPr>
-        <w:t>US04 Como usuario quiero registrarme en el sistema para dejar un comentario y/o propuesta.</w:t>
-      </w:r>
-    </w:p>
-    <w:p>
-      <w:pPr>
-        <w:spacing w:before="240" w:after="240" w:line="240" w:lineRule="auto"/>
-        <w:rPr>
-          <w:rFonts w:ascii="Arial" w:eastAsia="Arial" w:hAnsi="Arial" w:cs="Arial"/>
-        </w:rPr>
-      </w:pPr>
-      <w:r>
-        <w:rPr>
-          <w:rFonts w:ascii="Arial" w:eastAsia="Arial" w:hAnsi="Arial" w:cs="Arial"/>
-        </w:rPr>
-        <w:t>US05 Como usuario quiero publicar la foto de mi mascota con los datos para poder encontrarla.</w:t>
-      </w:r>
-    </w:p>
-    <w:p>
-      <w:pPr>
-        <w:spacing w:before="240" w:after="240" w:line="240" w:lineRule="auto"/>
-        <w:rPr>
-          <w:rFonts w:ascii="Arial" w:eastAsia="Arial" w:hAnsi="Arial" w:cs="Arial"/>
-        </w:rPr>
-      </w:pPr>
-      <w:r>
-        <w:rPr>
-          <w:rFonts w:ascii="Arial" w:eastAsia="Arial" w:hAnsi="Arial" w:cs="Arial"/>
-        </w:rPr>
-        <w:t>US06 Como usuario quiero contactarme con la persona que encontró a mi mascota perdida.</w:t>
-      </w:r>
-    </w:p>
-    <w:p>
-      <w:pPr>
-        <w:spacing w:before="240" w:after="240" w:line="240" w:lineRule="auto"/>
-        <w:rPr>
-          <w:rFonts w:ascii="Arial" w:eastAsia="Arial" w:hAnsi="Arial" w:cs="Arial"/>
-        </w:rPr>
-      </w:pPr>
-      <w:r>
-        <w:rPr>
-          <w:rFonts w:ascii="Arial" w:eastAsia="Arial" w:hAnsi="Arial" w:cs="Arial"/>
-        </w:rPr>
-        <w:t>US07 Como usuario quiero buscar una mascota para adoptar.</w:t>
-      </w:r>
-    </w:p>
-    <w:p>
-      <w:pPr>
-        <w:spacing w:before="240" w:after="240" w:line="240" w:lineRule="auto"/>
-        <w:rPr>
-          <w:rFonts w:ascii="Arial" w:eastAsia="Arial" w:hAnsi="Arial" w:cs="Arial"/>
-        </w:rPr>
-      </w:pPr>
-      <w:r>
-        <w:rPr>
-          <w:rFonts w:ascii="Arial" w:eastAsia="Arial" w:hAnsi="Arial" w:cs="Arial"/>
-        </w:rPr>
-        <w:t>US08 Como usuario quiero postularme como adoptante de una mascota publicada.</w:t>
-      </w:r>
-    </w:p>
-    <w:p>
-      <w:pPr>
-        <w:spacing w:before="240" w:after="240" w:line="240" w:lineRule="auto"/>
-        <w:rPr>
-          <w:rFonts w:ascii="Arial" w:eastAsia="Arial" w:hAnsi="Arial" w:cs="Arial"/>
-        </w:rPr>
-      </w:pPr>
-      <w:r>
-        <w:rPr>
-          <w:rFonts w:ascii="Arial" w:eastAsia="Arial" w:hAnsi="Arial" w:cs="Arial"/>
-        </w:rPr>
-        <w:t>US10 Como usuario quiero ver listado de las mascotas que están disponibles para adopción.</w:t>
-      </w:r>
-    </w:p>
-    <w:p>
-      <w:pPr>
-        <w:spacing w:before="240" w:after="240" w:line="240" w:lineRule="auto"/>
-        <w:rPr>
-          <w:rFonts w:ascii="Arial" w:eastAsia="Arial" w:hAnsi="Arial" w:cs="Arial"/>
-        </w:rPr>
-      </w:pPr>
-      <w:r>
-        <w:rPr>
-          <w:rFonts w:ascii="Arial" w:eastAsia="Arial" w:hAnsi="Arial" w:cs="Arial"/>
-        </w:rPr>
-        <w:t>US11 Como usuario quiero ver el listado de mascotas perdidas y encontradas.</w:t>
-      </w:r>
-    </w:p>
-    <w:p>
-      <w:pPr>
-        <w:spacing w:before="240" w:after="240" w:line="240" w:lineRule="auto"/>
-        <w:rPr>
-          <w:rFonts w:ascii="Arial" w:eastAsia="Arial" w:hAnsi="Arial" w:cs="Arial"/>
-        </w:rPr>
-      </w:pPr>
-      <w:r>
-        <w:rPr>
-          <w:rFonts w:ascii="Arial" w:eastAsia="Arial" w:hAnsi="Arial" w:cs="Arial"/>
-        </w:rPr>
-        <w:t xml:space="preserve">US12 Como usuario quiero administrar mis mascotas </w:t>
-      </w:r>
-      <w:proofErr w:type="spellStart"/>
-      <w:r>
-        <w:rPr>
-          <w:rFonts w:ascii="Arial" w:eastAsia="Arial" w:hAnsi="Arial" w:cs="Arial"/>
-        </w:rPr>
-        <w:t>perdidas</w:t>
-      </w:r>
-      <w:proofErr w:type="spellEnd"/>
-      <w:r>
-        <w:rPr>
-          <w:rFonts w:ascii="Arial" w:eastAsia="Arial" w:hAnsi="Arial" w:cs="Arial"/>
-        </w:rPr>
-        <w:t xml:space="preserve"> o </w:t>
-      </w:r>
-      <w:proofErr w:type="spellStart"/>
-      <w:r>
-        <w:rPr>
-          <w:rFonts w:ascii="Arial" w:eastAsia="Arial" w:hAnsi="Arial" w:cs="Arial"/>
-        </w:rPr>
-        <w:t>encotradas</w:t>
-      </w:r>
-      <w:proofErr w:type="spellEnd"/>
-      <w:r>
-        <w:rPr>
-          <w:rFonts w:ascii="Arial" w:eastAsia="Arial" w:hAnsi="Arial" w:cs="Arial"/>
-        </w:rPr>
-        <w:t>.</w:t>
-      </w:r>
-    </w:p>
-    <w:p>
-      <w:pPr>
-        <w:spacing w:before="240" w:after="240" w:line="240" w:lineRule="auto"/>
-        <w:rPr>
-          <w:rFonts w:ascii="Arial" w:eastAsia="Arial" w:hAnsi="Arial" w:cs="Arial"/>
-        </w:rPr>
-      </w:pPr>
-      <w:r>
-        <w:rPr>
-          <w:rFonts w:ascii="Arial" w:eastAsia="Arial" w:hAnsi="Arial" w:cs="Arial"/>
-        </w:rPr>
-        <w:t>US13 Como usuario quiero recibir notificaciones sobre nuevas mascotas publicadas.</w:t>
-      </w:r>
-    </w:p>
-    <w:p>
-      <w:pPr>
-        <w:spacing w:before="240" w:after="240" w:line="240" w:lineRule="auto"/>
-        <w:rPr>
-          <w:rFonts w:ascii="Arial" w:eastAsia="Arial" w:hAnsi="Arial" w:cs="Arial"/>
-        </w:rPr>
-      </w:pPr>
-      <w:r>
-        <w:rPr>
-          <w:rFonts w:ascii="Arial" w:eastAsia="Arial" w:hAnsi="Arial" w:cs="Arial"/>
-        </w:rPr>
-        <w:t xml:space="preserve"> </w:t>
-      </w:r>
-    </w:p>
-    <w:p>
-      <w:pPr>
-        <w:spacing w:after="0" w:line="240" w:lineRule="auto"/>
-        <w:rPr>
-          <w:rFonts w:ascii="Arial" w:eastAsia="Arial" w:hAnsi="Arial" w:cs="Arial"/>
-        </w:rPr>
-      </w:pPr>
-    </w:p>
-    <w:p>
-      <w:pPr>
-        <w:spacing w:after="0" w:line="240" w:lineRule="auto"/>
-        <w:rPr>
-          <w:rFonts w:ascii="Arial" w:eastAsia="Arial" w:hAnsi="Arial" w:cs="Arial"/>
-        </w:rPr>
-      </w:pPr>
-    </w:p>
-    <w:p>
-      <w:pPr>
-        <w:spacing w:after="0" w:line="240" w:lineRule="auto"/>
-        <w:rPr>
-          <w:rFonts w:ascii="Arial" w:eastAsia="Arial" w:hAnsi="Arial" w:cs="Arial"/>
-        </w:rPr>
-      </w:pPr>
-    </w:p>
-    <w:p>
-      <w:pPr>
-        <w:spacing w:after="0" w:line="240" w:lineRule="auto"/>
-        <w:rPr>
-          <w:rFonts w:ascii="Arial" w:eastAsia="Arial" w:hAnsi="Arial" w:cs="Arial"/>
-        </w:rPr>
-      </w:pPr>
-    </w:p>
-    <w:p>
-      <w:pPr>
-        <w:spacing w:after="0" w:line="240" w:lineRule="auto"/>
-        <w:rPr>
-          <w:rFonts w:ascii="Arial" w:eastAsia="Arial" w:hAnsi="Arial" w:cs="Arial"/>
-        </w:rPr>
-      </w:pPr>
-    </w:p>
-    <w:p>
-      <w:pPr>
-        <w:spacing w:after="0" w:line="240" w:lineRule="auto"/>
-        <w:rPr>
-          <w:rFonts w:ascii="Arial" w:eastAsia="Arial" w:hAnsi="Arial" w:cs="Arial"/>
-          <w:sz w:val="24"/>
-        </w:rPr>
-      </w:pPr>
-    </w:p>
-    <w:p>
-      <w:pPr>
-        <w:spacing w:after="0" w:line="240" w:lineRule="auto"/>
-        <w:rPr>
-          <w:rFonts w:ascii="Arial" w:eastAsia="Arial" w:hAnsi="Arial" w:cs="Arial"/>
-          <w:sz w:val="24"/>
-        </w:rPr>
-      </w:pPr>
-    </w:p>
-    <w:p>
-      <w:pPr>
-        <w:spacing w:after="0" w:line="240" w:lineRule="auto"/>
-        <w:rPr>
-          <w:rFonts w:ascii="Arial" w:eastAsia="Arial" w:hAnsi="Arial" w:cs="Arial"/>
-          <w:sz w:val="24"/>
-        </w:rPr>
-      </w:pPr>
-    </w:p>
-    <w:p>
-      <w:pPr>
-        <w:spacing w:after="0" w:line="240" w:lineRule="auto"/>
-        <w:rPr>
-          <w:rFonts w:ascii="Arial" w:eastAsia="Arial" w:hAnsi="Arial" w:cs="Arial"/>
-          <w:sz w:val="24"/>
-        </w:rPr>
-      </w:pPr>
-      <w:proofErr w:type="spellStart"/>
-      <w:r>
-        <w:rPr>
-          <w:rFonts w:ascii="Arial" w:eastAsia="Arial" w:hAnsi="Arial" w:cs="Arial"/>
-          <w:b/>
-          <w:sz w:val="24"/>
-        </w:rPr>
-        <w:t>Sprints</w:t>
-      </w:r>
-      <w:proofErr w:type="spellEnd"/>
-      <w:r>
-        <w:rPr>
-          <w:rFonts w:ascii="Arial" w:eastAsia="Arial" w:hAnsi="Arial" w:cs="Arial"/>
-          <w:b/>
-          <w:sz w:val="24"/>
-        </w:rPr>
-        <w:t>.</w:t>
-      </w:r>
     </w:p>
     <w:p>
       <w:pPr>
@@ -5044,7 +5198,6 @@
               <w:rPr>
                 <w:rFonts w:ascii="Arial" w:eastAsia="Arial" w:hAnsi="Arial" w:cs="Arial"/>
               </w:rPr>
-              <w:lastRenderedPageBreak/>
               <w:t>Crear Project</w:t>
             </w:r>
           </w:p>
@@ -5141,7 +5294,6 @@
                 <w:b/>
                 <w:color w:val="000000"/>
               </w:rPr>
-              <w:lastRenderedPageBreak/>
               <w:t xml:space="preserve">Responsabilidades </w:t>
             </w:r>
           </w:p>
@@ -5201,63 +5353,35 @@
               <w:rPr>
                 <w:rFonts w:ascii="Arial" w:eastAsia="Arial" w:hAnsi="Arial" w:cs="Arial"/>
               </w:rPr>
-              <w:t xml:space="preserve">, Luna Fabio Mario, Martín Corral, Vanessa Viviana </w:t>
+              <w:t xml:space="preserve">, Luna Fabio Mario, Martín Corral, Vanessa Viviana Veizaga, Morena </w:t>
             </w:r>
             <w:proofErr w:type="spellStart"/>
             <w:r>
               <w:rPr>
                 <w:rFonts w:ascii="Arial" w:eastAsia="Arial" w:hAnsi="Arial" w:cs="Arial"/>
               </w:rPr>
-              <w:t>Veizaga</w:t>
+              <w:t>Lozain</w:t>
             </w:r>
             <w:proofErr w:type="spellEnd"/>
             <w:r>
               <w:rPr>
                 <w:rFonts w:ascii="Arial" w:eastAsia="Arial" w:hAnsi="Arial" w:cs="Arial"/>
               </w:rPr>
-              <w:t xml:space="preserve">, Morena </w:t>
+              <w:t xml:space="preserve">, Clarisa Susana </w:t>
             </w:r>
             <w:proofErr w:type="spellStart"/>
             <w:r>
               <w:rPr>
                 <w:rFonts w:ascii="Arial" w:eastAsia="Arial" w:hAnsi="Arial" w:cs="Arial"/>
               </w:rPr>
-              <w:t>Lozain</w:t>
+              <w:t>Sanchez</w:t>
             </w:r>
             <w:proofErr w:type="spellEnd"/>
             <w:r>
               <w:rPr>
                 <w:rFonts w:ascii="Arial" w:eastAsia="Arial" w:hAnsi="Arial" w:cs="Arial"/>
               </w:rPr>
-              <w:t xml:space="preserve">, Clarisa Susana </w:t>
-            </w:r>
-            <w:proofErr w:type="spellStart"/>
-            <w:r>
-              <w:rPr>
-                <w:rFonts w:ascii="Arial" w:eastAsia="Arial" w:hAnsi="Arial" w:cs="Arial"/>
-              </w:rPr>
-              <w:t>Sanchez</w:t>
-            </w:r>
-            <w:proofErr w:type="spellEnd"/>
-            <w:r>
-              <w:rPr>
-                <w:rFonts w:ascii="Arial" w:eastAsia="Arial" w:hAnsi="Arial" w:cs="Arial"/>
-              </w:rPr>
-              <w:t xml:space="preserve">, Marianela Agostini, Francisco </w:t>
-            </w:r>
-            <w:proofErr w:type="spellStart"/>
-            <w:r>
-              <w:rPr>
-                <w:rFonts w:ascii="Arial" w:eastAsia="Arial" w:hAnsi="Arial" w:cs="Arial"/>
-              </w:rPr>
-              <w:t>Chapela</w:t>
-            </w:r>
-            <w:proofErr w:type="spellEnd"/>
-            <w:r>
-              <w:rPr>
-                <w:rFonts w:ascii="Arial" w:eastAsia="Arial" w:hAnsi="Arial" w:cs="Arial"/>
-              </w:rPr>
-              <w:t xml:space="preserve">, </w:t>
+              <w:t xml:space="preserve">, Marianela Agostini, Francisco Chapela, </w:t>
             </w:r>
             <w:proofErr w:type="spellStart"/>
             <w:r>
@@ -5705,63 +5829,35 @@
               <w:rPr>
                 <w:rFonts w:ascii="Arial" w:eastAsia="Arial" w:hAnsi="Arial" w:cs="Arial"/>
               </w:rPr>
-              <w:t xml:space="preserve">, Luna Fabio Mario, Martín Corral, Vanessa Viviana </w:t>
+              <w:t xml:space="preserve">, Luna Fabio Mario, Martín Corral, Vanessa Viviana Veizaga, Morena </w:t>
             </w:r>
             <w:proofErr w:type="spellStart"/>
             <w:r>
               <w:rPr>
                 <w:rFonts w:ascii="Arial" w:eastAsia="Arial" w:hAnsi="Arial" w:cs="Arial"/>
               </w:rPr>
-              <w:t>Veizaga</w:t>
+              <w:t>Lozain</w:t>
             </w:r>
             <w:proofErr w:type="spellEnd"/>
             <w:r>
               <w:rPr>
                 <w:rFonts w:ascii="Arial" w:eastAsia="Arial" w:hAnsi="Arial" w:cs="Arial"/>
               </w:rPr>
-              <w:t xml:space="preserve">, Morena </w:t>
+              <w:t xml:space="preserve">, Clarisa Susana </w:t>
             </w:r>
             <w:proofErr w:type="spellStart"/>
             <w:r>
               <w:rPr>
                 <w:rFonts w:ascii="Arial" w:eastAsia="Arial" w:hAnsi="Arial" w:cs="Arial"/>
               </w:rPr>
-              <w:t>Lozain</w:t>
+              <w:t>Sanchez</w:t>
             </w:r>
             <w:proofErr w:type="spellEnd"/>
             <w:r>
               <w:rPr>
                 <w:rFonts w:ascii="Arial" w:eastAsia="Arial" w:hAnsi="Arial" w:cs="Arial"/>
               </w:rPr>
-              <w:t xml:space="preserve">, Clarisa Susana </w:t>
-            </w:r>
-            <w:proofErr w:type="spellStart"/>
-            <w:r>
-              <w:rPr>
-                <w:rFonts w:ascii="Arial" w:eastAsia="Arial" w:hAnsi="Arial" w:cs="Arial"/>
-              </w:rPr>
-              <w:t>Sanchez</w:t>
-            </w:r>
-            <w:proofErr w:type="spellEnd"/>
-            <w:r>
-              <w:rPr>
-                <w:rFonts w:ascii="Arial" w:eastAsia="Arial" w:hAnsi="Arial" w:cs="Arial"/>
-              </w:rPr>
-              <w:t xml:space="preserve">, Marianela Agostini, Francisco </w:t>
-            </w:r>
-            <w:proofErr w:type="spellStart"/>
-            <w:r>
-              <w:rPr>
-                <w:rFonts w:ascii="Arial" w:eastAsia="Arial" w:hAnsi="Arial" w:cs="Arial"/>
-              </w:rPr>
-              <w:t>Chapela</w:t>
-            </w:r>
-            <w:proofErr w:type="spellEnd"/>
-            <w:r>
-              <w:rPr>
-                <w:rFonts w:ascii="Arial" w:eastAsia="Arial" w:hAnsi="Arial" w:cs="Arial"/>
-              </w:rPr>
-              <w:t xml:space="preserve">, </w:t>
+              <w:t xml:space="preserve">, Marianela Agostini, Francisco Chapela, </w:t>
             </w:r>
             <w:proofErr w:type="spellStart"/>
             <w:r>
@@ -5868,6 +5964,7 @@
                 <w:rFonts w:ascii="Arial" w:eastAsia="Arial" w:hAnsi="Arial" w:cs="Arial"/>
                 <w:i/>
               </w:rPr>
+              <w:lastRenderedPageBreak/>
               <w:t xml:space="preserve">03/10/2022 - </w:t>
             </w:r>
             <w:r>
@@ -5918,6 +6015,7 @@
                 <w:rFonts w:ascii="Arial" w:eastAsia="Arial" w:hAnsi="Arial" w:cs="Arial"/>
                 <w:b/>
               </w:rPr>
+              <w:lastRenderedPageBreak/>
               <w:t>Inconvenientes:</w:t>
             </w:r>
           </w:p>
@@ -6096,56 +6194,35 @@
               <w:rPr>
                 <w:rFonts w:ascii="Arial" w:eastAsia="Arial" w:hAnsi="Arial" w:cs="Arial"/>
               </w:rPr>
-              <w:t xml:space="preserve">Sitio funcional en hosting remoto de Sitio Institucional en </w:t>
+              <w:t xml:space="preserve">Sitio funcional en hosting remoto de Sitio Institucional en WordPress y </w:t>
             </w:r>
             <w:proofErr w:type="spellStart"/>
             <w:r>
               <w:rPr>
                 <w:rFonts w:ascii="Arial" w:eastAsia="Arial" w:hAnsi="Arial" w:cs="Arial"/>
               </w:rPr>
-              <w:t>WordPress</w:t>
+              <w:t>Frontend</w:t>
             </w:r>
             <w:proofErr w:type="spellEnd"/>
             <w:r>
               <w:rPr>
                 <w:rFonts w:ascii="Arial" w:eastAsia="Arial" w:hAnsi="Arial" w:cs="Arial"/>
               </w:rPr>
-              <w:t xml:space="preserve"> y </w:t>
+              <w:t xml:space="preserve"> en subcarpeta y opcional </w:t>
             </w:r>
             <w:proofErr w:type="spellStart"/>
             <w:r>
               <w:rPr>
                 <w:rFonts w:ascii="Arial" w:eastAsia="Arial" w:hAnsi="Arial" w:cs="Arial"/>
               </w:rPr>
-              <w:t>Frontend</w:t>
+              <w:t>linkeado</w:t>
             </w:r>
             <w:proofErr w:type="spellEnd"/>
             <w:r>
               <w:rPr>
                 <w:rFonts w:ascii="Arial" w:eastAsia="Arial" w:hAnsi="Arial" w:cs="Arial"/>
               </w:rPr>
-              <w:t xml:space="preserve"> en subcarpeta y opcional </w:t>
-            </w:r>
-            <w:proofErr w:type="spellStart"/>
-            <w:r>
-              <w:rPr>
-                <w:rFonts w:ascii="Arial" w:eastAsia="Arial" w:hAnsi="Arial" w:cs="Arial"/>
-              </w:rPr>
-              <w:t>linkeado</w:t>
-            </w:r>
-            <w:proofErr w:type="spellEnd"/>
-            <w:r>
-              <w:rPr>
-                <w:rFonts w:ascii="Arial" w:eastAsia="Arial" w:hAnsi="Arial" w:cs="Arial"/>
-              </w:rPr>
-              <w:t xml:space="preserve"> al </w:t>
-            </w:r>
-            <w:r>
-              <w:rPr>
-                <w:rFonts w:ascii="Arial" w:eastAsia="Arial" w:hAnsi="Arial" w:cs="Arial"/>
-              </w:rPr>
-              <w:lastRenderedPageBreak/>
-              <w:t xml:space="preserve">repositorio de GitHub/GitHub Pages. Script de BD en MySQL. </w:t>
+              <w:t xml:space="preserve"> al repositorio de GitHub/GitHub Pages. Script de BD en MySQL. </w:t>
             </w:r>
             <w:proofErr w:type="gramStart"/>
             <w:r>
@@ -6239,7 +6316,6 @@
                 <w:rFonts w:ascii="Arial" w:eastAsia="Arial" w:hAnsi="Arial" w:cs="Arial"/>
                 <w:b/>
               </w:rPr>
-              <w:lastRenderedPageBreak/>
               <w:t xml:space="preserve">Responsabilidades </w:t>
             </w:r>
           </w:p>
@@ -6298,63 +6374,35 @@
               <w:rPr>
                 <w:rFonts w:ascii="Arial" w:eastAsia="Arial" w:hAnsi="Arial" w:cs="Arial"/>
               </w:rPr>
-              <w:t xml:space="preserve">, Luna Fabio Mario, Martín Corral, Vanessa Viviana </w:t>
+              <w:t xml:space="preserve">, Luna Fabio Mario, Martín Corral, Vanessa Viviana Veizaga, Morena </w:t>
             </w:r>
             <w:proofErr w:type="spellStart"/>
             <w:r>
               <w:rPr>
                 <w:rFonts w:ascii="Arial" w:eastAsia="Arial" w:hAnsi="Arial" w:cs="Arial"/>
               </w:rPr>
-              <w:t>Veizaga</w:t>
+              <w:t>Lozain</w:t>
             </w:r>
             <w:proofErr w:type="spellEnd"/>
             <w:r>
               <w:rPr>
                 <w:rFonts w:ascii="Arial" w:eastAsia="Arial" w:hAnsi="Arial" w:cs="Arial"/>
               </w:rPr>
-              <w:t xml:space="preserve">, Morena </w:t>
+              <w:t xml:space="preserve">, Clarisa Susana </w:t>
             </w:r>
             <w:proofErr w:type="spellStart"/>
             <w:r>
               <w:rPr>
                 <w:rFonts w:ascii="Arial" w:eastAsia="Arial" w:hAnsi="Arial" w:cs="Arial"/>
               </w:rPr>
-              <w:t>Lozain</w:t>
+              <w:t>Sanchez</w:t>
             </w:r>
             <w:proofErr w:type="spellEnd"/>
             <w:r>
               <w:rPr>
                 <w:rFonts w:ascii="Arial" w:eastAsia="Arial" w:hAnsi="Arial" w:cs="Arial"/>
               </w:rPr>
-              <w:t xml:space="preserve">, Clarisa Susana </w:t>
-            </w:r>
-            <w:proofErr w:type="spellStart"/>
-            <w:r>
-              <w:rPr>
-                <w:rFonts w:ascii="Arial" w:eastAsia="Arial" w:hAnsi="Arial" w:cs="Arial"/>
-              </w:rPr>
-              <w:t>Sanchez</w:t>
-            </w:r>
-            <w:proofErr w:type="spellEnd"/>
-            <w:r>
-              <w:rPr>
-                <w:rFonts w:ascii="Arial" w:eastAsia="Arial" w:hAnsi="Arial" w:cs="Arial"/>
-              </w:rPr>
-              <w:t xml:space="preserve">, Marianela Agostini, Francisco </w:t>
-            </w:r>
-            <w:proofErr w:type="spellStart"/>
-            <w:r>
-              <w:rPr>
-                <w:rFonts w:ascii="Arial" w:eastAsia="Arial" w:hAnsi="Arial" w:cs="Arial"/>
-              </w:rPr>
-              <w:t>Chapela</w:t>
-            </w:r>
-            <w:proofErr w:type="spellEnd"/>
-            <w:r>
-              <w:rPr>
-                <w:rFonts w:ascii="Arial" w:eastAsia="Arial" w:hAnsi="Arial" w:cs="Arial"/>
-              </w:rPr>
-              <w:t xml:space="preserve">, </w:t>
+              <w:t xml:space="preserve">, Marianela Agostini, Francisco Chapela, </w:t>
             </w:r>
             <w:proofErr w:type="spellStart"/>
             <w:r>
@@ -6640,7 +6688,7 @@
 </file>
 
 <file path=word/numbering.xml><?xml version="1.0" encoding="utf-8"?>
-<w:numbering xmlns:wpc="http://schemas.microsoft.com/office/word/2010/wordprocessingCanvas" xmlns:cx="http://schemas.microsoft.com/office/drawing/2014/chartex" xmlns:mc="http://schemas.openxmlformats.org/markup-compatibility/2006" xmlns:o="urn:schemas-microsoft-com:office:office" xmlns:r="http://schemas.openxmlformats.org/officeDocument/2006/relationships" xmlns:m="http://schemas.openxmlformats.org/officeDocument/2006/math" xmlns:v="urn:schemas-microsoft-com:vml" xmlns:wp14="http://schemas.microsoft.com/office/word/2010/wordprocessingDrawing" xmlns:wp="http://schemas.openxmlformats.org/drawingml/2006/wordprocessingDrawing" xmlns:w10="urn:schemas-microsoft-com:office:word" xmlns:w="http://schemas.openxmlformats.org/wordprocessingml/2006/main" xmlns:w14="http://schemas.microsoft.com/office/word/2010/wordml" xmlns:w15="http://schemas.microsoft.com/office/word/2012/wordml" xmlns:w16se="http://schemas.microsoft.com/office/word/2015/wordml/symex" xmlns:wpg="http://schemas.microsoft.com/office/word/2010/wordprocessingGroup" xmlns:wpi="http://schemas.microsoft.com/office/word/2010/wordprocessingInk" xmlns:wne="http://schemas.microsoft.com/office/word/2006/wordml" xmlns:wps="http://schemas.microsoft.com/office/word/2010/wordprocessingShape" mc:Ignorable="w14 w15 w16se wp14">
+<w:numbering xmlns:wpc="http://schemas.microsoft.com/office/word/2010/wordprocessingCanvas" xmlns:cx="http://schemas.microsoft.com/office/drawing/2014/chartex" xmlns:cx1="http://schemas.microsoft.com/office/drawing/2015/9/8/chartex" xmlns:cx2="http://schemas.microsoft.com/office/drawing/2015/10/21/chartex" xmlns:cx3="http://schemas.microsoft.com/office/drawing/2016/5/9/chartex" xmlns:cx4="http://schemas.microsoft.com/office/drawing/2016/5/10/chartex" xmlns:cx5="http://schemas.microsoft.com/office/drawing/2016/5/11/chartex" xmlns:cx6="http://schemas.microsoft.com/office/drawing/2016/5/12/chartex" xmlns:cx7="http://schemas.microsoft.com/office/drawing/2016/5/13/chartex" xmlns:cx8="http://schemas.microsoft.com/office/drawing/2016/5/14/chartex" xmlns:mc="http://schemas.openxmlformats.org/markup-compatibility/2006" xmlns:aink="http://schemas.microsoft.com/office/drawing/2016/ink" xmlns:am3d="http://schemas.microsoft.com/office/drawing/2017/model3d" xmlns:o="urn:schemas-microsoft-com:office:office" xmlns:oel="http://schemas.microsoft.com/office/2019/extlst" xmlns:r="http://schemas.openxmlformats.org/officeDocument/2006/relationships" xmlns:m="http://schemas.openxmlformats.org/officeDocument/2006/math" xmlns:v="urn:schemas-microsoft-com:vml" xmlns:wp14="http://schemas.microsoft.com/office/word/2010/wordprocessingDrawing" xmlns:wp="http://schemas.openxmlformats.org/drawingml/2006/wordprocessingDrawing" xmlns:w10="urn:schemas-microsoft-com:office:word" xmlns:w="http://schemas.openxmlformats.org/wordprocessingml/2006/main" xmlns:w14="http://schemas.microsoft.com/office/word/2010/wordml" xmlns:w15="http://schemas.microsoft.com/office/word/2012/wordml" xmlns:w16cex="http://schemas.microsoft.com/office/word/2018/wordml/cex" xmlns:w16cid="http://schemas.microsoft.com/office/word/2016/wordml/cid" xmlns:w16="http://schemas.microsoft.com/office/word/2018/wordml" xmlns:w16sdtdh="http://schemas.microsoft.com/office/word/2020/wordml/sdtdatahash" xmlns:w16se="http://schemas.microsoft.com/office/word/2015/wordml/symex" xmlns:wpg="http://schemas.microsoft.com/office/word/2010/wordprocessingGroup" xmlns:wpi="http://schemas.microsoft.com/office/word/2010/wordprocessingInk" xmlns:wne="http://schemas.microsoft.com/office/word/2006/wordml" xmlns:wps="http://schemas.microsoft.com/office/word/2010/wordprocessingShape" mc:Ignorable="w14 w15 w16se w16cid w16 w16cex w16sdtdh wp14">
   <w:abstractNum w:abstractNumId="0" w15:restartNumberingAfterBreak="0">
     <w:nsid w:val="05A41515"/>
     <w:multiLevelType w:val="multilevel"/>
@@ -7253,47 +7301,163 @@
       <w:lvlJc w:val="left"/>
     </w:lvl>
   </w:abstractNum>
-  <w:num w:numId="1">
+  <w:abstractNum w:abstractNumId="12" w15:restartNumberingAfterBreak="0">
+    <w:nsid w:val="7A8052D3"/>
+    <w:multiLevelType w:val="hybridMultilevel"/>
+    <w:tmpl w:val="415A9E1A"/>
+    <w:lvl w:ilvl="0" w:tplc="2C0A0001">
+      <w:start w:val="1"/>
+      <w:numFmt w:val="bullet"/>
+      <w:lvlText w:val=""/>
+      <w:lvlJc w:val="left"/>
+      <w:pPr>
+        <w:ind w:left="1068" w:hanging="360"/>
+      </w:pPr>
+      <w:rPr>
+        <w:rFonts w:ascii="Symbol" w:hAnsi="Symbol" w:hint="default"/>
+      </w:rPr>
+    </w:lvl>
+    <w:lvl w:ilvl="1" w:tplc="2C0A0003" w:tentative="1">
+      <w:start w:val="1"/>
+      <w:numFmt w:val="bullet"/>
+      <w:lvlText w:val="o"/>
+      <w:lvlJc w:val="left"/>
+      <w:pPr>
+        <w:ind w:left="1788" w:hanging="360"/>
+      </w:pPr>
+      <w:rPr>
+        <w:rFonts w:ascii="Courier New" w:hAnsi="Courier New" w:cs="Courier New" w:hint="default"/>
+      </w:rPr>
+    </w:lvl>
+    <w:lvl w:ilvl="2" w:tplc="2C0A0005" w:tentative="1">
+      <w:start w:val="1"/>
+      <w:numFmt w:val="bullet"/>
+      <w:lvlText w:val=""/>
+      <w:lvlJc w:val="left"/>
+      <w:pPr>
+        <w:ind w:left="2508" w:hanging="360"/>
+      </w:pPr>
+      <w:rPr>
+        <w:rFonts w:ascii="Wingdings" w:hAnsi="Wingdings" w:hint="default"/>
+      </w:rPr>
+    </w:lvl>
+    <w:lvl w:ilvl="3" w:tplc="2C0A0001" w:tentative="1">
+      <w:start w:val="1"/>
+      <w:numFmt w:val="bullet"/>
+      <w:lvlText w:val=""/>
+      <w:lvlJc w:val="left"/>
+      <w:pPr>
+        <w:ind w:left="3228" w:hanging="360"/>
+      </w:pPr>
+      <w:rPr>
+        <w:rFonts w:ascii="Symbol" w:hAnsi="Symbol" w:hint="default"/>
+      </w:rPr>
+    </w:lvl>
+    <w:lvl w:ilvl="4" w:tplc="2C0A0003" w:tentative="1">
+      <w:start w:val="1"/>
+      <w:numFmt w:val="bullet"/>
+      <w:lvlText w:val="o"/>
+      <w:lvlJc w:val="left"/>
+      <w:pPr>
+        <w:ind w:left="3948" w:hanging="360"/>
+      </w:pPr>
+      <w:rPr>
+        <w:rFonts w:ascii="Courier New" w:hAnsi="Courier New" w:cs="Courier New" w:hint="default"/>
+      </w:rPr>
+    </w:lvl>
+    <w:lvl w:ilvl="5" w:tplc="2C0A0005" w:tentative="1">
+      <w:start w:val="1"/>
+      <w:numFmt w:val="bullet"/>
+      <w:lvlText w:val=""/>
+      <w:lvlJc w:val="left"/>
+      <w:pPr>
+        <w:ind w:left="4668" w:hanging="360"/>
+      </w:pPr>
+      <w:rPr>
+        <w:rFonts w:ascii="Wingdings" w:hAnsi="Wingdings" w:hint="default"/>
+      </w:rPr>
+    </w:lvl>
+    <w:lvl w:ilvl="6" w:tplc="2C0A0001" w:tentative="1">
+      <w:start w:val="1"/>
+      <w:numFmt w:val="bullet"/>
+      <w:lvlText w:val=""/>
+      <w:lvlJc w:val="left"/>
+      <w:pPr>
+        <w:ind w:left="5388" w:hanging="360"/>
+      </w:pPr>
+      <w:rPr>
+        <w:rFonts w:ascii="Symbol" w:hAnsi="Symbol" w:hint="default"/>
+      </w:rPr>
+    </w:lvl>
+    <w:lvl w:ilvl="7" w:tplc="2C0A0003" w:tentative="1">
+      <w:start w:val="1"/>
+      <w:numFmt w:val="bullet"/>
+      <w:lvlText w:val="o"/>
+      <w:lvlJc w:val="left"/>
+      <w:pPr>
+        <w:ind w:left="6108" w:hanging="360"/>
+      </w:pPr>
+      <w:rPr>
+        <w:rFonts w:ascii="Courier New" w:hAnsi="Courier New" w:cs="Courier New" w:hint="default"/>
+      </w:rPr>
+    </w:lvl>
+    <w:lvl w:ilvl="8" w:tplc="2C0A0005" w:tentative="1">
+      <w:start w:val="1"/>
+      <w:numFmt w:val="bullet"/>
+      <w:lvlText w:val=""/>
+      <w:lvlJc w:val="left"/>
+      <w:pPr>
+        <w:ind w:left="6828" w:hanging="360"/>
+      </w:pPr>
+      <w:rPr>
+        <w:rFonts w:ascii="Wingdings" w:hAnsi="Wingdings" w:hint="default"/>
+      </w:rPr>
+    </w:lvl>
+  </w:abstractNum>
+  <w:num w:numId="1" w16cid:durableId="339744951">
     <w:abstractNumId w:val="5"/>
   </w:num>
-  <w:num w:numId="2">
+  <w:num w:numId="2" w16cid:durableId="1944650781">
     <w:abstractNumId w:val="8"/>
   </w:num>
-  <w:num w:numId="3">
+  <w:num w:numId="3" w16cid:durableId="725567339">
     <w:abstractNumId w:val="4"/>
   </w:num>
-  <w:num w:numId="4">
+  <w:num w:numId="4" w16cid:durableId="152768962">
     <w:abstractNumId w:val="6"/>
   </w:num>
-  <w:num w:numId="5">
+  <w:num w:numId="5" w16cid:durableId="1347169075">
     <w:abstractNumId w:val="10"/>
   </w:num>
-  <w:num w:numId="6">
+  <w:num w:numId="6" w16cid:durableId="703600398">
     <w:abstractNumId w:val="0"/>
   </w:num>
-  <w:num w:numId="7">
+  <w:num w:numId="7" w16cid:durableId="596908274">
     <w:abstractNumId w:val="9"/>
   </w:num>
-  <w:num w:numId="8">
+  <w:num w:numId="8" w16cid:durableId="569972987">
     <w:abstractNumId w:val="1"/>
   </w:num>
-  <w:num w:numId="9">
+  <w:num w:numId="9" w16cid:durableId="1726568490">
     <w:abstractNumId w:val="11"/>
   </w:num>
-  <w:num w:numId="10">
+  <w:num w:numId="10" w16cid:durableId="1379818612">
     <w:abstractNumId w:val="2"/>
   </w:num>
-  <w:num w:numId="11">
+  <w:num w:numId="11" w16cid:durableId="59905824">
     <w:abstractNumId w:val="3"/>
   </w:num>
-  <w:num w:numId="12">
+  <w:num w:numId="12" w16cid:durableId="112871723">
     <w:abstractNumId w:val="7"/>
+  </w:num>
+  <w:num w:numId="13" w16cid:durableId="1836341079">
+    <w:abstractNumId w:val="12"/>
   </w:num>
 </w:numbering>
 </file>
 
 <file path=word/styles.xml><?xml version="1.0" encoding="utf-8"?>
-<w:styles xmlns:mc="http://schemas.openxmlformats.org/markup-compatibility/2006" xmlns:r="http://schemas.openxmlformats.org/officeDocument/2006/relationships" xmlns:w="http://schemas.openxmlformats.org/wordprocessingml/2006/main" xmlns:w14="http://schemas.microsoft.com/office/word/2010/wordml" xmlns:w15="http://schemas.microsoft.com/office/word/2012/wordml" xmlns:w16se="http://schemas.microsoft.com/office/word/2015/wordml/symex" mc:Ignorable="w14 w15 w16se">
+<w:styles xmlns:mc="http://schemas.openxmlformats.org/markup-compatibility/2006" xmlns:r="http://schemas.openxmlformats.org/officeDocument/2006/relationships" xmlns:w="http://schemas.openxmlformats.org/wordprocessingml/2006/main" xmlns:w14="http://schemas.microsoft.com/office/word/2010/wordml" xmlns:w15="http://schemas.microsoft.com/office/word/2012/wordml" xmlns:w16cex="http://schemas.microsoft.com/office/word/2018/wordml/cex" xmlns:w16cid="http://schemas.microsoft.com/office/word/2016/wordml/cid" xmlns:w16="http://schemas.microsoft.com/office/word/2018/wordml" xmlns:w16sdtdh="http://schemas.microsoft.com/office/word/2020/wordml/sdtdatahash" xmlns:w16se="http://schemas.microsoft.com/office/word/2015/wordml/symex" mc:Ignorable="w14 w15 w16se w16cid w16 w16cex w16sdtdh">
   <w:docDefaults>
     <w:rPrDefault>
       <w:rPr>
@@ -7309,7 +7473,7 @@
       </w:pPr>
     </w:pPrDefault>
   </w:docDefaults>
-  <w:latentStyles w:defLockedState="0" w:defUIPriority="99" w:defSemiHidden="0" w:defUnhideWhenUsed="0" w:defQFormat="0" w:count="371">
+  <w:latentStyles w:defLockedState="0" w:defUIPriority="99" w:defSemiHidden="0" w:defUnhideWhenUsed="0" w:defQFormat="0" w:count="376">
     <w:lsdException w:name="Normal" w:uiPriority="0" w:qFormat="1"/>
     <w:lsdException w:name="heading 1" w:uiPriority="9" w:qFormat="1"/>
     <w:lsdException w:name="heading 2" w:semiHidden="1" w:uiPriority="9" w:unhideWhenUsed="1" w:qFormat="1"/>
@@ -7681,6 +7845,11 @@
     <w:lsdException w:name="List Table 5 Dark Accent 6" w:uiPriority="50"/>
     <w:lsdException w:name="List Table 6 Colorful Accent 6" w:uiPriority="51"/>
     <w:lsdException w:name="List Table 7 Colorful Accent 6" w:uiPriority="52"/>
+    <w:lsdException w:name="Mention" w:semiHidden="1" w:unhideWhenUsed="1"/>
+    <w:lsdException w:name="Smart Hyperlink" w:semiHidden="1" w:unhideWhenUsed="1"/>
+    <w:lsdException w:name="Hashtag" w:semiHidden="1" w:unhideWhenUsed="1"/>
+    <w:lsdException w:name="Unresolved Mention" w:semiHidden="1" w:unhideWhenUsed="1"/>
+    <w:lsdException w:name="Smart Link" w:semiHidden="1" w:unhideWhenUsed="1"/>
   </w:latentStyles>
   <w:style w:type="paragraph" w:default="1" w:styleId="Normal">
     <w:name w:val="Normal"/>
@@ -7712,6 +7881,17 @@
     <w:uiPriority w:val="99"/>
     <w:semiHidden/>
     <w:unhideWhenUsed/>
+  </w:style>
+  <w:style w:type="paragraph" w:styleId="Prrafodelista">
+    <w:name w:val="List Paragraph"/>
+    <w:basedOn w:val="Normal"/>
+    <w:uiPriority w:val="34"/>
+    <w:qFormat/>
+    <w:rsid w:val="00F11B02"/>
+    <w:pPr>
+      <w:ind w:left="720"/>
+      <w:contextualSpacing/>
+    </w:pPr>
   </w:style>
 </w:styles>
 </file>

</xml_diff>

<commit_message>
Se modifica el alcance, y se agregan historias de usuario (14 a 18)
</commit_message>
<xml_diff>
--- a/Document/Documento_formato-ieee-830.docx
+++ b/Document/Documento_formato-ieee-830.docx
@@ -1,47 +1,7 @@
 
 <file path=word/document.xml><?xml version="1.0" encoding="utf-8"?>
-<w:document xmlns:wpc="http://schemas.microsoft.com/office/word/2010/wordprocessingCanvas" xmlns:cx="http://schemas.microsoft.com/office/drawing/2014/chartex" xmlns:mc="http://schemas.openxmlformats.org/markup-compatibility/2006" xmlns:o="urn:schemas-microsoft-com:office:office" xmlns:r="http://schemas.openxmlformats.org/officeDocument/2006/relationships" xmlns:m="http://schemas.openxmlformats.org/officeDocument/2006/math" xmlns:v="urn:schemas-microsoft-com:vml" xmlns:wp14="http://schemas.microsoft.com/office/word/2010/wordprocessingDrawing" xmlns:wp="http://schemas.openxmlformats.org/drawingml/2006/wordprocessingDrawing" xmlns:w10="urn:schemas-microsoft-com:office:word" xmlns:w="http://schemas.openxmlformats.org/wordprocessingml/2006/main" xmlns:w14="http://schemas.microsoft.com/office/word/2010/wordml" xmlns:w15="http://schemas.microsoft.com/office/word/2012/wordml" xmlns:w16se="http://schemas.microsoft.com/office/word/2015/wordml/symex" xmlns:wpg="http://schemas.microsoft.com/office/word/2010/wordprocessingGroup" xmlns:wpi="http://schemas.microsoft.com/office/word/2010/wordprocessingInk" xmlns:wne="http://schemas.microsoft.com/office/word/2006/wordml" xmlns:wps="http://schemas.microsoft.com/office/word/2010/wordprocessingShape" mc:Ignorable="w14 w15 w16se wp14">
+<w:document xmlns:wpc="http://schemas.microsoft.com/office/word/2010/wordprocessingCanvas" xmlns:cx="http://schemas.microsoft.com/office/drawing/2014/chartex" xmlns:cx1="http://schemas.microsoft.com/office/drawing/2015/9/8/chartex" xmlns:cx2="http://schemas.microsoft.com/office/drawing/2015/10/21/chartex" xmlns:cx3="http://schemas.microsoft.com/office/drawing/2016/5/9/chartex" xmlns:cx4="http://schemas.microsoft.com/office/drawing/2016/5/10/chartex" xmlns:cx5="http://schemas.microsoft.com/office/drawing/2016/5/11/chartex" xmlns:cx6="http://schemas.microsoft.com/office/drawing/2016/5/12/chartex" xmlns:cx7="http://schemas.microsoft.com/office/drawing/2016/5/13/chartex" xmlns:cx8="http://schemas.microsoft.com/office/drawing/2016/5/14/chartex" xmlns:mc="http://schemas.openxmlformats.org/markup-compatibility/2006" xmlns:aink="http://schemas.microsoft.com/office/drawing/2016/ink" xmlns:am3d="http://schemas.microsoft.com/office/drawing/2017/model3d" xmlns:o="urn:schemas-microsoft-com:office:office" xmlns:oel="http://schemas.microsoft.com/office/2019/extlst" xmlns:r="http://schemas.openxmlformats.org/officeDocument/2006/relationships" xmlns:m="http://schemas.openxmlformats.org/officeDocument/2006/math" xmlns:v="urn:schemas-microsoft-com:vml" xmlns:wp14="http://schemas.microsoft.com/office/word/2010/wordprocessingDrawing" xmlns:wp="http://schemas.openxmlformats.org/drawingml/2006/wordprocessingDrawing" xmlns:w10="urn:schemas-microsoft-com:office:word" xmlns:w="http://schemas.openxmlformats.org/wordprocessingml/2006/main" xmlns:w14="http://schemas.microsoft.com/office/word/2010/wordml" xmlns:w15="http://schemas.microsoft.com/office/word/2012/wordml" xmlns:w16cex="http://schemas.microsoft.com/office/word/2018/wordml/cex" xmlns:w16cid="http://schemas.microsoft.com/office/word/2016/wordml/cid" xmlns:w16="http://schemas.microsoft.com/office/word/2018/wordml" xmlns:w16sdtdh="http://schemas.microsoft.com/office/word/2020/wordml/sdtdatahash" xmlns:w16se="http://schemas.microsoft.com/office/word/2015/wordml/symex" xmlns:wpg="http://schemas.microsoft.com/office/word/2010/wordprocessingGroup" xmlns:wpi="http://schemas.microsoft.com/office/word/2010/wordprocessingInk" xmlns:wne="http://schemas.microsoft.com/office/word/2006/wordml" xmlns:wps="http://schemas.microsoft.com/office/word/2010/wordprocessingShape" mc:Ignorable="w14 w15 w16se w16cid w16 w16cex w16sdtdh wp14">
   <w:body>
-    <w:p>
-      <w:pPr>
-        <w:spacing w:after="0" w:line="240" w:lineRule="auto"/>
-        <w:rPr>
-          <w:rFonts w:ascii="Arial" w:eastAsia="Arial" w:hAnsi="Arial" w:cs="Arial"/>
-        </w:rPr>
-      </w:pPr>
-    </w:p>
-    <w:p>
-      <w:pPr>
-        <w:spacing w:after="0" w:line="240" w:lineRule="auto"/>
-        <w:rPr>
-          <w:rFonts w:ascii="Arial" w:eastAsia="Arial" w:hAnsi="Arial" w:cs="Arial"/>
-        </w:rPr>
-      </w:pPr>
-    </w:p>
-    <w:p>
-      <w:pPr>
-        <w:spacing w:after="0" w:line="240" w:lineRule="auto"/>
-        <w:rPr>
-          <w:rFonts w:ascii="Arial" w:eastAsia="Arial" w:hAnsi="Arial" w:cs="Arial"/>
-        </w:rPr>
-      </w:pPr>
-    </w:p>
-    <w:p>
-      <w:pPr>
-        <w:spacing w:after="0" w:line="240" w:lineRule="auto"/>
-        <w:rPr>
-          <w:rFonts w:ascii="Arial" w:eastAsia="Arial" w:hAnsi="Arial" w:cs="Arial"/>
-        </w:rPr>
-      </w:pPr>
-    </w:p>
-    <w:p>
-      <w:pPr>
-        <w:spacing w:after="0" w:line="240" w:lineRule="auto"/>
-        <w:rPr>
-          <w:rFonts w:ascii="Arial" w:eastAsia="Arial" w:hAnsi="Arial" w:cs="Arial"/>
-        </w:rPr>
-      </w:pPr>
-    </w:p>
     <w:p>
       <w:pPr>
         <w:spacing w:after="0" w:line="240" w:lineRule="auto"/>
@@ -303,7 +263,43 @@
           <w:color w:val="000000"/>
           <w:sz w:val="30"/>
         </w:rPr>
-        <w:t>Especificación de requisitos de software</w:t>
+        <w:t xml:space="preserve">Especificación de </w:t>
+      </w:r>
+      <w:r>
+        <w:rPr>
+          <w:rFonts w:ascii="Arial" w:eastAsia="Arial" w:hAnsi="Arial" w:cs="Arial"/>
+          <w:b/>
+          <w:color w:val="000000"/>
+          <w:sz w:val="30"/>
+        </w:rPr>
+        <w:t>R</w:t>
+      </w:r>
+      <w:r>
+        <w:rPr>
+          <w:rFonts w:ascii="Arial" w:eastAsia="Arial" w:hAnsi="Arial" w:cs="Arial"/>
+          <w:b/>
+          <w:color w:val="000000"/>
+          <w:sz w:val="30"/>
+        </w:rPr>
+        <w:t xml:space="preserve">equisitos de </w:t>
+      </w:r>
+      <w:r>
+        <w:rPr>
+          <w:rFonts w:ascii="Arial" w:eastAsia="Arial" w:hAnsi="Arial" w:cs="Arial"/>
+          <w:b/>
+          <w:color w:val="000000"/>
+          <w:sz w:val="30"/>
+        </w:rPr>
+        <w:t>S</w:t>
+      </w:r>
+      <w:r>
+        <w:rPr>
+          <w:rFonts w:ascii="Arial" w:eastAsia="Arial" w:hAnsi="Arial" w:cs="Arial"/>
+          <w:b/>
+          <w:color w:val="000000"/>
+          <w:sz w:val="30"/>
+        </w:rPr>
+        <w:t>oftware</w:t>
       </w:r>
     </w:p>
     <w:p>
@@ -415,7 +411,61 @@
           <w:i/>
           <w:sz w:val="32"/>
         </w:rPr>
-        <w:t>Sistema de información Web para el refugio de mascotas</w:t>
+        <w:t xml:space="preserve">Sistema de </w:t>
+      </w:r>
+      <w:r>
+        <w:rPr>
+          <w:rFonts w:ascii="Arial" w:eastAsia="Arial" w:hAnsi="Arial" w:cs="Arial"/>
+          <w:b/>
+          <w:i/>
+          <w:sz w:val="32"/>
+        </w:rPr>
+        <w:t>I</w:t>
+      </w:r>
+      <w:r>
+        <w:rPr>
+          <w:rFonts w:ascii="Arial" w:eastAsia="Arial" w:hAnsi="Arial" w:cs="Arial"/>
+          <w:b/>
+          <w:i/>
+          <w:sz w:val="32"/>
+        </w:rPr>
+        <w:t xml:space="preserve">nformación Web para el </w:t>
+      </w:r>
+      <w:r>
+        <w:rPr>
+          <w:rFonts w:ascii="Arial" w:eastAsia="Arial" w:hAnsi="Arial" w:cs="Arial"/>
+          <w:b/>
+          <w:i/>
+          <w:sz w:val="32"/>
+        </w:rPr>
+        <w:t>R</w:t>
+      </w:r>
+      <w:r>
+        <w:rPr>
+          <w:rFonts w:ascii="Arial" w:eastAsia="Arial" w:hAnsi="Arial" w:cs="Arial"/>
+          <w:b/>
+          <w:i/>
+          <w:sz w:val="32"/>
+        </w:rPr>
+        <w:t xml:space="preserve">efugio de </w:t>
+      </w:r>
+      <w:r>
+        <w:rPr>
+          <w:rFonts w:ascii="Arial" w:eastAsia="Arial" w:hAnsi="Arial" w:cs="Arial"/>
+          <w:b/>
+          <w:i/>
+          <w:sz w:val="32"/>
+        </w:rPr>
+        <w:t>M</w:t>
+      </w:r>
+      <w:r>
+        <w:rPr>
+          <w:rFonts w:ascii="Arial" w:eastAsia="Arial" w:hAnsi="Arial" w:cs="Arial"/>
+          <w:b/>
+          <w:i/>
+          <w:sz w:val="32"/>
+        </w:rPr>
+        <w:t>ascotas</w:t>
       </w:r>
     </w:p>
     <w:p>
@@ -540,7 +590,6 @@
               <w:rPr>
                 <w:rFonts w:ascii="Arial" w:eastAsia="Arial" w:hAnsi="Arial" w:cs="Arial"/>
               </w:rPr>
-              <w:lastRenderedPageBreak/>
               <w:br/>
             </w:r>
           </w:p>
@@ -627,17 +676,40 @@
         <w:spacing w:after="0" w:line="240" w:lineRule="auto"/>
         <w:rPr>
           <w:rFonts w:ascii="Arial" w:eastAsia="Arial" w:hAnsi="Arial" w:cs="Arial"/>
+          <w:b/>
           <w:color w:val="000000"/>
           <w:sz w:val="32"/>
         </w:rPr>
       </w:pPr>
-      <w:r>
+    </w:p>
+    <w:p>
+      <w:pPr>
+        <w:spacing w:after="0" w:line="240" w:lineRule="auto"/>
         <w:rPr>
           <w:rFonts w:ascii="Arial" w:eastAsia="Arial" w:hAnsi="Arial" w:cs="Arial"/>
           <w:b/>
           <w:color w:val="000000"/>
           <w:sz w:val="32"/>
         </w:rPr>
+      </w:pPr>
+    </w:p>
+    <w:p>
+      <w:pPr>
+        <w:spacing w:after="0" w:line="240" w:lineRule="auto"/>
+        <w:rPr>
+          <w:rFonts w:ascii="Arial" w:eastAsia="Arial" w:hAnsi="Arial" w:cs="Arial"/>
+          <w:color w:val="000000"/>
+          <w:sz w:val="32"/>
+        </w:rPr>
+      </w:pPr>
+      <w:r>
+        <w:rPr>
+          <w:rFonts w:ascii="Arial" w:eastAsia="Arial" w:hAnsi="Arial" w:cs="Arial"/>
+          <w:b/>
+          <w:color w:val="000000"/>
+          <w:sz w:val="32"/>
+        </w:rPr>
+        <w:lastRenderedPageBreak/>
         <w:t>Instrucciones para el uso de este formato</w:t>
       </w:r>
     </w:p>
@@ -770,28 +842,6 @@
     <w:p>
       <w:pPr>
         <w:spacing w:after="0" w:line="240" w:lineRule="auto"/>
-        <w:ind w:left="360"/>
-        <w:rPr>
-          <w:rFonts w:ascii="Arial" w:eastAsia="Arial" w:hAnsi="Arial" w:cs="Arial"/>
-          <w:i/>
-          <w:color w:val="000000"/>
-        </w:rPr>
-      </w:pPr>
-    </w:p>
-    <w:p>
-      <w:pPr>
-        <w:spacing w:after="0" w:line="240" w:lineRule="auto"/>
-        <w:ind w:left="360"/>
-        <w:rPr>
-          <w:rFonts w:ascii="Arial" w:eastAsia="Arial" w:hAnsi="Arial" w:cs="Arial"/>
-          <w:i/>
-          <w:color w:val="000000"/>
-        </w:rPr>
-      </w:pPr>
-    </w:p>
-    <w:p>
-      <w:pPr>
-        <w:spacing w:after="0" w:line="240" w:lineRule="auto"/>
         <w:rPr>
           <w:rFonts w:ascii="Arial" w:eastAsia="Arial" w:hAnsi="Arial" w:cs="Arial"/>
           <w:color w:val="000000"/>
@@ -816,276 +866,6 @@
           <w:rFonts w:ascii="Arial" w:eastAsia="Arial" w:hAnsi="Arial" w:cs="Arial"/>
           <w:color w:val="000000"/>
           <w:sz w:val="16"/>
-        </w:rPr>
-      </w:pPr>
-    </w:p>
-    <w:p>
-      <w:pPr>
-        <w:spacing w:after="0" w:line="240" w:lineRule="auto"/>
-        <w:rPr>
-          <w:rFonts w:ascii="Arial" w:eastAsia="Arial" w:hAnsi="Arial" w:cs="Arial"/>
-          <w:color w:val="000000"/>
-          <w:sz w:val="16"/>
-        </w:rPr>
-      </w:pPr>
-    </w:p>
-    <w:p>
-      <w:pPr>
-        <w:spacing w:after="0" w:line="240" w:lineRule="auto"/>
-        <w:rPr>
-          <w:rFonts w:ascii="Arial" w:eastAsia="Arial" w:hAnsi="Arial" w:cs="Arial"/>
-          <w:color w:val="000000"/>
-          <w:sz w:val="16"/>
-        </w:rPr>
-      </w:pPr>
-    </w:p>
-    <w:p>
-      <w:pPr>
-        <w:spacing w:after="0" w:line="240" w:lineRule="auto"/>
-        <w:rPr>
-          <w:rFonts w:ascii="Arial" w:eastAsia="Arial" w:hAnsi="Arial" w:cs="Arial"/>
-          <w:color w:val="000000"/>
-          <w:sz w:val="16"/>
-        </w:rPr>
-      </w:pPr>
-    </w:p>
-    <w:p>
-      <w:pPr>
-        <w:spacing w:after="0" w:line="240" w:lineRule="auto"/>
-        <w:rPr>
-          <w:rFonts w:ascii="Arial" w:eastAsia="Arial" w:hAnsi="Arial" w:cs="Arial"/>
-          <w:color w:val="000000"/>
-          <w:sz w:val="16"/>
-        </w:rPr>
-      </w:pPr>
-    </w:p>
-    <w:p>
-      <w:pPr>
-        <w:spacing w:after="0" w:line="240" w:lineRule="auto"/>
-        <w:rPr>
-          <w:rFonts w:ascii="Arial" w:eastAsia="Arial" w:hAnsi="Arial" w:cs="Arial"/>
-          <w:color w:val="000000"/>
-          <w:sz w:val="16"/>
-        </w:rPr>
-      </w:pPr>
-    </w:p>
-    <w:p>
-      <w:pPr>
-        <w:spacing w:after="0" w:line="240" w:lineRule="auto"/>
-        <w:rPr>
-          <w:rFonts w:ascii="Arial" w:eastAsia="Arial" w:hAnsi="Arial" w:cs="Arial"/>
-          <w:color w:val="000000"/>
-          <w:sz w:val="16"/>
-        </w:rPr>
-      </w:pPr>
-    </w:p>
-    <w:p>
-      <w:pPr>
-        <w:spacing w:after="0" w:line="240" w:lineRule="auto"/>
-        <w:rPr>
-          <w:rFonts w:ascii="Arial" w:eastAsia="Arial" w:hAnsi="Arial" w:cs="Arial"/>
-          <w:color w:val="000000"/>
-          <w:sz w:val="16"/>
-        </w:rPr>
-      </w:pPr>
-    </w:p>
-    <w:p>
-      <w:pPr>
-        <w:spacing w:after="0" w:line="240" w:lineRule="auto"/>
-        <w:rPr>
-          <w:rFonts w:ascii="Arial" w:eastAsia="Arial" w:hAnsi="Arial" w:cs="Arial"/>
-          <w:color w:val="000000"/>
-          <w:sz w:val="16"/>
-        </w:rPr>
-      </w:pPr>
-    </w:p>
-    <w:p>
-      <w:pPr>
-        <w:spacing w:after="0" w:line="240" w:lineRule="auto"/>
-        <w:rPr>
-          <w:rFonts w:ascii="Arial" w:eastAsia="Arial" w:hAnsi="Arial" w:cs="Arial"/>
-          <w:color w:val="000000"/>
-          <w:sz w:val="16"/>
-        </w:rPr>
-      </w:pPr>
-    </w:p>
-    <w:p>
-      <w:pPr>
-        <w:spacing w:after="0" w:line="240" w:lineRule="auto"/>
-        <w:rPr>
-          <w:rFonts w:ascii="Arial" w:eastAsia="Arial" w:hAnsi="Arial" w:cs="Arial"/>
-          <w:color w:val="000000"/>
-          <w:sz w:val="16"/>
-        </w:rPr>
-      </w:pPr>
-    </w:p>
-    <w:p>
-      <w:pPr>
-        <w:spacing w:after="0" w:line="240" w:lineRule="auto"/>
-        <w:rPr>
-          <w:rFonts w:ascii="Arial" w:eastAsia="Arial" w:hAnsi="Arial" w:cs="Arial"/>
-          <w:color w:val="000000"/>
-          <w:sz w:val="16"/>
-        </w:rPr>
-      </w:pPr>
-    </w:p>
-    <w:p>
-      <w:pPr>
-        <w:spacing w:after="0" w:line="240" w:lineRule="auto"/>
-        <w:rPr>
-          <w:rFonts w:ascii="Arial" w:eastAsia="Arial" w:hAnsi="Arial" w:cs="Arial"/>
-          <w:color w:val="000000"/>
-          <w:sz w:val="16"/>
-        </w:rPr>
-      </w:pPr>
-    </w:p>
-    <w:p>
-      <w:pPr>
-        <w:spacing w:after="0" w:line="240" w:lineRule="auto"/>
-        <w:rPr>
-          <w:rFonts w:ascii="Arial" w:eastAsia="Arial" w:hAnsi="Arial" w:cs="Arial"/>
-          <w:color w:val="000000"/>
-          <w:sz w:val="16"/>
-        </w:rPr>
-      </w:pPr>
-    </w:p>
-    <w:p>
-      <w:pPr>
-        <w:spacing w:after="0" w:line="240" w:lineRule="auto"/>
-        <w:rPr>
-          <w:rFonts w:ascii="Arial" w:eastAsia="Arial" w:hAnsi="Arial" w:cs="Arial"/>
-          <w:color w:val="000000"/>
-          <w:sz w:val="16"/>
-        </w:rPr>
-      </w:pPr>
-    </w:p>
-    <w:p>
-      <w:pPr>
-        <w:spacing w:after="0" w:line="240" w:lineRule="auto"/>
-        <w:rPr>
-          <w:rFonts w:ascii="Arial" w:eastAsia="Arial" w:hAnsi="Arial" w:cs="Arial"/>
-          <w:color w:val="000000"/>
-          <w:sz w:val="16"/>
-        </w:rPr>
-      </w:pPr>
-    </w:p>
-    <w:p>
-      <w:pPr>
-        <w:spacing w:after="0" w:line="240" w:lineRule="auto"/>
-        <w:rPr>
-          <w:rFonts w:ascii="Arial" w:eastAsia="Arial" w:hAnsi="Arial" w:cs="Arial"/>
-          <w:color w:val="000000"/>
-          <w:sz w:val="16"/>
-        </w:rPr>
-      </w:pPr>
-    </w:p>
-    <w:p>
-      <w:pPr>
-        <w:spacing w:after="0" w:line="240" w:lineRule="auto"/>
-        <w:rPr>
-          <w:rFonts w:ascii="Arial" w:eastAsia="Arial" w:hAnsi="Arial" w:cs="Arial"/>
-          <w:color w:val="000000"/>
-          <w:sz w:val="16"/>
-        </w:rPr>
-      </w:pPr>
-    </w:p>
-    <w:p>
-      <w:pPr>
-        <w:spacing w:after="0" w:line="240" w:lineRule="auto"/>
-        <w:rPr>
-          <w:rFonts w:ascii="Arial" w:eastAsia="Arial" w:hAnsi="Arial" w:cs="Arial"/>
-          <w:color w:val="000000"/>
-          <w:sz w:val="16"/>
-        </w:rPr>
-      </w:pPr>
-    </w:p>
-    <w:p>
-      <w:pPr>
-        <w:spacing w:after="0" w:line="240" w:lineRule="auto"/>
-        <w:rPr>
-          <w:rFonts w:ascii="Arial" w:eastAsia="Arial" w:hAnsi="Arial" w:cs="Arial"/>
-          <w:color w:val="000000"/>
-          <w:sz w:val="16"/>
-        </w:rPr>
-      </w:pPr>
-    </w:p>
-    <w:p>
-      <w:pPr>
-        <w:spacing w:after="0" w:line="240" w:lineRule="auto"/>
-        <w:rPr>
-          <w:rFonts w:ascii="Arial" w:eastAsia="Arial" w:hAnsi="Arial" w:cs="Arial"/>
-          <w:color w:val="000000"/>
-          <w:sz w:val="16"/>
-        </w:rPr>
-      </w:pPr>
-    </w:p>
-    <w:p>
-      <w:pPr>
-        <w:spacing w:after="0" w:line="240" w:lineRule="auto"/>
-        <w:rPr>
-          <w:rFonts w:ascii="Arial" w:eastAsia="Arial" w:hAnsi="Arial" w:cs="Arial"/>
-          <w:color w:val="000000"/>
-          <w:sz w:val="16"/>
-        </w:rPr>
-      </w:pPr>
-    </w:p>
-    <w:p>
-      <w:pPr>
-        <w:spacing w:after="0" w:line="240" w:lineRule="auto"/>
-        <w:rPr>
-          <w:rFonts w:ascii="Arial" w:eastAsia="Arial" w:hAnsi="Arial" w:cs="Arial"/>
-          <w:color w:val="000000"/>
-          <w:sz w:val="16"/>
-        </w:rPr>
-      </w:pPr>
-    </w:p>
-    <w:p>
-      <w:pPr>
-        <w:spacing w:after="0" w:line="240" w:lineRule="auto"/>
-        <w:rPr>
-          <w:rFonts w:ascii="Arial" w:eastAsia="Arial" w:hAnsi="Arial" w:cs="Arial"/>
-          <w:color w:val="000000"/>
-          <w:sz w:val="16"/>
-        </w:rPr>
-      </w:pPr>
-    </w:p>
-    <w:p>
-      <w:pPr>
-        <w:spacing w:after="0" w:line="240" w:lineRule="auto"/>
-        <w:rPr>
-          <w:rFonts w:ascii="Arial" w:eastAsia="Arial" w:hAnsi="Arial" w:cs="Arial"/>
-          <w:color w:val="000000"/>
-          <w:sz w:val="16"/>
-        </w:rPr>
-      </w:pPr>
-    </w:p>
-    <w:p>
-      <w:pPr>
-        <w:spacing w:after="0" w:line="240" w:lineRule="auto"/>
-        <w:rPr>
-          <w:rFonts w:ascii="Arial" w:eastAsia="Arial" w:hAnsi="Arial" w:cs="Arial"/>
-          <w:color w:val="000000"/>
-          <w:sz w:val="16"/>
-        </w:rPr>
-      </w:pPr>
-      <w:r>
-        <w:rPr>
-          <w:rFonts w:ascii="Arial" w:eastAsia="Arial" w:hAnsi="Arial" w:cs="Arial"/>
-          <w:color w:val="000000"/>
-          <w:sz w:val="16"/>
-        </w:rPr>
-        <w:t>.</w:t>
-      </w:r>
-    </w:p>
-    <w:p>
-      <w:pPr>
-        <w:spacing w:after="60" w:line="240" w:lineRule="auto"/>
-        <w:ind w:left="360" w:hanging="360"/>
-        <w:rPr>
-          <w:rFonts w:ascii="Arial" w:eastAsia="Arial" w:hAnsi="Arial" w:cs="Arial"/>
-          <w:b/>
-          <w:color w:val="000000"/>
-          <w:sz w:val="32"/>
         </w:rPr>
       </w:pPr>
       <w:r>
@@ -1415,95 +1195,6 @@
     </w:tbl>
     <w:p>
       <w:pPr>
-        <w:spacing w:after="0" w:line="240" w:lineRule="auto"/>
-        <w:rPr>
-          <w:rFonts w:ascii="Arial" w:eastAsia="Arial" w:hAnsi="Arial" w:cs="Arial"/>
-        </w:rPr>
-      </w:pPr>
-    </w:p>
-    <w:p>
-      <w:pPr>
-        <w:tabs>
-          <w:tab w:val="center" w:pos="4252"/>
-          <w:tab w:val="right" w:pos="8504"/>
-        </w:tabs>
-        <w:spacing w:after="0" w:line="240" w:lineRule="auto"/>
-        <w:rPr>
-          <w:rFonts w:ascii="Arial" w:eastAsia="Arial" w:hAnsi="Arial" w:cs="Arial"/>
-          <w:color w:val="000000"/>
-        </w:rPr>
-      </w:pPr>
-    </w:p>
-    <w:p>
-      <w:pPr>
-        <w:tabs>
-          <w:tab w:val="center" w:pos="4252"/>
-          <w:tab w:val="right" w:pos="8504"/>
-        </w:tabs>
-        <w:spacing w:after="0" w:line="240" w:lineRule="auto"/>
-        <w:rPr>
-          <w:rFonts w:ascii="Arial" w:eastAsia="Arial" w:hAnsi="Arial" w:cs="Arial"/>
-          <w:color w:val="000000"/>
-        </w:rPr>
-      </w:pPr>
-    </w:p>
-    <w:p>
-      <w:pPr>
-        <w:tabs>
-          <w:tab w:val="center" w:pos="4252"/>
-          <w:tab w:val="right" w:pos="8504"/>
-        </w:tabs>
-        <w:spacing w:after="0" w:line="240" w:lineRule="auto"/>
-        <w:rPr>
-          <w:rFonts w:ascii="Arial" w:eastAsia="Arial" w:hAnsi="Arial" w:cs="Arial"/>
-          <w:color w:val="000000"/>
-        </w:rPr>
-      </w:pPr>
-    </w:p>
-    <w:p>
-      <w:pPr>
-        <w:tabs>
-          <w:tab w:val="center" w:pos="4252"/>
-          <w:tab w:val="right" w:pos="8504"/>
-        </w:tabs>
-        <w:spacing w:after="0" w:line="240" w:lineRule="auto"/>
-        <w:rPr>
-          <w:rFonts w:ascii="Arial" w:eastAsia="Arial" w:hAnsi="Arial" w:cs="Arial"/>
-          <w:color w:val="000000"/>
-        </w:rPr>
-      </w:pPr>
-    </w:p>
-    <w:p>
-      <w:pPr>
-        <w:tabs>
-          <w:tab w:val="center" w:pos="4252"/>
-          <w:tab w:val="right" w:pos="8504"/>
-        </w:tabs>
-        <w:spacing w:after="0" w:line="240" w:lineRule="auto"/>
-        <w:rPr>
-          <w:rFonts w:ascii="Arial" w:eastAsia="Arial" w:hAnsi="Arial" w:cs="Arial"/>
-          <w:color w:val="000000"/>
-        </w:rPr>
-      </w:pPr>
-    </w:p>
-    <w:p>
-      <w:pPr>
-        <w:spacing w:after="0" w:line="240" w:lineRule="auto"/>
-        <w:rPr>
-          <w:rFonts w:ascii="Arial" w:eastAsia="Arial" w:hAnsi="Arial" w:cs="Arial"/>
-        </w:rPr>
-      </w:pPr>
-    </w:p>
-    <w:p>
-      <w:pPr>
-        <w:spacing w:after="0" w:line="240" w:lineRule="auto"/>
-        <w:rPr>
-          <w:rFonts w:ascii="Arial" w:eastAsia="Arial" w:hAnsi="Arial" w:cs="Arial"/>
-        </w:rPr>
-      </w:pPr>
-    </w:p>
-    <w:p>
-      <w:pPr>
         <w:spacing w:after="120" w:line="240" w:lineRule="auto"/>
         <w:ind w:left="360" w:hanging="360"/>
         <w:rPr>
@@ -1537,13 +1228,206 @@
           <w:sz w:val="32"/>
         </w:rPr>
       </w:pPr>
-      <w:r>
+    </w:p>
+    <w:p>
+      <w:pPr>
+        <w:spacing w:after="120" w:line="240" w:lineRule="auto"/>
+        <w:ind w:left="360" w:hanging="360"/>
         <w:rPr>
           <w:rFonts w:ascii="Arial" w:eastAsia="Arial" w:hAnsi="Arial" w:cs="Arial"/>
           <w:b/>
           <w:color w:val="000000"/>
           <w:sz w:val="32"/>
         </w:rPr>
+      </w:pPr>
+    </w:p>
+    <w:p>
+      <w:pPr>
+        <w:spacing w:after="120" w:line="240" w:lineRule="auto"/>
+        <w:ind w:left="360" w:hanging="360"/>
+        <w:rPr>
+          <w:rFonts w:ascii="Arial" w:eastAsia="Arial" w:hAnsi="Arial" w:cs="Arial"/>
+          <w:b/>
+          <w:color w:val="000000"/>
+          <w:sz w:val="32"/>
+        </w:rPr>
+      </w:pPr>
+    </w:p>
+    <w:p>
+      <w:pPr>
+        <w:spacing w:after="120" w:line="240" w:lineRule="auto"/>
+        <w:ind w:left="360" w:hanging="360"/>
+        <w:rPr>
+          <w:rFonts w:ascii="Arial" w:eastAsia="Arial" w:hAnsi="Arial" w:cs="Arial"/>
+          <w:b/>
+          <w:color w:val="000000"/>
+          <w:sz w:val="32"/>
+        </w:rPr>
+      </w:pPr>
+    </w:p>
+    <w:p>
+      <w:pPr>
+        <w:spacing w:after="120" w:line="240" w:lineRule="auto"/>
+        <w:ind w:left="360" w:hanging="360"/>
+        <w:rPr>
+          <w:rFonts w:ascii="Arial" w:eastAsia="Arial" w:hAnsi="Arial" w:cs="Arial"/>
+          <w:b/>
+          <w:color w:val="000000"/>
+          <w:sz w:val="32"/>
+        </w:rPr>
+      </w:pPr>
+    </w:p>
+    <w:p>
+      <w:pPr>
+        <w:spacing w:after="120" w:line="240" w:lineRule="auto"/>
+        <w:ind w:left="360" w:hanging="360"/>
+        <w:rPr>
+          <w:rFonts w:ascii="Arial" w:eastAsia="Arial" w:hAnsi="Arial" w:cs="Arial"/>
+          <w:b/>
+          <w:color w:val="000000"/>
+          <w:sz w:val="32"/>
+        </w:rPr>
+      </w:pPr>
+    </w:p>
+    <w:p>
+      <w:pPr>
+        <w:spacing w:after="120" w:line="240" w:lineRule="auto"/>
+        <w:ind w:left="360" w:hanging="360"/>
+        <w:rPr>
+          <w:rFonts w:ascii="Arial" w:eastAsia="Arial" w:hAnsi="Arial" w:cs="Arial"/>
+          <w:b/>
+          <w:color w:val="000000"/>
+          <w:sz w:val="32"/>
+        </w:rPr>
+      </w:pPr>
+    </w:p>
+    <w:p>
+      <w:pPr>
+        <w:spacing w:after="120" w:line="240" w:lineRule="auto"/>
+        <w:ind w:left="360" w:hanging="360"/>
+        <w:rPr>
+          <w:rFonts w:ascii="Arial" w:eastAsia="Arial" w:hAnsi="Arial" w:cs="Arial"/>
+          <w:b/>
+          <w:color w:val="000000"/>
+          <w:sz w:val="32"/>
+        </w:rPr>
+      </w:pPr>
+    </w:p>
+    <w:p>
+      <w:pPr>
+        <w:spacing w:after="120" w:line="240" w:lineRule="auto"/>
+        <w:ind w:left="360" w:hanging="360"/>
+        <w:rPr>
+          <w:rFonts w:ascii="Arial" w:eastAsia="Arial" w:hAnsi="Arial" w:cs="Arial"/>
+          <w:b/>
+          <w:color w:val="000000"/>
+          <w:sz w:val="32"/>
+        </w:rPr>
+      </w:pPr>
+    </w:p>
+    <w:p>
+      <w:pPr>
+        <w:spacing w:after="120" w:line="240" w:lineRule="auto"/>
+        <w:ind w:left="360" w:hanging="360"/>
+        <w:rPr>
+          <w:rFonts w:ascii="Arial" w:eastAsia="Arial" w:hAnsi="Arial" w:cs="Arial"/>
+          <w:b/>
+          <w:color w:val="000000"/>
+          <w:sz w:val="32"/>
+        </w:rPr>
+      </w:pPr>
+    </w:p>
+    <w:p>
+      <w:pPr>
+        <w:spacing w:after="120" w:line="240" w:lineRule="auto"/>
+        <w:ind w:left="360" w:hanging="360"/>
+        <w:rPr>
+          <w:rFonts w:ascii="Arial" w:eastAsia="Arial" w:hAnsi="Arial" w:cs="Arial"/>
+          <w:b/>
+          <w:color w:val="000000"/>
+          <w:sz w:val="32"/>
+        </w:rPr>
+      </w:pPr>
+    </w:p>
+    <w:p>
+      <w:pPr>
+        <w:spacing w:after="120" w:line="240" w:lineRule="auto"/>
+        <w:ind w:left="360" w:hanging="360"/>
+        <w:rPr>
+          <w:rFonts w:ascii="Arial" w:eastAsia="Arial" w:hAnsi="Arial" w:cs="Arial"/>
+          <w:b/>
+          <w:color w:val="000000"/>
+          <w:sz w:val="32"/>
+        </w:rPr>
+      </w:pPr>
+    </w:p>
+    <w:p>
+      <w:pPr>
+        <w:spacing w:after="120" w:line="240" w:lineRule="auto"/>
+        <w:ind w:left="360" w:hanging="360"/>
+        <w:rPr>
+          <w:rFonts w:ascii="Arial" w:eastAsia="Arial" w:hAnsi="Arial" w:cs="Arial"/>
+          <w:b/>
+          <w:color w:val="000000"/>
+          <w:sz w:val="32"/>
+        </w:rPr>
+      </w:pPr>
+    </w:p>
+    <w:p>
+      <w:pPr>
+        <w:spacing w:after="120" w:line="240" w:lineRule="auto"/>
+        <w:ind w:left="360" w:hanging="360"/>
+        <w:rPr>
+          <w:rFonts w:ascii="Arial" w:eastAsia="Arial" w:hAnsi="Arial" w:cs="Arial"/>
+          <w:b/>
+          <w:color w:val="000000"/>
+          <w:sz w:val="32"/>
+        </w:rPr>
+      </w:pPr>
+    </w:p>
+    <w:p>
+      <w:pPr>
+        <w:spacing w:after="120" w:line="240" w:lineRule="auto"/>
+        <w:ind w:left="360" w:hanging="360"/>
+        <w:rPr>
+          <w:rFonts w:ascii="Arial" w:eastAsia="Arial" w:hAnsi="Arial" w:cs="Arial"/>
+          <w:b/>
+          <w:color w:val="000000"/>
+          <w:sz w:val="32"/>
+        </w:rPr>
+      </w:pPr>
+    </w:p>
+    <w:p>
+      <w:pPr>
+        <w:spacing w:after="120" w:line="240" w:lineRule="auto"/>
+        <w:ind w:left="360" w:hanging="360"/>
+        <w:rPr>
+          <w:rFonts w:ascii="Arial" w:eastAsia="Arial" w:hAnsi="Arial" w:cs="Arial"/>
+          <w:b/>
+          <w:color w:val="000000"/>
+          <w:sz w:val="32"/>
+        </w:rPr>
+      </w:pPr>
+    </w:p>
+    <w:p>
+      <w:pPr>
+        <w:spacing w:after="120" w:line="240" w:lineRule="auto"/>
+        <w:ind w:left="360" w:hanging="360"/>
+        <w:rPr>
+          <w:rFonts w:ascii="Arial" w:eastAsia="Arial" w:hAnsi="Arial" w:cs="Arial"/>
+          <w:b/>
+          <w:color w:val="000000"/>
+          <w:sz w:val="32"/>
+        </w:rPr>
+      </w:pPr>
+      <w:r>
+        <w:rPr>
+          <w:rFonts w:ascii="Arial" w:eastAsia="Arial" w:hAnsi="Arial" w:cs="Arial"/>
+          <w:b/>
+          <w:color w:val="000000"/>
+          <w:sz w:val="32"/>
+        </w:rPr>
+        <w:lastRenderedPageBreak/>
         <w:t>Contenido</w:t>
       </w:r>
     </w:p>
@@ -1614,7 +1498,19 @@
         <w:rPr>
           <w:rFonts w:ascii="Arial" w:eastAsia="Arial" w:hAnsi="Arial" w:cs="Arial"/>
         </w:rPr>
-        <w:t xml:space="preserve">Este documento es una Especificación de Requisitos Software (ERS) para el Sistema de información web que presenta el conjunto de características necesarias para la obtención de la ayuda a mascotas. Esta especificación se ha estructurado basándose en las directrices dadas por el estándar IEEE </w:t>
+        <w:t>Este documento es una Especificación de Requisitos Software (ERS) para el Sistema de información web que presenta el conjunto de características necesarias para la obtención de la ayuda a mascotas</w:t>
+      </w:r>
+      <w:r>
+        <w:rPr>
+          <w:rFonts w:ascii="Arial" w:eastAsia="Arial" w:hAnsi="Arial" w:cs="Arial"/>
+        </w:rPr>
+        <w:t>, especialmente a perros y gatos</w:t>
+      </w:r>
+      <w:r>
+        <w:rPr>
+          <w:rFonts w:ascii="Arial" w:eastAsia="Arial" w:hAnsi="Arial" w:cs="Arial"/>
+        </w:rPr>
+        <w:t xml:space="preserve">. Esta especificación se ha estructurado basándose en las directrices dadas por el estándar IEEE </w:t>
       </w:r>
       <w:r>
         <w:rPr>
@@ -1706,12 +1602,15 @@
         </w:tabs>
         <w:ind w:left="601"/>
         <w:jc w:val="both"/>
-      </w:pPr>
-      <w:r>
-        <w:t xml:space="preserve">El presente documento tiene como propósito definir las especificaciones funcionales, para el desarrollo de un sistema de información web que permitirá gestionar los distintos procesos de localización de mascotas perdidas, alertas de mascotas encontradas, </w:t>
-      </w:r>
-      <w:r>
-        <w:t>sección de adopción de mascotas y tienda virtual para la venta de productos alusivos a la página.</w:t>
+        <w:rPr>
+          <w:rFonts w:ascii="Arial" w:hAnsi="Arial" w:cs="Arial"/>
+        </w:rPr>
+      </w:pPr>
+      <w:r>
+        <w:rPr>
+          <w:rFonts w:ascii="Arial" w:hAnsi="Arial" w:cs="Arial"/>
+        </w:rPr>
+        <w:t>El presente documento tiene como propósito definir las especificaciones funcionales, para el desarrollo de un sistema de información web que permitirá gestionar los distintos procesos de localización de mascotas perdidas, alertas de mascotas encontradas, sección de adopción de mascotas y tienda virtual para la venta de productos alusivos a la página.</w:t>
       </w:r>
     </w:p>
     <w:p>
@@ -1795,7 +1694,7 @@
           <w:rFonts w:ascii="Arial" w:hAnsi="Arial" w:cs="Arial"/>
           <w:highlight w:val="white"/>
         </w:rPr>
-        <w:t xml:space="preserve">”. Este trabajo está dirigida al usuario, donde éste puede gestionar, modificar y controlar sus datos. </w:t>
+        <w:t xml:space="preserve">”. </w:t>
       </w:r>
     </w:p>
     <w:p>
@@ -1814,7 +1713,49 @@
           <w:rFonts w:ascii="Arial" w:hAnsi="Arial" w:cs="Arial"/>
           <w:highlight w:val="white"/>
         </w:rPr>
-        <w:t xml:space="preserve">El producto a desarrollar está enfocado a implementar una metodología por medio de una página web a la búsqueda de perros perdidos, a la localización de sus dueños y a la venta de productos para mascotas caninas. </w:t>
+        <w:t>Este trabajo está dirigid</w:t>
+      </w:r>
+      <w:r>
+        <w:rPr>
+          <w:rFonts w:ascii="Arial" w:hAnsi="Arial" w:cs="Arial"/>
+          <w:highlight w:val="white"/>
+        </w:rPr>
+        <w:t>o</w:t>
+      </w:r>
+      <w:r>
+        <w:rPr>
+          <w:rFonts w:ascii="Arial" w:hAnsi="Arial" w:cs="Arial"/>
+          <w:highlight w:val="white"/>
+        </w:rPr>
+        <w:t xml:space="preserve"> al usuario, donde éste puede gestionar, modificar y controlar </w:t>
+      </w:r>
+      <w:r>
+        <w:rPr>
+          <w:rFonts w:ascii="Arial" w:hAnsi="Arial" w:cs="Arial"/>
+          <w:highlight w:val="white"/>
+        </w:rPr>
+        <w:t xml:space="preserve">tanto sus datos como los de la mascota que ha cargado </w:t>
+      </w:r>
+      <w:r>
+        <w:rPr>
+          <w:rFonts w:ascii="Arial" w:hAnsi="Arial" w:cs="Arial"/>
+          <w:highlight w:val="white"/>
+        </w:rPr>
+        <w:t>en e</w:t>
+      </w:r>
+      <w:r>
+        <w:rPr>
+          <w:rFonts w:ascii="Arial" w:hAnsi="Arial" w:cs="Arial"/>
+          <w:highlight w:val="white"/>
+        </w:rPr>
+        <w:t>l sistema</w:t>
+      </w:r>
+      <w:r>
+        <w:rPr>
+          <w:rFonts w:ascii="Arial" w:hAnsi="Arial" w:cs="Arial"/>
+          <w:highlight w:val="white"/>
+        </w:rPr>
+        <w:t xml:space="preserve">. </w:t>
       </w:r>
     </w:p>
     <w:p>
@@ -1833,7 +1774,161 @@
           <w:rFonts w:ascii="Arial" w:hAnsi="Arial" w:cs="Arial"/>
           <w:highlight w:val="white"/>
         </w:rPr>
-        <w:t xml:space="preserve">El sistema ayudará a realizar una recopilación de datos de las mascotas y de las personas en búsqueda. Esto ayudará que esta herramienta web tenga funcionalidades certeras de las características del animal perdido, animal encontrado y del contacto del dueño. También estará dirigida a la compra de productos caninos y a la adopción. </w:t>
+        <w:t xml:space="preserve">El </w:t>
+      </w:r>
+      <w:r>
+        <w:rPr>
+          <w:rFonts w:ascii="Arial" w:hAnsi="Arial" w:cs="Arial"/>
+          <w:highlight w:val="white"/>
+        </w:rPr>
+        <w:t>proyecto</w:t>
+      </w:r>
+      <w:r>
+        <w:rPr>
+          <w:rFonts w:ascii="Arial" w:hAnsi="Arial" w:cs="Arial"/>
+          <w:highlight w:val="white"/>
+        </w:rPr>
+        <w:t xml:space="preserve"> está enfocado a implementar una metodología </w:t>
+      </w:r>
+      <w:r>
+        <w:rPr>
+          <w:rFonts w:ascii="Arial" w:hAnsi="Arial" w:cs="Arial"/>
+          <w:highlight w:val="white"/>
+        </w:rPr>
+        <w:t xml:space="preserve">que, </w:t>
+      </w:r>
+      <w:r>
+        <w:rPr>
+          <w:rFonts w:ascii="Arial" w:hAnsi="Arial" w:cs="Arial"/>
+          <w:highlight w:val="white"/>
+        </w:rPr>
+        <w:t xml:space="preserve">por medio de un </w:t>
+      </w:r>
+      <w:r>
+        <w:rPr>
+          <w:rFonts w:ascii="Arial" w:hAnsi="Arial" w:cs="Arial"/>
+          <w:highlight w:val="white"/>
+        </w:rPr>
+        <w:t>sitio</w:t>
+      </w:r>
+      <w:r>
+        <w:rPr>
+          <w:rFonts w:ascii="Arial" w:hAnsi="Arial" w:cs="Arial"/>
+          <w:highlight w:val="white"/>
+        </w:rPr>
+        <w:t xml:space="preserve"> web</w:t>
+      </w:r>
+      <w:r>
+        <w:rPr>
+          <w:rFonts w:ascii="Arial" w:hAnsi="Arial" w:cs="Arial"/>
+          <w:highlight w:val="white"/>
+        </w:rPr>
+        <w:t xml:space="preserve">, permita la </w:t>
+      </w:r>
+      <w:r>
+        <w:rPr>
+          <w:rFonts w:ascii="Arial" w:hAnsi="Arial" w:cs="Arial"/>
+          <w:highlight w:val="white"/>
+        </w:rPr>
+        <w:t>publica</w:t>
+      </w:r>
+      <w:r>
+        <w:rPr>
+          <w:rFonts w:ascii="Arial" w:hAnsi="Arial" w:cs="Arial"/>
+          <w:highlight w:val="white"/>
+        </w:rPr>
+        <w:t>ción de</w:t>
+      </w:r>
+      <w:r>
+        <w:rPr>
+          <w:rFonts w:ascii="Arial" w:hAnsi="Arial" w:cs="Arial"/>
+          <w:highlight w:val="white"/>
+        </w:rPr>
+        <w:t xml:space="preserve"> </w:t>
+      </w:r>
+      <w:r>
+        <w:rPr>
+          <w:rFonts w:ascii="Arial" w:hAnsi="Arial" w:cs="Arial"/>
+          <w:highlight w:val="white"/>
+        </w:rPr>
+        <w:t>mascotas</w:t>
+      </w:r>
+      <w:r>
+        <w:rPr>
+          <w:rFonts w:ascii="Arial" w:hAnsi="Arial" w:cs="Arial"/>
+          <w:highlight w:val="white"/>
+        </w:rPr>
+        <w:t xml:space="preserve"> perdid</w:t>
+      </w:r>
+      <w:r>
+        <w:rPr>
+          <w:rFonts w:ascii="Arial" w:hAnsi="Arial" w:cs="Arial"/>
+          <w:highlight w:val="white"/>
+        </w:rPr>
+        <w:t>a</w:t>
+      </w:r>
+      <w:r>
+        <w:rPr>
+          <w:rFonts w:ascii="Arial" w:hAnsi="Arial" w:cs="Arial"/>
+          <w:highlight w:val="white"/>
+        </w:rPr>
+        <w:t xml:space="preserve">s, </w:t>
+      </w:r>
+      <w:r>
+        <w:rPr>
+          <w:rFonts w:ascii="Arial" w:hAnsi="Arial" w:cs="Arial"/>
+          <w:highlight w:val="white"/>
+        </w:rPr>
+        <w:t>encontradas y en adopción</w:t>
+      </w:r>
+      <w:r>
+        <w:rPr>
+          <w:rFonts w:ascii="Arial" w:hAnsi="Arial" w:cs="Arial"/>
+          <w:highlight w:val="white"/>
+        </w:rPr>
+        <w:t xml:space="preserve"> </w:t>
+      </w:r>
+      <w:r>
+        <w:rPr>
+          <w:rFonts w:ascii="Arial" w:hAnsi="Arial" w:cs="Arial"/>
+          <w:highlight w:val="white"/>
+        </w:rPr>
+        <w:t>con el objetivo de</w:t>
+      </w:r>
+      <w:r>
+        <w:rPr>
+          <w:rFonts w:ascii="Arial" w:hAnsi="Arial" w:cs="Arial"/>
+          <w:highlight w:val="white"/>
+        </w:rPr>
+        <w:t xml:space="preserve"> localiza</w:t>
+      </w:r>
+      <w:r>
+        <w:rPr>
+          <w:rFonts w:ascii="Arial" w:hAnsi="Arial" w:cs="Arial"/>
+          <w:highlight w:val="white"/>
+        </w:rPr>
+        <w:t xml:space="preserve">r a </w:t>
+      </w:r>
+      <w:r>
+        <w:rPr>
+          <w:rFonts w:ascii="Arial" w:hAnsi="Arial" w:cs="Arial"/>
+          <w:highlight w:val="white"/>
+        </w:rPr>
+        <w:t>sus dueños</w:t>
+      </w:r>
+      <w:r>
+        <w:rPr>
+          <w:rFonts w:ascii="Arial" w:hAnsi="Arial" w:cs="Arial"/>
+          <w:highlight w:val="white"/>
+        </w:rPr>
+        <w:t>, brindar datos del paradero del animal perdido, y</w:t>
+      </w:r>
+      <w:r>
+        <w:rPr>
+          <w:rFonts w:ascii="Arial" w:hAnsi="Arial" w:cs="Arial"/>
+          <w:highlight w:val="white"/>
+        </w:rPr>
+        <w:t xml:space="preserve"> encontrar una familia adoptante respectivamente.</w:t>
       </w:r>
     </w:p>
     <w:p>
@@ -1852,7 +1947,145 @@
           <w:rFonts w:ascii="Arial" w:hAnsi="Arial" w:cs="Arial"/>
           <w:highlight w:val="white"/>
         </w:rPr>
-        <w:t>Nuestro equipo podrá identificar futuras mejoras en el sistema gracias al recorrido sobre comentarios y/o propuestas de los usuarios.</w:t>
+        <w:t xml:space="preserve">El sistema ayudará a realizar una recopilación de datos de las mascotas y de las personas en búsqueda. Esto ayudará que esta herramienta web tenga funcionalidades certeras </w:t>
+      </w:r>
+      <w:r>
+        <w:rPr>
+          <w:rFonts w:ascii="Arial" w:hAnsi="Arial" w:cs="Arial"/>
+          <w:highlight w:val="white"/>
+        </w:rPr>
+        <w:t>brindando</w:t>
+      </w:r>
+      <w:r>
+        <w:rPr>
+          <w:rFonts w:ascii="Arial" w:hAnsi="Arial" w:cs="Arial"/>
+          <w:highlight w:val="white"/>
+        </w:rPr>
+        <w:t xml:space="preserve"> las características del animal perdido,</w:t>
+      </w:r>
+      <w:r>
+        <w:rPr>
+          <w:rFonts w:ascii="Arial" w:hAnsi="Arial" w:cs="Arial"/>
+          <w:highlight w:val="white"/>
+        </w:rPr>
+        <w:t xml:space="preserve"> </w:t>
+      </w:r>
+      <w:r>
+        <w:rPr>
+          <w:rFonts w:ascii="Arial" w:hAnsi="Arial" w:cs="Arial"/>
+          <w:highlight w:val="white"/>
+        </w:rPr>
+        <w:t>encontrado</w:t>
+      </w:r>
+      <w:r>
+        <w:rPr>
+          <w:rFonts w:ascii="Arial" w:hAnsi="Arial" w:cs="Arial"/>
+          <w:highlight w:val="white"/>
+        </w:rPr>
+        <w:t>, o en adopción; como así también la información de</w:t>
+      </w:r>
+      <w:r>
+        <w:rPr>
+          <w:rFonts w:ascii="Arial" w:hAnsi="Arial" w:cs="Arial"/>
+          <w:highlight w:val="white"/>
+        </w:rPr>
+        <w:t xml:space="preserve"> contacto del </w:t>
+      </w:r>
+      <w:r>
+        <w:rPr>
+          <w:rFonts w:ascii="Arial" w:hAnsi="Arial" w:cs="Arial"/>
+          <w:highlight w:val="white"/>
+        </w:rPr>
+        <w:t>dueño o persona que haya cargado el animal al sistema.</w:t>
+      </w:r>
+    </w:p>
+    <w:p>
+      <w:pPr>
+        <w:widowControl w:val="0"/>
+        <w:spacing w:before="240" w:after="240"/>
+        <w:ind w:left="601"/>
+        <w:jc w:val="both"/>
+        <w:rPr>
+          <w:rFonts w:ascii="Arial" w:hAnsi="Arial" w:cs="Arial"/>
+          <w:highlight w:val="white"/>
+        </w:rPr>
+      </w:pPr>
+      <w:proofErr w:type="gramStart"/>
+      <w:r>
+        <w:rPr>
+          <w:rFonts w:ascii="Arial" w:hAnsi="Arial" w:cs="Arial"/>
+          <w:highlight w:val="white"/>
+        </w:rPr>
+        <w:t>Además</w:t>
+      </w:r>
+      <w:proofErr w:type="gramEnd"/>
+      <w:r>
+        <w:rPr>
+          <w:rFonts w:ascii="Arial" w:hAnsi="Arial" w:cs="Arial"/>
+          <w:highlight w:val="white"/>
+        </w:rPr>
+        <w:t xml:space="preserve"> se contará con una sección destinada </w:t>
+      </w:r>
+      <w:r>
+        <w:rPr>
+          <w:rFonts w:ascii="Arial" w:hAnsi="Arial" w:cs="Arial"/>
+          <w:highlight w:val="white"/>
+        </w:rPr>
+        <w:t xml:space="preserve">a la </w:t>
+      </w:r>
+      <w:r>
+        <w:rPr>
+          <w:rFonts w:ascii="Arial" w:hAnsi="Arial" w:cs="Arial"/>
+          <w:highlight w:val="white"/>
+        </w:rPr>
+        <w:t>venta online</w:t>
+      </w:r>
+      <w:r>
+        <w:rPr>
+          <w:rFonts w:ascii="Arial" w:hAnsi="Arial" w:cs="Arial"/>
+          <w:highlight w:val="white"/>
+        </w:rPr>
+        <w:t xml:space="preserve"> de productos para mascotas</w:t>
+      </w:r>
+      <w:r>
+        <w:rPr>
+          <w:rFonts w:ascii="Arial" w:hAnsi="Arial" w:cs="Arial"/>
+          <w:highlight w:val="white"/>
+        </w:rPr>
+        <w:t>.</w:t>
+      </w:r>
+    </w:p>
+    <w:p>
+      <w:pPr>
+        <w:widowControl w:val="0"/>
+        <w:spacing w:before="240" w:after="240"/>
+        <w:ind w:left="601"/>
+        <w:jc w:val="both"/>
+        <w:rPr>
+          <w:rFonts w:ascii="Arial" w:hAnsi="Arial" w:cs="Arial"/>
+          <w:highlight w:val="white"/>
+        </w:rPr>
+      </w:pPr>
+      <w:r>
+        <w:rPr>
+          <w:rFonts w:ascii="Arial" w:hAnsi="Arial" w:cs="Arial"/>
+          <w:highlight w:val="white"/>
+        </w:rPr>
+        <w:t>Nuestro equipo podrá identificar futuras mejoras en el sistema</w:t>
+      </w:r>
+      <w:r>
+        <w:rPr>
+          <w:rFonts w:ascii="Arial" w:hAnsi="Arial" w:cs="Arial"/>
+          <w:highlight w:val="white"/>
+        </w:rPr>
+        <w:t>,</w:t>
+      </w:r>
+      <w:r>
+        <w:rPr>
+          <w:rFonts w:ascii="Arial" w:hAnsi="Arial" w:cs="Arial"/>
+          <w:highlight w:val="white"/>
+        </w:rPr>
+        <w:t xml:space="preserve"> gracias al recorrido sobre comentarios y/o propuestas de los usuarios.</w:t>
       </w:r>
     </w:p>
     <w:p>
@@ -1864,6 +2097,28 @@
           <w:rFonts w:ascii="Arial" w:eastAsia="Arial" w:hAnsi="Arial" w:cs="Arial"/>
           <w:color w:val="365F91"/>
           <w:shd w:val="clear" w:color="auto" w:fill="FFFFFF"/>
+        </w:rPr>
+      </w:pPr>
+    </w:p>
+    <w:p>
+      <w:pPr>
+        <w:spacing w:after="0" w:line="240" w:lineRule="auto"/>
+        <w:ind w:left="601" w:firstLine="106"/>
+        <w:jc w:val="both"/>
+        <w:rPr>
+          <w:rFonts w:ascii="Arial" w:eastAsia="Arial" w:hAnsi="Arial" w:cs="Arial"/>
+          <w:color w:val="FF0000"/>
+        </w:rPr>
+      </w:pPr>
+    </w:p>
+    <w:p>
+      <w:pPr>
+        <w:spacing w:after="0" w:line="240" w:lineRule="auto"/>
+        <w:ind w:left="601" w:firstLine="106"/>
+        <w:jc w:val="both"/>
+        <w:rPr>
+          <w:rFonts w:ascii="Arial" w:eastAsia="Arial" w:hAnsi="Arial" w:cs="Arial"/>
+          <w:color w:val="FF0000"/>
         </w:rPr>
       </w:pPr>
     </w:p>
@@ -1900,6 +2155,7 @@
           <w:color w:val="000000"/>
           <w:sz w:val="28"/>
         </w:rPr>
+        <w:lastRenderedPageBreak/>
         <w:t>Personal involucrado</w:t>
       </w:r>
     </w:p>
@@ -2197,7 +2453,6 @@
                 <w:b/>
                 <w:color w:val="000000"/>
               </w:rPr>
-              <w:lastRenderedPageBreak/>
               <w:t>Responsabilidad</w:t>
             </w:r>
           </w:p>
@@ -2309,63 +2564,6 @@
     <w:p>
       <w:pPr>
         <w:spacing w:after="0" w:line="240" w:lineRule="auto"/>
-        <w:ind w:left="708"/>
-        <w:jc w:val="center"/>
-        <w:rPr>
-          <w:rFonts w:ascii="Arial" w:eastAsia="Arial" w:hAnsi="Arial" w:cs="Arial"/>
-          <w:i/>
-          <w:color w:val="000000"/>
-        </w:rPr>
-      </w:pPr>
-    </w:p>
-    <w:p>
-      <w:pPr>
-        <w:spacing w:after="0" w:line="240" w:lineRule="auto"/>
-        <w:ind w:left="708"/>
-        <w:rPr>
-          <w:rFonts w:ascii="Arial" w:eastAsia="Arial" w:hAnsi="Arial" w:cs="Arial"/>
-          <w:i/>
-          <w:color w:val="000000"/>
-        </w:rPr>
-      </w:pPr>
-    </w:p>
-    <w:p>
-      <w:pPr>
-        <w:spacing w:after="0" w:line="240" w:lineRule="auto"/>
-        <w:ind w:left="708"/>
-        <w:rPr>
-          <w:rFonts w:ascii="Arial" w:eastAsia="Arial" w:hAnsi="Arial" w:cs="Arial"/>
-          <w:i/>
-          <w:color w:val="000000"/>
-        </w:rPr>
-      </w:pPr>
-    </w:p>
-    <w:p>
-      <w:pPr>
-        <w:spacing w:after="0" w:line="240" w:lineRule="auto"/>
-        <w:ind w:left="708"/>
-        <w:rPr>
-          <w:rFonts w:ascii="Arial" w:eastAsia="Arial" w:hAnsi="Arial" w:cs="Arial"/>
-          <w:i/>
-          <w:color w:val="000000"/>
-        </w:rPr>
-      </w:pPr>
-    </w:p>
-    <w:p>
-      <w:pPr>
-        <w:spacing w:after="0" w:line="240" w:lineRule="auto"/>
-        <w:ind w:left="708"/>
-        <w:rPr>
-          <w:rFonts w:ascii="Arial" w:eastAsia="Arial" w:hAnsi="Arial" w:cs="Arial"/>
-          <w:i/>
-          <w:color w:val="000000"/>
-        </w:rPr>
-      </w:pPr>
-    </w:p>
-    <w:p>
-      <w:pPr>
-        <w:spacing w:after="0" w:line="240" w:lineRule="auto"/>
-        <w:ind w:left="708"/>
         <w:rPr>
           <w:rFonts w:ascii="Arial" w:eastAsia="Arial" w:hAnsi="Arial" w:cs="Arial"/>
           <w:i/>
@@ -3278,8 +3476,6 @@
         <w:rPr>
           <w:rFonts w:ascii="Arial" w:eastAsia="Times New Roman" w:hAnsi="Arial" w:cs="Arial"/>
           <w:color w:val="000000"/>
-          <w:sz w:val="24"/>
-          <w:szCs w:val="24"/>
         </w:rPr>
       </w:pPr>
       <w:r>
@@ -3287,94 +3483,47 @@
           <w:rFonts w:ascii="Arial" w:eastAsia="Arial" w:hAnsi="Arial" w:cs="Arial"/>
           <w:bCs/>
           <w:color w:val="000000"/>
-          <w:sz w:val="24"/>
-          <w:szCs w:val="24"/>
-        </w:rPr>
-        <w:t xml:space="preserve">                </w:t>
-      </w:r>
+        </w:rPr>
+        <w:t xml:space="preserve">                Este documento consta de tres secciones. En la primera se realiza una introducción al mismo en la cual se especifica el propósito y alcance, personal involucrado, definiciones, acrónimos y abreviaturas y referencias </w:t>
+      </w:r>
+      <w:proofErr w:type="gramStart"/>
       <w:r>
         <w:rPr>
           <w:rFonts w:ascii="Arial" w:eastAsia="Arial" w:hAnsi="Arial" w:cs="Arial"/>
           <w:bCs/>
           <w:color w:val="000000"/>
-          <w:sz w:val="24"/>
-          <w:szCs w:val="24"/>
-        </w:rPr>
-        <w:t>Este documento consta de</w:t>
-      </w:r>
+        </w:rPr>
+        <w:t>a</w:t>
+      </w:r>
+      <w:proofErr w:type="gramEnd"/>
       <w:r>
         <w:rPr>
           <w:rFonts w:ascii="Arial" w:eastAsia="Arial" w:hAnsi="Arial" w:cs="Arial"/>
           <w:bCs/>
           <w:color w:val="000000"/>
-          <w:sz w:val="24"/>
-          <w:szCs w:val="24"/>
-        </w:rPr>
-        <w:t xml:space="preserve"> tres secciones. En la primera se realiza una introducción al mismo en la cual se especifica el propósito y alcance, personal involucrado, definiciones, acrónimos y abreviaturas y referencias a tener en cuenta del Sistema. La </w:t>
-      </w:r>
-      <w:r>
-        <w:rPr>
-          <w:rFonts w:ascii="Arial" w:eastAsia="Arial" w:hAnsi="Arial" w:cs="Arial"/>
-          <w:bCs/>
-          <w:color w:val="000000"/>
-          <w:sz w:val="24"/>
-          <w:szCs w:val="24"/>
-        </w:rPr>
-        <w:t xml:space="preserve">segunda sección se realiza una descripción general </w:t>
+        </w:rPr>
+        <w:t xml:space="preserve"> tener en cuenta del Sistema. La segunda sección se realiza una descripción general </w:t>
       </w:r>
       <w:r>
         <w:rPr>
           <w:rFonts w:ascii="Arial" w:eastAsia="Times New Roman" w:hAnsi="Arial" w:cs="Arial"/>
           <w:color w:val="000000"/>
-          <w:sz w:val="24"/>
-          <w:szCs w:val="24"/>
-        </w:rPr>
-        <w:t>con</w:t>
+        </w:rPr>
+        <w:t xml:space="preserve">con el fin de conocer las principales funciones que </w:t>
       </w:r>
       <w:r>
         <w:rPr>
           <w:rFonts w:ascii="Arial" w:eastAsia="Times New Roman" w:hAnsi="Arial" w:cs="Arial"/>
           <w:color w:val="000000"/>
-          <w:sz w:val="24"/>
-          <w:szCs w:val="24"/>
-        </w:rPr>
-        <w:t xml:space="preserve"> </w:t>
+        </w:rPr>
+        <w:t>este</w:t>
       </w:r>
       <w:r>
         <w:rPr>
           <w:rFonts w:ascii="Arial" w:eastAsia="Times New Roman" w:hAnsi="Arial" w:cs="Arial"/>
           <w:color w:val="000000"/>
-          <w:sz w:val="24"/>
-          <w:szCs w:val="24"/>
-        </w:rPr>
-        <w:t>el fin de conocer las principales funciones que éste</w:t>
-      </w:r>
-      <w:r>
-        <w:rPr>
-          <w:rFonts w:ascii="Arial" w:eastAsia="Times New Roman" w:hAnsi="Arial" w:cs="Arial"/>
-          <w:color w:val="000000"/>
-          <w:sz w:val="24"/>
-          <w:szCs w:val="24"/>
-        </w:rPr>
-        <w:t xml:space="preserve"> sistema de información</w:t>
-      </w:r>
-      <w:r>
-        <w:rPr>
-          <w:rFonts w:ascii="Arial" w:eastAsia="Times New Roman" w:hAnsi="Arial" w:cs="Arial"/>
-          <w:color w:val="000000"/>
-          <w:sz w:val="24"/>
-          <w:szCs w:val="24"/>
-        </w:rPr>
-        <w:t xml:space="preserve"> debe realizar</w:t>
-      </w:r>
-      <w:r>
-        <w:rPr>
-          <w:rFonts w:ascii="Arial" w:eastAsia="Times New Roman" w:hAnsi="Arial" w:cs="Arial"/>
-          <w:color w:val="000000"/>
-          <w:sz w:val="24"/>
-          <w:szCs w:val="24"/>
-        </w:rPr>
-        <w:t xml:space="preserve"> donde se detalla la perspectiva del producto, características de los usuarios y restricciones. Por último, la tercera sección consta de los requisitos específicos para poder satisfacer el correcto funcionamiento del Sistema de información Web.</w:t>
+        </w:rPr>
+        <w:t xml:space="preserve"> sistema de información debe realizar donde se detalla la perspectiva del producto, características de los usuarios y restricciones. Por último, la tercera sección consta de los requisitos específicos para poder satisfacer el correcto funcionamiento del Sistema de información Web.</w:t>
       </w:r>
     </w:p>
     <w:p>
@@ -3905,60 +4054,6 @@
     <w:p>
       <w:pPr>
         <w:spacing w:after="0" w:line="240" w:lineRule="auto"/>
-        <w:ind w:left="708"/>
-        <w:rPr>
-          <w:rFonts w:ascii="Arial" w:eastAsia="Arial" w:hAnsi="Arial" w:cs="Arial"/>
-          <w:i/>
-        </w:rPr>
-      </w:pPr>
-    </w:p>
-    <w:p>
-      <w:pPr>
-        <w:spacing w:after="0" w:line="240" w:lineRule="auto"/>
-        <w:ind w:left="708"/>
-        <w:rPr>
-          <w:rFonts w:ascii="Arial" w:eastAsia="Arial" w:hAnsi="Arial" w:cs="Arial"/>
-          <w:i/>
-        </w:rPr>
-      </w:pPr>
-    </w:p>
-    <w:p>
-      <w:pPr>
-        <w:spacing w:after="0" w:line="240" w:lineRule="auto"/>
-        <w:ind w:left="708"/>
-        <w:rPr>
-          <w:rFonts w:ascii="Arial" w:eastAsia="Arial" w:hAnsi="Arial" w:cs="Arial"/>
-          <w:i/>
-        </w:rPr>
-      </w:pPr>
-      <w:bookmarkStart w:id="0" w:name="_GoBack"/>
-      <w:bookmarkEnd w:id="0"/>
-    </w:p>
-    <w:p>
-      <w:pPr>
-        <w:spacing w:after="0" w:line="240" w:lineRule="auto"/>
-        <w:ind w:left="708"/>
-        <w:rPr>
-          <w:rFonts w:ascii="Arial" w:eastAsia="Arial" w:hAnsi="Arial" w:cs="Arial"/>
-          <w:i/>
-        </w:rPr>
-      </w:pPr>
-    </w:p>
-    <w:p>
-      <w:pPr>
-        <w:spacing w:after="0" w:line="240" w:lineRule="auto"/>
-        <w:ind w:left="708"/>
-        <w:rPr>
-          <w:rFonts w:ascii="Arial" w:eastAsia="Arial" w:hAnsi="Arial" w:cs="Arial"/>
-          <w:i/>
-          <w:color w:val="000000"/>
-        </w:rPr>
-      </w:pPr>
-    </w:p>
-    <w:p>
-      <w:pPr>
-        <w:spacing w:after="0" w:line="240" w:lineRule="auto"/>
-        <w:ind w:left="708"/>
         <w:rPr>
           <w:rFonts w:ascii="Arial" w:eastAsia="Arial" w:hAnsi="Arial" w:cs="Arial"/>
           <w:i/>
@@ -4160,21 +4255,7 @@
               <w:rPr>
                 <w:rFonts w:ascii="Arial" w:eastAsia="Arial" w:hAnsi="Arial" w:cs="Arial"/>
               </w:rPr>
-              <w:t xml:space="preserve">Observa e indaga información </w:t>
-            </w:r>
-            <w:proofErr w:type="spellStart"/>
-            <w:r>
-              <w:rPr>
-                <w:rFonts w:ascii="Arial" w:eastAsia="Arial" w:hAnsi="Arial" w:cs="Arial"/>
-              </w:rPr>
-              <w:t>de el</w:t>
-            </w:r>
-            <w:proofErr w:type="spellEnd"/>
-            <w:r>
-              <w:rPr>
-                <w:rFonts w:ascii="Arial" w:eastAsia="Arial" w:hAnsi="Arial" w:cs="Arial"/>
-              </w:rPr>
-              <w:t xml:space="preserve"> refugio para las mascotas. Solicita recomendaciones del sistema y realiza  compras</w:t>
+              <w:t>Observa e indaga información del refugio para las mascotas. Solicita recomendaciones del sistema y realiza  compras</w:t>
             </w:r>
           </w:p>
         </w:tc>
@@ -4211,12 +4292,12 @@
     </w:p>
     <w:p>
       <w:pPr>
+        <w:pStyle w:val="Prrafodelista"/>
         <w:numPr>
           <w:ilvl w:val="0"/>
-          <w:numId w:val="11"/>
+          <w:numId w:val="13"/>
         </w:numPr>
         <w:spacing w:before="120" w:after="60" w:line="240" w:lineRule="auto"/>
-        <w:ind w:left="1321" w:hanging="720"/>
         <w:rPr>
           <w:rFonts w:ascii="Arial" w:eastAsia="Arial" w:hAnsi="Arial" w:cs="Arial"/>
           <w:b/>
@@ -4240,30 +4321,27 @@
         <w:ind w:left="1680" w:hanging="360"/>
         <w:rPr>
           <w:rFonts w:ascii="Arial" w:eastAsia="Arial" w:hAnsi="Arial" w:cs="Arial"/>
-          <w:i/>
-          <w:sz w:val="14"/>
-        </w:rPr>
-      </w:pPr>
-      <w:r>
-        <w:rPr>
-          <w:rFonts w:ascii="Segoe UI Symbol" w:eastAsia="Segoe UI Symbol" w:hAnsi="Segoe UI Symbol" w:cs="Segoe UI Symbol"/>
-          <w:i/>
+          <w:iCs/>
+        </w:rPr>
+      </w:pPr>
+      <w:r>
+        <w:rPr>
+          <w:rFonts w:ascii="Arial" w:eastAsia="Segoe UI Symbol" w:hAnsi="Arial" w:cs="Arial"/>
+          <w:iCs/>
         </w:rPr>
         <w:t>●</w:t>
       </w:r>
       <w:r>
         <w:rPr>
-          <w:rFonts w:ascii="Times New Roman" w:eastAsia="Times New Roman" w:hAnsi="Times New Roman" w:cs="Times New Roman"/>
-          <w:i/>
-          <w:sz w:val="14"/>
+          <w:rFonts w:ascii="Arial" w:eastAsia="Times New Roman" w:hAnsi="Arial" w:cs="Arial"/>
+          <w:iCs/>
         </w:rPr>
         <w:t xml:space="preserve">        </w:t>
       </w:r>
       <w:r>
         <w:rPr>
           <w:rFonts w:ascii="Arial" w:eastAsia="Arial" w:hAnsi="Arial" w:cs="Arial"/>
-          <w:i/>
-          <w:sz w:val="14"/>
+          <w:iCs/>
         </w:rPr>
         <w:t>Interfaz para ser usada con internet.</w:t>
       </w:r>
@@ -4274,30 +4352,27 @@
         <w:ind w:left="1680" w:hanging="360"/>
         <w:rPr>
           <w:rFonts w:ascii="Arial" w:eastAsia="Arial" w:hAnsi="Arial" w:cs="Arial"/>
-          <w:i/>
-          <w:sz w:val="14"/>
-        </w:rPr>
-      </w:pPr>
-      <w:r>
-        <w:rPr>
-          <w:rFonts w:ascii="Segoe UI Symbol" w:eastAsia="Segoe UI Symbol" w:hAnsi="Segoe UI Symbol" w:cs="Segoe UI Symbol"/>
-          <w:i/>
+          <w:iCs/>
+        </w:rPr>
+      </w:pPr>
+      <w:r>
+        <w:rPr>
+          <w:rFonts w:ascii="Arial" w:eastAsia="Segoe UI Symbol" w:hAnsi="Arial" w:cs="Arial"/>
+          <w:iCs/>
         </w:rPr>
         <w:t>●</w:t>
       </w:r>
       <w:r>
         <w:rPr>
-          <w:rFonts w:ascii="Times New Roman" w:eastAsia="Times New Roman" w:hAnsi="Times New Roman" w:cs="Times New Roman"/>
-          <w:i/>
-          <w:sz w:val="14"/>
+          <w:rFonts w:ascii="Arial" w:eastAsia="Times New Roman" w:hAnsi="Arial" w:cs="Arial"/>
+          <w:iCs/>
         </w:rPr>
         <w:t xml:space="preserve">        </w:t>
       </w:r>
       <w:r>
         <w:rPr>
           <w:rFonts w:ascii="Arial" w:eastAsia="Arial" w:hAnsi="Arial" w:cs="Arial"/>
-          <w:i/>
-          <w:sz w:val="14"/>
+          <w:iCs/>
         </w:rPr>
         <w:t>Lenguajes y tecnologías en uso: HTML, JavaScript, MySQL, POO con Python</w:t>
       </w:r>
@@ -4308,30 +4383,27 @@
         <w:ind w:left="1680" w:hanging="360"/>
         <w:rPr>
           <w:rFonts w:ascii="Arial" w:eastAsia="Arial" w:hAnsi="Arial" w:cs="Arial"/>
-          <w:i/>
-          <w:sz w:val="14"/>
-        </w:rPr>
-      </w:pPr>
-      <w:r>
-        <w:rPr>
-          <w:rFonts w:ascii="Segoe UI Symbol" w:eastAsia="Segoe UI Symbol" w:hAnsi="Segoe UI Symbol" w:cs="Segoe UI Symbol"/>
-          <w:i/>
+          <w:iCs/>
+        </w:rPr>
+      </w:pPr>
+      <w:r>
+        <w:rPr>
+          <w:rFonts w:ascii="Arial" w:eastAsia="Segoe UI Symbol" w:hAnsi="Arial" w:cs="Arial"/>
+          <w:iCs/>
         </w:rPr>
         <w:t>●</w:t>
       </w:r>
       <w:r>
         <w:rPr>
-          <w:rFonts w:ascii="Times New Roman" w:eastAsia="Times New Roman" w:hAnsi="Times New Roman" w:cs="Times New Roman"/>
-          <w:i/>
-          <w:sz w:val="14"/>
+          <w:rFonts w:ascii="Arial" w:eastAsia="Times New Roman" w:hAnsi="Arial" w:cs="Arial"/>
+          <w:iCs/>
         </w:rPr>
         <w:t xml:space="preserve">        </w:t>
       </w:r>
       <w:r>
         <w:rPr>
           <w:rFonts w:ascii="Arial" w:eastAsia="Arial" w:hAnsi="Arial" w:cs="Arial"/>
-          <w:i/>
-          <w:sz w:val="14"/>
+          <w:iCs/>
         </w:rPr>
         <w:t>Los servidores deberán estar siempre activos y con la capacidad suficiente.</w:t>
       </w:r>
@@ -4342,56 +4414,143 @@
         <w:ind w:left="1680" w:hanging="360"/>
         <w:rPr>
           <w:rFonts w:ascii="Arial" w:eastAsia="Arial" w:hAnsi="Arial" w:cs="Arial"/>
+          <w:iCs/>
+        </w:rPr>
+      </w:pPr>
+      <w:r>
+        <w:rPr>
+          <w:rFonts w:ascii="Arial" w:eastAsia="Segoe UI Symbol" w:hAnsi="Arial" w:cs="Arial"/>
+          <w:iCs/>
+        </w:rPr>
+        <w:t>●</w:t>
+      </w:r>
+      <w:r>
+        <w:rPr>
+          <w:rFonts w:ascii="Arial" w:eastAsia="Times New Roman" w:hAnsi="Arial" w:cs="Arial"/>
+          <w:iCs/>
+        </w:rPr>
+        <w:t xml:space="preserve">        </w:t>
+      </w:r>
+      <w:r>
+        <w:rPr>
+          <w:rFonts w:ascii="Arial" w:eastAsia="Arial" w:hAnsi="Arial" w:cs="Arial"/>
+          <w:iCs/>
+        </w:rPr>
+        <w:t>Sistema basado en cliente-servidor, y deberá ser sencillo de usar.</w:t>
+      </w:r>
+    </w:p>
+    <w:p>
+      <w:pPr>
+        <w:spacing w:before="240" w:after="240" w:line="240" w:lineRule="auto"/>
+        <w:rPr>
+          <w:rFonts w:ascii="Arial" w:eastAsia="Arial" w:hAnsi="Arial" w:cs="Arial"/>
           <w:i/>
-          <w:sz w:val="14"/>
-        </w:rPr>
-      </w:pPr>
-      <w:r>
-        <w:rPr>
-          <w:rFonts w:ascii="Segoe UI Symbol" w:eastAsia="Segoe UI Symbol" w:hAnsi="Segoe UI Symbol" w:cs="Segoe UI Symbol"/>
+        </w:rPr>
+      </w:pPr>
+      <w:r>
+        <w:rPr>
+          <w:rFonts w:ascii="Arial" w:eastAsia="Arial" w:hAnsi="Arial" w:cs="Arial"/>
           <w:i/>
         </w:rPr>
-        <w:t>●</w:t>
-      </w:r>
-      <w:r>
-        <w:rPr>
-          <w:rFonts w:ascii="Times New Roman" w:eastAsia="Times New Roman" w:hAnsi="Times New Roman" w:cs="Times New Roman"/>
+        <w:t xml:space="preserve"> </w:t>
+      </w:r>
+    </w:p>
+    <w:p>
+      <w:pPr>
+        <w:spacing w:after="0" w:line="240" w:lineRule="auto"/>
+        <w:ind w:left="600"/>
+        <w:rPr>
+          <w:rFonts w:ascii="Arial" w:eastAsia="Arial" w:hAnsi="Arial" w:cs="Arial"/>
+        </w:rPr>
+      </w:pPr>
+    </w:p>
+    <w:p>
+      <w:pPr>
+        <w:spacing w:after="0" w:line="240" w:lineRule="auto"/>
+        <w:rPr>
+          <w:rFonts w:ascii="Arial" w:eastAsia="Arial" w:hAnsi="Arial" w:cs="Arial"/>
           <w:i/>
-          <w:sz w:val="14"/>
-        </w:rPr>
-        <w:t xml:space="preserve">        </w:t>
-      </w:r>
-      <w:r>
+          <w:color w:val="FF0000"/>
+        </w:rPr>
+      </w:pPr>
+    </w:p>
+    <w:p>
+      <w:pPr>
+        <w:spacing w:after="0" w:line="240" w:lineRule="auto"/>
         <w:rPr>
           <w:rFonts w:ascii="Arial" w:eastAsia="Arial" w:hAnsi="Arial" w:cs="Arial"/>
           <w:i/>
-          <w:sz w:val="14"/>
-        </w:rPr>
-        <w:t>Sistema basado en cliente-servidor, y deberá ser sencillo de usar.</w:t>
-      </w:r>
-    </w:p>
-    <w:p>
-      <w:pPr>
-        <w:spacing w:before="240" w:after="240" w:line="240" w:lineRule="auto"/>
+          <w:color w:val="FF0000"/>
+        </w:rPr>
+      </w:pPr>
+    </w:p>
+    <w:p>
+      <w:pPr>
+        <w:spacing w:after="0" w:line="240" w:lineRule="auto"/>
         <w:rPr>
           <w:rFonts w:ascii="Arial" w:eastAsia="Arial" w:hAnsi="Arial" w:cs="Arial"/>
           <w:i/>
-        </w:rPr>
-      </w:pPr>
-      <w:r>
+          <w:color w:val="FF0000"/>
+        </w:rPr>
+      </w:pPr>
+    </w:p>
+    <w:p>
+      <w:pPr>
+        <w:spacing w:after="0" w:line="240" w:lineRule="auto"/>
         <w:rPr>
           <w:rFonts w:ascii="Arial" w:eastAsia="Arial" w:hAnsi="Arial" w:cs="Arial"/>
           <w:i/>
-        </w:rPr>
-        <w:t xml:space="preserve"> </w:t>
-      </w:r>
-    </w:p>
-    <w:p>
-      <w:pPr>
-        <w:spacing w:after="0" w:line="240" w:lineRule="auto"/>
-        <w:ind w:left="600"/>
-        <w:rPr>
-          <w:rFonts w:ascii="Arial" w:eastAsia="Arial" w:hAnsi="Arial" w:cs="Arial"/>
+          <w:color w:val="FF0000"/>
+        </w:rPr>
+      </w:pPr>
+    </w:p>
+    <w:p>
+      <w:pPr>
+        <w:spacing w:after="0" w:line="240" w:lineRule="auto"/>
+        <w:rPr>
+          <w:rFonts w:ascii="Arial" w:eastAsia="Arial" w:hAnsi="Arial" w:cs="Arial"/>
+          <w:i/>
+          <w:color w:val="FF0000"/>
+        </w:rPr>
+      </w:pPr>
+    </w:p>
+    <w:p>
+      <w:pPr>
+        <w:spacing w:after="0" w:line="240" w:lineRule="auto"/>
+        <w:rPr>
+          <w:rFonts w:ascii="Arial" w:eastAsia="Arial" w:hAnsi="Arial" w:cs="Arial"/>
+          <w:i/>
+          <w:color w:val="FF0000"/>
+        </w:rPr>
+      </w:pPr>
+    </w:p>
+    <w:p>
+      <w:pPr>
+        <w:spacing w:after="0" w:line="240" w:lineRule="auto"/>
+        <w:rPr>
+          <w:rFonts w:ascii="Arial" w:eastAsia="Arial" w:hAnsi="Arial" w:cs="Arial"/>
+          <w:i/>
+          <w:color w:val="FF0000"/>
+        </w:rPr>
+      </w:pPr>
+    </w:p>
+    <w:p>
+      <w:pPr>
+        <w:spacing w:after="0" w:line="240" w:lineRule="auto"/>
+        <w:rPr>
+          <w:rFonts w:ascii="Arial" w:eastAsia="Arial" w:hAnsi="Arial" w:cs="Arial"/>
+          <w:i/>
+          <w:color w:val="FF0000"/>
+        </w:rPr>
+      </w:pPr>
+    </w:p>
+    <w:p>
+      <w:pPr>
+        <w:spacing w:after="0" w:line="240" w:lineRule="auto"/>
+        <w:rPr>
+          <w:rFonts w:ascii="Arial" w:eastAsia="Arial" w:hAnsi="Arial" w:cs="Arial"/>
+          <w:i/>
+          <w:color w:val="FF0000"/>
         </w:rPr>
       </w:pPr>
     </w:p>
@@ -4437,6 +4596,7 @@
           <w:color w:val="000000"/>
           <w:sz w:val="32"/>
         </w:rPr>
+        <w:lastRenderedPageBreak/>
         <w:t>Requisitos específicos</w:t>
       </w:r>
     </w:p>
@@ -4484,378 +4644,372 @@
           <w:b/>
           <w:sz w:val="24"/>
         </w:rPr>
+        <w:t xml:space="preserve"> Backlog</w:t>
+      </w:r>
+    </w:p>
+    <w:p>
+      <w:pPr>
+        <w:spacing w:after="0" w:line="240" w:lineRule="auto"/>
+        <w:rPr>
+          <w:rFonts w:ascii="Arial" w:eastAsia="Arial" w:hAnsi="Arial" w:cs="Arial"/>
+        </w:rPr>
+      </w:pPr>
+    </w:p>
+    <w:p>
+      <w:pPr>
+        <w:spacing w:after="0" w:line="240" w:lineRule="auto"/>
+        <w:rPr>
+          <w:rFonts w:ascii="Arial" w:eastAsia="Arial" w:hAnsi="Arial" w:cs="Arial"/>
+        </w:rPr>
+      </w:pPr>
+    </w:p>
+    <w:p>
+      <w:pPr>
+        <w:spacing w:after="0" w:line="240" w:lineRule="auto"/>
+        <w:rPr>
+          <w:rFonts w:ascii="Arial" w:eastAsia="Arial" w:hAnsi="Arial" w:cs="Arial"/>
+          <w:color w:val="365F91"/>
+        </w:rPr>
+      </w:pPr>
+      <w:r>
+        <w:rPr>
+          <w:rFonts w:ascii="Arial" w:eastAsia="Arial" w:hAnsi="Arial" w:cs="Arial"/>
+          <w:color w:val="365F91"/>
+        </w:rPr>
+        <w:t>Escribir todas las historias de Usuarios encontradas para el proyecto</w:t>
+      </w:r>
+    </w:p>
+    <w:p>
+      <w:pPr>
+        <w:spacing w:after="0" w:line="240" w:lineRule="auto"/>
+        <w:rPr>
+          <w:rFonts w:ascii="Arial" w:eastAsia="Arial" w:hAnsi="Arial" w:cs="Arial"/>
+        </w:rPr>
+      </w:pPr>
+    </w:p>
+    <w:p>
+      <w:pPr>
+        <w:spacing w:before="240" w:after="240" w:line="240" w:lineRule="auto"/>
+        <w:rPr>
+          <w:rFonts w:ascii="Arial" w:eastAsia="Arial" w:hAnsi="Arial" w:cs="Arial"/>
+        </w:rPr>
+      </w:pPr>
+      <w:r>
+        <w:rPr>
+          <w:rFonts w:ascii="Arial" w:eastAsia="Arial" w:hAnsi="Arial" w:cs="Arial"/>
+        </w:rPr>
+        <w:t>US01 Como usuario quiero registrarme en el sistema para hacer una compra.</w:t>
+      </w:r>
+    </w:p>
+    <w:p>
+      <w:pPr>
+        <w:spacing w:before="240" w:after="240" w:line="240" w:lineRule="auto"/>
+        <w:rPr>
+          <w:rFonts w:ascii="Arial" w:eastAsia="Arial" w:hAnsi="Arial" w:cs="Arial"/>
+        </w:rPr>
+      </w:pPr>
+      <w:r>
+        <w:rPr>
+          <w:rFonts w:ascii="Arial" w:eastAsia="Arial" w:hAnsi="Arial" w:cs="Arial"/>
+        </w:rPr>
+        <w:t>US02 Como usuario quiero ingresar en el sistema para agregar y quitar objetos del carrito de compras.</w:t>
+      </w:r>
+    </w:p>
+    <w:p>
+      <w:pPr>
+        <w:spacing w:before="240" w:after="240" w:line="240" w:lineRule="auto"/>
+        <w:rPr>
+          <w:rFonts w:ascii="Arial" w:eastAsia="Arial" w:hAnsi="Arial" w:cs="Arial"/>
+        </w:rPr>
+      </w:pPr>
+      <w:r>
+        <w:rPr>
+          <w:rFonts w:ascii="Arial" w:eastAsia="Arial" w:hAnsi="Arial" w:cs="Arial"/>
+        </w:rPr>
+        <w:t>US03 Como usuario quiero ingresar en el sistema para modificar mis datos de registro.</w:t>
+      </w:r>
+    </w:p>
+    <w:p>
+      <w:pPr>
+        <w:spacing w:before="240" w:after="240" w:line="240" w:lineRule="auto"/>
+        <w:rPr>
+          <w:rFonts w:ascii="Arial" w:eastAsia="Arial" w:hAnsi="Arial" w:cs="Arial"/>
+        </w:rPr>
+      </w:pPr>
+      <w:r>
+        <w:rPr>
+          <w:rFonts w:ascii="Arial" w:eastAsia="Arial" w:hAnsi="Arial" w:cs="Arial"/>
+        </w:rPr>
+        <w:t>US04 Como usuario quiero registrarme en el sistema para dejar un comentario y/o propuesta.</w:t>
+      </w:r>
+    </w:p>
+    <w:p>
+      <w:pPr>
+        <w:spacing w:before="240" w:after="240" w:line="240" w:lineRule="auto"/>
+        <w:rPr>
+          <w:rFonts w:ascii="Arial" w:eastAsia="Arial" w:hAnsi="Arial" w:cs="Arial"/>
+        </w:rPr>
+      </w:pPr>
+      <w:r>
+        <w:rPr>
+          <w:rFonts w:ascii="Arial" w:eastAsia="Arial" w:hAnsi="Arial" w:cs="Arial"/>
+        </w:rPr>
+        <w:t>US05 Como usuario quiero publicar la foto de mi mascota con los datos para poder encontrarla.</w:t>
+      </w:r>
+    </w:p>
+    <w:p>
+      <w:pPr>
+        <w:spacing w:before="240" w:after="240" w:line="240" w:lineRule="auto"/>
+        <w:rPr>
+          <w:rFonts w:ascii="Arial" w:eastAsia="Arial" w:hAnsi="Arial" w:cs="Arial"/>
+        </w:rPr>
+      </w:pPr>
+      <w:r>
+        <w:rPr>
+          <w:rFonts w:ascii="Arial" w:eastAsia="Arial" w:hAnsi="Arial" w:cs="Arial"/>
+        </w:rPr>
+        <w:t>US06 Como usuario quiero contactarme con la persona que encontró a mi mascota perdida.</w:t>
+      </w:r>
+    </w:p>
+    <w:p>
+      <w:pPr>
+        <w:spacing w:before="240" w:after="240" w:line="240" w:lineRule="auto"/>
+        <w:rPr>
+          <w:rFonts w:ascii="Arial" w:eastAsia="Arial" w:hAnsi="Arial" w:cs="Arial"/>
+        </w:rPr>
+      </w:pPr>
+      <w:r>
+        <w:rPr>
+          <w:rFonts w:ascii="Arial" w:eastAsia="Arial" w:hAnsi="Arial" w:cs="Arial"/>
+        </w:rPr>
+        <w:t>US07 Como usuario quiero buscar una mascota para adoptar.</w:t>
+      </w:r>
+    </w:p>
+    <w:p>
+      <w:pPr>
+        <w:spacing w:before="240" w:after="240" w:line="240" w:lineRule="auto"/>
+        <w:rPr>
+          <w:rFonts w:ascii="Arial" w:eastAsia="Arial" w:hAnsi="Arial" w:cs="Arial"/>
+        </w:rPr>
+      </w:pPr>
+      <w:r>
+        <w:rPr>
+          <w:rFonts w:ascii="Arial" w:eastAsia="Arial" w:hAnsi="Arial" w:cs="Arial"/>
+        </w:rPr>
+        <w:t>US08 Como usuario quiero postularme como adoptante de una mascota publicada.</w:t>
+      </w:r>
+    </w:p>
+    <w:p>
+      <w:pPr>
+        <w:spacing w:before="240" w:after="240" w:line="240" w:lineRule="auto"/>
+        <w:rPr>
+          <w:rFonts w:ascii="Arial" w:eastAsia="Arial" w:hAnsi="Arial" w:cs="Arial"/>
+        </w:rPr>
+      </w:pPr>
+      <w:r>
+        <w:rPr>
+          <w:rFonts w:ascii="Arial" w:eastAsia="Arial" w:hAnsi="Arial" w:cs="Arial"/>
+        </w:rPr>
+        <w:t>US10 Como usuario quiero ver listado de las mascotas que están disponibles para adopción.</w:t>
+      </w:r>
+    </w:p>
+    <w:p>
+      <w:pPr>
+        <w:spacing w:before="240" w:after="240" w:line="240" w:lineRule="auto"/>
+        <w:rPr>
+          <w:rFonts w:ascii="Arial" w:eastAsia="Arial" w:hAnsi="Arial" w:cs="Arial"/>
+        </w:rPr>
+      </w:pPr>
+      <w:r>
+        <w:rPr>
+          <w:rFonts w:ascii="Arial" w:eastAsia="Arial" w:hAnsi="Arial" w:cs="Arial"/>
+        </w:rPr>
+        <w:t>US11 Como usuario quiero ver el listado de mascotas perdidas y encontradas.</w:t>
+      </w:r>
+    </w:p>
+    <w:p>
+      <w:pPr>
+        <w:spacing w:before="240" w:after="240" w:line="240" w:lineRule="auto"/>
+        <w:rPr>
+          <w:rFonts w:ascii="Arial" w:eastAsia="Arial" w:hAnsi="Arial" w:cs="Arial"/>
+        </w:rPr>
+      </w:pPr>
+      <w:r>
+        <w:rPr>
+          <w:rFonts w:ascii="Arial" w:eastAsia="Arial" w:hAnsi="Arial" w:cs="Arial"/>
+        </w:rPr>
+        <w:t>US12 Como usuario quiero administrar mis mascotas perdidas o enco</w:t>
+      </w:r>
+      <w:r>
+        <w:rPr>
+          <w:rFonts w:ascii="Arial" w:eastAsia="Arial" w:hAnsi="Arial" w:cs="Arial"/>
+        </w:rPr>
+        <w:t>n</w:t>
+      </w:r>
+      <w:r>
+        <w:rPr>
+          <w:rFonts w:ascii="Arial" w:eastAsia="Arial" w:hAnsi="Arial" w:cs="Arial"/>
+        </w:rPr>
+        <w:t>tradas.</w:t>
+      </w:r>
+    </w:p>
+    <w:p>
+      <w:pPr>
+        <w:spacing w:before="240" w:after="240" w:line="240" w:lineRule="auto"/>
+        <w:rPr>
+          <w:rFonts w:ascii="Arial" w:eastAsia="Arial" w:hAnsi="Arial" w:cs="Arial"/>
+        </w:rPr>
+      </w:pPr>
+      <w:r>
+        <w:rPr>
+          <w:rFonts w:ascii="Arial" w:eastAsia="Arial" w:hAnsi="Arial" w:cs="Arial"/>
+        </w:rPr>
+        <w:t>US13 Como usuario quiero recibir notificaciones sobre nuevas mascotas publicadas.</w:t>
+      </w:r>
+    </w:p>
+    <w:p>
+      <w:pPr>
+        <w:spacing w:before="240" w:after="240" w:line="240" w:lineRule="auto"/>
+        <w:rPr>
+          <w:rFonts w:ascii="Arial" w:eastAsia="Arial" w:hAnsi="Arial" w:cs="Arial"/>
+        </w:rPr>
+      </w:pPr>
+      <w:r>
+        <w:rPr>
+          <w:rFonts w:ascii="Arial" w:eastAsia="Arial" w:hAnsi="Arial" w:cs="Arial"/>
+        </w:rPr>
+        <w:t>US14 Como usuario quiero poder</w:t>
+      </w:r>
+      <w:r>
+        <w:rPr>
+          <w:rFonts w:ascii="Arial" w:eastAsia="Arial" w:hAnsi="Arial" w:cs="Arial"/>
+        </w:rPr>
+        <w:t xml:space="preserve"> acceder a una plataforma de pagos al finalizar la compra, para tener la posibilidad de abonar con diferentes métodos de pago.</w:t>
+      </w:r>
+    </w:p>
+    <w:p>
+      <w:pPr>
+        <w:spacing w:before="240" w:after="240" w:line="240" w:lineRule="auto"/>
+        <w:rPr>
+          <w:rFonts w:ascii="Arial" w:eastAsia="Arial" w:hAnsi="Arial" w:cs="Arial"/>
+        </w:rPr>
+      </w:pPr>
+      <w:r>
+        <w:rPr>
+          <w:rFonts w:ascii="Arial" w:eastAsia="Arial" w:hAnsi="Arial" w:cs="Arial"/>
+        </w:rPr>
+        <w:t>US15 Como usuario quiero publicar la foto y datos de una mascota que deseo dar en adopción, para encontrarle una familia.</w:t>
+      </w:r>
+    </w:p>
+    <w:p>
+      <w:pPr>
+        <w:spacing w:before="240" w:after="240" w:line="240" w:lineRule="auto"/>
+        <w:rPr>
+          <w:rFonts w:ascii="Arial" w:eastAsia="Arial" w:hAnsi="Arial" w:cs="Arial"/>
+        </w:rPr>
+      </w:pPr>
+      <w:r>
+        <w:rPr>
+          <w:rFonts w:ascii="Arial" w:eastAsia="Arial" w:hAnsi="Arial" w:cs="Arial"/>
+        </w:rPr>
+        <w:t>US16 Como usuario q</w:t>
+      </w:r>
+      <w:r>
+        <w:rPr>
+          <w:rFonts w:ascii="Arial" w:eastAsia="Arial" w:hAnsi="Arial" w:cs="Arial"/>
+        </w:rPr>
+        <w:t>uiero realizar comentarios en las publicaciones de las mascotas, para poder aportar datos o expresar opiniones.</w:t>
+      </w:r>
+    </w:p>
+    <w:p>
+      <w:pPr>
+        <w:spacing w:before="240" w:after="240" w:line="240" w:lineRule="auto"/>
+        <w:rPr>
+          <w:rFonts w:ascii="Arial" w:eastAsia="Arial" w:hAnsi="Arial" w:cs="Arial"/>
+        </w:rPr>
+      </w:pPr>
+      <w:r>
+        <w:rPr>
+          <w:rFonts w:ascii="Arial" w:eastAsia="Arial" w:hAnsi="Arial" w:cs="Arial"/>
+        </w:rPr>
+        <w:t xml:space="preserve">US17 </w:t>
+      </w:r>
+      <w:r>
+        <w:rPr>
+          <w:rFonts w:ascii="Arial" w:eastAsia="Arial" w:hAnsi="Arial" w:cs="Arial"/>
+        </w:rPr>
+        <w:t>Como usuario quiero compartir las publicaciones de las mascotas en redes sociales, para obtener mayor difusión.</w:t>
+      </w:r>
+    </w:p>
+    <w:p>
+      <w:pPr>
+        <w:spacing w:before="240" w:after="240" w:line="240" w:lineRule="auto"/>
+        <w:rPr>
+          <w:rFonts w:ascii="Arial" w:eastAsia="Arial" w:hAnsi="Arial" w:cs="Arial"/>
+        </w:rPr>
+      </w:pPr>
+      <w:r>
+        <w:rPr>
+          <w:rFonts w:ascii="Arial" w:eastAsia="Arial" w:hAnsi="Arial" w:cs="Arial"/>
+        </w:rPr>
+        <w:t xml:space="preserve">US18 Como usuario quiero filtrar las publicaciones de mascotas según </w:t>
+      </w:r>
+      <w:r>
+        <w:rPr>
+          <w:rFonts w:ascii="Arial" w:eastAsia="Arial" w:hAnsi="Arial" w:cs="Arial"/>
+        </w:rPr>
+        <w:t xml:space="preserve">tipo, </w:t>
+      </w:r>
+      <w:r>
+        <w:rPr>
+          <w:rFonts w:ascii="Arial" w:eastAsia="Arial" w:hAnsi="Arial" w:cs="Arial"/>
+        </w:rPr>
+        <w:t xml:space="preserve">fecha, provincia, localidad, sexo y edad del animal, para lograr una búsqueda más efectiva. </w:t>
+      </w:r>
+      <w:r>
+        <w:rPr>
+          <w:rFonts w:ascii="Arial" w:eastAsia="Arial" w:hAnsi="Arial" w:cs="Arial"/>
+        </w:rPr>
         <w:t xml:space="preserve"> </w:t>
       </w:r>
+    </w:p>
+    <w:p>
+      <w:pPr>
+        <w:spacing w:before="240" w:after="240" w:line="240" w:lineRule="auto"/>
+        <w:rPr>
+          <w:rFonts w:ascii="Arial" w:eastAsia="Arial" w:hAnsi="Arial" w:cs="Arial"/>
+        </w:rPr>
+      </w:pPr>
+    </w:p>
+    <w:p>
+      <w:pPr>
+        <w:spacing w:before="240" w:after="240" w:line="240" w:lineRule="auto"/>
+        <w:rPr>
+          <w:rFonts w:ascii="Arial" w:eastAsia="Arial" w:hAnsi="Arial" w:cs="Arial"/>
+          <w:b/>
+          <w:sz w:val="32"/>
+          <w:szCs w:val="32"/>
+        </w:rPr>
+      </w:pPr>
+    </w:p>
+    <w:p>
+      <w:pPr>
+        <w:spacing w:before="240" w:after="240" w:line="240" w:lineRule="auto"/>
+        <w:rPr>
+          <w:rFonts w:ascii="Arial" w:eastAsia="Arial" w:hAnsi="Arial" w:cs="Arial"/>
+        </w:rPr>
+      </w:pPr>
       <w:proofErr w:type="spellStart"/>
       <w:r>
         <w:rPr>
           <w:rFonts w:ascii="Arial" w:eastAsia="Arial" w:hAnsi="Arial" w:cs="Arial"/>
           <w:b/>
-          <w:sz w:val="24"/>
-        </w:rPr>
-        <w:t>Backlog</w:t>
+          <w:sz w:val="32"/>
+          <w:szCs w:val="32"/>
+        </w:rPr>
+        <w:t>Sprints</w:t>
       </w:r>
       <w:proofErr w:type="spellEnd"/>
-    </w:p>
-    <w:p>
-      <w:pPr>
-        <w:spacing w:after="0" w:line="240" w:lineRule="auto"/>
-        <w:rPr>
-          <w:rFonts w:ascii="Arial" w:eastAsia="Arial" w:hAnsi="Arial" w:cs="Arial"/>
-        </w:rPr>
-      </w:pPr>
-    </w:p>
-    <w:p>
-      <w:pPr>
-        <w:spacing w:after="0" w:line="240" w:lineRule="auto"/>
-        <w:rPr>
-          <w:rFonts w:ascii="Arial" w:eastAsia="Arial" w:hAnsi="Arial" w:cs="Arial"/>
-        </w:rPr>
-      </w:pPr>
-    </w:p>
-    <w:p>
-      <w:pPr>
-        <w:spacing w:after="0" w:line="240" w:lineRule="auto"/>
-        <w:rPr>
-          <w:rFonts w:ascii="Arial" w:eastAsia="Arial" w:hAnsi="Arial" w:cs="Arial"/>
-          <w:color w:val="365F91"/>
-        </w:rPr>
-      </w:pPr>
-      <w:r>
-        <w:rPr>
-          <w:rFonts w:ascii="Arial" w:eastAsia="Arial" w:hAnsi="Arial" w:cs="Arial"/>
-          <w:color w:val="365F91"/>
-        </w:rPr>
-        <w:t>Escribir todas las historias de Usuarios encontradas para el proyecto</w:t>
-      </w:r>
-    </w:p>
-    <w:p>
-      <w:pPr>
-        <w:spacing w:after="0" w:line="240" w:lineRule="auto"/>
-        <w:rPr>
-          <w:rFonts w:ascii="Arial" w:eastAsia="Arial" w:hAnsi="Arial" w:cs="Arial"/>
-        </w:rPr>
-      </w:pPr>
-    </w:p>
-    <w:p>
-      <w:pPr>
-        <w:spacing w:after="0" w:line="240" w:lineRule="auto"/>
-        <w:rPr>
-          <w:rFonts w:ascii="Arial" w:eastAsia="Arial" w:hAnsi="Arial" w:cs="Arial"/>
-        </w:rPr>
-      </w:pPr>
-    </w:p>
-    <w:p>
-      <w:pPr>
-        <w:spacing w:after="0" w:line="240" w:lineRule="auto"/>
-        <w:rPr>
-          <w:rFonts w:ascii="Arial" w:eastAsia="Arial" w:hAnsi="Arial" w:cs="Arial"/>
-        </w:rPr>
-      </w:pPr>
-    </w:p>
-    <w:p>
-      <w:pPr>
-        <w:spacing w:before="240" w:after="240" w:line="240" w:lineRule="auto"/>
-        <w:rPr>
-          <w:rFonts w:ascii="Arial" w:eastAsia="Arial" w:hAnsi="Arial" w:cs="Arial"/>
-        </w:rPr>
-      </w:pPr>
-      <w:r>
-        <w:rPr>
-          <w:rFonts w:ascii="Arial" w:eastAsia="Arial" w:hAnsi="Arial" w:cs="Arial"/>
-        </w:rPr>
-        <w:t>US01 Como usuario quiero registrarme en el sistema para hacer una compra.</w:t>
-      </w:r>
-    </w:p>
-    <w:p>
-      <w:pPr>
-        <w:spacing w:before="240" w:after="240" w:line="240" w:lineRule="auto"/>
-        <w:rPr>
-          <w:rFonts w:ascii="Arial" w:eastAsia="Arial" w:hAnsi="Arial" w:cs="Arial"/>
-        </w:rPr>
-      </w:pPr>
-      <w:r>
-        <w:rPr>
-          <w:rFonts w:ascii="Arial" w:eastAsia="Arial" w:hAnsi="Arial" w:cs="Arial"/>
-        </w:rPr>
-        <w:t>US02 Como usuario quiero ingresar en el sistema para agregar y quitar objetos del carrito de compras.</w:t>
-      </w:r>
-    </w:p>
-    <w:p>
-      <w:pPr>
-        <w:spacing w:before="240" w:after="240" w:line="240" w:lineRule="auto"/>
-        <w:rPr>
-          <w:rFonts w:ascii="Arial" w:eastAsia="Arial" w:hAnsi="Arial" w:cs="Arial"/>
-        </w:rPr>
-      </w:pPr>
-      <w:r>
-        <w:rPr>
-          <w:rFonts w:ascii="Arial" w:eastAsia="Arial" w:hAnsi="Arial" w:cs="Arial"/>
-        </w:rPr>
-        <w:t>US03 Como usuario quiero ingresar en el sistema para modificar mis datos de registro.</w:t>
-      </w:r>
-    </w:p>
-    <w:p>
-      <w:pPr>
-        <w:spacing w:before="240" w:after="240" w:line="240" w:lineRule="auto"/>
-        <w:rPr>
-          <w:rFonts w:ascii="Arial" w:eastAsia="Arial" w:hAnsi="Arial" w:cs="Arial"/>
-        </w:rPr>
-      </w:pPr>
-      <w:r>
-        <w:rPr>
-          <w:rFonts w:ascii="Arial" w:eastAsia="Arial" w:hAnsi="Arial" w:cs="Arial"/>
-        </w:rPr>
-        <w:t>US04 Como usuario quiero registrarme en el sistema para dejar un comentario y/o propuesta.</w:t>
-      </w:r>
-    </w:p>
-    <w:p>
-      <w:pPr>
-        <w:spacing w:before="240" w:after="240" w:line="240" w:lineRule="auto"/>
-        <w:rPr>
-          <w:rFonts w:ascii="Arial" w:eastAsia="Arial" w:hAnsi="Arial" w:cs="Arial"/>
-        </w:rPr>
-      </w:pPr>
-      <w:r>
-        <w:rPr>
-          <w:rFonts w:ascii="Arial" w:eastAsia="Arial" w:hAnsi="Arial" w:cs="Arial"/>
-        </w:rPr>
-        <w:t>US05 Como usuario quiero publicar la foto de mi mascota con los datos para poder encontrarla.</w:t>
-      </w:r>
-    </w:p>
-    <w:p>
-      <w:pPr>
-        <w:spacing w:before="240" w:after="240" w:line="240" w:lineRule="auto"/>
-        <w:rPr>
-          <w:rFonts w:ascii="Arial" w:eastAsia="Arial" w:hAnsi="Arial" w:cs="Arial"/>
-        </w:rPr>
-      </w:pPr>
-      <w:r>
-        <w:rPr>
-          <w:rFonts w:ascii="Arial" w:eastAsia="Arial" w:hAnsi="Arial" w:cs="Arial"/>
-        </w:rPr>
-        <w:t>US06 Como usuario quiero contactarme con la persona que encontró a mi mascota perdida.</w:t>
-      </w:r>
-    </w:p>
-    <w:p>
-      <w:pPr>
-        <w:spacing w:before="240" w:after="240" w:line="240" w:lineRule="auto"/>
-        <w:rPr>
-          <w:rFonts w:ascii="Arial" w:eastAsia="Arial" w:hAnsi="Arial" w:cs="Arial"/>
-        </w:rPr>
-      </w:pPr>
-      <w:r>
-        <w:rPr>
-          <w:rFonts w:ascii="Arial" w:eastAsia="Arial" w:hAnsi="Arial" w:cs="Arial"/>
-        </w:rPr>
-        <w:t>US07 Como usuario quiero buscar una mascota para adoptar.</w:t>
-      </w:r>
-    </w:p>
-    <w:p>
-      <w:pPr>
-        <w:spacing w:before="240" w:after="240" w:line="240" w:lineRule="auto"/>
-        <w:rPr>
-          <w:rFonts w:ascii="Arial" w:eastAsia="Arial" w:hAnsi="Arial" w:cs="Arial"/>
-        </w:rPr>
-      </w:pPr>
-      <w:r>
-        <w:rPr>
-          <w:rFonts w:ascii="Arial" w:eastAsia="Arial" w:hAnsi="Arial" w:cs="Arial"/>
-        </w:rPr>
-        <w:t>US08 Como usuario quiero postularme como adoptante de una mascota publicada.</w:t>
-      </w:r>
-    </w:p>
-    <w:p>
-      <w:pPr>
-        <w:spacing w:before="240" w:after="240" w:line="240" w:lineRule="auto"/>
-        <w:rPr>
-          <w:rFonts w:ascii="Arial" w:eastAsia="Arial" w:hAnsi="Arial" w:cs="Arial"/>
-        </w:rPr>
-      </w:pPr>
-      <w:r>
-        <w:rPr>
-          <w:rFonts w:ascii="Arial" w:eastAsia="Arial" w:hAnsi="Arial" w:cs="Arial"/>
-        </w:rPr>
-        <w:t>US10 Como usuario quiero ver listado de las mascotas que están disponibles para adopción.</w:t>
-      </w:r>
-    </w:p>
-    <w:p>
-      <w:pPr>
-        <w:spacing w:before="240" w:after="240" w:line="240" w:lineRule="auto"/>
-        <w:rPr>
-          <w:rFonts w:ascii="Arial" w:eastAsia="Arial" w:hAnsi="Arial" w:cs="Arial"/>
-        </w:rPr>
-      </w:pPr>
-      <w:r>
-        <w:rPr>
-          <w:rFonts w:ascii="Arial" w:eastAsia="Arial" w:hAnsi="Arial" w:cs="Arial"/>
-        </w:rPr>
-        <w:t>US11 Como usuario quiero ver el listado de mascotas perdidas y encontradas.</w:t>
-      </w:r>
-    </w:p>
-    <w:p>
-      <w:pPr>
-        <w:spacing w:before="240" w:after="240" w:line="240" w:lineRule="auto"/>
-        <w:rPr>
-          <w:rFonts w:ascii="Arial" w:eastAsia="Arial" w:hAnsi="Arial" w:cs="Arial"/>
-        </w:rPr>
-      </w:pPr>
-      <w:r>
-        <w:rPr>
-          <w:rFonts w:ascii="Arial" w:eastAsia="Arial" w:hAnsi="Arial" w:cs="Arial"/>
-        </w:rPr>
-        <w:t xml:space="preserve">US12 Como usuario quiero administrar mis mascotas </w:t>
-      </w:r>
-      <w:proofErr w:type="spellStart"/>
-      <w:r>
-        <w:rPr>
-          <w:rFonts w:ascii="Arial" w:eastAsia="Arial" w:hAnsi="Arial" w:cs="Arial"/>
-        </w:rPr>
-        <w:t>perdidas</w:t>
-      </w:r>
-      <w:proofErr w:type="spellEnd"/>
-      <w:r>
-        <w:rPr>
-          <w:rFonts w:ascii="Arial" w:eastAsia="Arial" w:hAnsi="Arial" w:cs="Arial"/>
-        </w:rPr>
-        <w:t xml:space="preserve"> o </w:t>
-      </w:r>
-      <w:proofErr w:type="spellStart"/>
-      <w:r>
-        <w:rPr>
-          <w:rFonts w:ascii="Arial" w:eastAsia="Arial" w:hAnsi="Arial" w:cs="Arial"/>
-        </w:rPr>
-        <w:t>encotradas</w:t>
-      </w:r>
-      <w:proofErr w:type="spellEnd"/>
-      <w:r>
-        <w:rPr>
-          <w:rFonts w:ascii="Arial" w:eastAsia="Arial" w:hAnsi="Arial" w:cs="Arial"/>
-        </w:rPr>
-        <w:t>.</w:t>
-      </w:r>
-    </w:p>
-    <w:p>
-      <w:pPr>
-        <w:spacing w:before="240" w:after="240" w:line="240" w:lineRule="auto"/>
-        <w:rPr>
-          <w:rFonts w:ascii="Arial" w:eastAsia="Arial" w:hAnsi="Arial" w:cs="Arial"/>
-        </w:rPr>
-      </w:pPr>
-      <w:r>
-        <w:rPr>
-          <w:rFonts w:ascii="Arial" w:eastAsia="Arial" w:hAnsi="Arial" w:cs="Arial"/>
-        </w:rPr>
-        <w:t>US13 Como usuario quiero recibir notificaciones sobre nuevas mascotas publicadas.</w:t>
-      </w:r>
-    </w:p>
-    <w:p>
-      <w:pPr>
-        <w:spacing w:before="240" w:after="240" w:line="240" w:lineRule="auto"/>
-        <w:rPr>
-          <w:rFonts w:ascii="Arial" w:eastAsia="Arial" w:hAnsi="Arial" w:cs="Arial"/>
-        </w:rPr>
-      </w:pPr>
-      <w:r>
-        <w:rPr>
-          <w:rFonts w:ascii="Arial" w:eastAsia="Arial" w:hAnsi="Arial" w:cs="Arial"/>
-        </w:rPr>
-        <w:t xml:space="preserve"> </w:t>
-      </w:r>
-    </w:p>
-    <w:p>
-      <w:pPr>
-        <w:spacing w:after="0" w:line="240" w:lineRule="auto"/>
-        <w:rPr>
-          <w:rFonts w:ascii="Arial" w:eastAsia="Arial" w:hAnsi="Arial" w:cs="Arial"/>
-        </w:rPr>
-      </w:pPr>
-    </w:p>
-    <w:p>
-      <w:pPr>
-        <w:spacing w:after="0" w:line="240" w:lineRule="auto"/>
-        <w:rPr>
-          <w:rFonts w:ascii="Arial" w:eastAsia="Arial" w:hAnsi="Arial" w:cs="Arial"/>
-        </w:rPr>
-      </w:pPr>
-    </w:p>
-    <w:p>
-      <w:pPr>
-        <w:spacing w:after="0" w:line="240" w:lineRule="auto"/>
-        <w:rPr>
-          <w:rFonts w:ascii="Arial" w:eastAsia="Arial" w:hAnsi="Arial" w:cs="Arial"/>
-        </w:rPr>
-      </w:pPr>
-    </w:p>
-    <w:p>
-      <w:pPr>
-        <w:spacing w:after="0" w:line="240" w:lineRule="auto"/>
-        <w:rPr>
-          <w:rFonts w:ascii="Arial" w:eastAsia="Arial" w:hAnsi="Arial" w:cs="Arial"/>
-        </w:rPr>
-      </w:pPr>
-    </w:p>
-    <w:p>
-      <w:pPr>
-        <w:spacing w:after="0" w:line="240" w:lineRule="auto"/>
-        <w:rPr>
-          <w:rFonts w:ascii="Arial" w:eastAsia="Arial" w:hAnsi="Arial" w:cs="Arial"/>
-        </w:rPr>
-      </w:pPr>
-    </w:p>
-    <w:p>
-      <w:pPr>
-        <w:spacing w:after="0" w:line="240" w:lineRule="auto"/>
-        <w:rPr>
-          <w:rFonts w:ascii="Arial" w:eastAsia="Arial" w:hAnsi="Arial" w:cs="Arial"/>
-          <w:sz w:val="24"/>
-        </w:rPr>
-      </w:pPr>
-    </w:p>
-    <w:p>
-      <w:pPr>
-        <w:spacing w:after="0" w:line="240" w:lineRule="auto"/>
-        <w:rPr>
-          <w:rFonts w:ascii="Arial" w:eastAsia="Arial" w:hAnsi="Arial" w:cs="Arial"/>
-          <w:sz w:val="24"/>
-        </w:rPr>
-      </w:pPr>
-    </w:p>
-    <w:p>
-      <w:pPr>
-        <w:spacing w:after="0" w:line="240" w:lineRule="auto"/>
-        <w:rPr>
-          <w:rFonts w:ascii="Arial" w:eastAsia="Arial" w:hAnsi="Arial" w:cs="Arial"/>
-          <w:sz w:val="24"/>
-        </w:rPr>
-      </w:pPr>
-    </w:p>
-    <w:p>
-      <w:pPr>
-        <w:spacing w:after="0" w:line="240" w:lineRule="auto"/>
-        <w:rPr>
-          <w:rFonts w:ascii="Arial" w:eastAsia="Arial" w:hAnsi="Arial" w:cs="Arial"/>
-          <w:sz w:val="24"/>
-        </w:rPr>
-      </w:pPr>
-      <w:proofErr w:type="spellStart"/>
-      <w:r>
-        <w:rPr>
-          <w:rFonts w:ascii="Arial" w:eastAsia="Arial" w:hAnsi="Arial" w:cs="Arial"/>
-          <w:b/>
-          <w:sz w:val="24"/>
-        </w:rPr>
-        <w:t>Sprints</w:t>
-      </w:r>
-      <w:proofErr w:type="spellEnd"/>
-      <w:r>
-        <w:rPr>
-          <w:rFonts w:ascii="Arial" w:eastAsia="Arial" w:hAnsi="Arial" w:cs="Arial"/>
-          <w:b/>
-          <w:sz w:val="24"/>
-        </w:rPr>
-        <w:t>.</w:t>
-      </w:r>
     </w:p>
     <w:p>
       <w:pPr>
@@ -5044,7 +5198,6 @@
               <w:rPr>
                 <w:rFonts w:ascii="Arial" w:eastAsia="Arial" w:hAnsi="Arial" w:cs="Arial"/>
               </w:rPr>
-              <w:lastRenderedPageBreak/>
               <w:t>Crear Project</w:t>
             </w:r>
           </w:p>
@@ -5141,7 +5294,6 @@
                 <w:b/>
                 <w:color w:val="000000"/>
               </w:rPr>
-              <w:lastRenderedPageBreak/>
               <w:t xml:space="preserve">Responsabilidades </w:t>
             </w:r>
           </w:p>
@@ -5201,63 +5353,35 @@
               <w:rPr>
                 <w:rFonts w:ascii="Arial" w:eastAsia="Arial" w:hAnsi="Arial" w:cs="Arial"/>
               </w:rPr>
-              <w:t xml:space="preserve">, Luna Fabio Mario, Martín Corral, Vanessa Viviana </w:t>
+              <w:t xml:space="preserve">, Luna Fabio Mario, Martín Corral, Vanessa Viviana Veizaga, Morena </w:t>
             </w:r>
             <w:proofErr w:type="spellStart"/>
             <w:r>
               <w:rPr>
                 <w:rFonts w:ascii="Arial" w:eastAsia="Arial" w:hAnsi="Arial" w:cs="Arial"/>
               </w:rPr>
-              <w:t>Veizaga</w:t>
+              <w:t>Lozain</w:t>
             </w:r>
             <w:proofErr w:type="spellEnd"/>
             <w:r>
               <w:rPr>
                 <w:rFonts w:ascii="Arial" w:eastAsia="Arial" w:hAnsi="Arial" w:cs="Arial"/>
               </w:rPr>
-              <w:t xml:space="preserve">, Morena </w:t>
+              <w:t xml:space="preserve">, Clarisa Susana </w:t>
             </w:r>
             <w:proofErr w:type="spellStart"/>
             <w:r>
               <w:rPr>
                 <w:rFonts w:ascii="Arial" w:eastAsia="Arial" w:hAnsi="Arial" w:cs="Arial"/>
               </w:rPr>
-              <w:t>Lozain</w:t>
+              <w:t>Sanchez</w:t>
             </w:r>
             <w:proofErr w:type="spellEnd"/>
             <w:r>
               <w:rPr>
                 <w:rFonts w:ascii="Arial" w:eastAsia="Arial" w:hAnsi="Arial" w:cs="Arial"/>
               </w:rPr>
-              <w:t xml:space="preserve">, Clarisa Susana </w:t>
-            </w:r>
-            <w:proofErr w:type="spellStart"/>
-            <w:r>
-              <w:rPr>
-                <w:rFonts w:ascii="Arial" w:eastAsia="Arial" w:hAnsi="Arial" w:cs="Arial"/>
-              </w:rPr>
-              <w:t>Sanchez</w:t>
-            </w:r>
-            <w:proofErr w:type="spellEnd"/>
-            <w:r>
-              <w:rPr>
-                <w:rFonts w:ascii="Arial" w:eastAsia="Arial" w:hAnsi="Arial" w:cs="Arial"/>
-              </w:rPr>
-              <w:t xml:space="preserve">, Marianela Agostini, Francisco </w:t>
-            </w:r>
-            <w:proofErr w:type="spellStart"/>
-            <w:r>
-              <w:rPr>
-                <w:rFonts w:ascii="Arial" w:eastAsia="Arial" w:hAnsi="Arial" w:cs="Arial"/>
-              </w:rPr>
-              <w:t>Chapela</w:t>
-            </w:r>
-            <w:proofErr w:type="spellEnd"/>
-            <w:r>
-              <w:rPr>
-                <w:rFonts w:ascii="Arial" w:eastAsia="Arial" w:hAnsi="Arial" w:cs="Arial"/>
-              </w:rPr>
-              <w:t xml:space="preserve">, </w:t>
+              <w:t xml:space="preserve">, Marianela Agostini, Francisco Chapela, </w:t>
             </w:r>
             <w:proofErr w:type="spellStart"/>
             <w:r>
@@ -5705,63 +5829,35 @@
               <w:rPr>
                 <w:rFonts w:ascii="Arial" w:eastAsia="Arial" w:hAnsi="Arial" w:cs="Arial"/>
               </w:rPr>
-              <w:t xml:space="preserve">, Luna Fabio Mario, Martín Corral, Vanessa Viviana </w:t>
+              <w:t xml:space="preserve">, Luna Fabio Mario, Martín Corral, Vanessa Viviana Veizaga, Morena </w:t>
             </w:r>
             <w:proofErr w:type="spellStart"/>
             <w:r>
               <w:rPr>
                 <w:rFonts w:ascii="Arial" w:eastAsia="Arial" w:hAnsi="Arial" w:cs="Arial"/>
               </w:rPr>
-              <w:t>Veizaga</w:t>
+              <w:t>Lozain</w:t>
             </w:r>
             <w:proofErr w:type="spellEnd"/>
             <w:r>
               <w:rPr>
                 <w:rFonts w:ascii="Arial" w:eastAsia="Arial" w:hAnsi="Arial" w:cs="Arial"/>
               </w:rPr>
-              <w:t xml:space="preserve">, Morena </w:t>
+              <w:t xml:space="preserve">, Clarisa Susana </w:t>
             </w:r>
             <w:proofErr w:type="spellStart"/>
             <w:r>
               <w:rPr>
                 <w:rFonts w:ascii="Arial" w:eastAsia="Arial" w:hAnsi="Arial" w:cs="Arial"/>
               </w:rPr>
-              <w:t>Lozain</w:t>
+              <w:t>Sanchez</w:t>
             </w:r>
             <w:proofErr w:type="spellEnd"/>
             <w:r>
               <w:rPr>
                 <w:rFonts w:ascii="Arial" w:eastAsia="Arial" w:hAnsi="Arial" w:cs="Arial"/>
               </w:rPr>
-              <w:t xml:space="preserve">, Clarisa Susana </w:t>
-            </w:r>
-            <w:proofErr w:type="spellStart"/>
-            <w:r>
-              <w:rPr>
-                <w:rFonts w:ascii="Arial" w:eastAsia="Arial" w:hAnsi="Arial" w:cs="Arial"/>
-              </w:rPr>
-              <w:t>Sanchez</w:t>
-            </w:r>
-            <w:proofErr w:type="spellEnd"/>
-            <w:r>
-              <w:rPr>
-                <w:rFonts w:ascii="Arial" w:eastAsia="Arial" w:hAnsi="Arial" w:cs="Arial"/>
-              </w:rPr>
-              <w:t xml:space="preserve">, Marianela Agostini, Francisco </w:t>
-            </w:r>
-            <w:proofErr w:type="spellStart"/>
-            <w:r>
-              <w:rPr>
-                <w:rFonts w:ascii="Arial" w:eastAsia="Arial" w:hAnsi="Arial" w:cs="Arial"/>
-              </w:rPr>
-              <w:t>Chapela</w:t>
-            </w:r>
-            <w:proofErr w:type="spellEnd"/>
-            <w:r>
-              <w:rPr>
-                <w:rFonts w:ascii="Arial" w:eastAsia="Arial" w:hAnsi="Arial" w:cs="Arial"/>
-              </w:rPr>
-              <w:t xml:space="preserve">, </w:t>
+              <w:t xml:space="preserve">, Marianela Agostini, Francisco Chapela, </w:t>
             </w:r>
             <w:proofErr w:type="spellStart"/>
             <w:r>
@@ -5868,6 +5964,7 @@
                 <w:rFonts w:ascii="Arial" w:eastAsia="Arial" w:hAnsi="Arial" w:cs="Arial"/>
                 <w:i/>
               </w:rPr>
+              <w:lastRenderedPageBreak/>
               <w:t xml:space="preserve">03/10/2022 - </w:t>
             </w:r>
             <w:r>
@@ -5918,6 +6015,7 @@
                 <w:rFonts w:ascii="Arial" w:eastAsia="Arial" w:hAnsi="Arial" w:cs="Arial"/>
                 <w:b/>
               </w:rPr>
+              <w:lastRenderedPageBreak/>
               <w:t>Inconvenientes:</w:t>
             </w:r>
           </w:p>
@@ -6096,56 +6194,35 @@
               <w:rPr>
                 <w:rFonts w:ascii="Arial" w:eastAsia="Arial" w:hAnsi="Arial" w:cs="Arial"/>
               </w:rPr>
-              <w:t xml:space="preserve">Sitio funcional en hosting remoto de Sitio Institucional en </w:t>
+              <w:t xml:space="preserve">Sitio funcional en hosting remoto de Sitio Institucional en WordPress y </w:t>
             </w:r>
             <w:proofErr w:type="spellStart"/>
             <w:r>
               <w:rPr>
                 <w:rFonts w:ascii="Arial" w:eastAsia="Arial" w:hAnsi="Arial" w:cs="Arial"/>
               </w:rPr>
-              <w:t>WordPress</w:t>
+              <w:t>Frontend</w:t>
             </w:r>
             <w:proofErr w:type="spellEnd"/>
             <w:r>
               <w:rPr>
                 <w:rFonts w:ascii="Arial" w:eastAsia="Arial" w:hAnsi="Arial" w:cs="Arial"/>
               </w:rPr>
-              <w:t xml:space="preserve"> y </w:t>
+              <w:t xml:space="preserve"> en subcarpeta y opcional </w:t>
             </w:r>
             <w:proofErr w:type="spellStart"/>
             <w:r>
               <w:rPr>
                 <w:rFonts w:ascii="Arial" w:eastAsia="Arial" w:hAnsi="Arial" w:cs="Arial"/>
               </w:rPr>
-              <w:t>Frontend</w:t>
+              <w:t>linkeado</w:t>
             </w:r>
             <w:proofErr w:type="spellEnd"/>
             <w:r>
               <w:rPr>
                 <w:rFonts w:ascii="Arial" w:eastAsia="Arial" w:hAnsi="Arial" w:cs="Arial"/>
               </w:rPr>
-              <w:t xml:space="preserve"> en subcarpeta y opcional </w:t>
-            </w:r>
-            <w:proofErr w:type="spellStart"/>
-            <w:r>
-              <w:rPr>
-                <w:rFonts w:ascii="Arial" w:eastAsia="Arial" w:hAnsi="Arial" w:cs="Arial"/>
-              </w:rPr>
-              <w:t>linkeado</w:t>
-            </w:r>
-            <w:proofErr w:type="spellEnd"/>
-            <w:r>
-              <w:rPr>
-                <w:rFonts w:ascii="Arial" w:eastAsia="Arial" w:hAnsi="Arial" w:cs="Arial"/>
-              </w:rPr>
-              <w:t xml:space="preserve"> al </w:t>
-            </w:r>
-            <w:r>
-              <w:rPr>
-                <w:rFonts w:ascii="Arial" w:eastAsia="Arial" w:hAnsi="Arial" w:cs="Arial"/>
-              </w:rPr>
-              <w:lastRenderedPageBreak/>
-              <w:t xml:space="preserve">repositorio de GitHub/GitHub Pages. Script de BD en MySQL. </w:t>
+              <w:t xml:space="preserve"> al repositorio de GitHub/GitHub Pages. Script de BD en MySQL. </w:t>
             </w:r>
             <w:proofErr w:type="gramStart"/>
             <w:r>
@@ -6239,7 +6316,6 @@
                 <w:rFonts w:ascii="Arial" w:eastAsia="Arial" w:hAnsi="Arial" w:cs="Arial"/>
                 <w:b/>
               </w:rPr>
-              <w:lastRenderedPageBreak/>
               <w:t xml:space="preserve">Responsabilidades </w:t>
             </w:r>
           </w:p>
@@ -6298,63 +6374,35 @@
               <w:rPr>
                 <w:rFonts w:ascii="Arial" w:eastAsia="Arial" w:hAnsi="Arial" w:cs="Arial"/>
               </w:rPr>
-              <w:t xml:space="preserve">, Luna Fabio Mario, Martín Corral, Vanessa Viviana </w:t>
+              <w:t xml:space="preserve">, Luna Fabio Mario, Martín Corral, Vanessa Viviana Veizaga, Morena </w:t>
             </w:r>
             <w:proofErr w:type="spellStart"/>
             <w:r>
               <w:rPr>
                 <w:rFonts w:ascii="Arial" w:eastAsia="Arial" w:hAnsi="Arial" w:cs="Arial"/>
               </w:rPr>
-              <w:t>Veizaga</w:t>
+              <w:t>Lozain</w:t>
             </w:r>
             <w:proofErr w:type="spellEnd"/>
             <w:r>
               <w:rPr>
                 <w:rFonts w:ascii="Arial" w:eastAsia="Arial" w:hAnsi="Arial" w:cs="Arial"/>
               </w:rPr>
-              <w:t xml:space="preserve">, Morena </w:t>
+              <w:t xml:space="preserve">, Clarisa Susana </w:t>
             </w:r>
             <w:proofErr w:type="spellStart"/>
             <w:r>
               <w:rPr>
                 <w:rFonts w:ascii="Arial" w:eastAsia="Arial" w:hAnsi="Arial" w:cs="Arial"/>
               </w:rPr>
-              <w:t>Lozain</w:t>
+              <w:t>Sanchez</w:t>
             </w:r>
             <w:proofErr w:type="spellEnd"/>
             <w:r>
               <w:rPr>
                 <w:rFonts w:ascii="Arial" w:eastAsia="Arial" w:hAnsi="Arial" w:cs="Arial"/>
               </w:rPr>
-              <w:t xml:space="preserve">, Clarisa Susana </w:t>
-            </w:r>
-            <w:proofErr w:type="spellStart"/>
-            <w:r>
-              <w:rPr>
-                <w:rFonts w:ascii="Arial" w:eastAsia="Arial" w:hAnsi="Arial" w:cs="Arial"/>
-              </w:rPr>
-              <w:t>Sanchez</w:t>
-            </w:r>
-            <w:proofErr w:type="spellEnd"/>
-            <w:r>
-              <w:rPr>
-                <w:rFonts w:ascii="Arial" w:eastAsia="Arial" w:hAnsi="Arial" w:cs="Arial"/>
-              </w:rPr>
-              <w:t xml:space="preserve">, Marianela Agostini, Francisco </w:t>
-            </w:r>
-            <w:proofErr w:type="spellStart"/>
-            <w:r>
-              <w:rPr>
-                <w:rFonts w:ascii="Arial" w:eastAsia="Arial" w:hAnsi="Arial" w:cs="Arial"/>
-              </w:rPr>
-              <w:t>Chapela</w:t>
-            </w:r>
-            <w:proofErr w:type="spellEnd"/>
-            <w:r>
-              <w:rPr>
-                <w:rFonts w:ascii="Arial" w:eastAsia="Arial" w:hAnsi="Arial" w:cs="Arial"/>
-              </w:rPr>
-              <w:t xml:space="preserve">, </w:t>
+              <w:t xml:space="preserve">, Marianela Agostini, Francisco Chapela, </w:t>
             </w:r>
             <w:proofErr w:type="spellStart"/>
             <w:r>
@@ -6640,7 +6688,7 @@
 </file>
 
 <file path=word/numbering.xml><?xml version="1.0" encoding="utf-8"?>
-<w:numbering xmlns:wpc="http://schemas.microsoft.com/office/word/2010/wordprocessingCanvas" xmlns:cx="http://schemas.microsoft.com/office/drawing/2014/chartex" xmlns:mc="http://schemas.openxmlformats.org/markup-compatibility/2006" xmlns:o="urn:schemas-microsoft-com:office:office" xmlns:r="http://schemas.openxmlformats.org/officeDocument/2006/relationships" xmlns:m="http://schemas.openxmlformats.org/officeDocument/2006/math" xmlns:v="urn:schemas-microsoft-com:vml" xmlns:wp14="http://schemas.microsoft.com/office/word/2010/wordprocessingDrawing" xmlns:wp="http://schemas.openxmlformats.org/drawingml/2006/wordprocessingDrawing" xmlns:w10="urn:schemas-microsoft-com:office:word" xmlns:w="http://schemas.openxmlformats.org/wordprocessingml/2006/main" xmlns:w14="http://schemas.microsoft.com/office/word/2010/wordml" xmlns:w15="http://schemas.microsoft.com/office/word/2012/wordml" xmlns:w16se="http://schemas.microsoft.com/office/word/2015/wordml/symex" xmlns:wpg="http://schemas.microsoft.com/office/word/2010/wordprocessingGroup" xmlns:wpi="http://schemas.microsoft.com/office/word/2010/wordprocessingInk" xmlns:wne="http://schemas.microsoft.com/office/word/2006/wordml" xmlns:wps="http://schemas.microsoft.com/office/word/2010/wordprocessingShape" mc:Ignorable="w14 w15 w16se wp14">
+<w:numbering xmlns:wpc="http://schemas.microsoft.com/office/word/2010/wordprocessingCanvas" xmlns:cx="http://schemas.microsoft.com/office/drawing/2014/chartex" xmlns:cx1="http://schemas.microsoft.com/office/drawing/2015/9/8/chartex" xmlns:cx2="http://schemas.microsoft.com/office/drawing/2015/10/21/chartex" xmlns:cx3="http://schemas.microsoft.com/office/drawing/2016/5/9/chartex" xmlns:cx4="http://schemas.microsoft.com/office/drawing/2016/5/10/chartex" xmlns:cx5="http://schemas.microsoft.com/office/drawing/2016/5/11/chartex" xmlns:cx6="http://schemas.microsoft.com/office/drawing/2016/5/12/chartex" xmlns:cx7="http://schemas.microsoft.com/office/drawing/2016/5/13/chartex" xmlns:cx8="http://schemas.microsoft.com/office/drawing/2016/5/14/chartex" xmlns:mc="http://schemas.openxmlformats.org/markup-compatibility/2006" xmlns:aink="http://schemas.microsoft.com/office/drawing/2016/ink" xmlns:am3d="http://schemas.microsoft.com/office/drawing/2017/model3d" xmlns:o="urn:schemas-microsoft-com:office:office" xmlns:oel="http://schemas.microsoft.com/office/2019/extlst" xmlns:r="http://schemas.openxmlformats.org/officeDocument/2006/relationships" xmlns:m="http://schemas.openxmlformats.org/officeDocument/2006/math" xmlns:v="urn:schemas-microsoft-com:vml" xmlns:wp14="http://schemas.microsoft.com/office/word/2010/wordprocessingDrawing" xmlns:wp="http://schemas.openxmlformats.org/drawingml/2006/wordprocessingDrawing" xmlns:w10="urn:schemas-microsoft-com:office:word" xmlns:w="http://schemas.openxmlformats.org/wordprocessingml/2006/main" xmlns:w14="http://schemas.microsoft.com/office/word/2010/wordml" xmlns:w15="http://schemas.microsoft.com/office/word/2012/wordml" xmlns:w16cex="http://schemas.microsoft.com/office/word/2018/wordml/cex" xmlns:w16cid="http://schemas.microsoft.com/office/word/2016/wordml/cid" xmlns:w16="http://schemas.microsoft.com/office/word/2018/wordml" xmlns:w16sdtdh="http://schemas.microsoft.com/office/word/2020/wordml/sdtdatahash" xmlns:w16se="http://schemas.microsoft.com/office/word/2015/wordml/symex" xmlns:wpg="http://schemas.microsoft.com/office/word/2010/wordprocessingGroup" xmlns:wpi="http://schemas.microsoft.com/office/word/2010/wordprocessingInk" xmlns:wne="http://schemas.microsoft.com/office/word/2006/wordml" xmlns:wps="http://schemas.microsoft.com/office/word/2010/wordprocessingShape" mc:Ignorable="w14 w15 w16se w16cid w16 w16cex w16sdtdh wp14">
   <w:abstractNum w:abstractNumId="0" w15:restartNumberingAfterBreak="0">
     <w:nsid w:val="05A41515"/>
     <w:multiLevelType w:val="multilevel"/>
@@ -7253,47 +7301,163 @@
       <w:lvlJc w:val="left"/>
     </w:lvl>
   </w:abstractNum>
-  <w:num w:numId="1">
+  <w:abstractNum w:abstractNumId="12" w15:restartNumberingAfterBreak="0">
+    <w:nsid w:val="7A8052D3"/>
+    <w:multiLevelType w:val="hybridMultilevel"/>
+    <w:tmpl w:val="415A9E1A"/>
+    <w:lvl w:ilvl="0" w:tplc="2C0A0001">
+      <w:start w:val="1"/>
+      <w:numFmt w:val="bullet"/>
+      <w:lvlText w:val=""/>
+      <w:lvlJc w:val="left"/>
+      <w:pPr>
+        <w:ind w:left="1068" w:hanging="360"/>
+      </w:pPr>
+      <w:rPr>
+        <w:rFonts w:ascii="Symbol" w:hAnsi="Symbol" w:hint="default"/>
+      </w:rPr>
+    </w:lvl>
+    <w:lvl w:ilvl="1" w:tplc="2C0A0003" w:tentative="1">
+      <w:start w:val="1"/>
+      <w:numFmt w:val="bullet"/>
+      <w:lvlText w:val="o"/>
+      <w:lvlJc w:val="left"/>
+      <w:pPr>
+        <w:ind w:left="1788" w:hanging="360"/>
+      </w:pPr>
+      <w:rPr>
+        <w:rFonts w:ascii="Courier New" w:hAnsi="Courier New" w:cs="Courier New" w:hint="default"/>
+      </w:rPr>
+    </w:lvl>
+    <w:lvl w:ilvl="2" w:tplc="2C0A0005" w:tentative="1">
+      <w:start w:val="1"/>
+      <w:numFmt w:val="bullet"/>
+      <w:lvlText w:val=""/>
+      <w:lvlJc w:val="left"/>
+      <w:pPr>
+        <w:ind w:left="2508" w:hanging="360"/>
+      </w:pPr>
+      <w:rPr>
+        <w:rFonts w:ascii="Wingdings" w:hAnsi="Wingdings" w:hint="default"/>
+      </w:rPr>
+    </w:lvl>
+    <w:lvl w:ilvl="3" w:tplc="2C0A0001" w:tentative="1">
+      <w:start w:val="1"/>
+      <w:numFmt w:val="bullet"/>
+      <w:lvlText w:val=""/>
+      <w:lvlJc w:val="left"/>
+      <w:pPr>
+        <w:ind w:left="3228" w:hanging="360"/>
+      </w:pPr>
+      <w:rPr>
+        <w:rFonts w:ascii="Symbol" w:hAnsi="Symbol" w:hint="default"/>
+      </w:rPr>
+    </w:lvl>
+    <w:lvl w:ilvl="4" w:tplc="2C0A0003" w:tentative="1">
+      <w:start w:val="1"/>
+      <w:numFmt w:val="bullet"/>
+      <w:lvlText w:val="o"/>
+      <w:lvlJc w:val="left"/>
+      <w:pPr>
+        <w:ind w:left="3948" w:hanging="360"/>
+      </w:pPr>
+      <w:rPr>
+        <w:rFonts w:ascii="Courier New" w:hAnsi="Courier New" w:cs="Courier New" w:hint="default"/>
+      </w:rPr>
+    </w:lvl>
+    <w:lvl w:ilvl="5" w:tplc="2C0A0005" w:tentative="1">
+      <w:start w:val="1"/>
+      <w:numFmt w:val="bullet"/>
+      <w:lvlText w:val=""/>
+      <w:lvlJc w:val="left"/>
+      <w:pPr>
+        <w:ind w:left="4668" w:hanging="360"/>
+      </w:pPr>
+      <w:rPr>
+        <w:rFonts w:ascii="Wingdings" w:hAnsi="Wingdings" w:hint="default"/>
+      </w:rPr>
+    </w:lvl>
+    <w:lvl w:ilvl="6" w:tplc="2C0A0001" w:tentative="1">
+      <w:start w:val="1"/>
+      <w:numFmt w:val="bullet"/>
+      <w:lvlText w:val=""/>
+      <w:lvlJc w:val="left"/>
+      <w:pPr>
+        <w:ind w:left="5388" w:hanging="360"/>
+      </w:pPr>
+      <w:rPr>
+        <w:rFonts w:ascii="Symbol" w:hAnsi="Symbol" w:hint="default"/>
+      </w:rPr>
+    </w:lvl>
+    <w:lvl w:ilvl="7" w:tplc="2C0A0003" w:tentative="1">
+      <w:start w:val="1"/>
+      <w:numFmt w:val="bullet"/>
+      <w:lvlText w:val="o"/>
+      <w:lvlJc w:val="left"/>
+      <w:pPr>
+        <w:ind w:left="6108" w:hanging="360"/>
+      </w:pPr>
+      <w:rPr>
+        <w:rFonts w:ascii="Courier New" w:hAnsi="Courier New" w:cs="Courier New" w:hint="default"/>
+      </w:rPr>
+    </w:lvl>
+    <w:lvl w:ilvl="8" w:tplc="2C0A0005" w:tentative="1">
+      <w:start w:val="1"/>
+      <w:numFmt w:val="bullet"/>
+      <w:lvlText w:val=""/>
+      <w:lvlJc w:val="left"/>
+      <w:pPr>
+        <w:ind w:left="6828" w:hanging="360"/>
+      </w:pPr>
+      <w:rPr>
+        <w:rFonts w:ascii="Wingdings" w:hAnsi="Wingdings" w:hint="default"/>
+      </w:rPr>
+    </w:lvl>
+  </w:abstractNum>
+  <w:num w:numId="1" w16cid:durableId="339744951">
     <w:abstractNumId w:val="5"/>
   </w:num>
-  <w:num w:numId="2">
+  <w:num w:numId="2" w16cid:durableId="1944650781">
     <w:abstractNumId w:val="8"/>
   </w:num>
-  <w:num w:numId="3">
+  <w:num w:numId="3" w16cid:durableId="725567339">
     <w:abstractNumId w:val="4"/>
   </w:num>
-  <w:num w:numId="4">
+  <w:num w:numId="4" w16cid:durableId="152768962">
     <w:abstractNumId w:val="6"/>
   </w:num>
-  <w:num w:numId="5">
+  <w:num w:numId="5" w16cid:durableId="1347169075">
     <w:abstractNumId w:val="10"/>
   </w:num>
-  <w:num w:numId="6">
+  <w:num w:numId="6" w16cid:durableId="703600398">
     <w:abstractNumId w:val="0"/>
   </w:num>
-  <w:num w:numId="7">
+  <w:num w:numId="7" w16cid:durableId="596908274">
     <w:abstractNumId w:val="9"/>
   </w:num>
-  <w:num w:numId="8">
+  <w:num w:numId="8" w16cid:durableId="569972987">
     <w:abstractNumId w:val="1"/>
   </w:num>
-  <w:num w:numId="9">
+  <w:num w:numId="9" w16cid:durableId="1726568490">
     <w:abstractNumId w:val="11"/>
   </w:num>
-  <w:num w:numId="10">
+  <w:num w:numId="10" w16cid:durableId="1379818612">
     <w:abstractNumId w:val="2"/>
   </w:num>
-  <w:num w:numId="11">
+  <w:num w:numId="11" w16cid:durableId="59905824">
     <w:abstractNumId w:val="3"/>
   </w:num>
-  <w:num w:numId="12">
+  <w:num w:numId="12" w16cid:durableId="112871723">
     <w:abstractNumId w:val="7"/>
+  </w:num>
+  <w:num w:numId="13" w16cid:durableId="1836341079">
+    <w:abstractNumId w:val="12"/>
   </w:num>
 </w:numbering>
 </file>
 
 <file path=word/styles.xml><?xml version="1.0" encoding="utf-8"?>
-<w:styles xmlns:mc="http://schemas.openxmlformats.org/markup-compatibility/2006" xmlns:r="http://schemas.openxmlformats.org/officeDocument/2006/relationships" xmlns:w="http://schemas.openxmlformats.org/wordprocessingml/2006/main" xmlns:w14="http://schemas.microsoft.com/office/word/2010/wordml" xmlns:w15="http://schemas.microsoft.com/office/word/2012/wordml" xmlns:w16se="http://schemas.microsoft.com/office/word/2015/wordml/symex" mc:Ignorable="w14 w15 w16se">
+<w:styles xmlns:mc="http://schemas.openxmlformats.org/markup-compatibility/2006" xmlns:r="http://schemas.openxmlformats.org/officeDocument/2006/relationships" xmlns:w="http://schemas.openxmlformats.org/wordprocessingml/2006/main" xmlns:w14="http://schemas.microsoft.com/office/word/2010/wordml" xmlns:w15="http://schemas.microsoft.com/office/word/2012/wordml" xmlns:w16cex="http://schemas.microsoft.com/office/word/2018/wordml/cex" xmlns:w16cid="http://schemas.microsoft.com/office/word/2016/wordml/cid" xmlns:w16="http://schemas.microsoft.com/office/word/2018/wordml" xmlns:w16sdtdh="http://schemas.microsoft.com/office/word/2020/wordml/sdtdatahash" xmlns:w16se="http://schemas.microsoft.com/office/word/2015/wordml/symex" mc:Ignorable="w14 w15 w16se w16cid w16 w16cex w16sdtdh">
   <w:docDefaults>
     <w:rPrDefault>
       <w:rPr>
@@ -7309,7 +7473,7 @@
       </w:pPr>
     </w:pPrDefault>
   </w:docDefaults>
-  <w:latentStyles w:defLockedState="0" w:defUIPriority="99" w:defSemiHidden="0" w:defUnhideWhenUsed="0" w:defQFormat="0" w:count="371">
+  <w:latentStyles w:defLockedState="0" w:defUIPriority="99" w:defSemiHidden="0" w:defUnhideWhenUsed="0" w:defQFormat="0" w:count="376">
     <w:lsdException w:name="Normal" w:uiPriority="0" w:qFormat="1"/>
     <w:lsdException w:name="heading 1" w:uiPriority="9" w:qFormat="1"/>
     <w:lsdException w:name="heading 2" w:semiHidden="1" w:uiPriority="9" w:unhideWhenUsed="1" w:qFormat="1"/>
@@ -7681,6 +7845,11 @@
     <w:lsdException w:name="List Table 5 Dark Accent 6" w:uiPriority="50"/>
     <w:lsdException w:name="List Table 6 Colorful Accent 6" w:uiPriority="51"/>
     <w:lsdException w:name="List Table 7 Colorful Accent 6" w:uiPriority="52"/>
+    <w:lsdException w:name="Mention" w:semiHidden="1" w:unhideWhenUsed="1"/>
+    <w:lsdException w:name="Smart Hyperlink" w:semiHidden="1" w:unhideWhenUsed="1"/>
+    <w:lsdException w:name="Hashtag" w:semiHidden="1" w:unhideWhenUsed="1"/>
+    <w:lsdException w:name="Unresolved Mention" w:semiHidden="1" w:unhideWhenUsed="1"/>
+    <w:lsdException w:name="Smart Link" w:semiHidden="1" w:unhideWhenUsed="1"/>
   </w:latentStyles>
   <w:style w:type="paragraph" w:default="1" w:styleId="Normal">
     <w:name w:val="Normal"/>
@@ -7712,6 +7881,17 @@
     <w:uiPriority w:val="99"/>
     <w:semiHidden/>
     <w:unhideWhenUsed/>
+  </w:style>
+  <w:style w:type="paragraph" w:styleId="Prrafodelista">
+    <w:name w:val="List Paragraph"/>
+    <w:basedOn w:val="Normal"/>
+    <w:uiPriority w:val="34"/>
+    <w:qFormat/>
+    <w:rsid w:val="00F11B02"/>
+    <w:pPr>
+      <w:ind w:left="720"/>
+      <w:contextualSpacing/>
+    </w:pPr>
   </w:style>
 </w:styles>
 </file>

</xml_diff>

<commit_message>
Agrego mis datos personales en el punto de personal involucrado del documento IEEE 830, y fotografía en carpeta wordpress
</commit_message>
<xml_diff>
--- a/Document/Documento_formato-ieee-830.docx
+++ b/Document/Documento_formato-ieee-830.docx
@@ -306,20 +306,8 @@
           <w:szCs w:val="28"/>
           <w:u w:val="single"/>
         </w:rPr>
-        <w:t xml:space="preserve"> </w:t>
+        <w:t xml:space="preserve"> MascotAR</w:t>
       </w:r>
-      <w:proofErr w:type="spellStart"/>
-      <w:r>
-        <w:rPr>
-          <w:rFonts w:ascii="Arial" w:eastAsia="Times New Roman" w:hAnsi="Arial" w:cs="Arial"/>
-          <w:b/>
-          <w:sz w:val="28"/>
-          <w:szCs w:val="28"/>
-          <w:u w:val="single"/>
-        </w:rPr>
-        <w:t>MascotAR</w:t>
-      </w:r>
-      <w:proofErr w:type="spellEnd"/>
     </w:p>
     <w:p>
       <w:pPr>
@@ -685,25 +673,7 @@
           <w:i/>
           <w:color w:val="365F91"/>
         </w:rPr>
-        <w:t xml:space="preserve">Está basado y es conforme con el estándar IEEE </w:t>
-      </w:r>
-      <w:proofErr w:type="spellStart"/>
-      <w:r>
-        <w:rPr>
-          <w:rFonts w:ascii="Arial" w:eastAsia="Arial" w:hAnsi="Arial" w:cs="Arial"/>
-          <w:i/>
-          <w:color w:val="365F91"/>
-        </w:rPr>
-        <w:t>Std</w:t>
-      </w:r>
-      <w:proofErr w:type="spellEnd"/>
-      <w:r>
-        <w:rPr>
-          <w:rFonts w:ascii="Arial" w:eastAsia="Arial" w:hAnsi="Arial" w:cs="Arial"/>
-          <w:i/>
-          <w:color w:val="365F91"/>
-        </w:rPr>
-        <w:t xml:space="preserve"> 830-1998.</w:t>
+        <w:t>Está basado y es conforme con el estándar IEEE Std 830-1998.</w:t>
       </w:r>
     </w:p>
     <w:p>
@@ -954,23 +924,7 @@
                 <w:rFonts w:ascii="Arial" w:eastAsia="Arial" w:hAnsi="Arial" w:cs="Arial"/>
                 <w:b/>
               </w:rPr>
-              <w:t xml:space="preserve">Verificado </w:t>
-            </w:r>
-            <w:proofErr w:type="spellStart"/>
-            <w:r>
-              <w:rPr>
-                <w:rFonts w:ascii="Arial" w:eastAsia="Arial" w:hAnsi="Arial" w:cs="Arial"/>
-                <w:b/>
-              </w:rPr>
-              <w:t>dep</w:t>
-            </w:r>
-            <w:proofErr w:type="spellEnd"/>
-            <w:r>
-              <w:rPr>
-                <w:rFonts w:ascii="Arial" w:eastAsia="Arial" w:hAnsi="Arial" w:cs="Arial"/>
-                <w:b/>
-              </w:rPr>
-              <w:t>. Calidad.</w:t>
+              <w:t>Verificado dep. Calidad.</w:t>
             </w:r>
           </w:p>
         </w:tc>
@@ -1060,16 +1014,8 @@
               <w:rPr>
                 <w:rFonts w:ascii="Arial" w:eastAsia="Arial" w:hAnsi="Arial" w:cs="Arial"/>
               </w:rPr>
-              <w:t xml:space="preserve">Equipo </w:t>
-            </w:r>
-            <w:proofErr w:type="spellStart"/>
-            <w:r>
-              <w:rPr>
-                <w:rFonts w:ascii="Arial" w:eastAsia="Arial" w:hAnsi="Arial" w:cs="Arial"/>
-              </w:rPr>
-              <w:t>OptimosWeb</w:t>
-            </w:r>
-            <w:proofErr w:type="spellEnd"/>
+              <w:t>Equipo OptimosWeb</w:t>
+            </w:r>
           </w:p>
           <w:p>
             <w:pPr>
@@ -1605,23 +1551,7 @@
           <w:rFonts w:ascii="Arial" w:hAnsi="Arial" w:cs="Arial"/>
           <w:highlight w:val="white"/>
         </w:rPr>
-        <w:t xml:space="preserve"> “</w:t>
-      </w:r>
-      <w:proofErr w:type="spellStart"/>
-      <w:r>
-        <w:rPr>
-          <w:rFonts w:ascii="Arial" w:hAnsi="Arial" w:cs="Arial"/>
-          <w:highlight w:val="white"/>
-        </w:rPr>
-        <w:t>MascotAR</w:t>
-      </w:r>
-      <w:proofErr w:type="spellEnd"/>
-      <w:r>
-        <w:rPr>
-          <w:rFonts w:ascii="Arial" w:hAnsi="Arial" w:cs="Arial"/>
-          <w:highlight w:val="white"/>
-        </w:rPr>
-        <w:t xml:space="preserve">”. </w:t>
+        <w:t xml:space="preserve"> “MascotAR”. </w:t>
       </w:r>
     </w:p>
     <w:p>
@@ -1884,21 +1814,7 @@
               <w:rPr>
                 <w:rFonts w:ascii="Arial" w:eastAsia="Arial" w:hAnsi="Arial" w:cs="Arial"/>
               </w:rPr>
-              <w:t xml:space="preserve">Equipo </w:t>
-            </w:r>
-            <w:proofErr w:type="spellStart"/>
-            <w:r>
-              <w:rPr>
-                <w:rFonts w:ascii="Arial" w:eastAsia="Arial" w:hAnsi="Arial" w:cs="Arial"/>
-              </w:rPr>
-              <w:t>OptimosWeb</w:t>
-            </w:r>
-            <w:proofErr w:type="spellEnd"/>
-            <w:r>
-              <w:rPr>
-                <w:rFonts w:ascii="Arial" w:eastAsia="Arial" w:hAnsi="Arial" w:cs="Arial"/>
-              </w:rPr>
-              <w:t xml:space="preserve"> Grupo </w:t>
+              <w:t xml:space="preserve">Equipo OptimosWeb Grupo </w:t>
             </w:r>
             <w:r>
               <w:rPr>
@@ -2718,28 +2634,12 @@
                 <w:rFonts w:ascii="Arial" w:hAnsi="Arial" w:cs="Arial"/>
               </w:rPr>
             </w:pPr>
-            <w:proofErr w:type="spellStart"/>
-            <w:r>
-              <w:rPr>
-                <w:rFonts w:ascii="Arial" w:hAnsi="Arial" w:cs="Arial"/>
-              </w:rPr>
-              <w:t>Azaranka</w:t>
-            </w:r>
-            <w:proofErr w:type="spellEnd"/>
-            <w:r>
-              <w:rPr>
-                <w:rFonts w:ascii="Arial" w:hAnsi="Arial" w:cs="Arial"/>
-              </w:rPr>
-              <w:t xml:space="preserve"> </w:t>
-            </w:r>
-            <w:proofErr w:type="spellStart"/>
-            <w:r>
-              <w:rPr>
-                <w:rFonts w:ascii="Arial" w:hAnsi="Arial" w:cs="Arial"/>
-              </w:rPr>
-              <w:t>Viktoryia</w:t>
-            </w:r>
-            <w:proofErr w:type="spellEnd"/>
+            <w:r>
+              <w:rPr>
+                <w:rFonts w:ascii="Arial" w:hAnsi="Arial" w:cs="Arial"/>
+              </w:rPr>
+              <w:t>Azaranka Viktoryia</w:t>
+            </w:r>
           </w:p>
         </w:tc>
       </w:tr>
@@ -3140,6 +3040,12 @@
                 <w:rFonts w:ascii="Arial" w:hAnsi="Arial" w:cs="Arial"/>
               </w:rPr>
             </w:pPr>
+            <w:r>
+              <w:rPr>
+                <w:rFonts w:ascii="Arial" w:hAnsi="Arial" w:cs="Arial"/>
+              </w:rPr>
+              <w:t>Veizaga, Vanessa Viviana</w:t>
+            </w:r>
           </w:p>
         </w:tc>
       </w:tr>
@@ -3210,6 +3116,12 @@
                 <w:rFonts w:ascii="Arial" w:hAnsi="Arial" w:cs="Arial"/>
               </w:rPr>
             </w:pPr>
+            <w:r>
+              <w:rPr>
+                <w:rFonts w:ascii="Arial" w:hAnsi="Arial" w:cs="Arial"/>
+              </w:rPr>
+              <w:t>Desarrolladora</w:t>
+            </w:r>
           </w:p>
         </w:tc>
       </w:tr>
@@ -3280,6 +3192,12 @@
                 <w:rFonts w:ascii="Arial" w:hAnsi="Arial" w:cs="Arial"/>
               </w:rPr>
             </w:pPr>
+            <w:r>
+              <w:rPr>
+                <w:rFonts w:ascii="Arial" w:hAnsi="Arial" w:cs="Arial"/>
+              </w:rPr>
+              <w:t>Estudiante de la T.S. en Desarrollo Web y Aplicaciones Digitales del ISPC</w:t>
+            </w:r>
           </w:p>
         </w:tc>
       </w:tr>
@@ -3350,6 +3268,12 @@
                 <w:rFonts w:ascii="Arial" w:hAnsi="Arial" w:cs="Arial"/>
               </w:rPr>
             </w:pPr>
+            <w:r>
+              <w:rPr>
+                <w:rFonts w:ascii="Arial" w:hAnsi="Arial" w:cs="Arial"/>
+              </w:rPr>
+              <w:t>Desarrollo</w:t>
+            </w:r>
           </w:p>
         </w:tc>
       </w:tr>
@@ -3420,6 +3344,12 @@
                 <w:rFonts w:ascii="Arial" w:hAnsi="Arial" w:cs="Arial"/>
               </w:rPr>
             </w:pPr>
+            <w:r>
+              <w:rPr>
+                <w:rFonts w:ascii="Arial" w:hAnsi="Arial" w:cs="Arial"/>
+              </w:rPr>
+              <w:t>vanessaveizaga@gmail.com</w:t>
+            </w:r>
           </w:p>
         </w:tc>
       </w:tr>
@@ -6829,7 +6759,6 @@
           <w:color w:val="000000"/>
           <w:sz w:val="28"/>
         </w:rPr>
-        <w:lastRenderedPageBreak/>
         <w:t>Referencias</w:t>
       </w:r>
     </w:p>
@@ -7627,7 +7556,6 @@
                 <w:b/>
                 <w:color w:val="000000"/>
               </w:rPr>
-              <w:lastRenderedPageBreak/>
               <w:t>Tipo de usuario</w:t>
             </w:r>
           </w:p>
@@ -7794,16 +7722,8 @@
               <w:rPr>
                 <w:rFonts w:ascii="Arial" w:eastAsia="Arial" w:hAnsi="Arial" w:cs="Arial"/>
               </w:rPr>
-              <w:t xml:space="preserve">Observa e indaga información del refugio para las mascotas. Solicita recomendaciones del sistema y </w:t>
-            </w:r>
-            <w:proofErr w:type="gramStart"/>
-            <w:r>
-              <w:rPr>
-                <w:rFonts w:ascii="Arial" w:eastAsia="Arial" w:hAnsi="Arial" w:cs="Arial"/>
-              </w:rPr>
-              <w:t>realiza  compras</w:t>
-            </w:r>
-            <w:proofErr w:type="gramEnd"/>
+              <w:t>Observa e indaga información del refugio para las mascotas. Solicita recomendaciones del sistema y realiza  compras</w:t>
+            </w:r>
             <w:r>
               <w:rPr>
                 <w:rFonts w:ascii="Arial" w:eastAsia="Arial" w:hAnsi="Arial" w:cs="Arial"/>
@@ -8071,23 +7991,13 @@
           <w:sz w:val="24"/>
         </w:rPr>
       </w:pPr>
-      <w:proofErr w:type="spellStart"/>
       <w:r>
         <w:rPr>
           <w:rFonts w:ascii="Arial" w:eastAsia="Arial" w:hAnsi="Arial" w:cs="Arial"/>
           <w:b/>
           <w:sz w:val="24"/>
         </w:rPr>
-        <w:t>Product</w:t>
-      </w:r>
-      <w:proofErr w:type="spellEnd"/>
-      <w:r>
-        <w:rPr>
-          <w:rFonts w:ascii="Arial" w:eastAsia="Arial" w:hAnsi="Arial" w:cs="Arial"/>
-          <w:b/>
-          <w:sz w:val="24"/>
-        </w:rPr>
-        <w:t xml:space="preserve"> Backlog</w:t>
+        <w:t>Product Backlog</w:t>
       </w:r>
     </w:p>
     <w:p>
@@ -8253,6 +8163,7 @@
         <w:rPr>
           <w:rFonts w:ascii="Arial" w:eastAsia="Arial" w:hAnsi="Arial" w:cs="Arial"/>
         </w:rPr>
+        <w:lastRenderedPageBreak/>
         <w:t>US10 Como usuario quiero ver listado de las mascotas que están disponibles para adopción.</w:t>
       </w:r>
     </w:p>
@@ -8267,7 +8178,6 @@
         <w:rPr>
           <w:rFonts w:ascii="Arial" w:eastAsia="Arial" w:hAnsi="Arial" w:cs="Arial"/>
         </w:rPr>
-        <w:lastRenderedPageBreak/>
         <w:t>US11 Como usuario quiero ver el listado de mascotas perdidas y encontradas.</w:t>
       </w:r>
     </w:p>
@@ -8395,7 +8305,6 @@
           <w:rFonts w:ascii="Arial" w:eastAsia="Arial" w:hAnsi="Arial" w:cs="Arial"/>
         </w:rPr>
       </w:pPr>
-      <w:proofErr w:type="spellStart"/>
       <w:r>
         <w:rPr>
           <w:rFonts w:ascii="Arial" w:eastAsia="Arial" w:hAnsi="Arial" w:cs="Arial"/>
@@ -8405,7 +8314,6 @@
         </w:rPr>
         <w:t>Sprints</w:t>
       </w:r>
-      <w:proofErr w:type="spellEnd"/>
     </w:p>
     <w:p>
       <w:pPr>
@@ -8457,23 +8365,13 @@
                 <w:rFonts w:ascii="Arial" w:hAnsi="Arial" w:cs="Arial"/>
               </w:rPr>
             </w:pPr>
-            <w:proofErr w:type="spellStart"/>
             <w:r>
               <w:rPr>
                 <w:rFonts w:ascii="Arial" w:eastAsia="Arial" w:hAnsi="Arial" w:cs="Arial"/>
                 <w:b/>
                 <w:color w:val="000000"/>
               </w:rPr>
-              <w:t>N°</w:t>
-            </w:r>
-            <w:proofErr w:type="spellEnd"/>
-            <w:r>
-              <w:rPr>
-                <w:rFonts w:ascii="Arial" w:eastAsia="Arial" w:hAnsi="Arial" w:cs="Arial"/>
-                <w:b/>
-                <w:color w:val="000000"/>
-              </w:rPr>
-              <w:t xml:space="preserve"> de sprint</w:t>
+              <w:t>N° de sprint</w:t>
             </w:r>
           </w:p>
         </w:tc>
@@ -8585,21 +8483,7 @@
               <w:rPr>
                 <w:rFonts w:ascii="Arial" w:eastAsia="Arial" w:hAnsi="Arial" w:cs="Arial"/>
               </w:rPr>
-              <w:t xml:space="preserve">Registrar la Especificación de Requerimientos y subirlo en la rama </w:t>
-            </w:r>
-            <w:proofErr w:type="spellStart"/>
-            <w:r>
-              <w:rPr>
-                <w:rFonts w:ascii="Arial" w:eastAsia="Arial" w:hAnsi="Arial" w:cs="Arial"/>
-              </w:rPr>
-              <w:t>main</w:t>
-            </w:r>
-            <w:proofErr w:type="spellEnd"/>
-            <w:r>
-              <w:rPr>
-                <w:rFonts w:ascii="Arial" w:eastAsia="Arial" w:hAnsi="Arial" w:cs="Arial"/>
-              </w:rPr>
-              <w:t>.</w:t>
+              <w:t>Registrar la Especificación de Requerimientos y subirlo en la rama main.</w:t>
             </w:r>
           </w:p>
           <w:p>
@@ -8656,21 +8540,7 @@
               <w:rPr>
                 <w:rFonts w:ascii="Arial" w:eastAsia="Arial" w:hAnsi="Arial" w:cs="Arial"/>
               </w:rPr>
-              <w:t xml:space="preserve">Registro de meetings y toda la </w:t>
-            </w:r>
-            <w:proofErr w:type="spellStart"/>
-            <w:r>
-              <w:rPr>
-                <w:rFonts w:ascii="Arial" w:eastAsia="Arial" w:hAnsi="Arial" w:cs="Arial"/>
-              </w:rPr>
-              <w:t>info</w:t>
-            </w:r>
-            <w:proofErr w:type="spellEnd"/>
-            <w:r>
-              <w:rPr>
-                <w:rFonts w:ascii="Arial" w:eastAsia="Arial" w:hAnsi="Arial" w:cs="Arial"/>
-              </w:rPr>
-              <w:t xml:space="preserve"> dentro de la Wiki</w:t>
+              <w:t>Registro de meetings y toda la info dentro de la Wiki</w:t>
             </w:r>
           </w:p>
           <w:p>
@@ -8746,86 +8616,8 @@
               <w:rPr>
                 <w:rFonts w:ascii="Arial" w:eastAsia="Arial" w:hAnsi="Arial" w:cs="Arial"/>
               </w:rPr>
-              <w:t xml:space="preserve">Lucas </w:t>
-            </w:r>
-            <w:proofErr w:type="spellStart"/>
-            <w:r>
-              <w:rPr>
-                <w:rFonts w:ascii="Arial" w:eastAsia="Arial" w:hAnsi="Arial" w:cs="Arial"/>
-              </w:rPr>
-              <w:t>Almiron</w:t>
-            </w:r>
-            <w:proofErr w:type="spellEnd"/>
-            <w:r>
-              <w:rPr>
-                <w:rFonts w:ascii="Arial" w:eastAsia="Arial" w:hAnsi="Arial" w:cs="Arial"/>
-              </w:rPr>
-              <w:t xml:space="preserve">, Celeste </w:t>
-            </w:r>
-            <w:proofErr w:type="spellStart"/>
-            <w:r>
-              <w:rPr>
-                <w:rFonts w:ascii="Arial" w:eastAsia="Arial" w:hAnsi="Arial" w:cs="Arial"/>
-              </w:rPr>
-              <w:t>Astarito</w:t>
-            </w:r>
-            <w:proofErr w:type="spellEnd"/>
-            <w:r>
-              <w:rPr>
-                <w:rFonts w:ascii="Arial" w:eastAsia="Arial" w:hAnsi="Arial" w:cs="Arial"/>
-              </w:rPr>
-              <w:t xml:space="preserve">, Luna Fabio Mario, Martín Corral, Vanessa Viviana Veizaga, Morena </w:t>
-            </w:r>
-            <w:proofErr w:type="spellStart"/>
-            <w:r>
-              <w:rPr>
-                <w:rFonts w:ascii="Arial" w:eastAsia="Arial" w:hAnsi="Arial" w:cs="Arial"/>
-              </w:rPr>
-              <w:t>Lozain</w:t>
-            </w:r>
-            <w:proofErr w:type="spellEnd"/>
-            <w:r>
-              <w:rPr>
-                <w:rFonts w:ascii="Arial" w:eastAsia="Arial" w:hAnsi="Arial" w:cs="Arial"/>
-              </w:rPr>
-              <w:t xml:space="preserve">, Clarisa Susana </w:t>
-            </w:r>
-            <w:proofErr w:type="spellStart"/>
-            <w:r>
-              <w:rPr>
-                <w:rFonts w:ascii="Arial" w:eastAsia="Arial" w:hAnsi="Arial" w:cs="Arial"/>
-              </w:rPr>
-              <w:t>Sanchez</w:t>
-            </w:r>
-            <w:proofErr w:type="spellEnd"/>
-            <w:r>
-              <w:rPr>
-                <w:rFonts w:ascii="Arial" w:eastAsia="Arial" w:hAnsi="Arial" w:cs="Arial"/>
-              </w:rPr>
-              <w:t xml:space="preserve">, Marianela Agostini, Francisco Chapela, </w:t>
-            </w:r>
-            <w:proofErr w:type="spellStart"/>
-            <w:r>
-              <w:rPr>
-                <w:rFonts w:ascii="Arial" w:eastAsia="Arial" w:hAnsi="Arial" w:cs="Arial"/>
-              </w:rPr>
-              <w:t>Viktoryia</w:t>
-            </w:r>
-            <w:proofErr w:type="spellEnd"/>
-            <w:r>
-              <w:rPr>
-                <w:rFonts w:ascii="Arial" w:eastAsia="Arial" w:hAnsi="Arial" w:cs="Arial"/>
-              </w:rPr>
-              <w:t xml:space="preserve"> </w:t>
-            </w:r>
-            <w:proofErr w:type="spellStart"/>
-            <w:r>
-              <w:rPr>
-                <w:rFonts w:ascii="Arial" w:eastAsia="Arial" w:hAnsi="Arial" w:cs="Arial"/>
-              </w:rPr>
-              <w:t>Azaranka</w:t>
-            </w:r>
-            <w:proofErr w:type="spellEnd"/>
+              <w:t>Lucas Almiron, Celeste Astarito, Luna Fabio Mario, Martín Corral, Vanessa Viviana Veizaga, Morena Lozain, Clarisa Susana Sanchez, Marianela Agostini, Francisco Chapela, Viktoryia Azaranka</w:t>
+            </w:r>
           </w:p>
           <w:p>
             <w:pPr>
@@ -9078,21 +8870,12 @@
                 <w:rFonts w:ascii="Arial" w:hAnsi="Arial" w:cs="Arial"/>
               </w:rPr>
             </w:pPr>
-            <w:proofErr w:type="spellStart"/>
             <w:r>
               <w:rPr>
                 <w:rFonts w:ascii="Arial" w:eastAsia="Arial" w:hAnsi="Arial" w:cs="Arial"/>
                 <w:b/>
               </w:rPr>
-              <w:t>N°</w:t>
-            </w:r>
-            <w:proofErr w:type="spellEnd"/>
-            <w:r>
-              <w:rPr>
-                <w:rFonts w:ascii="Arial" w:eastAsia="Arial" w:hAnsi="Arial" w:cs="Arial"/>
-                <w:b/>
-              </w:rPr>
-              <w:t xml:space="preserve"> de sprint</w:t>
+              <w:t>N° de sprint</w:t>
             </w:r>
           </w:p>
         </w:tc>
@@ -9259,86 +9042,8 @@
               <w:rPr>
                 <w:rFonts w:ascii="Arial" w:eastAsia="Arial" w:hAnsi="Arial" w:cs="Arial"/>
               </w:rPr>
-              <w:t xml:space="preserve">Lucas </w:t>
-            </w:r>
-            <w:proofErr w:type="spellStart"/>
-            <w:r>
-              <w:rPr>
-                <w:rFonts w:ascii="Arial" w:eastAsia="Arial" w:hAnsi="Arial" w:cs="Arial"/>
-              </w:rPr>
-              <w:t>Almiron</w:t>
-            </w:r>
-            <w:proofErr w:type="spellEnd"/>
-            <w:r>
-              <w:rPr>
-                <w:rFonts w:ascii="Arial" w:eastAsia="Arial" w:hAnsi="Arial" w:cs="Arial"/>
-              </w:rPr>
-              <w:t xml:space="preserve">, Celeste </w:t>
-            </w:r>
-            <w:proofErr w:type="spellStart"/>
-            <w:r>
-              <w:rPr>
-                <w:rFonts w:ascii="Arial" w:eastAsia="Arial" w:hAnsi="Arial" w:cs="Arial"/>
-              </w:rPr>
-              <w:t>Astarito</w:t>
-            </w:r>
-            <w:proofErr w:type="spellEnd"/>
-            <w:r>
-              <w:rPr>
-                <w:rFonts w:ascii="Arial" w:eastAsia="Arial" w:hAnsi="Arial" w:cs="Arial"/>
-              </w:rPr>
-              <w:t xml:space="preserve">, Luna Fabio Mario, Martín Corral, Vanessa Viviana Veizaga, Morena </w:t>
-            </w:r>
-            <w:proofErr w:type="spellStart"/>
-            <w:r>
-              <w:rPr>
-                <w:rFonts w:ascii="Arial" w:eastAsia="Arial" w:hAnsi="Arial" w:cs="Arial"/>
-              </w:rPr>
-              <w:t>Lozain</w:t>
-            </w:r>
-            <w:proofErr w:type="spellEnd"/>
-            <w:r>
-              <w:rPr>
-                <w:rFonts w:ascii="Arial" w:eastAsia="Arial" w:hAnsi="Arial" w:cs="Arial"/>
-              </w:rPr>
-              <w:t xml:space="preserve">, Clarisa Susana </w:t>
-            </w:r>
-            <w:proofErr w:type="spellStart"/>
-            <w:r>
-              <w:rPr>
-                <w:rFonts w:ascii="Arial" w:eastAsia="Arial" w:hAnsi="Arial" w:cs="Arial"/>
-              </w:rPr>
-              <w:t>Sanchez</w:t>
-            </w:r>
-            <w:proofErr w:type="spellEnd"/>
-            <w:r>
-              <w:rPr>
-                <w:rFonts w:ascii="Arial" w:eastAsia="Arial" w:hAnsi="Arial" w:cs="Arial"/>
-              </w:rPr>
-              <w:t xml:space="preserve">, Marianela Agostini, Francisco Chapela, </w:t>
-            </w:r>
-            <w:proofErr w:type="spellStart"/>
-            <w:r>
-              <w:rPr>
-                <w:rFonts w:ascii="Arial" w:eastAsia="Arial" w:hAnsi="Arial" w:cs="Arial"/>
-              </w:rPr>
-              <w:t>Viktoryia</w:t>
-            </w:r>
-            <w:proofErr w:type="spellEnd"/>
-            <w:r>
-              <w:rPr>
-                <w:rFonts w:ascii="Arial" w:eastAsia="Arial" w:hAnsi="Arial" w:cs="Arial"/>
-              </w:rPr>
-              <w:t xml:space="preserve"> </w:t>
-            </w:r>
-            <w:proofErr w:type="spellStart"/>
-            <w:r>
-              <w:rPr>
-                <w:rFonts w:ascii="Arial" w:eastAsia="Arial" w:hAnsi="Arial" w:cs="Arial"/>
-              </w:rPr>
-              <w:t>Azaranka</w:t>
-            </w:r>
-            <w:proofErr w:type="spellEnd"/>
+              <w:t>Lucas Almiron, Celeste Astarito, Luna Fabio Mario, Martín Corral, Vanessa Viviana Veizaga, Morena Lozain, Clarisa Susana Sanchez, Marianela Agostini, Francisco Chapela, Viktoryia Azaranka</w:t>
+            </w:r>
           </w:p>
           <w:p>
             <w:pPr>
@@ -9570,21 +9275,12 @@
                 <w:rFonts w:ascii="Arial" w:hAnsi="Arial" w:cs="Arial"/>
               </w:rPr>
             </w:pPr>
-            <w:proofErr w:type="spellStart"/>
             <w:r>
               <w:rPr>
                 <w:rFonts w:ascii="Arial" w:eastAsia="Arial" w:hAnsi="Arial" w:cs="Arial"/>
                 <w:b/>
               </w:rPr>
-              <w:t>N°</w:t>
-            </w:r>
-            <w:proofErr w:type="spellEnd"/>
-            <w:r>
-              <w:rPr>
-                <w:rFonts w:ascii="Arial" w:eastAsia="Arial" w:hAnsi="Arial" w:cs="Arial"/>
-                <w:b/>
-              </w:rPr>
-              <w:t xml:space="preserve"> de sprint</w:t>
+              <w:t>N° de sprint</w:t>
             </w:r>
           </w:p>
         </w:tc>
@@ -9680,91 +9376,7 @@
               <w:rPr>
                 <w:rFonts w:ascii="Arial" w:eastAsia="Arial" w:hAnsi="Arial" w:cs="Arial"/>
               </w:rPr>
-              <w:t xml:space="preserve">Sitio funcional en hosting remoto de Sitio Institucional en WordPress y </w:t>
-            </w:r>
-            <w:proofErr w:type="spellStart"/>
-            <w:r>
-              <w:rPr>
-                <w:rFonts w:ascii="Arial" w:eastAsia="Arial" w:hAnsi="Arial" w:cs="Arial"/>
-              </w:rPr>
-              <w:t>Frontend</w:t>
-            </w:r>
-            <w:proofErr w:type="spellEnd"/>
-            <w:r>
-              <w:rPr>
-                <w:rFonts w:ascii="Arial" w:eastAsia="Arial" w:hAnsi="Arial" w:cs="Arial"/>
-              </w:rPr>
-              <w:t xml:space="preserve"> en subcarpeta y opcional </w:t>
-            </w:r>
-            <w:proofErr w:type="spellStart"/>
-            <w:r>
-              <w:rPr>
-                <w:rFonts w:ascii="Arial" w:eastAsia="Arial" w:hAnsi="Arial" w:cs="Arial"/>
-              </w:rPr>
-              <w:t>linkeado</w:t>
-            </w:r>
-            <w:proofErr w:type="spellEnd"/>
-            <w:r>
-              <w:rPr>
-                <w:rFonts w:ascii="Arial" w:eastAsia="Arial" w:hAnsi="Arial" w:cs="Arial"/>
-              </w:rPr>
-              <w:t xml:space="preserve"> al repositorio de GitHub/GitHub Pages. Script de BD en MySQL. </w:t>
-            </w:r>
-            <w:proofErr w:type="gramStart"/>
-            <w:r>
-              <w:rPr>
-                <w:rFonts w:ascii="Arial" w:eastAsia="Arial" w:hAnsi="Arial" w:cs="Arial"/>
-              </w:rPr>
-              <w:t>Consultas :</w:t>
-            </w:r>
-            <w:proofErr w:type="gramEnd"/>
-            <w:r>
-              <w:rPr>
-                <w:rFonts w:ascii="Arial" w:eastAsia="Arial" w:hAnsi="Arial" w:cs="Arial"/>
-              </w:rPr>
-              <w:t xml:space="preserve"> </w:t>
-            </w:r>
-            <w:proofErr w:type="spellStart"/>
-            <w:r>
-              <w:rPr>
-                <w:rFonts w:ascii="Arial" w:eastAsia="Arial" w:hAnsi="Arial" w:cs="Arial"/>
-              </w:rPr>
-              <w:t>Insert</w:t>
-            </w:r>
-            <w:proofErr w:type="spellEnd"/>
-            <w:r>
-              <w:rPr>
-                <w:rFonts w:ascii="Arial" w:eastAsia="Arial" w:hAnsi="Arial" w:cs="Arial"/>
-              </w:rPr>
-              <w:t xml:space="preserve"> – </w:t>
-            </w:r>
-            <w:proofErr w:type="spellStart"/>
-            <w:r>
-              <w:rPr>
-                <w:rFonts w:ascii="Arial" w:eastAsia="Arial" w:hAnsi="Arial" w:cs="Arial"/>
-              </w:rPr>
-              <w:t>Select</w:t>
-            </w:r>
-            <w:proofErr w:type="spellEnd"/>
-            <w:r>
-              <w:rPr>
-                <w:rFonts w:ascii="Arial" w:eastAsia="Arial" w:hAnsi="Arial" w:cs="Arial"/>
-              </w:rPr>
-              <w:t xml:space="preserve"> – </w:t>
-            </w:r>
-            <w:proofErr w:type="spellStart"/>
-            <w:r>
-              <w:rPr>
-                <w:rFonts w:ascii="Arial" w:eastAsia="Arial" w:hAnsi="Arial" w:cs="Arial"/>
-              </w:rPr>
-              <w:t>Update</w:t>
-            </w:r>
-            <w:proofErr w:type="spellEnd"/>
-            <w:r>
-              <w:rPr>
-                <w:rFonts w:ascii="Arial" w:eastAsia="Arial" w:hAnsi="Arial" w:cs="Arial"/>
-              </w:rPr>
-              <w:t xml:space="preserve"> JOIN</w:t>
+              <w:t>Sitio funcional en hosting remoto de Sitio Institucional en WordPress y Frontend en subcarpeta y opcional linkeado al repositorio de GitHub/GitHub Pages. Script de BD en MySQL. Consultas : Insert – Select – Update JOIN</w:t>
             </w:r>
           </w:p>
           <w:p>
@@ -9838,86 +9450,8 @@
               <w:rPr>
                 <w:rFonts w:ascii="Arial" w:eastAsia="Arial" w:hAnsi="Arial" w:cs="Arial"/>
               </w:rPr>
-              <w:t xml:space="preserve">Lucas </w:t>
-            </w:r>
-            <w:proofErr w:type="spellStart"/>
-            <w:r>
-              <w:rPr>
-                <w:rFonts w:ascii="Arial" w:eastAsia="Arial" w:hAnsi="Arial" w:cs="Arial"/>
-              </w:rPr>
-              <w:t>Almiron</w:t>
-            </w:r>
-            <w:proofErr w:type="spellEnd"/>
-            <w:r>
-              <w:rPr>
-                <w:rFonts w:ascii="Arial" w:eastAsia="Arial" w:hAnsi="Arial" w:cs="Arial"/>
-              </w:rPr>
-              <w:t xml:space="preserve">, Celeste </w:t>
-            </w:r>
-            <w:proofErr w:type="spellStart"/>
-            <w:r>
-              <w:rPr>
-                <w:rFonts w:ascii="Arial" w:eastAsia="Arial" w:hAnsi="Arial" w:cs="Arial"/>
-              </w:rPr>
-              <w:t>Astarito</w:t>
-            </w:r>
-            <w:proofErr w:type="spellEnd"/>
-            <w:r>
-              <w:rPr>
-                <w:rFonts w:ascii="Arial" w:eastAsia="Arial" w:hAnsi="Arial" w:cs="Arial"/>
-              </w:rPr>
-              <w:t xml:space="preserve">, Luna Fabio Mario, Martín Corral, Vanessa Viviana Veizaga, Morena </w:t>
-            </w:r>
-            <w:proofErr w:type="spellStart"/>
-            <w:r>
-              <w:rPr>
-                <w:rFonts w:ascii="Arial" w:eastAsia="Arial" w:hAnsi="Arial" w:cs="Arial"/>
-              </w:rPr>
-              <w:t>Lozain</w:t>
-            </w:r>
-            <w:proofErr w:type="spellEnd"/>
-            <w:r>
-              <w:rPr>
-                <w:rFonts w:ascii="Arial" w:eastAsia="Arial" w:hAnsi="Arial" w:cs="Arial"/>
-              </w:rPr>
-              <w:t xml:space="preserve">, Clarisa Susana </w:t>
-            </w:r>
-            <w:proofErr w:type="spellStart"/>
-            <w:r>
-              <w:rPr>
-                <w:rFonts w:ascii="Arial" w:eastAsia="Arial" w:hAnsi="Arial" w:cs="Arial"/>
-              </w:rPr>
-              <w:t>Sanchez</w:t>
-            </w:r>
-            <w:proofErr w:type="spellEnd"/>
-            <w:r>
-              <w:rPr>
-                <w:rFonts w:ascii="Arial" w:eastAsia="Arial" w:hAnsi="Arial" w:cs="Arial"/>
-              </w:rPr>
-              <w:t xml:space="preserve">, Marianela Agostini, Francisco Chapela, </w:t>
-            </w:r>
-            <w:proofErr w:type="spellStart"/>
-            <w:r>
-              <w:rPr>
-                <w:rFonts w:ascii="Arial" w:eastAsia="Arial" w:hAnsi="Arial" w:cs="Arial"/>
-              </w:rPr>
-              <w:t>Viktoryia</w:t>
-            </w:r>
-            <w:proofErr w:type="spellEnd"/>
-            <w:r>
-              <w:rPr>
-                <w:rFonts w:ascii="Arial" w:eastAsia="Arial" w:hAnsi="Arial" w:cs="Arial"/>
-              </w:rPr>
-              <w:t xml:space="preserve"> </w:t>
-            </w:r>
-            <w:proofErr w:type="spellStart"/>
-            <w:r>
-              <w:rPr>
-                <w:rFonts w:ascii="Arial" w:eastAsia="Arial" w:hAnsi="Arial" w:cs="Arial"/>
-              </w:rPr>
-              <w:t>Azaranka</w:t>
-            </w:r>
-            <w:proofErr w:type="spellEnd"/>
+              <w:t>Lucas Almiron, Celeste Astarito, Luna Fabio Mario, Martín Corral, Vanessa Viviana Veizaga, Morena Lozain, Clarisa Susana Sanchez, Marianela Agostini, Francisco Chapela, Viktoryia Azaranka</w:t>
+            </w:r>
           </w:p>
           <w:p>
             <w:pPr>
@@ -11026,6 +10560,7 @@
     <w:lsdException w:name="HTML Sample" w:semiHidden="1" w:unhideWhenUsed="1"/>
     <w:lsdException w:name="HTML Typewriter" w:semiHidden="1" w:unhideWhenUsed="1"/>
     <w:lsdException w:name="HTML Variable" w:semiHidden="1" w:unhideWhenUsed="1"/>
+    <w:lsdException w:name="Normal Table" w:semiHidden="1" w:unhideWhenUsed="1"/>
     <w:lsdException w:name="annotation subject" w:semiHidden="1" w:unhideWhenUsed="1"/>
     <w:lsdException w:name="No List" w:semiHidden="1" w:unhideWhenUsed="1"/>
     <w:lsdException w:name="Outline List 1" w:semiHidden="1" w:unhideWhenUsed="1"/>
@@ -11068,8 +10603,11 @@
     <w:lsdException w:name="Table Contemporary" w:semiHidden="1" w:unhideWhenUsed="1"/>
     <w:lsdException w:name="Table Elegant" w:semiHidden="1" w:unhideWhenUsed="1"/>
     <w:lsdException w:name="Table Professional" w:semiHidden="1" w:unhideWhenUsed="1"/>
+    <w:lsdException w:name="Table Subtle 1" w:semiHidden="1" w:unhideWhenUsed="1"/>
     <w:lsdException w:name="Table Subtle 2" w:semiHidden="1" w:unhideWhenUsed="1"/>
     <w:lsdException w:name="Table Web 1" w:semiHidden="1" w:unhideWhenUsed="1"/>
+    <w:lsdException w:name="Table Web 2" w:semiHidden="1" w:unhideWhenUsed="1"/>
+    <w:lsdException w:name="Table Web 3" w:semiHidden="1" w:unhideWhenUsed="1"/>
     <w:lsdException w:name="Balloon Text" w:semiHidden="1" w:unhideWhenUsed="1"/>
     <w:lsdException w:name="Table Grid" w:uiPriority="39"/>
     <w:lsdException w:name="Table Theme" w:semiHidden="1" w:unhideWhenUsed="1"/>

</xml_diff>

<commit_message>
subo modificaciones al documento
</commit_message>
<xml_diff>
--- a/Document/Documento_formato-ieee-830.docx
+++ b/Document/Documento_formato-ieee-830.docx
@@ -463,367 +463,20 @@
     <w:p>
       <w:pPr>
         <w:spacing w:after="0" w:line="240" w:lineRule="auto"/>
-        <w:ind w:left="2700"/>
-        <w:rPr>
-          <w:rFonts w:ascii="Arial" w:eastAsia="Arial" w:hAnsi="Arial" w:cs="Arial"/>
-        </w:rPr>
-      </w:pPr>
-    </w:p>
-    <w:p>
-      <w:pPr>
-        <w:spacing w:after="0" w:line="240" w:lineRule="auto"/>
-        <w:ind w:left="2700"/>
-        <w:rPr>
-          <w:rFonts w:ascii="Arial" w:eastAsia="Arial" w:hAnsi="Arial" w:cs="Arial"/>
-        </w:rPr>
-      </w:pPr>
-    </w:p>
-    <w:p>
-      <w:pPr>
-        <w:spacing w:after="0" w:line="240" w:lineRule="auto"/>
-        <w:ind w:left="2700"/>
-        <w:rPr>
-          <w:rFonts w:ascii="Arial" w:eastAsia="Arial" w:hAnsi="Arial" w:cs="Arial"/>
-        </w:rPr>
-      </w:pPr>
-    </w:p>
-    <w:p>
-      <w:pPr>
-        <w:spacing w:after="0" w:line="240" w:lineRule="auto"/>
-        <w:ind w:left="2700"/>
-        <w:rPr>
-          <w:rFonts w:ascii="Arial" w:eastAsia="Arial" w:hAnsi="Arial" w:cs="Arial"/>
-        </w:rPr>
-      </w:pPr>
-    </w:p>
-    <w:tbl>
-      <w:tblPr>
-        <w:tblW w:w="0" w:type="auto"/>
-        <w:tblInd w:w="2700" w:type="dxa"/>
-        <w:tblCellMar>
-          <w:left w:w="10" w:type="dxa"/>
-          <w:right w:w="10" w:type="dxa"/>
-        </w:tblCellMar>
-        <w:tblLook w:val="0000" w:firstRow="0" w:lastRow="0" w:firstColumn="0" w:lastColumn="0" w:noHBand="0" w:noVBand="0"/>
-      </w:tblPr>
-      <w:tblGrid>
-        <w:gridCol w:w="2071"/>
-        <w:gridCol w:w="806"/>
-        <w:gridCol w:w="2927"/>
-      </w:tblGrid>
-      <w:tr>
-        <w:trPr>
-          <w:trHeight w:val="1"/>
-        </w:trPr>
-        <w:tc>
-          <w:tcPr>
-            <w:tcW w:w="2071" w:type="dxa"/>
-            <w:tcBorders>
-              <w:top w:val="single" w:sz="4" w:space="0" w:color="292929"/>
-              <w:left w:val="single" w:sz="0" w:space="0" w:color="000000"/>
-              <w:bottom w:val="single" w:sz="0" w:space="0" w:color="000000"/>
-              <w:right w:val="single" w:sz="0" w:space="0" w:color="000000"/>
-            </w:tcBorders>
-            <w:shd w:val="clear" w:color="000000" w:fill="FFFFFF"/>
-            <w:tcMar>
-              <w:left w:w="70" w:type="dxa"/>
-              <w:right w:w="70" w:type="dxa"/>
-            </w:tcMar>
-            <w:vAlign w:val="center"/>
-          </w:tcPr>
-          <w:p>
-            <w:pPr>
-              <w:spacing w:after="0" w:line="240" w:lineRule="auto"/>
-              <w:jc w:val="center"/>
-            </w:pPr>
-            <w:r>
-              <w:rPr>
-                <w:rFonts w:ascii="Arial" w:eastAsia="Arial" w:hAnsi="Arial" w:cs="Arial"/>
-              </w:rPr>
-              <w:br/>
-            </w:r>
-          </w:p>
-        </w:tc>
-        <w:tc>
-          <w:tcPr>
-            <w:tcW w:w="806" w:type="dxa"/>
-            <w:tcBorders>
-              <w:top w:val="single" w:sz="4" w:space="0" w:color="292929"/>
-              <w:left w:val="single" w:sz="0" w:space="0" w:color="000000"/>
-              <w:bottom w:val="single" w:sz="0" w:space="0" w:color="000000"/>
-              <w:right w:val="single" w:sz="0" w:space="0" w:color="000000"/>
-            </w:tcBorders>
-            <w:shd w:val="clear" w:color="000000" w:fill="FFFFFF"/>
-            <w:tcMar>
-              <w:left w:w="70" w:type="dxa"/>
-              <w:right w:w="70" w:type="dxa"/>
-            </w:tcMar>
-            <w:vAlign w:val="center"/>
-          </w:tcPr>
-          <w:p>
-            <w:pPr>
-              <w:spacing w:after="0" w:line="240" w:lineRule="auto"/>
-              <w:jc w:val="center"/>
-              <w:rPr>
-                <w:rFonts w:ascii="Calibri" w:eastAsia="Calibri" w:hAnsi="Calibri" w:cs="Calibri"/>
-              </w:rPr>
-            </w:pPr>
-          </w:p>
-        </w:tc>
-        <w:tc>
-          <w:tcPr>
-            <w:tcW w:w="2927" w:type="dxa"/>
-            <w:tcBorders>
-              <w:top w:val="single" w:sz="4" w:space="0" w:color="292929"/>
-              <w:left w:val="single" w:sz="0" w:space="0" w:color="000000"/>
-              <w:bottom w:val="single" w:sz="0" w:space="0" w:color="000000"/>
-              <w:right w:val="single" w:sz="0" w:space="0" w:color="000000"/>
-            </w:tcBorders>
-            <w:shd w:val="clear" w:color="000000" w:fill="FFFFFF"/>
-            <w:tcMar>
-              <w:left w:w="70" w:type="dxa"/>
-              <w:right w:w="70" w:type="dxa"/>
-            </w:tcMar>
-          </w:tcPr>
-          <w:p>
-            <w:pPr>
-              <w:spacing w:after="0" w:line="240" w:lineRule="auto"/>
-              <w:jc w:val="right"/>
-              <w:rPr>
-                <w:rFonts w:ascii="Arial" w:eastAsia="Arial" w:hAnsi="Arial" w:cs="Arial"/>
-                <w:sz w:val="18"/>
-              </w:rPr>
-            </w:pPr>
-          </w:p>
-          <w:p>
-            <w:pPr>
-              <w:spacing w:after="0" w:line="240" w:lineRule="auto"/>
-              <w:jc w:val="right"/>
-            </w:pPr>
-            <w:r>
-              <w:rPr>
-                <w:rFonts w:ascii="Arial" w:eastAsia="Arial" w:hAnsi="Arial" w:cs="Arial"/>
-                <w:sz w:val="18"/>
-              </w:rPr>
-              <w:t>2022</w:t>
-            </w:r>
-          </w:p>
-        </w:tc>
-      </w:tr>
-    </w:tbl>
-    <w:p>
-      <w:pPr>
-        <w:spacing w:after="0" w:line="240" w:lineRule="auto"/>
         <w:rPr>
           <w:rFonts w:ascii="Arial" w:eastAsia="Arial" w:hAnsi="Arial" w:cs="Arial"/>
           <w:color w:val="000000"/>
           <w:sz w:val="16"/>
         </w:rPr>
       </w:pPr>
-    </w:p>
-    <w:p>
-      <w:pPr>
-        <w:spacing w:after="0" w:line="240" w:lineRule="auto"/>
+      <w:r>
         <w:rPr>
           <w:rFonts w:ascii="Arial" w:eastAsia="Arial" w:hAnsi="Arial" w:cs="Arial"/>
           <w:b/>
           <w:color w:val="000000"/>
           <w:sz w:val="32"/>
         </w:rPr>
-      </w:pPr>
-    </w:p>
-    <w:p>
-      <w:pPr>
-        <w:spacing w:after="0" w:line="240" w:lineRule="auto"/>
-        <w:rPr>
-          <w:rFonts w:ascii="Arial" w:eastAsia="Arial" w:hAnsi="Arial" w:cs="Arial"/>
-          <w:b/>
-          <w:color w:val="000000"/>
-          <w:sz w:val="32"/>
-        </w:rPr>
-      </w:pPr>
-    </w:p>
-    <w:p>
-      <w:pPr>
-        <w:spacing w:after="0" w:line="240" w:lineRule="auto"/>
-        <w:rPr>
-          <w:rFonts w:ascii="Arial" w:eastAsia="Arial" w:hAnsi="Arial" w:cs="Arial"/>
-          <w:color w:val="000000"/>
-          <w:sz w:val="32"/>
-        </w:rPr>
-      </w:pPr>
-      <w:r>
-        <w:rPr>
-          <w:rFonts w:ascii="Arial" w:eastAsia="Arial" w:hAnsi="Arial" w:cs="Arial"/>
-          <w:b/>
-          <w:color w:val="000000"/>
-          <w:sz w:val="32"/>
-        </w:rPr>
-        <w:t>Instrucciones para el uso de este formato</w:t>
-      </w:r>
-    </w:p>
-    <w:p>
-      <w:pPr>
-        <w:spacing w:after="0" w:line="240" w:lineRule="auto"/>
-        <w:rPr>
-          <w:rFonts w:ascii="Arial" w:eastAsia="Arial" w:hAnsi="Arial" w:cs="Arial"/>
-          <w:color w:val="000000"/>
-          <w:sz w:val="32"/>
-        </w:rPr>
-      </w:pPr>
-    </w:p>
-    <w:p>
-      <w:pPr>
-        <w:spacing w:after="0" w:line="240" w:lineRule="auto"/>
-        <w:ind w:left="360"/>
-        <w:rPr>
-          <w:rFonts w:ascii="Arial" w:eastAsia="Arial" w:hAnsi="Arial" w:cs="Arial"/>
-          <w:i/>
-          <w:color w:val="365F91"/>
-        </w:rPr>
-      </w:pPr>
-      <w:r>
-        <w:rPr>
-          <w:rFonts w:ascii="Arial" w:eastAsia="Arial" w:hAnsi="Arial" w:cs="Arial"/>
-          <w:i/>
-          <w:color w:val="365F91"/>
-        </w:rPr>
-        <w:t>Este formato es una plantilla tipo para documentos de requisitos del software.</w:t>
-      </w:r>
-    </w:p>
-    <w:p>
-      <w:pPr>
-        <w:spacing w:after="0" w:line="240" w:lineRule="auto"/>
-        <w:ind w:left="360"/>
-        <w:rPr>
-          <w:rFonts w:ascii="Arial" w:eastAsia="Arial" w:hAnsi="Arial" w:cs="Arial"/>
-          <w:i/>
-          <w:color w:val="365F91"/>
-        </w:rPr>
-      </w:pPr>
-    </w:p>
-    <w:p>
-      <w:pPr>
-        <w:spacing w:after="0" w:line="240" w:lineRule="auto"/>
-        <w:ind w:left="360"/>
-        <w:rPr>
-          <w:rFonts w:ascii="Arial" w:eastAsia="Arial" w:hAnsi="Arial" w:cs="Arial"/>
-          <w:i/>
-          <w:color w:val="365F91"/>
-        </w:rPr>
-      </w:pPr>
-      <w:r>
-        <w:rPr>
-          <w:rFonts w:ascii="Arial" w:eastAsia="Arial" w:hAnsi="Arial" w:cs="Arial"/>
-          <w:i/>
-          <w:color w:val="365F91"/>
-        </w:rPr>
-        <w:t xml:space="preserve">Está basado y es conforme con el estándar IEEE </w:t>
-      </w:r>
-      <w:proofErr w:type="spellStart"/>
-      <w:r>
-        <w:rPr>
-          <w:rFonts w:ascii="Arial" w:eastAsia="Arial" w:hAnsi="Arial" w:cs="Arial"/>
-          <w:i/>
-          <w:color w:val="365F91"/>
-        </w:rPr>
-        <w:t>Std</w:t>
-      </w:r>
-      <w:proofErr w:type="spellEnd"/>
-      <w:r>
-        <w:rPr>
-          <w:rFonts w:ascii="Arial" w:eastAsia="Arial" w:hAnsi="Arial" w:cs="Arial"/>
-          <w:i/>
-          <w:color w:val="365F91"/>
-        </w:rPr>
-        <w:t xml:space="preserve"> 830-1998.</w:t>
-      </w:r>
-    </w:p>
-    <w:p>
-      <w:pPr>
-        <w:spacing w:after="0" w:line="240" w:lineRule="auto"/>
-        <w:ind w:left="360"/>
-        <w:rPr>
-          <w:rFonts w:ascii="Arial" w:eastAsia="Arial" w:hAnsi="Arial" w:cs="Arial"/>
-          <w:i/>
-          <w:color w:val="365F91"/>
-        </w:rPr>
-      </w:pPr>
-    </w:p>
-    <w:p>
-      <w:pPr>
-        <w:spacing w:after="0" w:line="240" w:lineRule="auto"/>
-        <w:ind w:left="360"/>
-        <w:rPr>
-          <w:rFonts w:ascii="Arial" w:eastAsia="Arial" w:hAnsi="Arial" w:cs="Arial"/>
-          <w:i/>
-          <w:color w:val="000000"/>
-        </w:rPr>
-      </w:pPr>
-      <w:r>
-        <w:rPr>
-          <w:rFonts w:ascii="Arial" w:eastAsia="Arial" w:hAnsi="Arial" w:cs="Arial"/>
-          <w:i/>
-          <w:color w:val="365F91"/>
-        </w:rPr>
-        <w:t>Los textos en color azul son indicaciones que deben eliminarse y, en su caso, sustituirse por los contenidos descritos en cada apartado</w:t>
-      </w:r>
-      <w:r>
-        <w:rPr>
-          <w:rFonts w:ascii="Arial" w:eastAsia="Arial" w:hAnsi="Arial" w:cs="Arial"/>
-          <w:i/>
-          <w:color w:val="000000"/>
-        </w:rPr>
-        <w:t>.</w:t>
-      </w:r>
-    </w:p>
-    <w:p>
-      <w:pPr>
-        <w:spacing w:after="0" w:line="240" w:lineRule="auto"/>
-        <w:ind w:left="360"/>
-        <w:rPr>
-          <w:rFonts w:ascii="Arial" w:eastAsia="Arial" w:hAnsi="Arial" w:cs="Arial"/>
-          <w:i/>
-          <w:color w:val="000000"/>
-        </w:rPr>
-      </w:pPr>
-    </w:p>
-    <w:p>
-      <w:pPr>
-        <w:spacing w:after="0" w:line="240" w:lineRule="auto"/>
-        <w:rPr>
-          <w:rFonts w:ascii="Arial" w:eastAsia="Arial" w:hAnsi="Arial" w:cs="Arial"/>
-          <w:color w:val="000000"/>
-          <w:sz w:val="16"/>
-        </w:rPr>
-      </w:pPr>
-    </w:p>
-    <w:p>
-      <w:pPr>
-        <w:spacing w:after="0" w:line="240" w:lineRule="auto"/>
-        <w:rPr>
-          <w:rFonts w:ascii="Arial" w:eastAsia="Arial" w:hAnsi="Arial" w:cs="Arial"/>
-          <w:color w:val="000000"/>
-          <w:sz w:val="16"/>
-        </w:rPr>
-      </w:pPr>
-    </w:p>
-    <w:p>
-      <w:pPr>
-        <w:spacing w:after="0" w:line="240" w:lineRule="auto"/>
-        <w:rPr>
-          <w:rFonts w:ascii="Arial" w:eastAsia="Arial" w:hAnsi="Arial" w:cs="Arial"/>
-          <w:color w:val="000000"/>
-          <w:sz w:val="16"/>
-        </w:rPr>
-      </w:pPr>
-      <w:r>
-        <w:rPr>
-          <w:rFonts w:ascii="Arial" w:eastAsia="Arial" w:hAnsi="Arial" w:cs="Arial"/>
-          <w:b/>
-          <w:color w:val="000000"/>
-          <w:sz w:val="32"/>
-        </w:rPr>
+        <w:lastRenderedPageBreak/>
         <w:t>Ficha del documento</w:t>
       </w:r>
     </w:p>
@@ -1372,13 +1025,86 @@
           <w:sz w:val="32"/>
         </w:rPr>
       </w:pPr>
-      <w:r>
+    </w:p>
+    <w:p>
+      <w:pPr>
+        <w:spacing w:after="120" w:line="240" w:lineRule="auto"/>
+        <w:ind w:left="360" w:hanging="360"/>
         <w:rPr>
           <w:rFonts w:ascii="Arial" w:eastAsia="Arial" w:hAnsi="Arial" w:cs="Arial"/>
           <w:b/>
           <w:color w:val="000000"/>
           <w:sz w:val="32"/>
         </w:rPr>
+      </w:pPr>
+    </w:p>
+    <w:p>
+      <w:pPr>
+        <w:spacing w:after="120" w:line="240" w:lineRule="auto"/>
+        <w:ind w:left="360" w:hanging="360"/>
+        <w:rPr>
+          <w:rFonts w:ascii="Arial" w:eastAsia="Arial" w:hAnsi="Arial" w:cs="Arial"/>
+          <w:b/>
+          <w:color w:val="000000"/>
+          <w:sz w:val="32"/>
+        </w:rPr>
+      </w:pPr>
+    </w:p>
+    <w:p>
+      <w:pPr>
+        <w:spacing w:after="120" w:line="240" w:lineRule="auto"/>
+        <w:ind w:left="360" w:hanging="360"/>
+        <w:rPr>
+          <w:rFonts w:ascii="Arial" w:eastAsia="Arial" w:hAnsi="Arial" w:cs="Arial"/>
+          <w:b/>
+          <w:color w:val="000000"/>
+          <w:sz w:val="32"/>
+        </w:rPr>
+      </w:pPr>
+    </w:p>
+    <w:p>
+      <w:pPr>
+        <w:spacing w:after="120" w:line="240" w:lineRule="auto"/>
+        <w:ind w:left="360" w:hanging="360"/>
+        <w:rPr>
+          <w:rFonts w:ascii="Arial" w:eastAsia="Arial" w:hAnsi="Arial" w:cs="Arial"/>
+          <w:b/>
+          <w:color w:val="000000"/>
+          <w:sz w:val="32"/>
+        </w:rPr>
+      </w:pPr>
+    </w:p>
+    <w:p>
+      <w:pPr>
+        <w:spacing w:after="120" w:line="240" w:lineRule="auto"/>
+        <w:ind w:left="360" w:hanging="360"/>
+        <w:rPr>
+          <w:rFonts w:ascii="Arial" w:eastAsia="Arial" w:hAnsi="Arial" w:cs="Arial"/>
+          <w:b/>
+          <w:color w:val="000000"/>
+          <w:sz w:val="32"/>
+        </w:rPr>
+      </w:pPr>
+    </w:p>
+    <w:p>
+      <w:pPr>
+        <w:spacing w:after="120" w:line="240" w:lineRule="auto"/>
+        <w:ind w:left="360" w:hanging="360"/>
+        <w:rPr>
+          <w:rFonts w:ascii="Arial" w:eastAsia="Arial" w:hAnsi="Arial" w:cs="Arial"/>
+          <w:b/>
+          <w:color w:val="000000"/>
+          <w:sz w:val="32"/>
+        </w:rPr>
+      </w:pPr>
+      <w:r>
+        <w:rPr>
+          <w:rFonts w:ascii="Arial" w:eastAsia="Arial" w:hAnsi="Arial" w:cs="Arial"/>
+          <w:b/>
+          <w:color w:val="000000"/>
+          <w:sz w:val="32"/>
+        </w:rPr>
+        <w:lastRenderedPageBreak/>
         <w:t>Contenido</w:t>
       </w:r>
     </w:p>
@@ -1701,7 +1427,6 @@
           <w:rFonts w:ascii="Arial" w:eastAsia="Arial" w:hAnsi="Arial" w:cs="Arial"/>
           <w:shd w:val="clear" w:color="auto" w:fill="FFFFFF"/>
         </w:rPr>
-        <w:lastRenderedPageBreak/>
         <w:t>Además, se contará con una sección destinada a la venta online de productos para mascotas.</w:t>
       </w:r>
     </w:p>
@@ -3785,7 +3510,6 @@
                 <w:b/>
                 <w:color w:val="000000"/>
               </w:rPr>
-              <w:lastRenderedPageBreak/>
               <w:t>Nombre</w:t>
             </w:r>
           </w:p>
@@ -4642,6 +4366,12 @@
                 <w:rFonts w:ascii="Calibri" w:eastAsia="Calibri" w:hAnsi="Calibri" w:cs="Calibri"/>
               </w:rPr>
             </w:pPr>
+            <w:r>
+              <w:rPr>
+                <w:rFonts w:ascii="Calibri" w:eastAsia="Calibri" w:hAnsi="Calibri" w:cs="Calibri"/>
+              </w:rPr>
+              <w:t>Almirón, Lucas Rodrigo</w:t>
+            </w:r>
           </w:p>
         </w:tc>
       </w:tr>
@@ -4709,6 +4439,12 @@
                 <w:rFonts w:ascii="Calibri" w:eastAsia="Calibri" w:hAnsi="Calibri" w:cs="Calibri"/>
               </w:rPr>
             </w:pPr>
+            <w:r>
+              <w:rPr>
+                <w:rFonts w:ascii="Calibri" w:eastAsia="Calibri" w:hAnsi="Calibri" w:cs="Calibri"/>
+              </w:rPr>
+              <w:t>Desarrollador</w:t>
+            </w:r>
           </w:p>
         </w:tc>
       </w:tr>
@@ -4776,6 +4512,12 @@
                 <w:rFonts w:ascii="Calibri" w:eastAsia="Calibri" w:hAnsi="Calibri" w:cs="Calibri"/>
               </w:rPr>
             </w:pPr>
+            <w:r>
+              <w:rPr>
+                <w:rFonts w:ascii="Arial" w:eastAsia="Arial" w:hAnsi="Arial" w:cs="Arial"/>
+              </w:rPr>
+              <w:t>Estudiante de la T.S. en Desarrollo Web y Aplicaciones Digitales del I.S.P.C.</w:t>
+            </w:r>
           </w:p>
         </w:tc>
       </w:tr>
@@ -4843,6 +4585,12 @@
                 <w:rFonts w:ascii="Calibri" w:eastAsia="Calibri" w:hAnsi="Calibri" w:cs="Calibri"/>
               </w:rPr>
             </w:pPr>
+            <w:r>
+              <w:rPr>
+                <w:rFonts w:ascii="Calibri" w:eastAsia="Calibri" w:hAnsi="Calibri" w:cs="Calibri"/>
+              </w:rPr>
+              <w:t>Desarrollo</w:t>
+            </w:r>
           </w:p>
         </w:tc>
       </w:tr>
@@ -4910,6 +4658,12 @@
                 <w:rFonts w:ascii="Calibri" w:eastAsia="Calibri" w:hAnsi="Calibri" w:cs="Calibri"/>
               </w:rPr>
             </w:pPr>
+            <w:r>
+              <w:rPr>
+                <w:rFonts w:ascii="Calibri" w:eastAsia="Calibri" w:hAnsi="Calibri" w:cs="Calibri"/>
+              </w:rPr>
+              <w:t>Almironlucas2017@gmail.com</w:t>
+            </w:r>
           </w:p>
         </w:tc>
       </w:tr>
@@ -6158,7 +5912,6 @@
                 <w:rFonts w:ascii="Arial" w:eastAsia="Arial" w:hAnsi="Arial" w:cs="Arial"/>
                 <w:b/>
               </w:rPr>
-              <w:lastRenderedPageBreak/>
               <w:t>Usuario</w:t>
             </w:r>
           </w:p>
@@ -6573,6 +6326,7 @@
                 <w:rFonts w:ascii="Arial" w:eastAsia="Arial" w:hAnsi="Arial" w:cs="Arial"/>
                 <w:b/>
               </w:rPr>
+              <w:lastRenderedPageBreak/>
               <w:t>Moodle</w:t>
             </w:r>
           </w:p>
@@ -6613,51 +6367,6 @@
     <w:p>
       <w:pPr>
         <w:spacing w:after="0" w:line="240" w:lineRule="auto"/>
-        <w:ind w:left="600"/>
-        <w:rPr>
-          <w:rFonts w:ascii="Arial" w:eastAsia="Arial" w:hAnsi="Arial" w:cs="Arial"/>
-          <w:i/>
-          <w:color w:val="FF0000"/>
-        </w:rPr>
-      </w:pPr>
-    </w:p>
-    <w:p>
-      <w:pPr>
-        <w:spacing w:after="0" w:line="240" w:lineRule="auto"/>
-        <w:ind w:left="600"/>
-        <w:rPr>
-          <w:rFonts w:ascii="Arial" w:eastAsia="Arial" w:hAnsi="Arial" w:cs="Arial"/>
-          <w:i/>
-          <w:color w:val="FF0000"/>
-        </w:rPr>
-      </w:pPr>
-    </w:p>
-    <w:p>
-      <w:pPr>
-        <w:spacing w:after="0" w:line="240" w:lineRule="auto"/>
-        <w:ind w:left="600"/>
-        <w:rPr>
-          <w:rFonts w:ascii="Arial" w:eastAsia="Arial" w:hAnsi="Arial" w:cs="Arial"/>
-          <w:i/>
-          <w:color w:val="FF0000"/>
-        </w:rPr>
-      </w:pPr>
-    </w:p>
-    <w:p>
-      <w:pPr>
-        <w:spacing w:after="0" w:line="240" w:lineRule="auto"/>
-        <w:ind w:left="600"/>
-        <w:rPr>
-          <w:rFonts w:ascii="Arial" w:eastAsia="Arial" w:hAnsi="Arial" w:cs="Arial"/>
-          <w:i/>
-          <w:color w:val="FF0000"/>
-        </w:rPr>
-      </w:pPr>
-    </w:p>
-    <w:p>
-      <w:pPr>
-        <w:spacing w:after="0" w:line="240" w:lineRule="auto"/>
-        <w:ind w:left="600"/>
         <w:rPr>
           <w:rFonts w:ascii="Arial" w:eastAsia="Arial" w:hAnsi="Arial" w:cs="Arial"/>
           <w:i/>
@@ -6969,28 +6678,6 @@
     <w:p>
       <w:pPr>
         <w:spacing w:after="0" w:line="240" w:lineRule="auto"/>
-        <w:ind w:left="601" w:firstLine="106"/>
-        <w:jc w:val="both"/>
-        <w:rPr>
-          <w:rFonts w:ascii="Arial" w:eastAsia="Arial" w:hAnsi="Arial" w:cs="Arial"/>
-          <w:color w:val="365F91"/>
-        </w:rPr>
-      </w:pPr>
-    </w:p>
-    <w:p>
-      <w:pPr>
-        <w:spacing w:after="0" w:line="240" w:lineRule="auto"/>
-        <w:ind w:left="601" w:firstLine="106"/>
-        <w:jc w:val="both"/>
-        <w:rPr>
-          <w:rFonts w:ascii="Arial" w:eastAsia="Arial" w:hAnsi="Arial" w:cs="Arial"/>
-          <w:color w:val="365F91"/>
-        </w:rPr>
-      </w:pPr>
-    </w:p>
-    <w:p>
-      <w:pPr>
-        <w:spacing w:after="0" w:line="240" w:lineRule="auto"/>
         <w:jc w:val="both"/>
         <w:rPr>
           <w:rFonts w:ascii="Arial" w:eastAsia="Arial" w:hAnsi="Arial" w:cs="Arial"/>
@@ -7103,35 +6790,8 @@
         <w:rPr>
           <w:rFonts w:ascii="Arial" w:eastAsia="Arial" w:hAnsi="Arial" w:cs="Arial"/>
         </w:rPr>
-        <w:t xml:space="preserve">Las funcionalidades disponibles en el sistema serán de uso de cualquier usuario que lo manipule, podrán realizar inicios de sesiones con nombre de usuario y </w:t>
+        <w:t xml:space="preserve">Las funcionalidades disponibles en el sistema serán de uso de cualquier usuario que lo manipule, podrán realizar inicios de sesiones con nombre de usuario y contraseña para tener acceso al sistema, registrar una búsqueda, una adopción, una compra y comentarios o sugerencias que deseen realizar. </w:t>
       </w:r>
-      <w:r>
-        <w:rPr>
-          <w:rFonts w:ascii="Arial" w:eastAsia="Arial" w:hAnsi="Arial" w:cs="Arial"/>
-        </w:rPr>
-        <w:lastRenderedPageBreak/>
-        <w:t xml:space="preserve">contraseña para tener acceso al sistema, registrar una búsqueda, una adopción, una compra y comentarios o sugerencias que deseen realizar. </w:t>
-      </w:r>
-    </w:p>
-    <w:p>
-      <w:pPr>
-        <w:spacing w:before="240" w:after="240" w:line="240" w:lineRule="auto"/>
-        <w:ind w:left="600" w:firstLine="100"/>
-        <w:jc w:val="both"/>
-        <w:rPr>
-          <w:rFonts w:ascii="Arial" w:eastAsia="Arial" w:hAnsi="Arial" w:cs="Arial"/>
-        </w:rPr>
-      </w:pPr>
-    </w:p>
-    <w:p>
-      <w:pPr>
-        <w:spacing w:after="0" w:line="240" w:lineRule="auto"/>
-        <w:rPr>
-          <w:rFonts w:ascii="Arial" w:eastAsia="Arial" w:hAnsi="Arial" w:cs="Arial"/>
-          <w:i/>
-          <w:color w:val="FF0000"/>
-        </w:rPr>
-      </w:pPr>
     </w:p>
     <w:p>
       <w:pPr>
@@ -7575,6 +7235,7 @@
                 <w:b/>
                 <w:color w:val="000000"/>
               </w:rPr>
+              <w:lastRenderedPageBreak/>
               <w:t>Actividades</w:t>
             </w:r>
           </w:p>
@@ -7830,23 +7491,6 @@
           <w:i/>
         </w:rPr>
       </w:pPr>
-      <w:r>
-        <w:rPr>
-          <w:rFonts w:ascii="Arial" w:eastAsia="Arial" w:hAnsi="Arial" w:cs="Arial"/>
-          <w:i/>
-        </w:rPr>
-        <w:t xml:space="preserve"> </w:t>
-      </w:r>
-    </w:p>
-    <w:p>
-      <w:pPr>
-        <w:spacing w:after="0" w:line="240" w:lineRule="auto"/>
-        <w:rPr>
-          <w:rFonts w:ascii="Arial" w:eastAsia="Arial" w:hAnsi="Arial" w:cs="Arial"/>
-          <w:i/>
-          <w:color w:val="FF0000"/>
-        </w:rPr>
-      </w:pPr>
     </w:p>
     <w:p>
       <w:pPr>
@@ -7922,46 +7566,6 @@
     </w:p>
     <w:p>
       <w:pPr>
-        <w:spacing w:after="0" w:line="240" w:lineRule="auto"/>
-        <w:rPr>
-          <w:rFonts w:ascii="Arial" w:eastAsia="Arial" w:hAnsi="Arial" w:cs="Arial"/>
-        </w:rPr>
-      </w:pPr>
-    </w:p>
-    <w:p>
-      <w:pPr>
-        <w:spacing w:after="0" w:line="240" w:lineRule="auto"/>
-        <w:rPr>
-          <w:rFonts w:ascii="Arial" w:eastAsia="Arial" w:hAnsi="Arial" w:cs="Arial"/>
-        </w:rPr>
-      </w:pPr>
-    </w:p>
-    <w:p>
-      <w:pPr>
-        <w:spacing w:after="0" w:line="240" w:lineRule="auto"/>
-        <w:rPr>
-          <w:rFonts w:ascii="Arial" w:eastAsia="Arial" w:hAnsi="Arial" w:cs="Arial"/>
-          <w:color w:val="365F91"/>
-        </w:rPr>
-      </w:pPr>
-      <w:r>
-        <w:rPr>
-          <w:rFonts w:ascii="Arial" w:eastAsia="Arial" w:hAnsi="Arial" w:cs="Arial"/>
-          <w:color w:val="365F91"/>
-        </w:rPr>
-        <w:t>Escribir todas las historias de Usuarios encontradas para el proyecto</w:t>
-      </w:r>
-    </w:p>
-    <w:p>
-      <w:pPr>
-        <w:spacing w:after="0" w:line="240" w:lineRule="auto"/>
-        <w:rPr>
-          <w:rFonts w:ascii="Arial" w:eastAsia="Arial" w:hAnsi="Arial" w:cs="Arial"/>
-        </w:rPr>
-      </w:pPr>
-    </w:p>
-    <w:p>
-      <w:pPr>
         <w:spacing w:before="240" w:after="240" w:line="240" w:lineRule="auto"/>
         <w:rPr>
           <w:rFonts w:ascii="Arial" w:eastAsia="Arial" w:hAnsi="Arial" w:cs="Arial"/>
@@ -7999,7 +7603,6 @@
         <w:rPr>
           <w:rFonts w:ascii="Arial" w:eastAsia="Arial" w:hAnsi="Arial" w:cs="Arial"/>
         </w:rPr>
-        <w:lastRenderedPageBreak/>
         <w:t>US03 Como usuario quiero ingresar en el sistema para modificar mis datos de registro.</w:t>
       </w:r>
     </w:p>
@@ -8126,6 +7729,7 @@
         <w:rPr>
           <w:rFonts w:ascii="Arial" w:eastAsia="Arial" w:hAnsi="Arial" w:cs="Arial"/>
         </w:rPr>
+        <w:lastRenderedPageBreak/>
         <w:t>US13 Como usuario quiero recibir notificaciones sobre nuevas mascotas publicadas.</w:t>
       </w:r>
     </w:p>
@@ -8198,24 +7802,6 @@
         </w:rPr>
         <w:t xml:space="preserve">US18 Como usuario quiero filtrar las publicaciones de mascotas según tipo, fecha, provincia, localidad, sexo y edad del animal, para lograr una búsqueda más efectiva.  </w:t>
       </w:r>
-    </w:p>
-    <w:p>
-      <w:pPr>
-        <w:spacing w:before="240" w:after="240" w:line="240" w:lineRule="auto"/>
-        <w:rPr>
-          <w:rFonts w:ascii="Arial" w:eastAsia="Arial" w:hAnsi="Arial" w:cs="Arial"/>
-        </w:rPr>
-      </w:pPr>
-    </w:p>
-    <w:p>
-      <w:pPr>
-        <w:spacing w:before="240" w:after="240" w:line="240" w:lineRule="auto"/>
-        <w:rPr>
-          <w:rFonts w:ascii="Arial" w:eastAsia="Arial" w:hAnsi="Arial" w:cs="Arial"/>
-          <w:b/>
-          <w:sz w:val="32"/>
-        </w:rPr>
-      </w:pPr>
     </w:p>
     <w:p>
       <w:pPr>
@@ -8446,7 +8032,6 @@
               <w:rPr>
                 <w:rFonts w:ascii="Arial" w:eastAsia="Arial" w:hAnsi="Arial" w:cs="Arial"/>
               </w:rPr>
-              <w:lastRenderedPageBreak/>
               <w:t>Definir tareas</w:t>
             </w:r>
           </w:p>
@@ -8529,7 +8114,6 @@
                 <w:b/>
                 <w:color w:val="000000"/>
               </w:rPr>
-              <w:lastRenderedPageBreak/>
               <w:t xml:space="preserve">Responsabilidades </w:t>
             </w:r>
           </w:p>
@@ -8879,6 +8463,7 @@
                 <w:rFonts w:ascii="Arial" w:eastAsia="Arial" w:hAnsi="Arial" w:cs="Arial"/>
                 <w:b/>
               </w:rPr>
+              <w:lastRenderedPageBreak/>
               <w:t>N°</w:t>
             </w:r>
             <w:proofErr w:type="spellEnd"/>
@@ -9563,7 +9148,6 @@
                 <w:rFonts w:ascii="Arial" w:eastAsia="Arial" w:hAnsi="Arial" w:cs="Arial"/>
                 <w:b/>
               </w:rPr>
-              <w:lastRenderedPageBreak/>
               <w:t xml:space="preserve">Responsabilidades </w:t>
             </w:r>
           </w:p>

</xml_diff>

<commit_message>
subo actualizacion de documento IEEE830
</commit_message>
<xml_diff>
--- a/Document/Documento_formato-ieee-830.docx
+++ b/Document/Documento_formato-ieee-830.docx
@@ -1,6 +1,6 @@
 
 <file path=word/document.xml><?xml version="1.0" encoding="utf-8"?>
-<w:document xmlns:wpc="http://schemas.microsoft.com/office/word/2010/wordprocessingCanvas" xmlns:cx="http://schemas.microsoft.com/office/drawing/2014/chartex" xmlns:cx1="http://schemas.microsoft.com/office/drawing/2015/9/8/chartex" xmlns:cx2="http://schemas.microsoft.com/office/drawing/2015/10/21/chartex" xmlns:cx3="http://schemas.microsoft.com/office/drawing/2016/5/9/chartex" xmlns:cx4="http://schemas.microsoft.com/office/drawing/2016/5/10/chartex" xmlns:cx5="http://schemas.microsoft.com/office/drawing/2016/5/11/chartex" xmlns:cx6="http://schemas.microsoft.com/office/drawing/2016/5/12/chartex" xmlns:cx7="http://schemas.microsoft.com/office/drawing/2016/5/13/chartex" xmlns:cx8="http://schemas.microsoft.com/office/drawing/2016/5/14/chartex" xmlns:mc="http://schemas.openxmlformats.org/markup-compatibility/2006" xmlns:aink="http://schemas.microsoft.com/office/drawing/2016/ink" xmlns:am3d="http://schemas.microsoft.com/office/drawing/2017/model3d" xmlns:o="urn:schemas-microsoft-com:office:office" xmlns:oel="http://schemas.microsoft.com/office/2019/extlst" xmlns:r="http://schemas.openxmlformats.org/officeDocument/2006/relationships" xmlns:m="http://schemas.openxmlformats.org/officeDocument/2006/math" xmlns:v="urn:schemas-microsoft-com:vml" xmlns:wp14="http://schemas.microsoft.com/office/word/2010/wordprocessingDrawing" xmlns:wp="http://schemas.openxmlformats.org/drawingml/2006/wordprocessingDrawing" xmlns:w10="urn:schemas-microsoft-com:office:word" xmlns:w="http://schemas.openxmlformats.org/wordprocessingml/2006/main" xmlns:w14="http://schemas.microsoft.com/office/word/2010/wordml" xmlns:w15="http://schemas.microsoft.com/office/word/2012/wordml" xmlns:w16cex="http://schemas.microsoft.com/office/word/2018/wordml/cex" xmlns:w16cid="http://schemas.microsoft.com/office/word/2016/wordml/cid" xmlns:w16="http://schemas.microsoft.com/office/word/2018/wordml" xmlns:w16sdtdh="http://schemas.microsoft.com/office/word/2020/wordml/sdtdatahash" xmlns:w16se="http://schemas.microsoft.com/office/word/2015/wordml/symex" xmlns:wpg="http://schemas.microsoft.com/office/word/2010/wordprocessingGroup" xmlns:wpi="http://schemas.microsoft.com/office/word/2010/wordprocessingInk" xmlns:wne="http://schemas.microsoft.com/office/word/2006/wordml" xmlns:wps="http://schemas.microsoft.com/office/word/2010/wordprocessingShape" mc:Ignorable="w14 w15 w16se w16cid w16 w16cex w16sdtdh wp14">
+<w:document xmlns:wpc="http://schemas.microsoft.com/office/word/2010/wordprocessingCanvas" xmlns:cx="http://schemas.microsoft.com/office/drawing/2014/chartex" xmlns:mc="http://schemas.openxmlformats.org/markup-compatibility/2006" xmlns:o="urn:schemas-microsoft-com:office:office" xmlns:r="http://schemas.openxmlformats.org/officeDocument/2006/relationships" xmlns:m="http://schemas.openxmlformats.org/officeDocument/2006/math" xmlns:v="urn:schemas-microsoft-com:vml" xmlns:wp14="http://schemas.microsoft.com/office/word/2010/wordprocessingDrawing" xmlns:wp="http://schemas.openxmlformats.org/drawingml/2006/wordprocessingDrawing" xmlns:w10="urn:schemas-microsoft-com:office:word" xmlns:w="http://schemas.openxmlformats.org/wordprocessingml/2006/main" xmlns:w14="http://schemas.microsoft.com/office/word/2010/wordml" xmlns:w15="http://schemas.microsoft.com/office/word/2012/wordml" xmlns:w16se="http://schemas.microsoft.com/office/word/2015/wordml/symex" xmlns:wpg="http://schemas.microsoft.com/office/word/2010/wordprocessingGroup" xmlns:wpi="http://schemas.microsoft.com/office/word/2010/wordprocessingInk" xmlns:wne="http://schemas.microsoft.com/office/word/2006/wordml" xmlns:wps="http://schemas.microsoft.com/office/word/2010/wordprocessingShape" mc:Ignorable="w14 w15 w16se wp14">
   <w:body>
     <w:p>
       <w:pPr>
@@ -294,19 +294,8 @@
           <w:sz w:val="28"/>
           <w:u w:val="single"/>
         </w:rPr>
-        <w:t xml:space="preserve">Proyecto:  </w:t>
+        <w:t>Proyecto:  MascotAR</w:t>
       </w:r>
-      <w:proofErr w:type="spellStart"/>
-      <w:r>
-        <w:rPr>
-          <w:rFonts w:ascii="Arial" w:eastAsia="Arial" w:hAnsi="Arial" w:cs="Arial"/>
-          <w:b/>
-          <w:sz w:val="28"/>
-          <w:u w:val="single"/>
-        </w:rPr>
-        <w:t>MascotAR</w:t>
-      </w:r>
-      <w:proofErr w:type="spellEnd"/>
     </w:p>
     <w:p>
       <w:pPr>
@@ -628,23 +617,7 @@
                 <w:rFonts w:ascii="Arial" w:eastAsia="Arial" w:hAnsi="Arial" w:cs="Arial"/>
                 <w:b/>
               </w:rPr>
-              <w:t xml:space="preserve">Verificado </w:t>
-            </w:r>
-            <w:proofErr w:type="spellStart"/>
-            <w:r>
-              <w:rPr>
-                <w:rFonts w:ascii="Arial" w:eastAsia="Arial" w:hAnsi="Arial" w:cs="Arial"/>
-                <w:b/>
-              </w:rPr>
-              <w:t>dep</w:t>
-            </w:r>
-            <w:proofErr w:type="spellEnd"/>
-            <w:r>
-              <w:rPr>
-                <w:rFonts w:ascii="Arial" w:eastAsia="Arial" w:hAnsi="Arial" w:cs="Arial"/>
-                <w:b/>
-              </w:rPr>
-              <w:t>. Calidad.</w:t>
+              <w:t>Verificado dep. Calidad.</w:t>
             </w:r>
           </w:p>
         </w:tc>
@@ -734,16 +707,8 @@
               <w:rPr>
                 <w:rFonts w:ascii="Arial" w:eastAsia="Arial" w:hAnsi="Arial" w:cs="Arial"/>
               </w:rPr>
-              <w:t xml:space="preserve">Equipo </w:t>
-            </w:r>
-            <w:proofErr w:type="spellStart"/>
-            <w:r>
-              <w:rPr>
-                <w:rFonts w:ascii="Arial" w:eastAsia="Arial" w:hAnsi="Arial" w:cs="Arial"/>
-              </w:rPr>
-              <w:t>OptimosWeb</w:t>
-            </w:r>
-            <w:proofErr w:type="spellEnd"/>
+              <w:t>Equipo OptimosWeb</w:t>
+            </w:r>
           </w:p>
           <w:p>
             <w:pPr>
@@ -1339,23 +1304,7 @@
           <w:rFonts w:ascii="Arial" w:eastAsia="Arial" w:hAnsi="Arial" w:cs="Arial"/>
           <w:shd w:val="clear" w:color="auto" w:fill="FFFFFF"/>
         </w:rPr>
-        <w:t>El producto a desarrollar fue nombrado “</w:t>
-      </w:r>
-      <w:proofErr w:type="spellStart"/>
-      <w:r>
-        <w:rPr>
-          <w:rFonts w:ascii="Arial" w:eastAsia="Arial" w:hAnsi="Arial" w:cs="Arial"/>
-          <w:shd w:val="clear" w:color="auto" w:fill="FFFFFF"/>
-        </w:rPr>
-        <w:t>MascotAR</w:t>
-      </w:r>
-      <w:proofErr w:type="spellEnd"/>
-      <w:r>
-        <w:rPr>
-          <w:rFonts w:ascii="Arial" w:eastAsia="Arial" w:hAnsi="Arial" w:cs="Arial"/>
-          <w:shd w:val="clear" w:color="auto" w:fill="FFFFFF"/>
-        </w:rPr>
-        <w:t xml:space="preserve">”. </w:t>
+        <w:t xml:space="preserve">El producto a desarrollar fue nombrado “MascotAR”. </w:t>
       </w:r>
     </w:p>
     <w:p>
@@ -1607,21 +1556,7 @@
               <w:rPr>
                 <w:rFonts w:ascii="Arial" w:eastAsia="Arial" w:hAnsi="Arial" w:cs="Arial"/>
               </w:rPr>
-              <w:t xml:space="preserve">Equipo </w:t>
-            </w:r>
-            <w:proofErr w:type="spellStart"/>
-            <w:r>
-              <w:rPr>
-                <w:rFonts w:ascii="Arial" w:eastAsia="Arial" w:hAnsi="Arial" w:cs="Arial"/>
-              </w:rPr>
-              <w:t>OptimosWeb</w:t>
-            </w:r>
-            <w:proofErr w:type="spellEnd"/>
-            <w:r>
-              <w:rPr>
-                <w:rFonts w:ascii="Arial" w:eastAsia="Arial" w:hAnsi="Arial" w:cs="Arial"/>
-              </w:rPr>
-              <w:t xml:space="preserve"> Grupo </w:t>
+              <w:t xml:space="preserve">Equipo OptimosWeb Grupo </w:t>
             </w:r>
             <w:r>
               <w:rPr>
@@ -2219,7 +2154,7 @@
               <w:rPr>
                 <w:rFonts w:ascii="Arial" w:eastAsia="Arial" w:hAnsi="Arial" w:cs="Arial"/>
               </w:rPr>
-              <w:t xml:space="preserve">Desarrollo </w:t>
+              <w:t>Desarrollo- Scrum Master</w:t>
             </w:r>
           </w:p>
         </w:tc>
@@ -2381,28 +2316,12 @@
               <w:spacing w:after="0" w:line="240" w:lineRule="auto"/>
               <w:jc w:val="both"/>
             </w:pPr>
-            <w:proofErr w:type="spellStart"/>
-            <w:r>
-              <w:rPr>
-                <w:rFonts w:ascii="Arial" w:eastAsia="Arial" w:hAnsi="Arial" w:cs="Arial"/>
-              </w:rPr>
-              <w:t>Azaranka</w:t>
-            </w:r>
-            <w:proofErr w:type="spellEnd"/>
-            <w:r>
-              <w:rPr>
-                <w:rFonts w:ascii="Arial" w:eastAsia="Arial" w:hAnsi="Arial" w:cs="Arial"/>
-              </w:rPr>
-              <w:t xml:space="preserve"> </w:t>
-            </w:r>
-            <w:proofErr w:type="spellStart"/>
-            <w:r>
-              <w:rPr>
-                <w:rFonts w:ascii="Arial" w:eastAsia="Arial" w:hAnsi="Arial" w:cs="Arial"/>
-              </w:rPr>
-              <w:t>Viktoryia</w:t>
-            </w:r>
-            <w:proofErr w:type="spellEnd"/>
+            <w:r>
+              <w:rPr>
+                <w:rFonts w:ascii="Arial" w:eastAsia="Arial" w:hAnsi="Arial" w:cs="Arial"/>
+              </w:rPr>
+              <w:t>Azaranka Viktoryia</w:t>
+            </w:r>
           </w:p>
         </w:tc>
       </w:tr>
@@ -3154,19 +3073,11 @@
               <w:spacing w:after="0" w:line="240" w:lineRule="auto"/>
               <w:jc w:val="both"/>
             </w:pPr>
-            <w:proofErr w:type="spellStart"/>
-            <w:r>
-              <w:rPr>
-                <w:rFonts w:ascii="Arial" w:eastAsia="Arial" w:hAnsi="Arial" w:cs="Arial"/>
-              </w:rPr>
-              <w:t>Astarito</w:t>
-            </w:r>
-            <w:proofErr w:type="spellEnd"/>
-            <w:r>
-              <w:rPr>
-                <w:rFonts w:ascii="Arial" w:eastAsia="Arial" w:hAnsi="Arial" w:cs="Arial"/>
-              </w:rPr>
-              <w:t xml:space="preserve"> Celeste Johanna</w:t>
+            <w:r>
+              <w:rPr>
+                <w:rFonts w:ascii="Arial" w:eastAsia="Arial" w:hAnsi="Arial" w:cs="Arial"/>
+              </w:rPr>
+              <w:t>Astarito Celeste Johanna</w:t>
             </w:r>
           </w:p>
         </w:tc>
@@ -3537,12 +3448,12 @@
               <w:spacing w:after="0" w:line="240" w:lineRule="auto"/>
               <w:jc w:val="both"/>
               <w:rPr>
-                <w:rFonts w:ascii="Calibri" w:eastAsia="Calibri" w:hAnsi="Calibri" w:cs="Calibri"/>
-              </w:rPr>
-            </w:pPr>
-            <w:r>
-              <w:rPr>
-                <w:rFonts w:ascii="Calibri" w:eastAsia="Calibri" w:hAnsi="Calibri" w:cs="Calibri"/>
+                <w:rFonts w:ascii="Arial" w:eastAsia="Calibri" w:hAnsi="Arial" w:cs="Arial"/>
+              </w:rPr>
+            </w:pPr>
+            <w:r>
+              <w:rPr>
+                <w:rFonts w:ascii="Arial" w:eastAsia="Calibri" w:hAnsi="Arial" w:cs="Arial"/>
               </w:rPr>
               <w:t>Agostini, Marianela Belén</w:t>
             </w:r>
@@ -3610,12 +3521,12 @@
               <w:spacing w:after="0" w:line="240" w:lineRule="auto"/>
               <w:jc w:val="both"/>
               <w:rPr>
-                <w:rFonts w:ascii="Calibri" w:eastAsia="Calibri" w:hAnsi="Calibri" w:cs="Calibri"/>
-              </w:rPr>
-            </w:pPr>
-            <w:r>
-              <w:rPr>
-                <w:rFonts w:ascii="Calibri" w:eastAsia="Calibri" w:hAnsi="Calibri" w:cs="Calibri"/>
+                <w:rFonts w:ascii="Arial" w:eastAsia="Calibri" w:hAnsi="Arial" w:cs="Arial"/>
+              </w:rPr>
+            </w:pPr>
+            <w:r>
+              <w:rPr>
+                <w:rFonts w:ascii="Arial" w:eastAsia="Calibri" w:hAnsi="Arial" w:cs="Arial"/>
               </w:rPr>
               <w:t>Desarrolladora</w:t>
             </w:r>
@@ -3683,7 +3594,7 @@
               <w:spacing w:after="0" w:line="240" w:lineRule="auto"/>
               <w:jc w:val="both"/>
               <w:rPr>
-                <w:rFonts w:ascii="Calibri" w:eastAsia="Calibri" w:hAnsi="Calibri" w:cs="Calibri"/>
+                <w:rFonts w:ascii="Arial" w:eastAsia="Calibri" w:hAnsi="Arial" w:cs="Arial"/>
               </w:rPr>
             </w:pPr>
             <w:r>
@@ -3756,12 +3667,12 @@
               <w:spacing w:after="0" w:line="240" w:lineRule="auto"/>
               <w:jc w:val="both"/>
               <w:rPr>
-                <w:rFonts w:ascii="Calibri" w:eastAsia="Calibri" w:hAnsi="Calibri" w:cs="Calibri"/>
-              </w:rPr>
-            </w:pPr>
-            <w:r>
-              <w:rPr>
-                <w:rFonts w:ascii="Calibri" w:eastAsia="Calibri" w:hAnsi="Calibri" w:cs="Calibri"/>
+                <w:rFonts w:ascii="Arial" w:eastAsia="Calibri" w:hAnsi="Arial" w:cs="Arial"/>
+              </w:rPr>
+            </w:pPr>
+            <w:r>
+              <w:rPr>
+                <w:rFonts w:ascii="Arial" w:eastAsia="Calibri" w:hAnsi="Arial" w:cs="Arial"/>
               </w:rPr>
               <w:t>Desarrollo</w:t>
             </w:r>
@@ -3829,18 +3740,18 @@
               <w:spacing w:after="0" w:line="240" w:lineRule="auto"/>
               <w:jc w:val="both"/>
               <w:rPr>
-                <w:rFonts w:ascii="Calibri" w:eastAsia="Calibri" w:hAnsi="Calibri" w:cs="Calibri"/>
-              </w:rPr>
-            </w:pPr>
-            <w:r>
-              <w:rPr>
-                <w:rFonts w:ascii="Calibri" w:eastAsia="Calibri" w:hAnsi="Calibri" w:cs="Calibri"/>
+                <w:rFonts w:ascii="Arial" w:eastAsia="Calibri" w:hAnsi="Arial" w:cs="Arial"/>
+              </w:rPr>
+            </w:pPr>
+            <w:r>
+              <w:rPr>
+                <w:rFonts w:ascii="Arial" w:eastAsia="Calibri" w:hAnsi="Arial" w:cs="Arial"/>
               </w:rPr>
               <w:t>m</w:t>
             </w:r>
             <w:r>
               <w:rPr>
-                <w:rFonts w:ascii="Calibri" w:eastAsia="Calibri" w:hAnsi="Calibri" w:cs="Calibri"/>
+                <w:rFonts w:ascii="Arial" w:eastAsia="Calibri" w:hAnsi="Arial" w:cs="Arial"/>
               </w:rPr>
               <w:t>arianelaagostini2014@gmail.com</w:t>
             </w:r>
@@ -3973,12 +3884,12 @@
               <w:spacing w:after="0" w:line="240" w:lineRule="auto"/>
               <w:jc w:val="both"/>
               <w:rPr>
-                <w:rFonts w:ascii="Calibri" w:eastAsia="Calibri" w:hAnsi="Calibri" w:cs="Calibri"/>
-              </w:rPr>
-            </w:pPr>
-            <w:r>
-              <w:rPr>
-                <w:rFonts w:ascii="Calibri" w:eastAsia="Calibri" w:hAnsi="Calibri" w:cs="Calibri"/>
+                <w:rFonts w:ascii="Arial" w:eastAsia="Calibri" w:hAnsi="Arial" w:cs="Arial"/>
+              </w:rPr>
+            </w:pPr>
+            <w:r>
+              <w:rPr>
+                <w:rFonts w:ascii="Arial" w:eastAsia="Calibri" w:hAnsi="Arial" w:cs="Arial"/>
               </w:rPr>
               <w:t>Chapela, Francisco Javier</w:t>
             </w:r>
@@ -4046,12 +3957,12 @@
               <w:spacing w:after="0" w:line="240" w:lineRule="auto"/>
               <w:jc w:val="both"/>
               <w:rPr>
-                <w:rFonts w:ascii="Calibri" w:eastAsia="Calibri" w:hAnsi="Calibri" w:cs="Calibri"/>
-              </w:rPr>
-            </w:pPr>
-            <w:r>
-              <w:rPr>
-                <w:rFonts w:ascii="Calibri" w:eastAsia="Calibri" w:hAnsi="Calibri" w:cs="Calibri"/>
+                <w:rFonts w:ascii="Arial" w:eastAsia="Calibri" w:hAnsi="Arial" w:cs="Arial"/>
+              </w:rPr>
+            </w:pPr>
+            <w:r>
+              <w:rPr>
+                <w:rFonts w:ascii="Arial" w:eastAsia="Calibri" w:hAnsi="Arial" w:cs="Arial"/>
               </w:rPr>
               <w:t>Desarrollador</w:t>
             </w:r>
@@ -4119,7 +4030,7 @@
               <w:spacing w:after="0" w:line="240" w:lineRule="auto"/>
               <w:jc w:val="both"/>
               <w:rPr>
-                <w:rFonts w:ascii="Calibri" w:eastAsia="Calibri" w:hAnsi="Calibri" w:cs="Calibri"/>
+                <w:rFonts w:ascii="Arial" w:eastAsia="Calibri" w:hAnsi="Arial" w:cs="Arial"/>
               </w:rPr>
             </w:pPr>
             <w:r>
@@ -4192,12 +4103,12 @@
               <w:spacing w:after="0" w:line="240" w:lineRule="auto"/>
               <w:jc w:val="both"/>
               <w:rPr>
-                <w:rFonts w:ascii="Calibri" w:eastAsia="Calibri" w:hAnsi="Calibri" w:cs="Calibri"/>
-              </w:rPr>
-            </w:pPr>
-            <w:r>
-              <w:rPr>
-                <w:rFonts w:ascii="Calibri" w:eastAsia="Calibri" w:hAnsi="Calibri" w:cs="Calibri"/>
+                <w:rFonts w:ascii="Arial" w:eastAsia="Calibri" w:hAnsi="Arial" w:cs="Arial"/>
+              </w:rPr>
+            </w:pPr>
+            <w:r>
+              <w:rPr>
+                <w:rFonts w:ascii="Arial" w:eastAsia="Calibri" w:hAnsi="Arial" w:cs="Arial"/>
               </w:rPr>
               <w:t>Desarrollo</w:t>
             </w:r>
@@ -4265,12 +4176,12 @@
               <w:spacing w:after="0" w:line="240" w:lineRule="auto"/>
               <w:jc w:val="both"/>
               <w:rPr>
-                <w:rFonts w:ascii="Calibri" w:eastAsia="Calibri" w:hAnsi="Calibri" w:cs="Calibri"/>
-              </w:rPr>
-            </w:pPr>
-            <w:r>
-              <w:rPr>
-                <w:rFonts w:ascii="Calibri" w:eastAsia="Calibri" w:hAnsi="Calibri" w:cs="Calibri"/>
+                <w:rFonts w:ascii="Arial" w:eastAsia="Calibri" w:hAnsi="Arial" w:cs="Arial"/>
+              </w:rPr>
+            </w:pPr>
+            <w:r>
+              <w:rPr>
+                <w:rFonts w:ascii="Arial" w:eastAsia="Calibri" w:hAnsi="Arial" w:cs="Arial"/>
               </w:rPr>
               <w:t>franciscochapela2001@gmail.com</w:t>
             </w:r>
@@ -4363,12 +4274,12 @@
               <w:spacing w:after="0" w:line="240" w:lineRule="auto"/>
               <w:jc w:val="both"/>
               <w:rPr>
-                <w:rFonts w:ascii="Calibri" w:eastAsia="Calibri" w:hAnsi="Calibri" w:cs="Calibri"/>
-              </w:rPr>
-            </w:pPr>
-            <w:r>
-              <w:rPr>
-                <w:rFonts w:ascii="Calibri" w:eastAsia="Calibri" w:hAnsi="Calibri" w:cs="Calibri"/>
+                <w:rFonts w:ascii="Arial" w:eastAsia="Calibri" w:hAnsi="Arial" w:cs="Arial"/>
+              </w:rPr>
+            </w:pPr>
+            <w:r>
+              <w:rPr>
+                <w:rFonts w:ascii="Arial" w:eastAsia="Calibri" w:hAnsi="Arial" w:cs="Arial"/>
               </w:rPr>
               <w:t>Almirón, Lucas Rodrigo</w:t>
             </w:r>
@@ -4436,12 +4347,12 @@
               <w:spacing w:after="0" w:line="240" w:lineRule="auto"/>
               <w:jc w:val="both"/>
               <w:rPr>
-                <w:rFonts w:ascii="Calibri" w:eastAsia="Calibri" w:hAnsi="Calibri" w:cs="Calibri"/>
-              </w:rPr>
-            </w:pPr>
-            <w:r>
-              <w:rPr>
-                <w:rFonts w:ascii="Calibri" w:eastAsia="Calibri" w:hAnsi="Calibri" w:cs="Calibri"/>
+                <w:rFonts w:ascii="Arial" w:eastAsia="Calibri" w:hAnsi="Arial" w:cs="Arial"/>
+              </w:rPr>
+            </w:pPr>
+            <w:r>
+              <w:rPr>
+                <w:rFonts w:ascii="Arial" w:eastAsia="Calibri" w:hAnsi="Arial" w:cs="Arial"/>
               </w:rPr>
               <w:t>Desarrollador</w:t>
             </w:r>
@@ -4509,7 +4420,7 @@
               <w:spacing w:after="0" w:line="240" w:lineRule="auto"/>
               <w:jc w:val="both"/>
               <w:rPr>
-                <w:rFonts w:ascii="Calibri" w:eastAsia="Calibri" w:hAnsi="Calibri" w:cs="Calibri"/>
+                <w:rFonts w:ascii="Arial" w:eastAsia="Calibri" w:hAnsi="Arial" w:cs="Arial"/>
               </w:rPr>
             </w:pPr>
             <w:r>
@@ -4582,12 +4493,12 @@
               <w:spacing w:after="0" w:line="240" w:lineRule="auto"/>
               <w:jc w:val="both"/>
               <w:rPr>
-                <w:rFonts w:ascii="Calibri" w:eastAsia="Calibri" w:hAnsi="Calibri" w:cs="Calibri"/>
-              </w:rPr>
-            </w:pPr>
-            <w:r>
-              <w:rPr>
-                <w:rFonts w:ascii="Calibri" w:eastAsia="Calibri" w:hAnsi="Calibri" w:cs="Calibri"/>
+                <w:rFonts w:ascii="Arial" w:eastAsia="Calibri" w:hAnsi="Arial" w:cs="Arial"/>
+              </w:rPr>
+            </w:pPr>
+            <w:r>
+              <w:rPr>
+                <w:rFonts w:ascii="Arial" w:eastAsia="Calibri" w:hAnsi="Arial" w:cs="Arial"/>
               </w:rPr>
               <w:t>Desarrollo</w:t>
             </w:r>
@@ -4655,14 +4566,20 @@
               <w:spacing w:after="0" w:line="240" w:lineRule="auto"/>
               <w:jc w:val="both"/>
               <w:rPr>
-                <w:rFonts w:ascii="Calibri" w:eastAsia="Calibri" w:hAnsi="Calibri" w:cs="Calibri"/>
-              </w:rPr>
-            </w:pPr>
-            <w:r>
-              <w:rPr>
-                <w:rFonts w:ascii="Calibri" w:eastAsia="Calibri" w:hAnsi="Calibri" w:cs="Calibri"/>
-              </w:rPr>
-              <w:t>Almironlucas2017@gmail.com</w:t>
+                <w:rFonts w:ascii="Arial" w:eastAsia="Calibri" w:hAnsi="Arial" w:cs="Arial"/>
+              </w:rPr>
+            </w:pPr>
+            <w:r>
+              <w:rPr>
+                <w:rFonts w:ascii="Arial" w:eastAsia="Calibri" w:hAnsi="Arial" w:cs="Arial"/>
+              </w:rPr>
+              <w:t>a</w:t>
+            </w:r>
+            <w:r>
+              <w:rPr>
+                <w:rFonts w:ascii="Arial" w:eastAsia="Calibri" w:hAnsi="Arial" w:cs="Arial"/>
+              </w:rPr>
+              <w:t>lmironlucas2017@gmail.com</w:t>
             </w:r>
           </w:p>
         </w:tc>
@@ -4753,22 +4670,14 @@
               <w:spacing w:after="0" w:line="240" w:lineRule="auto"/>
               <w:jc w:val="both"/>
               <w:rPr>
-                <w:rFonts w:ascii="Calibri" w:eastAsia="Calibri" w:hAnsi="Calibri" w:cs="Calibri"/>
-              </w:rPr>
-            </w:pPr>
-            <w:proofErr w:type="spellStart"/>
-            <w:r>
-              <w:rPr>
-                <w:rFonts w:ascii="Calibri" w:eastAsia="Calibri" w:hAnsi="Calibri" w:cs="Calibri"/>
-              </w:rPr>
-              <w:t>Sanchez</w:t>
-            </w:r>
-            <w:proofErr w:type="spellEnd"/>
-            <w:r>
-              <w:rPr>
-                <w:rFonts w:ascii="Calibri" w:eastAsia="Calibri" w:hAnsi="Calibri" w:cs="Calibri"/>
-              </w:rPr>
-              <w:t>, Clarisa Susana</w:t>
+                <w:rFonts w:ascii="Arial" w:eastAsia="Calibri" w:hAnsi="Arial" w:cs="Arial"/>
+              </w:rPr>
+            </w:pPr>
+            <w:r>
+              <w:rPr>
+                <w:rFonts w:ascii="Arial" w:eastAsia="Calibri" w:hAnsi="Arial" w:cs="Arial"/>
+              </w:rPr>
+              <w:t>Sanchez, Clarisa Susana</w:t>
             </w:r>
           </w:p>
         </w:tc>
@@ -4834,12 +4743,12 @@
               <w:spacing w:after="0" w:line="240" w:lineRule="auto"/>
               <w:jc w:val="both"/>
               <w:rPr>
-                <w:rFonts w:ascii="Calibri" w:eastAsia="Calibri" w:hAnsi="Calibri" w:cs="Calibri"/>
-              </w:rPr>
-            </w:pPr>
-            <w:r>
-              <w:rPr>
-                <w:rFonts w:ascii="Calibri" w:eastAsia="Calibri" w:hAnsi="Calibri" w:cs="Calibri"/>
+                <w:rFonts w:ascii="Arial" w:eastAsia="Calibri" w:hAnsi="Arial" w:cs="Arial"/>
+              </w:rPr>
+            </w:pPr>
+            <w:r>
+              <w:rPr>
+                <w:rFonts w:ascii="Arial" w:eastAsia="Calibri" w:hAnsi="Arial" w:cs="Arial"/>
               </w:rPr>
               <w:t>Desarrolladora</w:t>
             </w:r>
@@ -4907,7 +4816,7 @@
               <w:spacing w:after="0" w:line="240" w:lineRule="auto"/>
               <w:jc w:val="both"/>
               <w:rPr>
-                <w:rFonts w:ascii="Calibri" w:eastAsia="Calibri" w:hAnsi="Calibri" w:cs="Calibri"/>
+                <w:rFonts w:ascii="Arial" w:eastAsia="Calibri" w:hAnsi="Arial" w:cs="Arial"/>
               </w:rPr>
             </w:pPr>
             <w:r>
@@ -4980,12 +4889,12 @@
               <w:spacing w:after="0" w:line="240" w:lineRule="auto"/>
               <w:jc w:val="both"/>
               <w:rPr>
-                <w:rFonts w:ascii="Calibri" w:eastAsia="Calibri" w:hAnsi="Calibri" w:cs="Calibri"/>
-              </w:rPr>
-            </w:pPr>
-            <w:r>
-              <w:rPr>
-                <w:rFonts w:ascii="Calibri" w:eastAsia="Calibri" w:hAnsi="Calibri" w:cs="Calibri"/>
+                <w:rFonts w:ascii="Arial" w:eastAsia="Calibri" w:hAnsi="Arial" w:cs="Arial"/>
+              </w:rPr>
+            </w:pPr>
+            <w:r>
+              <w:rPr>
+                <w:rFonts w:ascii="Arial" w:eastAsia="Calibri" w:hAnsi="Arial" w:cs="Arial"/>
               </w:rPr>
               <w:t>Desarrollo</w:t>
             </w:r>
@@ -5053,12 +4962,12 @@
               <w:spacing w:after="0" w:line="240" w:lineRule="auto"/>
               <w:jc w:val="both"/>
               <w:rPr>
-                <w:rFonts w:ascii="Calibri" w:eastAsia="Calibri" w:hAnsi="Calibri" w:cs="Calibri"/>
-              </w:rPr>
-            </w:pPr>
-            <w:r>
-              <w:rPr>
-                <w:rFonts w:ascii="Calibri" w:eastAsia="Calibri" w:hAnsi="Calibri" w:cs="Calibri"/>
+                <w:rFonts w:ascii="Arial" w:eastAsia="Calibri" w:hAnsi="Arial" w:cs="Arial"/>
+              </w:rPr>
+            </w:pPr>
+            <w:r>
+              <w:rPr>
+                <w:rFonts w:ascii="Arial" w:eastAsia="Calibri" w:hAnsi="Arial" w:cs="Arial"/>
               </w:rPr>
               <w:t>clarisa.sanchez.cs@gmail.com</w:t>
             </w:r>
@@ -5151,12 +5060,12 @@
               <w:spacing w:after="0" w:line="240" w:lineRule="auto"/>
               <w:jc w:val="both"/>
               <w:rPr>
-                <w:rFonts w:ascii="Calibri" w:eastAsia="Calibri" w:hAnsi="Calibri" w:cs="Calibri"/>
-              </w:rPr>
-            </w:pPr>
-            <w:r>
-              <w:rPr>
-                <w:rFonts w:ascii="Calibri" w:eastAsia="Calibri" w:hAnsi="Calibri" w:cs="Calibri"/>
+                <w:rFonts w:ascii="Arial" w:eastAsia="Calibri" w:hAnsi="Arial" w:cs="Arial"/>
+              </w:rPr>
+            </w:pPr>
+            <w:r>
+              <w:rPr>
+                <w:rFonts w:ascii="Arial" w:eastAsia="Calibri" w:hAnsi="Arial" w:cs="Arial"/>
               </w:rPr>
               <w:t>Corral Martin</w:t>
             </w:r>
@@ -5224,12 +5133,12 @@
               <w:spacing w:after="0" w:line="240" w:lineRule="auto"/>
               <w:jc w:val="both"/>
               <w:rPr>
-                <w:rFonts w:ascii="Calibri" w:eastAsia="Calibri" w:hAnsi="Calibri" w:cs="Calibri"/>
-              </w:rPr>
-            </w:pPr>
-            <w:r>
-              <w:rPr>
-                <w:rFonts w:ascii="Calibri" w:eastAsia="Calibri" w:hAnsi="Calibri" w:cs="Calibri"/>
+                <w:rFonts w:ascii="Arial" w:eastAsia="Calibri" w:hAnsi="Arial" w:cs="Arial"/>
+              </w:rPr>
+            </w:pPr>
+            <w:r>
+              <w:rPr>
+                <w:rFonts w:ascii="Arial" w:eastAsia="Calibri" w:hAnsi="Arial" w:cs="Arial"/>
               </w:rPr>
               <w:t>Desarrollador</w:t>
             </w:r>
@@ -5297,7 +5206,7 @@
               <w:spacing w:after="0" w:line="240" w:lineRule="auto"/>
               <w:jc w:val="both"/>
               <w:rPr>
-                <w:rFonts w:ascii="Calibri" w:eastAsia="Calibri" w:hAnsi="Calibri" w:cs="Calibri"/>
+                <w:rFonts w:ascii="Arial" w:eastAsia="Calibri" w:hAnsi="Arial" w:cs="Arial"/>
               </w:rPr>
             </w:pPr>
             <w:r>
@@ -5370,12 +5279,12 @@
               <w:spacing w:after="0" w:line="240" w:lineRule="auto"/>
               <w:jc w:val="both"/>
               <w:rPr>
-                <w:rFonts w:ascii="Calibri" w:eastAsia="Calibri" w:hAnsi="Calibri" w:cs="Calibri"/>
-              </w:rPr>
-            </w:pPr>
-            <w:r>
-              <w:rPr>
-                <w:rFonts w:ascii="Calibri" w:eastAsia="Calibri" w:hAnsi="Calibri" w:cs="Calibri"/>
+                <w:rFonts w:ascii="Arial" w:eastAsia="Calibri" w:hAnsi="Arial" w:cs="Arial"/>
+              </w:rPr>
+            </w:pPr>
+            <w:r>
+              <w:rPr>
+                <w:rFonts w:ascii="Arial" w:eastAsia="Calibri" w:hAnsi="Arial" w:cs="Arial"/>
               </w:rPr>
               <w:t>Desarrollo</w:t>
             </w:r>
@@ -5443,12 +5352,12 @@
               <w:spacing w:after="0" w:line="240" w:lineRule="auto"/>
               <w:jc w:val="both"/>
               <w:rPr>
-                <w:rFonts w:ascii="Calibri" w:eastAsia="Calibri" w:hAnsi="Calibri" w:cs="Calibri"/>
-              </w:rPr>
-            </w:pPr>
-            <w:r>
-              <w:rPr>
-                <w:rFonts w:ascii="Calibri" w:eastAsia="Calibri" w:hAnsi="Calibri" w:cs="Calibri"/>
+                <w:rFonts w:ascii="Arial" w:eastAsia="Calibri" w:hAnsi="Arial" w:cs="Arial"/>
+              </w:rPr>
+            </w:pPr>
+            <w:r>
+              <w:rPr>
+                <w:rFonts w:ascii="Arial" w:eastAsia="Calibri" w:hAnsi="Arial" w:cs="Arial"/>
               </w:rPr>
               <w:t>Cmc_883@hotmail.com</w:t>
             </w:r>
@@ -5541,12 +5450,12 @@
               <w:spacing w:after="0" w:line="240" w:lineRule="auto"/>
               <w:jc w:val="both"/>
               <w:rPr>
-                <w:rFonts w:ascii="Calibri" w:eastAsia="Calibri" w:hAnsi="Calibri" w:cs="Calibri"/>
-              </w:rPr>
-            </w:pPr>
-            <w:r>
-              <w:rPr>
-                <w:rFonts w:ascii="Calibri" w:eastAsia="Calibri" w:hAnsi="Calibri" w:cs="Calibri"/>
+                <w:rFonts w:ascii="Arial" w:eastAsia="Calibri" w:hAnsi="Arial" w:cs="Arial"/>
+              </w:rPr>
+            </w:pPr>
+            <w:r>
+              <w:rPr>
+                <w:rFonts w:ascii="Arial" w:eastAsia="Calibri" w:hAnsi="Arial" w:cs="Arial"/>
               </w:rPr>
               <w:t>Morena Lara Lozain</w:t>
             </w:r>
@@ -5614,12 +5523,12 @@
               <w:spacing w:after="0" w:line="240" w:lineRule="auto"/>
               <w:jc w:val="both"/>
               <w:rPr>
-                <w:rFonts w:ascii="Calibri" w:eastAsia="Calibri" w:hAnsi="Calibri" w:cs="Calibri"/>
-              </w:rPr>
-            </w:pPr>
-            <w:r>
-              <w:rPr>
-                <w:rFonts w:ascii="Calibri" w:eastAsia="Calibri" w:hAnsi="Calibri" w:cs="Calibri"/>
+                <w:rFonts w:ascii="Arial" w:eastAsia="Calibri" w:hAnsi="Arial" w:cs="Arial"/>
+              </w:rPr>
+            </w:pPr>
+            <w:r>
+              <w:rPr>
+                <w:rFonts w:ascii="Arial" w:eastAsia="Calibri" w:hAnsi="Arial" w:cs="Arial"/>
               </w:rPr>
               <w:t>Desarrolladora</w:t>
             </w:r>
@@ -5687,12 +5596,12 @@
               <w:spacing w:after="0" w:line="240" w:lineRule="auto"/>
               <w:jc w:val="both"/>
               <w:rPr>
-                <w:rFonts w:ascii="Calibri" w:eastAsia="Calibri" w:hAnsi="Calibri" w:cs="Calibri"/>
-              </w:rPr>
-            </w:pPr>
-            <w:r>
-              <w:rPr>
-                <w:rFonts w:ascii="Calibri" w:eastAsia="Calibri" w:hAnsi="Calibri" w:cs="Calibri"/>
+                <w:rFonts w:ascii="Arial" w:eastAsia="Calibri" w:hAnsi="Arial" w:cs="Arial"/>
+              </w:rPr>
+            </w:pPr>
+            <w:r>
+              <w:rPr>
+                <w:rFonts w:ascii="Arial" w:eastAsia="Calibri" w:hAnsi="Arial" w:cs="Arial"/>
               </w:rPr>
               <w:t>Estudiante de T.S. en Desarrollo Web y Aplicaciones Digitales del I.S.P.C</w:t>
             </w:r>
@@ -5760,12 +5669,12 @@
               <w:spacing w:after="0" w:line="240" w:lineRule="auto"/>
               <w:jc w:val="both"/>
               <w:rPr>
-                <w:rFonts w:ascii="Calibri" w:eastAsia="Calibri" w:hAnsi="Calibri" w:cs="Calibri"/>
-              </w:rPr>
-            </w:pPr>
-            <w:r>
-              <w:rPr>
-                <w:rFonts w:ascii="Calibri" w:eastAsia="Calibri" w:hAnsi="Calibri" w:cs="Calibri"/>
+                <w:rFonts w:ascii="Arial" w:eastAsia="Calibri" w:hAnsi="Arial" w:cs="Arial"/>
+              </w:rPr>
+            </w:pPr>
+            <w:r>
+              <w:rPr>
+                <w:rFonts w:ascii="Arial" w:eastAsia="Calibri" w:hAnsi="Arial" w:cs="Arial"/>
               </w:rPr>
               <w:t>Desarrollo</w:t>
             </w:r>
@@ -5833,12 +5742,12 @@
               <w:spacing w:after="0" w:line="240" w:lineRule="auto"/>
               <w:jc w:val="both"/>
               <w:rPr>
-                <w:rFonts w:ascii="Calibri" w:eastAsia="Calibri" w:hAnsi="Calibri" w:cs="Calibri"/>
-              </w:rPr>
-            </w:pPr>
-            <w:r>
-              <w:rPr>
-                <w:rFonts w:ascii="Calibri" w:eastAsia="Calibri" w:hAnsi="Calibri" w:cs="Calibri"/>
+                <w:rFonts w:ascii="Arial" w:eastAsia="Calibri" w:hAnsi="Arial" w:cs="Arial"/>
+              </w:rPr>
+            </w:pPr>
+            <w:r>
+              <w:rPr>
+                <w:rFonts w:ascii="Arial" w:eastAsia="Calibri" w:hAnsi="Arial" w:cs="Arial"/>
               </w:rPr>
               <w:t>morenal92@hotmail.com</w:t>
             </w:r>
@@ -5869,6 +5778,7 @@
           <w:b/>
           <w:color w:val="000000"/>
           <w:sz w:val="28"/>
+          <w:u w:val="single"/>
         </w:rPr>
       </w:pPr>
       <w:r>
@@ -5877,8 +5787,19 @@
           <w:b/>
           <w:color w:val="000000"/>
           <w:sz w:val="28"/>
+          <w:u w:val="single"/>
         </w:rPr>
         <w:t>Definiciones, acrónimos y abreviaturas</w:t>
+      </w:r>
+      <w:r>
+        <w:rPr>
+          <w:rFonts w:ascii="Arial" w:eastAsia="Arial" w:hAnsi="Arial" w:cs="Arial"/>
+          <w:b/>
+          <w:color w:val="000000"/>
+          <w:sz w:val="28"/>
+          <w:u w:val="single"/>
+        </w:rPr>
+        <w:t>:</w:t>
       </w:r>
     </w:p>
     <w:p>
@@ -6217,7 +6138,6 @@
                 <w:rFonts w:ascii="Arial" w:eastAsia="Arial" w:hAnsi="Arial" w:cs="Arial"/>
                 <w:b/>
               </w:rPr>
-              <w:lastRenderedPageBreak/>
               <w:t>RF</w:t>
             </w:r>
           </w:p>
@@ -6287,6 +6207,7 @@
                 <w:rFonts w:ascii="Arial" w:eastAsia="Arial" w:hAnsi="Arial" w:cs="Arial"/>
                 <w:b/>
               </w:rPr>
+              <w:lastRenderedPageBreak/>
               <w:t>RNF</w:t>
             </w:r>
           </w:p>
@@ -6694,6 +6615,7 @@
           <w:b/>
           <w:color w:val="000000"/>
           <w:sz w:val="28"/>
+          <w:u w:val="single"/>
         </w:rPr>
       </w:pPr>
       <w:r>
@@ -6702,8 +6624,19 @@
           <w:b/>
           <w:color w:val="000000"/>
           <w:sz w:val="28"/>
+          <w:u w:val="single"/>
         </w:rPr>
         <w:t>Resumen</w:t>
+      </w:r>
+      <w:r>
+        <w:rPr>
+          <w:rFonts w:ascii="Arial" w:eastAsia="Arial" w:hAnsi="Arial" w:cs="Arial"/>
+          <w:b/>
+          <w:color w:val="000000"/>
+          <w:sz w:val="28"/>
+          <w:u w:val="single"/>
+        </w:rPr>
+        <w:t>:</w:t>
       </w:r>
     </w:p>
     <w:p>
@@ -6796,6 +6729,7 @@
           <w:b/>
           <w:color w:val="000000"/>
           <w:sz w:val="32"/>
+          <w:u w:val="single"/>
         </w:rPr>
       </w:pPr>
       <w:r>
@@ -6804,8 +6738,19 @@
           <w:b/>
           <w:color w:val="000000"/>
           <w:sz w:val="32"/>
+          <w:u w:val="single"/>
         </w:rPr>
         <w:t>Descripción general</w:t>
+      </w:r>
+      <w:r>
+        <w:rPr>
+          <w:rFonts w:ascii="Arial" w:eastAsia="Arial" w:hAnsi="Arial" w:cs="Arial"/>
+          <w:b/>
+          <w:color w:val="000000"/>
+          <w:sz w:val="32"/>
+          <w:u w:val="single"/>
+        </w:rPr>
+        <w:t>:</w:t>
       </w:r>
     </w:p>
     <w:p>
@@ -6831,6 +6776,7 @@
           <w:b/>
           <w:color w:val="000000"/>
           <w:sz w:val="28"/>
+          <w:u w:val="single"/>
         </w:rPr>
       </w:pPr>
       <w:r>
@@ -6839,8 +6785,19 @@
           <w:b/>
           <w:color w:val="000000"/>
           <w:sz w:val="28"/>
+          <w:u w:val="single"/>
         </w:rPr>
         <w:t>Perspectiva del producto</w:t>
+      </w:r>
+      <w:r>
+        <w:rPr>
+          <w:rFonts w:ascii="Arial" w:eastAsia="Arial" w:hAnsi="Arial" w:cs="Arial"/>
+          <w:b/>
+          <w:color w:val="000000"/>
+          <w:sz w:val="28"/>
+          <w:u w:val="single"/>
+        </w:rPr>
+        <w:t>:</w:t>
       </w:r>
     </w:p>
     <w:p>
@@ -6914,6 +6871,15 @@
           <w:sz w:val="28"/>
         </w:rPr>
         <w:t>Características de los usuarios</w:t>
+      </w:r>
+      <w:r>
+        <w:rPr>
+          <w:rFonts w:ascii="Arial" w:eastAsia="Arial" w:hAnsi="Arial" w:cs="Arial"/>
+          <w:b/>
+          <w:color w:val="000000"/>
+          <w:sz w:val="28"/>
+        </w:rPr>
+        <w:t>:</w:t>
       </w:r>
     </w:p>
     <w:tbl>
@@ -7409,6 +7375,7 @@
           <w:b/>
           <w:color w:val="000000"/>
           <w:sz w:val="28"/>
+          <w:u w:val="single"/>
         </w:rPr>
       </w:pPr>
       <w:r>
@@ -7417,8 +7384,19 @@
           <w:b/>
           <w:color w:val="000000"/>
           <w:sz w:val="28"/>
+          <w:u w:val="single"/>
         </w:rPr>
         <w:t>Restricciones</w:t>
+      </w:r>
+      <w:r>
+        <w:rPr>
+          <w:rFonts w:ascii="Arial" w:eastAsia="Arial" w:hAnsi="Arial" w:cs="Arial"/>
+          <w:b/>
+          <w:color w:val="000000"/>
+          <w:sz w:val="28"/>
+          <w:u w:val="single"/>
+        </w:rPr>
+        <w:t>:</w:t>
       </w:r>
     </w:p>
     <w:p>
@@ -7578,7 +7556,18 @@
           <w:rFonts w:ascii="Segoe UI Symbol" w:eastAsia="Segoe UI Symbol" w:hAnsi="Segoe UI Symbol" w:cs="Segoe UI Symbol"/>
         </w:rPr>
         <w:tab/>
-        <w:t>Optimización de la web para un mejor rendimiento, considerando peso de la misma y simplificación del código.</w:t>
+      </w:r>
+      <w:r>
+        <w:rPr>
+          <w:rFonts w:ascii="Arial" w:eastAsia="Segoe UI Symbol" w:hAnsi="Arial" w:cs="Arial"/>
+        </w:rPr>
+        <w:t>Optimización de la web para un mejor rendimiento, considerando peso de la misma y simplificación del código</w:t>
+      </w:r>
+      <w:r>
+        <w:rPr>
+          <w:rFonts w:ascii="Segoe UI Symbol" w:eastAsia="Segoe UI Symbol" w:hAnsi="Segoe UI Symbol" w:cs="Segoe UI Symbol"/>
+        </w:rPr>
+        <w:t>.</w:t>
       </w:r>
     </w:p>
     <w:p>
@@ -7603,6 +7592,7 @@
           <w:b/>
           <w:color w:val="000000"/>
           <w:sz w:val="32"/>
+          <w:u w:val="single"/>
         </w:rPr>
       </w:pPr>
       <w:r>
@@ -7611,9 +7601,20 @@
           <w:b/>
           <w:color w:val="000000"/>
           <w:sz w:val="32"/>
+          <w:u w:val="single"/>
         </w:rPr>
         <w:t>Requisitos específicos</w:t>
       </w:r>
+      <w:r>
+        <w:rPr>
+          <w:rFonts w:ascii="Arial" w:eastAsia="Arial" w:hAnsi="Arial" w:cs="Arial"/>
+          <w:b/>
+          <w:color w:val="000000"/>
+          <w:sz w:val="32"/>
+          <w:u w:val="single"/>
+        </w:rPr>
+        <w:t>:</w:t>
+      </w:r>
     </w:p>
     <w:p>
       <w:pPr>
@@ -7643,23 +7644,22 @@
           <w:sz w:val="24"/>
         </w:rPr>
       </w:pPr>
-      <w:proofErr w:type="spellStart"/>
       <w:r>
         <w:rPr>
           <w:rFonts w:ascii="Arial" w:eastAsia="Arial" w:hAnsi="Arial" w:cs="Arial"/>
           <w:b/>
           <w:sz w:val="24"/>
-        </w:rPr>
-        <w:t>Product</w:t>
+          <w:u w:val="single"/>
+        </w:rPr>
+        <w:t>Product Backlog</w:t>
       </w:r>
-      <w:proofErr w:type="spellEnd"/>
       <w:r>
         <w:rPr>
           <w:rFonts w:ascii="Arial" w:eastAsia="Arial" w:hAnsi="Arial" w:cs="Arial"/>
           <w:b/>
           <w:sz w:val="24"/>
         </w:rPr>
-        <w:t xml:space="preserve"> Backlog</w:t>
+        <w:t>:</w:t>
       </w:r>
     </w:p>
     <w:p>
@@ -7908,7 +7908,6 @@
           <w:rFonts w:ascii="Arial" w:eastAsia="Arial" w:hAnsi="Arial" w:cs="Arial"/>
         </w:rPr>
       </w:pPr>
-      <w:proofErr w:type="spellStart"/>
       <w:r>
         <w:rPr>
           <w:rFonts w:ascii="Arial" w:eastAsia="Arial" w:hAnsi="Arial" w:cs="Arial"/>
@@ -7917,7 +7916,14 @@
         </w:rPr>
         <w:t>Sprints</w:t>
       </w:r>
-      <w:proofErr w:type="spellEnd"/>
+      <w:r>
+        <w:rPr>
+          <w:rFonts w:ascii="Arial" w:eastAsia="Arial" w:hAnsi="Arial" w:cs="Arial"/>
+          <w:b/>
+          <w:sz w:val="32"/>
+        </w:rPr>
+        <w:t>:</w:t>
+      </w:r>
     </w:p>
     <w:p>
       <w:pPr>
@@ -7966,23 +7972,13 @@
             <w:pPr>
               <w:spacing w:after="0" w:line="240" w:lineRule="auto"/>
             </w:pPr>
-            <w:proofErr w:type="spellStart"/>
             <w:r>
               <w:rPr>
                 <w:rFonts w:ascii="Arial" w:eastAsia="Arial" w:hAnsi="Arial" w:cs="Arial"/>
                 <w:b/>
                 <w:color w:val="000000"/>
               </w:rPr>
-              <w:t>N°</w:t>
-            </w:r>
-            <w:proofErr w:type="spellEnd"/>
-            <w:r>
-              <w:rPr>
-                <w:rFonts w:ascii="Arial" w:eastAsia="Arial" w:hAnsi="Arial" w:cs="Arial"/>
-                <w:b/>
-                <w:color w:val="000000"/>
-              </w:rPr>
-              <w:t xml:space="preserve"> de sprint</w:t>
+              <w:t>N° de sprint</w:t>
             </w:r>
           </w:p>
         </w:tc>
@@ -8088,21 +8084,7 @@
               <w:rPr>
                 <w:rFonts w:ascii="Arial" w:eastAsia="Arial" w:hAnsi="Arial" w:cs="Arial"/>
               </w:rPr>
-              <w:t xml:space="preserve">Registrar la Especificación de Requerimientos y subirlo en la rama </w:t>
-            </w:r>
-            <w:proofErr w:type="spellStart"/>
-            <w:r>
-              <w:rPr>
-                <w:rFonts w:ascii="Arial" w:eastAsia="Arial" w:hAnsi="Arial" w:cs="Arial"/>
-              </w:rPr>
-              <w:t>main</w:t>
-            </w:r>
-            <w:proofErr w:type="spellEnd"/>
-            <w:r>
-              <w:rPr>
-                <w:rFonts w:ascii="Arial" w:eastAsia="Arial" w:hAnsi="Arial" w:cs="Arial"/>
-              </w:rPr>
-              <w:t>.</w:t>
+              <w:t>Registrar la Especificación de Requerimientos y subirlo en la rama main.</w:t>
             </w:r>
           </w:p>
           <w:p>
@@ -8159,27 +8141,8 @@
               <w:rPr>
                 <w:rFonts w:ascii="Arial" w:eastAsia="Arial" w:hAnsi="Arial" w:cs="Arial"/>
               </w:rPr>
-              <w:t xml:space="preserve">Registro de meetings y toda la </w:t>
-            </w:r>
-            <w:proofErr w:type="spellStart"/>
-            <w:r>
-              <w:rPr>
-                <w:rFonts w:ascii="Arial" w:eastAsia="Arial" w:hAnsi="Arial" w:cs="Arial"/>
-              </w:rPr>
-              <w:t>info</w:t>
-            </w:r>
-            <w:proofErr w:type="spellEnd"/>
-            <w:r>
-              <w:rPr>
-                <w:rFonts w:ascii="Arial" w:eastAsia="Arial" w:hAnsi="Arial" w:cs="Arial"/>
-              </w:rPr>
-              <w:t xml:space="preserve"> dentro de la Wiki</w:t>
-            </w:r>
-          </w:p>
-          <w:p>
-            <w:pPr>
-              <w:spacing w:after="0" w:line="240" w:lineRule="auto"/>
-            </w:pPr>
+              <w:t>Registro de meetings y toda la info dentro de la Wiki</w:t>
+            </w:r>
           </w:p>
         </w:tc>
       </w:tr>
@@ -8243,72 +8206,14 @@
               <w:rPr>
                 <w:rFonts w:ascii="Arial" w:eastAsia="Arial" w:hAnsi="Arial" w:cs="Arial"/>
               </w:rPr>
-              <w:t xml:space="preserve">Lucas </w:t>
-            </w:r>
-            <w:proofErr w:type="spellStart"/>
-            <w:r>
-              <w:rPr>
-                <w:rFonts w:ascii="Arial" w:eastAsia="Arial" w:hAnsi="Arial" w:cs="Arial"/>
-              </w:rPr>
-              <w:t>Almiron</w:t>
-            </w:r>
-            <w:proofErr w:type="spellEnd"/>
-            <w:r>
-              <w:rPr>
-                <w:rFonts w:ascii="Arial" w:eastAsia="Arial" w:hAnsi="Arial" w:cs="Arial"/>
-              </w:rPr>
-              <w:t xml:space="preserve">, Celeste </w:t>
-            </w:r>
-            <w:proofErr w:type="spellStart"/>
-            <w:r>
-              <w:rPr>
-                <w:rFonts w:ascii="Arial" w:eastAsia="Arial" w:hAnsi="Arial" w:cs="Arial"/>
-              </w:rPr>
-              <w:t>Astarito</w:t>
-            </w:r>
-            <w:proofErr w:type="spellEnd"/>
-            <w:r>
-              <w:rPr>
-                <w:rFonts w:ascii="Arial" w:eastAsia="Arial" w:hAnsi="Arial" w:cs="Arial"/>
-              </w:rPr>
-              <w:t xml:space="preserve">, Luna Fabio Mario, Martín Corral, Vanessa Viviana Veizaga, Morena Lozain, Clarisa Susana </w:t>
-            </w:r>
-            <w:proofErr w:type="spellStart"/>
-            <w:r>
-              <w:rPr>
-                <w:rFonts w:ascii="Arial" w:eastAsia="Arial" w:hAnsi="Arial" w:cs="Arial"/>
-              </w:rPr>
-              <w:t>Sanchez</w:t>
-            </w:r>
-            <w:proofErr w:type="spellEnd"/>
-            <w:r>
-              <w:rPr>
-                <w:rFonts w:ascii="Arial" w:eastAsia="Arial" w:hAnsi="Arial" w:cs="Arial"/>
-              </w:rPr>
-              <w:t xml:space="preserve">, Marianela Agostini, Francisco Chapela, </w:t>
-            </w:r>
-            <w:proofErr w:type="spellStart"/>
-            <w:r>
-              <w:rPr>
-                <w:rFonts w:ascii="Arial" w:eastAsia="Arial" w:hAnsi="Arial" w:cs="Arial"/>
-              </w:rPr>
-              <w:t>Viktoryia</w:t>
-            </w:r>
-            <w:proofErr w:type="spellEnd"/>
-            <w:r>
-              <w:rPr>
-                <w:rFonts w:ascii="Arial" w:eastAsia="Arial" w:hAnsi="Arial" w:cs="Arial"/>
-              </w:rPr>
-              <w:t xml:space="preserve"> </w:t>
-            </w:r>
-            <w:proofErr w:type="spellStart"/>
-            <w:r>
-              <w:rPr>
-                <w:rFonts w:ascii="Arial" w:eastAsia="Arial" w:hAnsi="Arial" w:cs="Arial"/>
-              </w:rPr>
-              <w:t>Azaranka</w:t>
-            </w:r>
-            <w:proofErr w:type="spellEnd"/>
+              <w:t>Lucas Almiró</w:t>
+            </w:r>
+            <w:r>
+              <w:rPr>
+                <w:rFonts w:ascii="Arial" w:eastAsia="Arial" w:hAnsi="Arial" w:cs="Arial"/>
+              </w:rPr>
+              <w:t>n, Celeste Astarito, Luna Fabio Mario, Martín Corral, Vanessa Viviana Veizaga, Morena Lozain, Clarisa Susana Sanchez, Marianela Agostini, Francisco Chapela, Viktoryia Azaranka</w:t>
+            </w:r>
           </w:p>
           <w:p>
             <w:pPr>
@@ -8541,21 +8446,13 @@
             <w:pPr>
               <w:spacing w:after="0" w:line="240" w:lineRule="auto"/>
             </w:pPr>
-            <w:proofErr w:type="spellStart"/>
             <w:r>
               <w:rPr>
                 <w:rFonts w:ascii="Arial" w:eastAsia="Arial" w:hAnsi="Arial" w:cs="Arial"/>
                 <w:b/>
               </w:rPr>
-              <w:t>N°</w:t>
-            </w:r>
-            <w:proofErr w:type="spellEnd"/>
-            <w:r>
-              <w:rPr>
-                <w:rFonts w:ascii="Arial" w:eastAsia="Arial" w:hAnsi="Arial" w:cs="Arial"/>
-                <w:b/>
-              </w:rPr>
-              <w:t xml:space="preserve"> de sprint</w:t>
+              <w:lastRenderedPageBreak/>
+              <w:t>N° de sprint</w:t>
             </w:r>
           </w:p>
         </w:tc>
@@ -8644,14 +8541,78 @@
             <w:r>
               <w:rPr>
                 <w:rFonts w:ascii="Arial" w:eastAsia="Arial" w:hAnsi="Arial" w:cs="Arial"/>
-              </w:rPr>
-              <w:t>Estructura HTML, estilos CSS, navegabilidad, BOOTSTRAP, JavaScript</w:t>
-            </w:r>
-          </w:p>
-          <w:p>
-            <w:pPr>
-              <w:spacing w:after="0" w:line="240" w:lineRule="auto"/>
-            </w:pPr>
+                <w:b/>
+                <w:u w:val="single"/>
+              </w:rPr>
+              <w:t>FRONTED</w:t>
+            </w:r>
+            <w:r>
+              <w:rPr>
+                <w:rFonts w:ascii="Arial" w:eastAsia="Arial" w:hAnsi="Arial" w:cs="Arial"/>
+              </w:rPr>
+              <w:t>: Producción de una web del proyecto aprobado con estructura HTML, semántica y estilos CSS.</w:t>
+            </w:r>
+          </w:p>
+          <w:p>
+            <w:pPr>
+              <w:spacing w:before="240" w:after="240" w:line="240" w:lineRule="auto"/>
+              <w:rPr>
+                <w:rFonts w:ascii="Arial" w:eastAsia="Arial" w:hAnsi="Arial" w:cs="Arial"/>
+              </w:rPr>
+            </w:pPr>
+            <w:r>
+              <w:rPr>
+                <w:rFonts w:ascii="Arial" w:eastAsia="Arial" w:hAnsi="Arial" w:cs="Arial"/>
+              </w:rPr>
+              <w:t>Validar navegabilidad- Links funcionales. Responsive.</w:t>
+            </w:r>
+          </w:p>
+          <w:p>
+            <w:pPr>
+              <w:spacing w:before="240" w:after="240" w:line="240" w:lineRule="auto"/>
+              <w:rPr>
+                <w:rFonts w:ascii="Arial" w:eastAsia="Arial" w:hAnsi="Arial" w:cs="Arial"/>
+              </w:rPr>
+            </w:pPr>
+            <w:r>
+              <w:rPr>
+                <w:rFonts w:ascii="Arial" w:eastAsia="Arial" w:hAnsi="Arial" w:cs="Arial"/>
+              </w:rPr>
+              <w:t>Aplicar BOOTSTRAP</w:t>
+            </w:r>
+          </w:p>
+          <w:p>
+            <w:pPr>
+              <w:spacing w:before="240" w:after="240" w:line="240" w:lineRule="auto"/>
+              <w:rPr>
+                <w:rFonts w:ascii="Arial" w:eastAsia="Arial" w:hAnsi="Arial" w:cs="Arial"/>
+              </w:rPr>
+            </w:pPr>
+            <w:r>
+              <w:rPr>
+                <w:rFonts w:ascii="Arial" w:eastAsia="Arial" w:hAnsi="Arial" w:cs="Arial"/>
+                <w:b/>
+                <w:u w:val="single"/>
+              </w:rPr>
+              <w:t>BACKEND:</w:t>
+            </w:r>
+            <w:r>
+              <w:rPr>
+                <w:rFonts w:ascii="Arial" w:eastAsia="Arial" w:hAnsi="Arial" w:cs="Arial"/>
+              </w:rPr>
+              <w:t xml:space="preserve"> Modelado de DB: DER, Modelo relacional.</w:t>
+            </w:r>
+          </w:p>
+          <w:p>
+            <w:pPr>
+              <w:spacing w:after="0" w:line="240" w:lineRule="auto"/>
+            </w:pPr>
+            <w:r>
+              <w:rPr>
+                <w:rFonts w:ascii="Arial" w:eastAsia="Arial" w:hAnsi="Arial" w:cs="Arial"/>
+              </w:rPr>
+              <w:t>Abstracción y Modularización en MVC.</w:t>
+            </w:r>
           </w:p>
         </w:tc>
       </w:tr>
@@ -8713,72 +8674,14 @@
               <w:rPr>
                 <w:rFonts w:ascii="Arial" w:eastAsia="Arial" w:hAnsi="Arial" w:cs="Arial"/>
               </w:rPr>
-              <w:t xml:space="preserve">Lucas </w:t>
-            </w:r>
-            <w:proofErr w:type="spellStart"/>
-            <w:r>
-              <w:rPr>
-                <w:rFonts w:ascii="Arial" w:eastAsia="Arial" w:hAnsi="Arial" w:cs="Arial"/>
-              </w:rPr>
-              <w:t>Almiron</w:t>
-            </w:r>
-            <w:proofErr w:type="spellEnd"/>
-            <w:r>
-              <w:rPr>
-                <w:rFonts w:ascii="Arial" w:eastAsia="Arial" w:hAnsi="Arial" w:cs="Arial"/>
-              </w:rPr>
-              <w:t xml:space="preserve">, Celeste </w:t>
-            </w:r>
-            <w:proofErr w:type="spellStart"/>
-            <w:r>
-              <w:rPr>
-                <w:rFonts w:ascii="Arial" w:eastAsia="Arial" w:hAnsi="Arial" w:cs="Arial"/>
-              </w:rPr>
-              <w:t>Astarito</w:t>
-            </w:r>
-            <w:proofErr w:type="spellEnd"/>
-            <w:r>
-              <w:rPr>
-                <w:rFonts w:ascii="Arial" w:eastAsia="Arial" w:hAnsi="Arial" w:cs="Arial"/>
-              </w:rPr>
-              <w:t xml:space="preserve">, Luna Fabio Mario, Martín Corral, Vanessa Viviana Veizaga, Morena Lozain, Clarisa Susana </w:t>
-            </w:r>
-            <w:proofErr w:type="spellStart"/>
-            <w:r>
-              <w:rPr>
-                <w:rFonts w:ascii="Arial" w:eastAsia="Arial" w:hAnsi="Arial" w:cs="Arial"/>
-              </w:rPr>
-              <w:t>Sanchez</w:t>
-            </w:r>
-            <w:proofErr w:type="spellEnd"/>
-            <w:r>
-              <w:rPr>
-                <w:rFonts w:ascii="Arial" w:eastAsia="Arial" w:hAnsi="Arial" w:cs="Arial"/>
-              </w:rPr>
-              <w:t xml:space="preserve">, Marianela Agostini, Francisco Chapela, </w:t>
-            </w:r>
-            <w:proofErr w:type="spellStart"/>
-            <w:r>
-              <w:rPr>
-                <w:rFonts w:ascii="Arial" w:eastAsia="Arial" w:hAnsi="Arial" w:cs="Arial"/>
-              </w:rPr>
-              <w:t>Viktoryia</w:t>
-            </w:r>
-            <w:proofErr w:type="spellEnd"/>
-            <w:r>
-              <w:rPr>
-                <w:rFonts w:ascii="Arial" w:eastAsia="Arial" w:hAnsi="Arial" w:cs="Arial"/>
-              </w:rPr>
-              <w:t xml:space="preserve"> </w:t>
-            </w:r>
-            <w:proofErr w:type="spellStart"/>
-            <w:r>
-              <w:rPr>
-                <w:rFonts w:ascii="Arial" w:eastAsia="Arial" w:hAnsi="Arial" w:cs="Arial"/>
-              </w:rPr>
-              <w:t>Azaranka</w:t>
-            </w:r>
-            <w:proofErr w:type="spellEnd"/>
+              <w:t>Lucas Almiró</w:t>
+            </w:r>
+            <w:r>
+              <w:rPr>
+                <w:rFonts w:ascii="Arial" w:eastAsia="Arial" w:hAnsi="Arial" w:cs="Arial"/>
+              </w:rPr>
+              <w:t>n, Celeste Astarito, Luna Fabio Mario, Martín Corral, Vanessa Viviana Veizaga, Morena Lozain, Clarisa Susana Sanchez, Marianela Agostini, Francisco Chapela, Viktoryia Azaranka</w:t>
+            </w:r>
           </w:p>
           <w:p>
             <w:pPr>
@@ -8939,15 +8842,6 @@
     <w:p>
       <w:pPr>
         <w:spacing w:after="0" w:line="240" w:lineRule="auto"/>
-        <w:rPr>
-          <w:rFonts w:ascii="Arial" w:eastAsia="Arial" w:hAnsi="Arial" w:cs="Arial"/>
-        </w:rPr>
-      </w:pPr>
-    </w:p>
-    <w:p>
-      <w:pPr>
-        <w:spacing w:after="0" w:line="240" w:lineRule="auto"/>
-        <w:jc w:val="center"/>
         <w:rPr>
           <w:rFonts w:ascii="Arial" w:eastAsia="Arial" w:hAnsi="Arial" w:cs="Arial"/>
           <w:sz w:val="24"/>
@@ -8991,21 +8885,12 @@
             <w:pPr>
               <w:spacing w:after="0" w:line="240" w:lineRule="auto"/>
             </w:pPr>
-            <w:proofErr w:type="spellStart"/>
             <w:r>
               <w:rPr>
                 <w:rFonts w:ascii="Arial" w:eastAsia="Arial" w:hAnsi="Arial" w:cs="Arial"/>
                 <w:b/>
               </w:rPr>
-              <w:t>N°</w:t>
-            </w:r>
-            <w:proofErr w:type="spellEnd"/>
-            <w:r>
-              <w:rPr>
-                <w:rFonts w:ascii="Arial" w:eastAsia="Arial" w:hAnsi="Arial" w:cs="Arial"/>
-                <w:b/>
-              </w:rPr>
-              <w:t xml:space="preserve"> de sprint</w:t>
+              <w:t>N° de sprint</w:t>
             </w:r>
           </w:p>
         </w:tc>
@@ -9095,97 +8980,47 @@
               <w:rPr>
                 <w:rFonts w:ascii="Arial" w:eastAsia="Arial" w:hAnsi="Arial" w:cs="Arial"/>
               </w:rPr>
-              <w:t xml:space="preserve">Sitio funcional en hosting remoto de Sitio Institucional en WordPress y </w:t>
-            </w:r>
-            <w:proofErr w:type="spellStart"/>
-            <w:r>
-              <w:rPr>
-                <w:rFonts w:ascii="Arial" w:eastAsia="Arial" w:hAnsi="Arial" w:cs="Arial"/>
-              </w:rPr>
-              <w:t>Frontend</w:t>
-            </w:r>
-            <w:proofErr w:type="spellEnd"/>
-            <w:r>
-              <w:rPr>
-                <w:rFonts w:ascii="Arial" w:eastAsia="Arial" w:hAnsi="Arial" w:cs="Arial"/>
-              </w:rPr>
-              <w:t xml:space="preserve"> en subcarpeta y opcional </w:t>
-            </w:r>
-            <w:proofErr w:type="spellStart"/>
-            <w:r>
-              <w:rPr>
-                <w:rFonts w:ascii="Arial" w:eastAsia="Arial" w:hAnsi="Arial" w:cs="Arial"/>
-              </w:rPr>
-              <w:t>linkeado</w:t>
-            </w:r>
-            <w:proofErr w:type="spellEnd"/>
-            <w:r>
-              <w:rPr>
-                <w:rFonts w:ascii="Arial" w:eastAsia="Arial" w:hAnsi="Arial" w:cs="Arial"/>
-              </w:rPr>
-              <w:t xml:space="preserve"> al repositorio de GitHub/GitHub Pages. Script de BD en MySQL. </w:t>
-            </w:r>
-            <w:proofErr w:type="gramStart"/>
-            <w:r>
-              <w:rPr>
-                <w:rFonts w:ascii="Arial" w:eastAsia="Arial" w:hAnsi="Arial" w:cs="Arial"/>
-              </w:rPr>
-              <w:t>Consultas :</w:t>
-            </w:r>
-            <w:proofErr w:type="gramEnd"/>
-            <w:r>
-              <w:rPr>
-                <w:rFonts w:ascii="Arial" w:eastAsia="Arial" w:hAnsi="Arial" w:cs="Arial"/>
-              </w:rPr>
-              <w:t xml:space="preserve"> </w:t>
-            </w:r>
-            <w:proofErr w:type="spellStart"/>
-            <w:r>
-              <w:rPr>
-                <w:rFonts w:ascii="Arial" w:eastAsia="Arial" w:hAnsi="Arial" w:cs="Arial"/>
-              </w:rPr>
-              <w:t>Insert</w:t>
-            </w:r>
-            <w:proofErr w:type="spellEnd"/>
-            <w:r>
-              <w:rPr>
-                <w:rFonts w:ascii="Arial" w:eastAsia="Arial" w:hAnsi="Arial" w:cs="Arial"/>
-              </w:rPr>
-              <w:t xml:space="preserve"> – </w:t>
-            </w:r>
-            <w:proofErr w:type="spellStart"/>
-            <w:r>
-              <w:rPr>
-                <w:rFonts w:ascii="Arial" w:eastAsia="Arial" w:hAnsi="Arial" w:cs="Arial"/>
-              </w:rPr>
-              <w:t>Select</w:t>
-            </w:r>
-            <w:proofErr w:type="spellEnd"/>
-            <w:r>
-              <w:rPr>
-                <w:rFonts w:ascii="Arial" w:eastAsia="Arial" w:hAnsi="Arial" w:cs="Arial"/>
-              </w:rPr>
-              <w:t xml:space="preserve"> – </w:t>
-            </w:r>
-            <w:proofErr w:type="spellStart"/>
-            <w:r>
-              <w:rPr>
-                <w:rFonts w:ascii="Arial" w:eastAsia="Arial" w:hAnsi="Arial" w:cs="Arial"/>
-              </w:rPr>
-              <w:t>Update</w:t>
-            </w:r>
-            <w:proofErr w:type="spellEnd"/>
-            <w:r>
-              <w:rPr>
-                <w:rFonts w:ascii="Arial" w:eastAsia="Arial" w:hAnsi="Arial" w:cs="Arial"/>
-              </w:rPr>
-              <w:t xml:space="preserve"> JOIN</w:t>
-            </w:r>
-          </w:p>
-          <w:p>
-            <w:pPr>
-              <w:spacing w:after="0" w:line="240" w:lineRule="auto"/>
-            </w:pPr>
+              <w:t>Sitio funcional en hosting remoto de Sitio Institucional en WordPress.</w:t>
+            </w:r>
+          </w:p>
+          <w:p>
+            <w:pPr>
+              <w:spacing w:before="240" w:after="240" w:line="240" w:lineRule="auto"/>
+              <w:rPr>
+                <w:rFonts w:ascii="Arial" w:eastAsia="Arial" w:hAnsi="Arial" w:cs="Arial"/>
+              </w:rPr>
+            </w:pPr>
+            <w:r>
+              <w:rPr>
+                <w:rFonts w:ascii="Arial" w:eastAsia="Arial" w:hAnsi="Arial" w:cs="Arial"/>
+              </w:rPr>
+              <w:t>Frontend: Funcionalidad con Javascript en formularios. En subcarpeta o subdominio o linkeado al repositorio de Github.</w:t>
+            </w:r>
+          </w:p>
+          <w:p>
+            <w:pPr>
+              <w:spacing w:before="240" w:after="240" w:line="240" w:lineRule="auto"/>
+              <w:rPr>
+                <w:rFonts w:ascii="Arial" w:eastAsia="Arial" w:hAnsi="Arial" w:cs="Arial"/>
+              </w:rPr>
+            </w:pPr>
+            <w:r>
+              <w:rPr>
+                <w:rFonts w:ascii="Arial" w:eastAsia="Arial" w:hAnsi="Arial" w:cs="Arial"/>
+              </w:rPr>
+              <w:t>Backend: Script de BD en MySQL. Consultas: Insert-Select-Update-JOIN. Modelado de caso de uso de cada modularización.</w:t>
+            </w:r>
+          </w:p>
+          <w:p>
+            <w:pPr>
+              <w:spacing w:after="0" w:line="240" w:lineRule="auto"/>
+            </w:pPr>
+            <w:r>
+              <w:rPr>
+                <w:rFonts w:ascii="Arial" w:eastAsia="Arial" w:hAnsi="Arial" w:cs="Arial"/>
+              </w:rPr>
+              <w:t>Documentar en wiki las ceremonias realizadas. Actualizar IEEE830 y mejoras sugeridas a los requerimientos mínimos descripto en el presente documento.</w:t>
+            </w:r>
           </w:p>
         </w:tc>
       </w:tr>
@@ -9247,72 +9082,8 @@
               <w:rPr>
                 <w:rFonts w:ascii="Arial" w:eastAsia="Arial" w:hAnsi="Arial" w:cs="Arial"/>
               </w:rPr>
-              <w:t xml:space="preserve">Lucas </w:t>
-            </w:r>
-            <w:proofErr w:type="spellStart"/>
-            <w:r>
-              <w:rPr>
-                <w:rFonts w:ascii="Arial" w:eastAsia="Arial" w:hAnsi="Arial" w:cs="Arial"/>
-              </w:rPr>
-              <w:t>Almiron</w:t>
-            </w:r>
-            <w:proofErr w:type="spellEnd"/>
-            <w:r>
-              <w:rPr>
-                <w:rFonts w:ascii="Arial" w:eastAsia="Arial" w:hAnsi="Arial" w:cs="Arial"/>
-              </w:rPr>
-              <w:t xml:space="preserve">, Celeste </w:t>
-            </w:r>
-            <w:proofErr w:type="spellStart"/>
-            <w:r>
-              <w:rPr>
-                <w:rFonts w:ascii="Arial" w:eastAsia="Arial" w:hAnsi="Arial" w:cs="Arial"/>
-              </w:rPr>
-              <w:t>Astarito</w:t>
-            </w:r>
-            <w:proofErr w:type="spellEnd"/>
-            <w:r>
-              <w:rPr>
-                <w:rFonts w:ascii="Arial" w:eastAsia="Arial" w:hAnsi="Arial" w:cs="Arial"/>
-              </w:rPr>
-              <w:t xml:space="preserve">, Luna Fabio Mario, Martín Corral, Vanessa Viviana Veizaga, Morena Lozain, Clarisa Susana </w:t>
-            </w:r>
-            <w:proofErr w:type="spellStart"/>
-            <w:r>
-              <w:rPr>
-                <w:rFonts w:ascii="Arial" w:eastAsia="Arial" w:hAnsi="Arial" w:cs="Arial"/>
-              </w:rPr>
-              <w:t>Sanchez</w:t>
-            </w:r>
-            <w:proofErr w:type="spellEnd"/>
-            <w:r>
-              <w:rPr>
-                <w:rFonts w:ascii="Arial" w:eastAsia="Arial" w:hAnsi="Arial" w:cs="Arial"/>
-              </w:rPr>
-              <w:t xml:space="preserve">, Marianela Agostini, Francisco Chapela, </w:t>
-            </w:r>
-            <w:proofErr w:type="spellStart"/>
-            <w:r>
-              <w:rPr>
-                <w:rFonts w:ascii="Arial" w:eastAsia="Arial" w:hAnsi="Arial" w:cs="Arial"/>
-              </w:rPr>
-              <w:t>Viktoryia</w:t>
-            </w:r>
-            <w:proofErr w:type="spellEnd"/>
-            <w:r>
-              <w:rPr>
-                <w:rFonts w:ascii="Arial" w:eastAsia="Arial" w:hAnsi="Arial" w:cs="Arial"/>
-              </w:rPr>
-              <w:t xml:space="preserve"> </w:t>
-            </w:r>
-            <w:proofErr w:type="spellStart"/>
-            <w:r>
-              <w:rPr>
-                <w:rFonts w:ascii="Arial" w:eastAsia="Arial" w:hAnsi="Arial" w:cs="Arial"/>
-              </w:rPr>
-              <w:t>Azaranka</w:t>
-            </w:r>
-            <w:proofErr w:type="spellEnd"/>
+              <w:t>Lucas Almiron, Celeste Astarito, Luna Fabio Mario, Martín Corral, Vanessa Viviana Veizaga, Morena Lozain, Clarisa Susana Sanchez, Marianela Agostini, Francisco Chapela, Viktoryia Azaranka</w:t>
+            </w:r>
           </w:p>
           <w:p>
             <w:pPr>
@@ -9458,47 +9229,12 @@
               </w:rPr>
               <w:tab/>
             </w:r>
+            <w:bookmarkStart w:id="0" w:name="_GoBack"/>
+            <w:bookmarkEnd w:id="0"/>
           </w:p>
         </w:tc>
       </w:tr>
     </w:tbl>
-    <w:p>
-      <w:pPr>
-        <w:spacing w:after="0" w:line="240" w:lineRule="auto"/>
-        <w:rPr>
-          <w:rFonts w:ascii="Arial" w:eastAsia="Arial" w:hAnsi="Arial" w:cs="Arial"/>
-        </w:rPr>
-      </w:pPr>
-    </w:p>
-    <w:p>
-      <w:pPr>
-        <w:spacing w:after="0" w:line="240" w:lineRule="auto"/>
-        <w:rPr>
-          <w:rFonts w:ascii="Arial" w:eastAsia="Arial" w:hAnsi="Arial" w:cs="Arial"/>
-        </w:rPr>
-      </w:pPr>
-    </w:p>
-    <w:p>
-      <w:pPr>
-        <w:spacing w:after="0" w:line="240" w:lineRule="auto"/>
-        <w:rPr>
-          <w:rFonts w:ascii="Arial" w:eastAsia="Arial" w:hAnsi="Arial" w:cs="Arial"/>
-        </w:rPr>
-      </w:pPr>
-    </w:p>
-    <w:p>
-      <w:pPr>
-        <w:tabs>
-          <w:tab w:val="left" w:pos="709"/>
-        </w:tabs>
-        <w:spacing w:after="200" w:line="240" w:lineRule="auto"/>
-        <w:jc w:val="both"/>
-        <w:rPr>
-          <w:rFonts w:ascii="Arial" w:eastAsia="Arial" w:hAnsi="Arial" w:cs="Arial"/>
-          <w:color w:val="000000"/>
-        </w:rPr>
-      </w:pPr>
-    </w:p>
     <w:p>
       <w:pPr>
         <w:rPr>
@@ -9518,7 +9254,7 @@
 </file>
 
 <file path=word/endnotes.xml><?xml version="1.0" encoding="utf-8"?>
-<w:endnotes xmlns:wpc="http://schemas.microsoft.com/office/word/2010/wordprocessingCanvas" xmlns:cx="http://schemas.microsoft.com/office/drawing/2014/chartex" xmlns:cx1="http://schemas.microsoft.com/office/drawing/2015/9/8/chartex" xmlns:cx2="http://schemas.microsoft.com/office/drawing/2015/10/21/chartex" xmlns:cx3="http://schemas.microsoft.com/office/drawing/2016/5/9/chartex" xmlns:cx4="http://schemas.microsoft.com/office/drawing/2016/5/10/chartex" xmlns:cx5="http://schemas.microsoft.com/office/drawing/2016/5/11/chartex" xmlns:cx6="http://schemas.microsoft.com/office/drawing/2016/5/12/chartex" xmlns:cx7="http://schemas.microsoft.com/office/drawing/2016/5/13/chartex" xmlns:cx8="http://schemas.microsoft.com/office/drawing/2016/5/14/chartex" xmlns:mc="http://schemas.openxmlformats.org/markup-compatibility/2006" xmlns:aink="http://schemas.microsoft.com/office/drawing/2016/ink" xmlns:am3d="http://schemas.microsoft.com/office/drawing/2017/model3d" xmlns:o="urn:schemas-microsoft-com:office:office" xmlns:oel="http://schemas.microsoft.com/office/2019/extlst" xmlns:r="http://schemas.openxmlformats.org/officeDocument/2006/relationships" xmlns:m="http://schemas.openxmlformats.org/officeDocument/2006/math" xmlns:v="urn:schemas-microsoft-com:vml" xmlns:wp14="http://schemas.microsoft.com/office/word/2010/wordprocessingDrawing" xmlns:wp="http://schemas.openxmlformats.org/drawingml/2006/wordprocessingDrawing" xmlns:w10="urn:schemas-microsoft-com:office:word" xmlns:w="http://schemas.openxmlformats.org/wordprocessingml/2006/main" xmlns:w14="http://schemas.microsoft.com/office/word/2010/wordml" xmlns:w15="http://schemas.microsoft.com/office/word/2012/wordml" xmlns:w16cex="http://schemas.microsoft.com/office/word/2018/wordml/cex" xmlns:w16cid="http://schemas.microsoft.com/office/word/2016/wordml/cid" xmlns:w16="http://schemas.microsoft.com/office/word/2018/wordml" xmlns:w16sdtdh="http://schemas.microsoft.com/office/word/2020/wordml/sdtdatahash" xmlns:w16se="http://schemas.microsoft.com/office/word/2015/wordml/symex" xmlns:wpg="http://schemas.microsoft.com/office/word/2010/wordprocessingGroup" xmlns:wpi="http://schemas.microsoft.com/office/word/2010/wordprocessingInk" xmlns:wne="http://schemas.microsoft.com/office/word/2006/wordml" xmlns:wps="http://schemas.microsoft.com/office/word/2010/wordprocessingShape" mc:Ignorable="w14 w15 w16se w16cid w16 w16cex w16sdtdh wp14">
+<w:endnotes xmlns:wpc="http://schemas.microsoft.com/office/word/2010/wordprocessingCanvas" xmlns:cx="http://schemas.microsoft.com/office/drawing/2014/chartex" xmlns:mc="http://schemas.openxmlformats.org/markup-compatibility/2006" xmlns:o="urn:schemas-microsoft-com:office:office" xmlns:r="http://schemas.openxmlformats.org/officeDocument/2006/relationships" xmlns:m="http://schemas.openxmlformats.org/officeDocument/2006/math" xmlns:v="urn:schemas-microsoft-com:vml" xmlns:wp14="http://schemas.microsoft.com/office/word/2010/wordprocessingDrawing" xmlns:wp="http://schemas.openxmlformats.org/drawingml/2006/wordprocessingDrawing" xmlns:w10="urn:schemas-microsoft-com:office:word" xmlns:w="http://schemas.openxmlformats.org/wordprocessingml/2006/main" xmlns:w14="http://schemas.microsoft.com/office/word/2010/wordml" xmlns:w15="http://schemas.microsoft.com/office/word/2012/wordml" xmlns:w16se="http://schemas.microsoft.com/office/word/2015/wordml/symex" xmlns:wpg="http://schemas.microsoft.com/office/word/2010/wordprocessingGroup" xmlns:wpi="http://schemas.microsoft.com/office/word/2010/wordprocessingInk" xmlns:wne="http://schemas.microsoft.com/office/word/2006/wordml" xmlns:wps="http://schemas.microsoft.com/office/word/2010/wordprocessingShape" mc:Ignorable="w14 w15 w16se wp14">
   <w:endnote w:type="separator" w:id="-1">
     <w:p>
       <w:pPr>
@@ -9543,7 +9279,7 @@
 </file>
 
 <file path=word/footer1.xml><?xml version="1.0" encoding="utf-8"?>
-<w:ftr xmlns:wpc="http://schemas.microsoft.com/office/word/2010/wordprocessingCanvas" xmlns:cx="http://schemas.microsoft.com/office/drawing/2014/chartex" xmlns:cx1="http://schemas.microsoft.com/office/drawing/2015/9/8/chartex" xmlns:cx2="http://schemas.microsoft.com/office/drawing/2015/10/21/chartex" xmlns:cx3="http://schemas.microsoft.com/office/drawing/2016/5/9/chartex" xmlns:cx4="http://schemas.microsoft.com/office/drawing/2016/5/10/chartex" xmlns:cx5="http://schemas.microsoft.com/office/drawing/2016/5/11/chartex" xmlns:cx6="http://schemas.microsoft.com/office/drawing/2016/5/12/chartex" xmlns:cx7="http://schemas.microsoft.com/office/drawing/2016/5/13/chartex" xmlns:cx8="http://schemas.microsoft.com/office/drawing/2016/5/14/chartex" xmlns:mc="http://schemas.openxmlformats.org/markup-compatibility/2006" xmlns:aink="http://schemas.microsoft.com/office/drawing/2016/ink" xmlns:am3d="http://schemas.microsoft.com/office/drawing/2017/model3d" xmlns:o="urn:schemas-microsoft-com:office:office" xmlns:oel="http://schemas.microsoft.com/office/2019/extlst" xmlns:r="http://schemas.openxmlformats.org/officeDocument/2006/relationships" xmlns:m="http://schemas.openxmlformats.org/officeDocument/2006/math" xmlns:v="urn:schemas-microsoft-com:vml" xmlns:wp14="http://schemas.microsoft.com/office/word/2010/wordprocessingDrawing" xmlns:wp="http://schemas.openxmlformats.org/drawingml/2006/wordprocessingDrawing" xmlns:w10="urn:schemas-microsoft-com:office:word" xmlns:w="http://schemas.openxmlformats.org/wordprocessingml/2006/main" xmlns:w14="http://schemas.microsoft.com/office/word/2010/wordml" xmlns:w15="http://schemas.microsoft.com/office/word/2012/wordml" xmlns:w16cex="http://schemas.microsoft.com/office/word/2018/wordml/cex" xmlns:w16cid="http://schemas.microsoft.com/office/word/2016/wordml/cid" xmlns:w16="http://schemas.microsoft.com/office/word/2018/wordml" xmlns:w16sdtdh="http://schemas.microsoft.com/office/word/2020/wordml/sdtdatahash" xmlns:w16se="http://schemas.microsoft.com/office/word/2015/wordml/symex" xmlns:wpg="http://schemas.microsoft.com/office/word/2010/wordprocessingGroup" xmlns:wpi="http://schemas.microsoft.com/office/word/2010/wordprocessingInk" xmlns:wne="http://schemas.microsoft.com/office/word/2006/wordml" xmlns:wps="http://schemas.microsoft.com/office/word/2010/wordprocessingShape" mc:Ignorable="w14 w15 w16se w16cid w16 w16cex w16sdtdh wp14">
+<w:ftr xmlns:wpc="http://schemas.microsoft.com/office/word/2010/wordprocessingCanvas" xmlns:cx="http://schemas.microsoft.com/office/drawing/2014/chartex" xmlns:mc="http://schemas.openxmlformats.org/markup-compatibility/2006" xmlns:o="urn:schemas-microsoft-com:office:office" xmlns:r="http://schemas.openxmlformats.org/officeDocument/2006/relationships" xmlns:m="http://schemas.openxmlformats.org/officeDocument/2006/math" xmlns:v="urn:schemas-microsoft-com:vml" xmlns:wp14="http://schemas.microsoft.com/office/word/2010/wordprocessingDrawing" xmlns:wp="http://schemas.openxmlformats.org/drawingml/2006/wordprocessingDrawing" xmlns:w10="urn:schemas-microsoft-com:office:word" xmlns:w="http://schemas.openxmlformats.org/wordprocessingml/2006/main" xmlns:w14="http://schemas.microsoft.com/office/word/2010/wordml" xmlns:w15="http://schemas.microsoft.com/office/word/2012/wordml" xmlns:w16se="http://schemas.microsoft.com/office/word/2015/wordml/symex" xmlns:wpg="http://schemas.microsoft.com/office/word/2010/wordprocessingGroup" xmlns:wpi="http://schemas.microsoft.com/office/word/2010/wordprocessingInk" xmlns:wne="http://schemas.microsoft.com/office/word/2006/wordml" xmlns:wps="http://schemas.microsoft.com/office/word/2010/wordprocessingShape" mc:Ignorable="w14 w15 w16se wp14">
   <w:sdt>
     <w:sdtPr>
       <w:id w:val="-1258745784"/>
@@ -9573,7 +9309,7 @@
             <w:noProof/>
             <w:lang w:val="es-ES"/>
           </w:rPr>
-          <w:t>5</w:t>
+          <w:t>8</w:t>
         </w:r>
         <w:r>
           <w:fldChar w:fldCharType="end"/>
@@ -9590,7 +9326,7 @@
 </file>
 
 <file path=word/footnotes.xml><?xml version="1.0" encoding="utf-8"?>
-<w:footnotes xmlns:wpc="http://schemas.microsoft.com/office/word/2010/wordprocessingCanvas" xmlns:cx="http://schemas.microsoft.com/office/drawing/2014/chartex" xmlns:cx1="http://schemas.microsoft.com/office/drawing/2015/9/8/chartex" xmlns:cx2="http://schemas.microsoft.com/office/drawing/2015/10/21/chartex" xmlns:cx3="http://schemas.microsoft.com/office/drawing/2016/5/9/chartex" xmlns:cx4="http://schemas.microsoft.com/office/drawing/2016/5/10/chartex" xmlns:cx5="http://schemas.microsoft.com/office/drawing/2016/5/11/chartex" xmlns:cx6="http://schemas.microsoft.com/office/drawing/2016/5/12/chartex" xmlns:cx7="http://schemas.microsoft.com/office/drawing/2016/5/13/chartex" xmlns:cx8="http://schemas.microsoft.com/office/drawing/2016/5/14/chartex" xmlns:mc="http://schemas.openxmlformats.org/markup-compatibility/2006" xmlns:aink="http://schemas.microsoft.com/office/drawing/2016/ink" xmlns:am3d="http://schemas.microsoft.com/office/drawing/2017/model3d" xmlns:o="urn:schemas-microsoft-com:office:office" xmlns:oel="http://schemas.microsoft.com/office/2019/extlst" xmlns:r="http://schemas.openxmlformats.org/officeDocument/2006/relationships" xmlns:m="http://schemas.openxmlformats.org/officeDocument/2006/math" xmlns:v="urn:schemas-microsoft-com:vml" xmlns:wp14="http://schemas.microsoft.com/office/word/2010/wordprocessingDrawing" xmlns:wp="http://schemas.openxmlformats.org/drawingml/2006/wordprocessingDrawing" xmlns:w10="urn:schemas-microsoft-com:office:word" xmlns:w="http://schemas.openxmlformats.org/wordprocessingml/2006/main" xmlns:w14="http://schemas.microsoft.com/office/word/2010/wordml" xmlns:w15="http://schemas.microsoft.com/office/word/2012/wordml" xmlns:w16cex="http://schemas.microsoft.com/office/word/2018/wordml/cex" xmlns:w16cid="http://schemas.microsoft.com/office/word/2016/wordml/cid" xmlns:w16="http://schemas.microsoft.com/office/word/2018/wordml" xmlns:w16sdtdh="http://schemas.microsoft.com/office/word/2020/wordml/sdtdatahash" xmlns:w16se="http://schemas.microsoft.com/office/word/2015/wordml/symex" xmlns:wpg="http://schemas.microsoft.com/office/word/2010/wordprocessingGroup" xmlns:wpi="http://schemas.microsoft.com/office/word/2010/wordprocessingInk" xmlns:wne="http://schemas.microsoft.com/office/word/2006/wordml" xmlns:wps="http://schemas.microsoft.com/office/word/2010/wordprocessingShape" mc:Ignorable="w14 w15 w16se w16cid w16 w16cex w16sdtdh wp14">
+<w:footnotes xmlns:wpc="http://schemas.microsoft.com/office/word/2010/wordprocessingCanvas" xmlns:cx="http://schemas.microsoft.com/office/drawing/2014/chartex" xmlns:mc="http://schemas.openxmlformats.org/markup-compatibility/2006" xmlns:o="urn:schemas-microsoft-com:office:office" xmlns:r="http://schemas.openxmlformats.org/officeDocument/2006/relationships" xmlns:m="http://schemas.openxmlformats.org/officeDocument/2006/math" xmlns:v="urn:schemas-microsoft-com:vml" xmlns:wp14="http://schemas.microsoft.com/office/word/2010/wordprocessingDrawing" xmlns:wp="http://schemas.openxmlformats.org/drawingml/2006/wordprocessingDrawing" xmlns:w10="urn:schemas-microsoft-com:office:word" xmlns:w="http://schemas.openxmlformats.org/wordprocessingml/2006/main" xmlns:w14="http://schemas.microsoft.com/office/word/2010/wordml" xmlns:w15="http://schemas.microsoft.com/office/word/2012/wordml" xmlns:w16se="http://schemas.microsoft.com/office/word/2015/wordml/symex" xmlns:wpg="http://schemas.microsoft.com/office/word/2010/wordprocessingGroup" xmlns:wpi="http://schemas.microsoft.com/office/word/2010/wordprocessingInk" xmlns:wne="http://schemas.microsoft.com/office/word/2006/wordml" xmlns:wps="http://schemas.microsoft.com/office/word/2010/wordprocessingShape" mc:Ignorable="w14 w15 w16se wp14">
   <w:footnote w:type="separator" w:id="-1">
     <w:p>
       <w:pPr>
@@ -9615,7 +9351,7 @@
 </file>
 
 <file path=word/numbering.xml><?xml version="1.0" encoding="utf-8"?>
-<w:numbering xmlns:wpc="http://schemas.microsoft.com/office/word/2010/wordprocessingCanvas" xmlns:cx="http://schemas.microsoft.com/office/drawing/2014/chartex" xmlns:cx1="http://schemas.microsoft.com/office/drawing/2015/9/8/chartex" xmlns:cx2="http://schemas.microsoft.com/office/drawing/2015/10/21/chartex" xmlns:cx3="http://schemas.microsoft.com/office/drawing/2016/5/9/chartex" xmlns:cx4="http://schemas.microsoft.com/office/drawing/2016/5/10/chartex" xmlns:cx5="http://schemas.microsoft.com/office/drawing/2016/5/11/chartex" xmlns:cx6="http://schemas.microsoft.com/office/drawing/2016/5/12/chartex" xmlns:cx7="http://schemas.microsoft.com/office/drawing/2016/5/13/chartex" xmlns:cx8="http://schemas.microsoft.com/office/drawing/2016/5/14/chartex" xmlns:mc="http://schemas.openxmlformats.org/markup-compatibility/2006" xmlns:aink="http://schemas.microsoft.com/office/drawing/2016/ink" xmlns:am3d="http://schemas.microsoft.com/office/drawing/2017/model3d" xmlns:o="urn:schemas-microsoft-com:office:office" xmlns:oel="http://schemas.microsoft.com/office/2019/extlst" xmlns:r="http://schemas.openxmlformats.org/officeDocument/2006/relationships" xmlns:m="http://schemas.openxmlformats.org/officeDocument/2006/math" xmlns:v="urn:schemas-microsoft-com:vml" xmlns:wp14="http://schemas.microsoft.com/office/word/2010/wordprocessingDrawing" xmlns:wp="http://schemas.openxmlformats.org/drawingml/2006/wordprocessingDrawing" xmlns:w10="urn:schemas-microsoft-com:office:word" xmlns:w="http://schemas.openxmlformats.org/wordprocessingml/2006/main" xmlns:w14="http://schemas.microsoft.com/office/word/2010/wordml" xmlns:w15="http://schemas.microsoft.com/office/word/2012/wordml" xmlns:w16cex="http://schemas.microsoft.com/office/word/2018/wordml/cex" xmlns:w16cid="http://schemas.microsoft.com/office/word/2016/wordml/cid" xmlns:w16="http://schemas.microsoft.com/office/word/2018/wordml" xmlns:w16sdtdh="http://schemas.microsoft.com/office/word/2020/wordml/sdtdatahash" xmlns:w16se="http://schemas.microsoft.com/office/word/2015/wordml/symex" xmlns:wpg="http://schemas.microsoft.com/office/word/2010/wordprocessingGroup" xmlns:wpi="http://schemas.microsoft.com/office/word/2010/wordprocessingInk" xmlns:wne="http://schemas.microsoft.com/office/word/2006/wordml" xmlns:wps="http://schemas.microsoft.com/office/word/2010/wordprocessingShape" mc:Ignorable="w14 w15 w16se w16cid w16 w16cex w16sdtdh wp14">
+<w:numbering xmlns:wpc="http://schemas.microsoft.com/office/word/2010/wordprocessingCanvas" xmlns:cx="http://schemas.microsoft.com/office/drawing/2014/chartex" xmlns:mc="http://schemas.openxmlformats.org/markup-compatibility/2006" xmlns:o="urn:schemas-microsoft-com:office:office" xmlns:r="http://schemas.openxmlformats.org/officeDocument/2006/relationships" xmlns:m="http://schemas.openxmlformats.org/officeDocument/2006/math" xmlns:v="urn:schemas-microsoft-com:vml" xmlns:wp14="http://schemas.microsoft.com/office/word/2010/wordprocessingDrawing" xmlns:wp="http://schemas.openxmlformats.org/drawingml/2006/wordprocessingDrawing" xmlns:w10="urn:schemas-microsoft-com:office:word" xmlns:w="http://schemas.openxmlformats.org/wordprocessingml/2006/main" xmlns:w14="http://schemas.microsoft.com/office/word/2010/wordml" xmlns:w15="http://schemas.microsoft.com/office/word/2012/wordml" xmlns:w16se="http://schemas.microsoft.com/office/word/2015/wordml/symex" xmlns:wpg="http://schemas.microsoft.com/office/word/2010/wordprocessingGroup" xmlns:wpi="http://schemas.microsoft.com/office/word/2010/wordprocessingInk" xmlns:wne="http://schemas.microsoft.com/office/word/2006/wordml" xmlns:wps="http://schemas.microsoft.com/office/word/2010/wordprocessingShape" mc:Ignorable="w14 w15 w16se wp14">
   <w:abstractNum w:abstractNumId="0" w15:restartNumberingAfterBreak="0">
     <w:nsid w:val="01444536"/>
     <w:multiLevelType w:val="multilevel"/>
@@ -10228,47 +9964,47 @@
       <w:lvlJc w:val="left"/>
     </w:lvl>
   </w:abstractNum>
-  <w:num w:numId="1" w16cid:durableId="1557427534">
+  <w:num w:numId="1">
     <w:abstractNumId w:val="11"/>
   </w:num>
-  <w:num w:numId="2" w16cid:durableId="1104108144">
+  <w:num w:numId="2">
     <w:abstractNumId w:val="2"/>
   </w:num>
-  <w:num w:numId="3" w16cid:durableId="74212524">
+  <w:num w:numId="3">
     <w:abstractNumId w:val="5"/>
   </w:num>
-  <w:num w:numId="4" w16cid:durableId="984043618">
+  <w:num w:numId="4">
     <w:abstractNumId w:val="8"/>
   </w:num>
-  <w:num w:numId="5" w16cid:durableId="102844218">
+  <w:num w:numId="5">
     <w:abstractNumId w:val="1"/>
   </w:num>
-  <w:num w:numId="6" w16cid:durableId="1836332979">
+  <w:num w:numId="6">
     <w:abstractNumId w:val="10"/>
   </w:num>
-  <w:num w:numId="7" w16cid:durableId="1572278952">
+  <w:num w:numId="7">
     <w:abstractNumId w:val="0"/>
   </w:num>
-  <w:num w:numId="8" w16cid:durableId="253321029">
+  <w:num w:numId="8">
     <w:abstractNumId w:val="7"/>
   </w:num>
-  <w:num w:numId="9" w16cid:durableId="1306079978">
+  <w:num w:numId="9">
     <w:abstractNumId w:val="6"/>
   </w:num>
-  <w:num w:numId="10" w16cid:durableId="1423138847">
+  <w:num w:numId="10">
     <w:abstractNumId w:val="4"/>
   </w:num>
-  <w:num w:numId="11" w16cid:durableId="1234778584">
+  <w:num w:numId="11">
     <w:abstractNumId w:val="9"/>
   </w:num>
-  <w:num w:numId="12" w16cid:durableId="78719236">
+  <w:num w:numId="12">
     <w:abstractNumId w:val="3"/>
   </w:num>
 </w:numbering>
 </file>
 
 <file path=word/styles.xml><?xml version="1.0" encoding="utf-8"?>
-<w:styles xmlns:mc="http://schemas.openxmlformats.org/markup-compatibility/2006" xmlns:r="http://schemas.openxmlformats.org/officeDocument/2006/relationships" xmlns:w="http://schemas.openxmlformats.org/wordprocessingml/2006/main" xmlns:w14="http://schemas.microsoft.com/office/word/2010/wordml" xmlns:w15="http://schemas.microsoft.com/office/word/2012/wordml" xmlns:w16cex="http://schemas.microsoft.com/office/word/2018/wordml/cex" xmlns:w16cid="http://schemas.microsoft.com/office/word/2016/wordml/cid" xmlns:w16="http://schemas.microsoft.com/office/word/2018/wordml" xmlns:w16sdtdh="http://schemas.microsoft.com/office/word/2020/wordml/sdtdatahash" xmlns:w16se="http://schemas.microsoft.com/office/word/2015/wordml/symex" mc:Ignorable="w14 w15 w16se w16cid w16 w16cex w16sdtdh">
+<w:styles xmlns:mc="http://schemas.openxmlformats.org/markup-compatibility/2006" xmlns:r="http://schemas.openxmlformats.org/officeDocument/2006/relationships" xmlns:w="http://schemas.openxmlformats.org/wordprocessingml/2006/main" xmlns:w14="http://schemas.microsoft.com/office/word/2010/wordml" xmlns:w15="http://schemas.microsoft.com/office/word/2012/wordml" xmlns:w16se="http://schemas.microsoft.com/office/word/2015/wordml/symex" mc:Ignorable="w14 w15 w16se">
   <w:docDefaults>
     <w:rPrDefault>
       <w:rPr>
@@ -10284,7 +10020,7 @@
       </w:pPr>
     </w:pPrDefault>
   </w:docDefaults>
-  <w:latentStyles w:defLockedState="0" w:defUIPriority="99" w:defSemiHidden="0" w:defUnhideWhenUsed="0" w:defQFormat="0" w:count="376">
+  <w:latentStyles w:defLockedState="0" w:defUIPriority="99" w:defSemiHidden="0" w:defUnhideWhenUsed="0" w:defQFormat="0" w:count="371">
     <w:lsdException w:name="Normal" w:uiPriority="0" w:qFormat="1"/>
     <w:lsdException w:name="heading 1" w:uiPriority="9" w:qFormat="1"/>
     <w:lsdException w:name="heading 2" w:semiHidden="1" w:uiPriority="9" w:unhideWhenUsed="1" w:qFormat="1"/>
@@ -10390,6 +10126,7 @@
     <w:lsdException w:name="HTML Sample" w:semiHidden="1" w:unhideWhenUsed="1"/>
     <w:lsdException w:name="HTML Typewriter" w:semiHidden="1" w:unhideWhenUsed="1"/>
     <w:lsdException w:name="HTML Variable" w:semiHidden="1" w:unhideWhenUsed="1"/>
+    <w:lsdException w:name="Normal Table" w:semiHidden="1" w:unhideWhenUsed="1"/>
     <w:lsdException w:name="annotation subject" w:semiHidden="1" w:unhideWhenUsed="1"/>
     <w:lsdException w:name="No List" w:semiHidden="1" w:unhideWhenUsed="1"/>
     <w:lsdException w:name="Outline List 1" w:semiHidden="1" w:unhideWhenUsed="1"/>
@@ -10432,8 +10169,11 @@
     <w:lsdException w:name="Table Contemporary" w:semiHidden="1" w:unhideWhenUsed="1"/>
     <w:lsdException w:name="Table Elegant" w:semiHidden="1" w:unhideWhenUsed="1"/>
     <w:lsdException w:name="Table Professional" w:semiHidden="1" w:unhideWhenUsed="1"/>
+    <w:lsdException w:name="Table Subtle 1" w:semiHidden="1" w:unhideWhenUsed="1"/>
     <w:lsdException w:name="Table Subtle 2" w:semiHidden="1" w:unhideWhenUsed="1"/>
     <w:lsdException w:name="Table Web 1" w:semiHidden="1" w:unhideWhenUsed="1"/>
+    <w:lsdException w:name="Table Web 2" w:semiHidden="1" w:unhideWhenUsed="1"/>
+    <w:lsdException w:name="Table Web 3" w:semiHidden="1" w:unhideWhenUsed="1"/>
     <w:lsdException w:name="Balloon Text" w:semiHidden="1" w:unhideWhenUsed="1"/>
     <w:lsdException w:name="Table Grid" w:uiPriority="39"/>
     <w:lsdException w:name="Table Theme" w:semiHidden="1" w:unhideWhenUsed="1"/>
@@ -10652,11 +10392,6 @@
     <w:lsdException w:name="List Table 5 Dark Accent 6" w:uiPriority="50"/>
     <w:lsdException w:name="List Table 6 Colorful Accent 6" w:uiPriority="51"/>
     <w:lsdException w:name="List Table 7 Colorful Accent 6" w:uiPriority="52"/>
-    <w:lsdException w:name="Mention" w:semiHidden="1" w:unhideWhenUsed="1"/>
-    <w:lsdException w:name="Smart Hyperlink" w:semiHidden="1" w:unhideWhenUsed="1"/>
-    <w:lsdException w:name="Hashtag" w:semiHidden="1" w:unhideWhenUsed="1"/>
-    <w:lsdException w:name="Unresolved Mention" w:semiHidden="1" w:unhideWhenUsed="1"/>
-    <w:lsdException w:name="Smart Link" w:semiHidden="1" w:unhideWhenUsed="1"/>
   </w:latentStyles>
   <w:style w:type="paragraph" w:default="1" w:styleId="Normal">
     <w:name w:val="Normal"/>
@@ -11036,7 +10771,7 @@
 </file>
 
 <file path=customXml/itemProps1.xml><?xml version="1.0" encoding="utf-8"?>
-<ds:datastoreItem xmlns:ds="http://schemas.openxmlformats.org/officeDocument/2006/customXml" ds:itemID="{752E8367-A371-4B86-AC1F-10A5EF3808D5}">
+<ds:datastoreItem xmlns:ds="http://schemas.openxmlformats.org/officeDocument/2006/customXml" ds:itemID="{1F26DD76-3583-4011-8A87-FCBFB5F63DCE}">
   <ds:schemaRefs>
     <ds:schemaRef ds:uri="http://schemas.openxmlformats.org/officeDocument/2006/bibliography"/>
   </ds:schemaRefs>

</xml_diff>

<commit_message>
Revert "actualizo documento IEEE830"
This reverts commit eda692ade671b3c2be683a911ca12fc6315e480e.
</commit_message>
<xml_diff>
--- a/Document/Documento_formato-ieee-830.docx
+++ b/Document/Documento_formato-ieee-830.docx
@@ -1,6 +1,6 @@
 
 <file path=word/document.xml><?xml version="1.0" encoding="utf-8"?>
-<w:document xmlns:wpc="http://schemas.microsoft.com/office/word/2010/wordprocessingCanvas" xmlns:cx="http://schemas.microsoft.com/office/drawing/2014/chartex" xmlns:mc="http://schemas.openxmlformats.org/markup-compatibility/2006" xmlns:o="urn:schemas-microsoft-com:office:office" xmlns:r="http://schemas.openxmlformats.org/officeDocument/2006/relationships" xmlns:m="http://schemas.openxmlformats.org/officeDocument/2006/math" xmlns:v="urn:schemas-microsoft-com:vml" xmlns:wp14="http://schemas.microsoft.com/office/word/2010/wordprocessingDrawing" xmlns:wp="http://schemas.openxmlformats.org/drawingml/2006/wordprocessingDrawing" xmlns:w10="urn:schemas-microsoft-com:office:word" xmlns:w="http://schemas.openxmlformats.org/wordprocessingml/2006/main" xmlns:w14="http://schemas.microsoft.com/office/word/2010/wordml" xmlns:w15="http://schemas.microsoft.com/office/word/2012/wordml" xmlns:w16se="http://schemas.microsoft.com/office/word/2015/wordml/symex" xmlns:wpg="http://schemas.microsoft.com/office/word/2010/wordprocessingGroup" xmlns:wpi="http://schemas.microsoft.com/office/word/2010/wordprocessingInk" xmlns:wne="http://schemas.microsoft.com/office/word/2006/wordml" xmlns:wps="http://schemas.microsoft.com/office/word/2010/wordprocessingShape" mc:Ignorable="w14 w15 w16se wp14">
+<w:document xmlns:wpc="http://schemas.microsoft.com/office/word/2010/wordprocessingCanvas" xmlns:cx="http://schemas.microsoft.com/office/drawing/2014/chartex" xmlns:cx1="http://schemas.microsoft.com/office/drawing/2015/9/8/chartex" xmlns:cx2="http://schemas.microsoft.com/office/drawing/2015/10/21/chartex" xmlns:cx3="http://schemas.microsoft.com/office/drawing/2016/5/9/chartex" xmlns:cx4="http://schemas.microsoft.com/office/drawing/2016/5/10/chartex" xmlns:cx5="http://schemas.microsoft.com/office/drawing/2016/5/11/chartex" xmlns:cx6="http://schemas.microsoft.com/office/drawing/2016/5/12/chartex" xmlns:cx7="http://schemas.microsoft.com/office/drawing/2016/5/13/chartex" xmlns:cx8="http://schemas.microsoft.com/office/drawing/2016/5/14/chartex" xmlns:mc="http://schemas.openxmlformats.org/markup-compatibility/2006" xmlns:aink="http://schemas.microsoft.com/office/drawing/2016/ink" xmlns:am3d="http://schemas.microsoft.com/office/drawing/2017/model3d" xmlns:o="urn:schemas-microsoft-com:office:office" xmlns:oel="http://schemas.microsoft.com/office/2019/extlst" xmlns:r="http://schemas.openxmlformats.org/officeDocument/2006/relationships" xmlns:m="http://schemas.openxmlformats.org/officeDocument/2006/math" xmlns:v="urn:schemas-microsoft-com:vml" xmlns:wp14="http://schemas.microsoft.com/office/word/2010/wordprocessingDrawing" xmlns:wp="http://schemas.openxmlformats.org/drawingml/2006/wordprocessingDrawing" xmlns:w10="urn:schemas-microsoft-com:office:word" xmlns:w="http://schemas.openxmlformats.org/wordprocessingml/2006/main" xmlns:w14="http://schemas.microsoft.com/office/word/2010/wordml" xmlns:w15="http://schemas.microsoft.com/office/word/2012/wordml" xmlns:w16cex="http://schemas.microsoft.com/office/word/2018/wordml/cex" xmlns:w16cid="http://schemas.microsoft.com/office/word/2016/wordml/cid" xmlns:w16="http://schemas.microsoft.com/office/word/2018/wordml" xmlns:w16sdtdh="http://schemas.microsoft.com/office/word/2020/wordml/sdtdatahash" xmlns:w16se="http://schemas.microsoft.com/office/word/2015/wordml/symex" xmlns:wpg="http://schemas.microsoft.com/office/word/2010/wordprocessingGroup" xmlns:wpi="http://schemas.microsoft.com/office/word/2010/wordprocessingInk" xmlns:wne="http://schemas.microsoft.com/office/word/2006/wordml" xmlns:wps="http://schemas.microsoft.com/office/word/2010/wordprocessingShape" mc:Ignorable="w14 w15 w16se w16cid w16 w16cex w16sdtdh wp14">
   <w:body>
     <w:p>
       <w:pPr>
@@ -294,8 +294,19 @@
           <w:sz w:val="28"/>
           <w:u w:val="single"/>
         </w:rPr>
-        <w:t>Proyecto:  MascotAR</w:t>
+        <w:t xml:space="preserve">Proyecto:  </w:t>
       </w:r>
+      <w:proofErr w:type="spellStart"/>
+      <w:r>
+        <w:rPr>
+          <w:rFonts w:ascii="Arial" w:eastAsia="Arial" w:hAnsi="Arial" w:cs="Arial"/>
+          <w:b/>
+          <w:sz w:val="28"/>
+          <w:u w:val="single"/>
+        </w:rPr>
+        <w:t>MascotAR</w:t>
+      </w:r>
+      <w:proofErr w:type="spellEnd"/>
     </w:p>
     <w:p>
       <w:pPr>
@@ -617,7 +628,23 @@
                 <w:rFonts w:ascii="Arial" w:eastAsia="Arial" w:hAnsi="Arial" w:cs="Arial"/>
                 <w:b/>
               </w:rPr>
-              <w:t>Verificado dep. Calidad.</w:t>
+              <w:t xml:space="preserve">Verificado </w:t>
+            </w:r>
+            <w:proofErr w:type="spellStart"/>
+            <w:r>
+              <w:rPr>
+                <w:rFonts w:ascii="Arial" w:eastAsia="Arial" w:hAnsi="Arial" w:cs="Arial"/>
+                <w:b/>
+              </w:rPr>
+              <w:t>dep</w:t>
+            </w:r>
+            <w:proofErr w:type="spellEnd"/>
+            <w:r>
+              <w:rPr>
+                <w:rFonts w:ascii="Arial" w:eastAsia="Arial" w:hAnsi="Arial" w:cs="Arial"/>
+                <w:b/>
+              </w:rPr>
+              <w:t>. Calidad.</w:t>
             </w:r>
           </w:p>
         </w:tc>
@@ -707,8 +734,16 @@
               <w:rPr>
                 <w:rFonts w:ascii="Arial" w:eastAsia="Arial" w:hAnsi="Arial" w:cs="Arial"/>
               </w:rPr>
-              <w:t>Equipo OptimosWeb</w:t>
-            </w:r>
+              <w:t xml:space="preserve">Equipo </w:t>
+            </w:r>
+            <w:proofErr w:type="spellStart"/>
+            <w:r>
+              <w:rPr>
+                <w:rFonts w:ascii="Arial" w:eastAsia="Arial" w:hAnsi="Arial" w:cs="Arial"/>
+              </w:rPr>
+              <w:t>OptimosWeb</w:t>
+            </w:r>
+            <w:proofErr w:type="spellEnd"/>
           </w:p>
           <w:p>
             <w:pPr>
@@ -1094,7 +1129,6 @@
           <w:b/>
           <w:color w:val="000000"/>
           <w:sz w:val="32"/>
-          <w:u w:val="single"/>
         </w:rPr>
       </w:pPr>
       <w:r>
@@ -1103,19 +1137,8 @@
           <w:b/>
           <w:color w:val="000000"/>
           <w:sz w:val="32"/>
-          <w:u w:val="single"/>
         </w:rPr>
         <w:t>Introducción</w:t>
-      </w:r>
-      <w:r>
-        <w:rPr>
-          <w:rFonts w:ascii="Arial" w:eastAsia="Arial" w:hAnsi="Arial" w:cs="Arial"/>
-          <w:b/>
-          <w:color w:val="000000"/>
-          <w:sz w:val="32"/>
-          <w:u w:val="single"/>
-        </w:rPr>
-        <w:t>:</w:t>
       </w:r>
     </w:p>
     <w:p>
@@ -1212,7 +1235,6 @@
           <w:b/>
           <w:color w:val="000000"/>
           <w:sz w:val="28"/>
-          <w:u w:val="single"/>
         </w:rPr>
       </w:pPr>
       <w:r>
@@ -1221,19 +1243,8 @@
           <w:b/>
           <w:color w:val="000000"/>
           <w:sz w:val="28"/>
-          <w:u w:val="single"/>
         </w:rPr>
         <w:t>Propósito</w:t>
-      </w:r>
-      <w:r>
-        <w:rPr>
-          <w:rFonts w:ascii="Arial" w:eastAsia="Arial" w:hAnsi="Arial" w:cs="Arial"/>
-          <w:b/>
-          <w:color w:val="000000"/>
-          <w:sz w:val="28"/>
-          <w:u w:val="single"/>
-        </w:rPr>
-        <w:t>:</w:t>
       </w:r>
     </w:p>
     <w:p>
@@ -1291,7 +1302,6 @@
           <w:b/>
           <w:color w:val="000000"/>
           <w:sz w:val="28"/>
-          <w:u w:val="single"/>
         </w:rPr>
       </w:pPr>
       <w:r>
@@ -1300,38 +1310,52 @@
           <w:b/>
           <w:color w:val="000000"/>
           <w:sz w:val="28"/>
-          <w:u w:val="single"/>
         </w:rPr>
         <w:t>Alcance</w:t>
       </w:r>
+    </w:p>
+    <w:p>
+      <w:pPr>
+        <w:spacing w:after="0" w:line="240" w:lineRule="auto"/>
+        <w:ind w:left="600"/>
+        <w:rPr>
+          <w:rFonts w:ascii="Arial" w:eastAsia="Arial" w:hAnsi="Arial" w:cs="Arial"/>
+          <w:color w:val="000000"/>
+        </w:rPr>
+      </w:pPr>
+    </w:p>
+    <w:p>
+      <w:pPr>
+        <w:spacing w:before="240" w:after="240"/>
+        <w:ind w:left="601"/>
+        <w:jc w:val="both"/>
+        <w:rPr>
+          <w:rFonts w:ascii="Arial" w:eastAsia="Arial" w:hAnsi="Arial" w:cs="Arial"/>
+          <w:shd w:val="clear" w:color="auto" w:fill="FFFFFF"/>
+        </w:rPr>
+      </w:pPr>
       <w:r>
         <w:rPr>
           <w:rFonts w:ascii="Arial" w:eastAsia="Arial" w:hAnsi="Arial" w:cs="Arial"/>
-          <w:b/>
-          <w:color w:val="000000"/>
-          <w:sz w:val="28"/>
-          <w:u w:val="single"/>
-        </w:rPr>
-        <w:t>:</w:t>
+          <w:shd w:val="clear" w:color="auto" w:fill="FFFFFF"/>
+        </w:rPr>
+        <w:t>El producto a desarrollar fue nombrado “</w:t>
       </w:r>
-    </w:p>
-    <w:p>
-      <w:pPr>
-        <w:spacing w:before="120" w:after="60" w:line="240" w:lineRule="auto"/>
-        <w:ind w:left="601"/>
-        <w:rPr>
-          <w:rFonts w:ascii="Arial" w:eastAsia="Arial" w:hAnsi="Arial" w:cs="Arial"/>
-          <w:b/>
-          <w:color w:val="000000"/>
-          <w:sz w:val="28"/>
-        </w:rPr>
-      </w:pPr>
+      <w:proofErr w:type="spellStart"/>
       <w:r>
         <w:rPr>
           <w:rFonts w:ascii="Arial" w:eastAsia="Arial" w:hAnsi="Arial" w:cs="Arial"/>
           <w:shd w:val="clear" w:color="auto" w:fill="FFFFFF"/>
         </w:rPr>
-        <w:t xml:space="preserve">El producto a desarrollar fue nombrado “MascotAR”. </w:t>
+        <w:t>MascotAR</w:t>
+      </w:r>
+      <w:proofErr w:type="spellEnd"/>
+      <w:r>
+        <w:rPr>
+          <w:rFonts w:ascii="Arial" w:eastAsia="Arial" w:hAnsi="Arial" w:cs="Arial"/>
+          <w:shd w:val="clear" w:color="auto" w:fill="FFFFFF"/>
+        </w:rPr>
+        <w:t xml:space="preserve">”. </w:t>
       </w:r>
     </w:p>
     <w:p>
@@ -1482,7 +1506,6 @@
           <w:b/>
           <w:color w:val="000000"/>
           <w:sz w:val="28"/>
-          <w:u w:val="single"/>
         </w:rPr>
       </w:pPr>
       <w:r>
@@ -1491,20 +1514,8 @@
           <w:b/>
           <w:color w:val="000000"/>
           <w:sz w:val="28"/>
-          <w:u w:val="single"/>
-        </w:rPr>
-        <w:lastRenderedPageBreak/>
+        </w:rPr>
         <w:t>Personal involucrado</w:t>
-      </w:r>
-      <w:r>
-        <w:rPr>
-          <w:rFonts w:ascii="Arial" w:eastAsia="Arial" w:hAnsi="Arial" w:cs="Arial"/>
-          <w:b/>
-          <w:color w:val="000000"/>
-          <w:sz w:val="28"/>
-          <w:u w:val="single"/>
-        </w:rPr>
-        <w:t>:</w:t>
       </w:r>
     </w:p>
     <w:p>
@@ -1596,7 +1607,21 @@
               <w:rPr>
                 <w:rFonts w:ascii="Arial" w:eastAsia="Arial" w:hAnsi="Arial" w:cs="Arial"/>
               </w:rPr>
-              <w:t xml:space="preserve">Equipo OptimosWeb Grupo </w:t>
+              <w:t xml:space="preserve">Equipo </w:t>
+            </w:r>
+            <w:proofErr w:type="spellStart"/>
+            <w:r>
+              <w:rPr>
+                <w:rFonts w:ascii="Arial" w:eastAsia="Arial" w:hAnsi="Arial" w:cs="Arial"/>
+              </w:rPr>
+              <w:t>OptimosWeb</w:t>
+            </w:r>
+            <w:proofErr w:type="spellEnd"/>
+            <w:r>
+              <w:rPr>
+                <w:rFonts w:ascii="Arial" w:eastAsia="Arial" w:hAnsi="Arial" w:cs="Arial"/>
+              </w:rPr>
+              <w:t xml:space="preserve"> Grupo </w:t>
             </w:r>
             <w:r>
               <w:rPr>
@@ -2356,12 +2381,28 @@
               <w:spacing w:after="0" w:line="240" w:lineRule="auto"/>
               <w:jc w:val="both"/>
             </w:pPr>
-            <w:r>
-              <w:rPr>
-                <w:rFonts w:ascii="Arial" w:eastAsia="Arial" w:hAnsi="Arial" w:cs="Arial"/>
-              </w:rPr>
-              <w:t>Azaranka Viktoryia</w:t>
-            </w:r>
+            <w:proofErr w:type="spellStart"/>
+            <w:r>
+              <w:rPr>
+                <w:rFonts w:ascii="Arial" w:eastAsia="Arial" w:hAnsi="Arial" w:cs="Arial"/>
+              </w:rPr>
+              <w:t>Azaranka</w:t>
+            </w:r>
+            <w:proofErr w:type="spellEnd"/>
+            <w:r>
+              <w:rPr>
+                <w:rFonts w:ascii="Arial" w:eastAsia="Arial" w:hAnsi="Arial" w:cs="Arial"/>
+              </w:rPr>
+              <w:t xml:space="preserve"> </w:t>
+            </w:r>
+            <w:proofErr w:type="spellStart"/>
+            <w:r>
+              <w:rPr>
+                <w:rFonts w:ascii="Arial" w:eastAsia="Arial" w:hAnsi="Arial" w:cs="Arial"/>
+              </w:rPr>
+              <w:t>Viktoryia</w:t>
+            </w:r>
+            <w:proofErr w:type="spellEnd"/>
           </w:p>
         </w:tc>
       </w:tr>
@@ -2577,12 +2618,6 @@
                 <w:rFonts w:ascii="Arial" w:eastAsia="Arial" w:hAnsi="Arial" w:cs="Arial"/>
               </w:rPr>
               <w:t>Desarrollo</w:t>
-            </w:r>
-            <w:r>
-              <w:rPr>
-                <w:rFonts w:ascii="Arial" w:eastAsia="Arial" w:hAnsi="Arial" w:cs="Arial"/>
-              </w:rPr>
-              <w:t>- Scrum Master</w:t>
             </w:r>
           </w:p>
         </w:tc>
@@ -3119,11 +3154,19 @@
               <w:spacing w:after="0" w:line="240" w:lineRule="auto"/>
               <w:jc w:val="both"/>
             </w:pPr>
-            <w:r>
-              <w:rPr>
-                <w:rFonts w:ascii="Arial" w:eastAsia="Arial" w:hAnsi="Arial" w:cs="Arial"/>
-              </w:rPr>
-              <w:t>Astarito Celeste Johanna</w:t>
+            <w:proofErr w:type="spellStart"/>
+            <w:r>
+              <w:rPr>
+                <w:rFonts w:ascii="Arial" w:eastAsia="Arial" w:hAnsi="Arial" w:cs="Arial"/>
+              </w:rPr>
+              <w:t>Astarito</w:t>
+            </w:r>
+            <w:proofErr w:type="spellEnd"/>
+            <w:r>
+              <w:rPr>
+                <w:rFonts w:ascii="Arial" w:eastAsia="Arial" w:hAnsi="Arial" w:cs="Arial"/>
+              </w:rPr>
+              <w:t xml:space="preserve"> Celeste Johanna</w:t>
             </w:r>
           </w:p>
         </w:tc>
@@ -4713,11 +4756,19 @@
                 <w:rFonts w:ascii="Calibri" w:eastAsia="Calibri" w:hAnsi="Calibri" w:cs="Calibri"/>
               </w:rPr>
             </w:pPr>
+            <w:proofErr w:type="spellStart"/>
             <w:r>
               <w:rPr>
                 <w:rFonts w:ascii="Calibri" w:eastAsia="Calibri" w:hAnsi="Calibri" w:cs="Calibri"/>
               </w:rPr>
-              <w:t>Sanchez, Clarisa Susana</w:t>
+              <w:t>Sanchez</w:t>
+            </w:r>
+            <w:proofErr w:type="spellEnd"/>
+            <w:r>
+              <w:rPr>
+                <w:rFonts w:ascii="Calibri" w:eastAsia="Calibri" w:hAnsi="Calibri" w:cs="Calibri"/>
+              </w:rPr>
+              <w:t>, Clarisa Susana</w:t>
             </w:r>
           </w:p>
         </w:tc>
@@ -6166,6 +6217,7 @@
                 <w:rFonts w:ascii="Arial" w:eastAsia="Arial" w:hAnsi="Arial" w:cs="Arial"/>
                 <w:b/>
               </w:rPr>
+              <w:lastRenderedPageBreak/>
               <w:t>RF</w:t>
             </w:r>
           </w:p>
@@ -6373,7 +6425,6 @@
                 <w:rFonts w:ascii="Arial" w:eastAsia="Arial" w:hAnsi="Arial" w:cs="Arial"/>
                 <w:b/>
               </w:rPr>
-              <w:lastRenderedPageBreak/>
               <w:t>Moodle</w:t>
             </w:r>
           </w:p>
@@ -7088,6 +7139,26 @@
     <w:p>
       <w:pPr>
         <w:spacing w:after="0" w:line="240" w:lineRule="auto"/>
+        <w:ind w:left="708"/>
+        <w:rPr>
+          <w:rFonts w:ascii="Arial" w:eastAsia="Arial" w:hAnsi="Arial" w:cs="Arial"/>
+          <w:i/>
+        </w:rPr>
+      </w:pPr>
+    </w:p>
+    <w:p>
+      <w:pPr>
+        <w:spacing w:after="0" w:line="240" w:lineRule="auto"/>
+        <w:ind w:left="708"/>
+        <w:rPr>
+          <w:rFonts w:ascii="Arial" w:eastAsia="Arial" w:hAnsi="Arial" w:cs="Arial"/>
+          <w:i/>
+        </w:rPr>
+      </w:pPr>
+    </w:p>
+    <w:p>
+      <w:pPr>
+        <w:spacing w:after="0" w:line="240" w:lineRule="auto"/>
         <w:rPr>
           <w:rFonts w:ascii="Arial" w:eastAsia="Arial" w:hAnsi="Arial" w:cs="Arial"/>
           <w:i/>
@@ -7138,6 +7209,7 @@
                 <w:b/>
                 <w:color w:val="000000"/>
               </w:rPr>
+              <w:lastRenderedPageBreak/>
               <w:t>Tipo de usuario</w:t>
             </w:r>
           </w:p>
@@ -7289,14 +7361,7 @@
               <w:rPr>
                 <w:rFonts w:ascii="Arial" w:eastAsia="Arial" w:hAnsi="Arial" w:cs="Arial"/>
               </w:rPr>
-              <w:t xml:space="preserve">Observa e indaga información del refugio para las mascotas. Solicita recomendaciones del sistema y </w:t>
-            </w:r>
-            <w:r>
-              <w:rPr>
-                <w:rFonts w:ascii="Arial" w:eastAsia="Arial" w:hAnsi="Arial" w:cs="Arial"/>
-              </w:rPr>
-              <w:lastRenderedPageBreak/>
-              <w:t>realiza compras.</w:t>
+              <w:t>Observa e indaga información del refugio para las mascotas. Solicita recomendaciones del sistema y realiza compras.</w:t>
             </w:r>
           </w:p>
         </w:tc>
@@ -7305,12 +7370,31 @@
     <w:p>
       <w:pPr>
         <w:spacing w:after="0" w:line="240" w:lineRule="auto"/>
+        <w:ind w:left="708"/>
+        <w:rPr>
+          <w:rFonts w:ascii="Arial" w:eastAsia="Arial" w:hAnsi="Arial" w:cs="Arial"/>
+          <w:i/>
+          <w:color w:val="000000"/>
+        </w:rPr>
+      </w:pPr>
+    </w:p>
+    <w:p>
+      <w:pPr>
+        <w:spacing w:after="0" w:line="240" w:lineRule="auto"/>
         <w:rPr>
           <w:rFonts w:ascii="Arial" w:eastAsia="Arial" w:hAnsi="Arial" w:cs="Arial"/>
           <w:i/>
           <w:color w:val="FF0000"/>
         </w:rPr>
       </w:pPr>
+      <w:r>
+        <w:rPr>
+          <w:rFonts w:ascii="Arial" w:eastAsia="Arial" w:hAnsi="Arial" w:cs="Arial"/>
+          <w:i/>
+          <w:color w:val="FF0000"/>
+        </w:rPr>
+        <w:t>.</w:t>
+      </w:r>
     </w:p>
     <w:p>
       <w:pPr>
@@ -7325,7 +7409,6 @@
           <w:b/>
           <w:color w:val="000000"/>
           <w:sz w:val="28"/>
-          <w:u w:val="single"/>
         </w:rPr>
       </w:pPr>
       <w:r>
@@ -7334,19 +7417,8 @@
           <w:b/>
           <w:color w:val="000000"/>
           <w:sz w:val="28"/>
-          <w:u w:val="single"/>
         </w:rPr>
         <w:t>Restricciones</w:t>
-      </w:r>
-      <w:r>
-        <w:rPr>
-          <w:rFonts w:ascii="Arial" w:eastAsia="Arial" w:hAnsi="Arial" w:cs="Arial"/>
-          <w:b/>
-          <w:color w:val="000000"/>
-          <w:sz w:val="28"/>
-          <w:u w:val="single"/>
-        </w:rPr>
-        <w:t>:</w:t>
       </w:r>
     </w:p>
     <w:p>
@@ -7506,19 +7578,17 @@
           <w:rFonts w:ascii="Segoe UI Symbol" w:eastAsia="Segoe UI Symbol" w:hAnsi="Segoe UI Symbol" w:cs="Segoe UI Symbol"/>
         </w:rPr>
         <w:tab/>
+        <w:t>Optimización de la web para un mejor rendimiento, considerando peso de la misma y simplificación del código.</w:t>
       </w:r>
-      <w:r>
-        <w:rPr>
-          <w:rFonts w:ascii="Arial" w:eastAsia="Segoe UI Symbol" w:hAnsi="Arial" w:cs="Arial"/>
-        </w:rPr>
-        <w:t>Optimización de la web para un mejor rendimiento, considerando peso de la misma y simplificación del código</w:t>
-      </w:r>
-      <w:r>
-        <w:rPr>
-          <w:rFonts w:ascii="Segoe UI Symbol" w:eastAsia="Segoe UI Symbol" w:hAnsi="Segoe UI Symbol" w:cs="Segoe UI Symbol"/>
-        </w:rPr>
-        <w:t>.</w:t>
-      </w:r>
+    </w:p>
+    <w:p>
+      <w:pPr>
+        <w:spacing w:before="240" w:after="240" w:line="240" w:lineRule="auto"/>
+        <w:rPr>
+          <w:rFonts w:ascii="Arial" w:eastAsia="Arial" w:hAnsi="Arial" w:cs="Arial"/>
+          <w:i/>
+        </w:rPr>
+      </w:pPr>
     </w:p>
     <w:p>
       <w:pPr>
@@ -7533,7 +7603,6 @@
           <w:b/>
           <w:color w:val="000000"/>
           <w:sz w:val="32"/>
-          <w:u w:val="single"/>
         </w:rPr>
       </w:pPr>
       <w:r>
@@ -7542,7 +7611,6 @@
           <w:b/>
           <w:color w:val="000000"/>
           <w:sz w:val="32"/>
-          <w:u w:val="single"/>
         </w:rPr>
         <w:t>Requisitos específicos</w:t>
       </w:r>
@@ -7553,6 +7621,16 @@
         <w:rPr>
           <w:rFonts w:ascii="Arial" w:eastAsia="Arial" w:hAnsi="Arial" w:cs="Arial"/>
           <w:color w:val="000000"/>
+        </w:rPr>
+      </w:pPr>
+    </w:p>
+    <w:p>
+      <w:pPr>
+        <w:spacing w:after="0" w:line="240" w:lineRule="auto"/>
+        <w:ind w:left="300"/>
+        <w:rPr>
+          <w:rFonts w:ascii="Arial" w:eastAsia="Arial" w:hAnsi="Arial" w:cs="Arial"/>
+          <w:color w:val="000000"/>
           <w:sz w:val="24"/>
         </w:rPr>
       </w:pPr>
@@ -7565,21 +7643,23 @@
           <w:sz w:val="24"/>
         </w:rPr>
       </w:pPr>
+      <w:proofErr w:type="spellStart"/>
       <w:r>
         <w:rPr>
           <w:rFonts w:ascii="Arial" w:eastAsia="Arial" w:hAnsi="Arial" w:cs="Arial"/>
           <w:b/>
           <w:sz w:val="24"/>
         </w:rPr>
-        <w:t>Product Backlog</w:t>
+        <w:t>Product</w:t>
       </w:r>
+      <w:proofErr w:type="spellEnd"/>
       <w:r>
         <w:rPr>
           <w:rFonts w:ascii="Arial" w:eastAsia="Arial" w:hAnsi="Arial" w:cs="Arial"/>
           <w:b/>
           <w:sz w:val="24"/>
         </w:rPr>
-        <w:t>:</w:t>
+        <w:t xml:space="preserve"> Backlog</w:t>
       </w:r>
     </w:p>
     <w:p>
@@ -7733,6 +7813,7 @@
         <w:rPr>
           <w:rFonts w:ascii="Arial" w:eastAsia="Arial" w:hAnsi="Arial" w:cs="Arial"/>
         </w:rPr>
+        <w:lastRenderedPageBreak/>
         <w:t>US12 Como usuario quiero administrar mis mascotas perdidas o encontradas.</w:t>
       </w:r>
     </w:p>
@@ -7775,7 +7856,6 @@
         <w:rPr>
           <w:rFonts w:ascii="Arial" w:eastAsia="Arial" w:hAnsi="Arial" w:cs="Arial"/>
         </w:rPr>
-        <w:lastRenderedPageBreak/>
         <w:t>US15 Como usuario quiero publicar la foto y datos de una mascota que deseo dar en adopción, para encontrarle una familia.</w:t>
       </w:r>
     </w:p>
@@ -7828,6 +7908,7 @@
           <w:rFonts w:ascii="Arial" w:eastAsia="Arial" w:hAnsi="Arial" w:cs="Arial"/>
         </w:rPr>
       </w:pPr>
+      <w:proofErr w:type="spellStart"/>
       <w:r>
         <w:rPr>
           <w:rFonts w:ascii="Arial" w:eastAsia="Arial" w:hAnsi="Arial" w:cs="Arial"/>
@@ -7836,12 +7917,17 @@
         </w:rPr>
         <w:t>Sprints</w:t>
       </w:r>
-      <w:r>
-        <w:rPr>
-          <w:rFonts w:ascii="Arial" w:eastAsia="Arial" w:hAnsi="Arial" w:cs="Arial"/>
-        </w:rPr>
-        <w:t>:</w:t>
-      </w:r>
+      <w:proofErr w:type="spellEnd"/>
+    </w:p>
+    <w:p>
+      <w:pPr>
+        <w:spacing w:after="0" w:line="240" w:lineRule="auto"/>
+        <w:jc w:val="center"/>
+        <w:rPr>
+          <w:rFonts w:ascii="Arial" w:eastAsia="Arial" w:hAnsi="Arial" w:cs="Arial"/>
+          <w:sz w:val="24"/>
+        </w:rPr>
+      </w:pPr>
     </w:p>
     <w:tbl>
       <w:tblPr>
@@ -7880,13 +7966,23 @@
             <w:pPr>
               <w:spacing w:after="0" w:line="240" w:lineRule="auto"/>
             </w:pPr>
+            <w:proofErr w:type="spellStart"/>
             <w:r>
               <w:rPr>
                 <w:rFonts w:ascii="Arial" w:eastAsia="Arial" w:hAnsi="Arial" w:cs="Arial"/>
                 <w:b/>
                 <w:color w:val="000000"/>
               </w:rPr>
-              <w:t>N° de sprint</w:t>
+              <w:t>N°</w:t>
+            </w:r>
+            <w:proofErr w:type="spellEnd"/>
+            <w:r>
+              <w:rPr>
+                <w:rFonts w:ascii="Arial" w:eastAsia="Arial" w:hAnsi="Arial" w:cs="Arial"/>
+                <w:b/>
+                <w:color w:val="000000"/>
+              </w:rPr>
+              <w:t xml:space="preserve"> de sprint</w:t>
             </w:r>
           </w:p>
         </w:tc>
@@ -7992,7 +8088,21 @@
               <w:rPr>
                 <w:rFonts w:ascii="Arial" w:eastAsia="Arial" w:hAnsi="Arial" w:cs="Arial"/>
               </w:rPr>
-              <w:t>Registrar la Especificación de Requerimientos y subirlo en la rama main.</w:t>
+              <w:t xml:space="preserve">Registrar la Especificación de Requerimientos y subirlo en la rama </w:t>
+            </w:r>
+            <w:proofErr w:type="spellStart"/>
+            <w:r>
+              <w:rPr>
+                <w:rFonts w:ascii="Arial" w:eastAsia="Arial" w:hAnsi="Arial" w:cs="Arial"/>
+              </w:rPr>
+              <w:t>main</w:t>
+            </w:r>
+            <w:proofErr w:type="spellEnd"/>
+            <w:r>
+              <w:rPr>
+                <w:rFonts w:ascii="Arial" w:eastAsia="Arial" w:hAnsi="Arial" w:cs="Arial"/>
+              </w:rPr>
+              <w:t>.</w:t>
             </w:r>
           </w:p>
           <w:p>
@@ -8020,6 +8130,20 @@
               <w:rPr>
                 <w:rFonts w:ascii="Arial" w:eastAsia="Arial" w:hAnsi="Arial" w:cs="Arial"/>
               </w:rPr>
+              <w:t>Definir tareas</w:t>
+            </w:r>
+          </w:p>
+          <w:p>
+            <w:pPr>
+              <w:spacing w:before="240" w:after="240" w:line="240" w:lineRule="auto"/>
+              <w:rPr>
+                <w:rFonts w:ascii="Arial" w:eastAsia="Arial" w:hAnsi="Arial" w:cs="Arial"/>
+              </w:rPr>
+            </w:pPr>
+            <w:r>
+              <w:rPr>
+                <w:rFonts w:ascii="Arial" w:eastAsia="Arial" w:hAnsi="Arial" w:cs="Arial"/>
+              </w:rPr>
               <w:t>Idea de mapa del Sitio</w:t>
             </w:r>
           </w:p>
@@ -8035,8 +8159,27 @@
               <w:rPr>
                 <w:rFonts w:ascii="Arial" w:eastAsia="Arial" w:hAnsi="Arial" w:cs="Arial"/>
               </w:rPr>
-              <w:t>Registro de meetings y toda la info dentro de la Wiki</w:t>
-            </w:r>
+              <w:t xml:space="preserve">Registro de meetings y toda la </w:t>
+            </w:r>
+            <w:proofErr w:type="spellStart"/>
+            <w:r>
+              <w:rPr>
+                <w:rFonts w:ascii="Arial" w:eastAsia="Arial" w:hAnsi="Arial" w:cs="Arial"/>
+              </w:rPr>
+              <w:t>info</w:t>
+            </w:r>
+            <w:proofErr w:type="spellEnd"/>
+            <w:r>
+              <w:rPr>
+                <w:rFonts w:ascii="Arial" w:eastAsia="Arial" w:hAnsi="Arial" w:cs="Arial"/>
+              </w:rPr>
+              <w:t xml:space="preserve"> dentro de la Wiki</w:t>
+            </w:r>
+          </w:p>
+          <w:p>
+            <w:pPr>
+              <w:spacing w:after="0" w:line="240" w:lineRule="auto"/>
+            </w:pPr>
           </w:p>
         </w:tc>
       </w:tr>
@@ -8100,8 +8243,77 @@
               <w:rPr>
                 <w:rFonts w:ascii="Arial" w:eastAsia="Arial" w:hAnsi="Arial" w:cs="Arial"/>
               </w:rPr>
-              <w:t>Lucas Almiron, Celeste Astarito, Luna Fabio Mario, Martín Corral, Vanessa Viviana Veizaga, Morena Lozain, Clarisa Susana Sanchez, Marianela Agostini, Francisco Chapela, Viktoryia Azaranka</w:t>
-            </w:r>
+              <w:t xml:space="preserve">Lucas </w:t>
+            </w:r>
+            <w:proofErr w:type="spellStart"/>
+            <w:r>
+              <w:rPr>
+                <w:rFonts w:ascii="Arial" w:eastAsia="Arial" w:hAnsi="Arial" w:cs="Arial"/>
+              </w:rPr>
+              <w:t>Almiron</w:t>
+            </w:r>
+            <w:proofErr w:type="spellEnd"/>
+            <w:r>
+              <w:rPr>
+                <w:rFonts w:ascii="Arial" w:eastAsia="Arial" w:hAnsi="Arial" w:cs="Arial"/>
+              </w:rPr>
+              <w:t xml:space="preserve">, Celeste </w:t>
+            </w:r>
+            <w:proofErr w:type="spellStart"/>
+            <w:r>
+              <w:rPr>
+                <w:rFonts w:ascii="Arial" w:eastAsia="Arial" w:hAnsi="Arial" w:cs="Arial"/>
+              </w:rPr>
+              <w:t>Astarito</w:t>
+            </w:r>
+            <w:proofErr w:type="spellEnd"/>
+            <w:r>
+              <w:rPr>
+                <w:rFonts w:ascii="Arial" w:eastAsia="Arial" w:hAnsi="Arial" w:cs="Arial"/>
+              </w:rPr>
+              <w:t xml:space="preserve">, Luna Fabio Mario, Martín Corral, Vanessa Viviana Veizaga, Morena Lozain, Clarisa Susana </w:t>
+            </w:r>
+            <w:proofErr w:type="spellStart"/>
+            <w:r>
+              <w:rPr>
+                <w:rFonts w:ascii="Arial" w:eastAsia="Arial" w:hAnsi="Arial" w:cs="Arial"/>
+              </w:rPr>
+              <w:t>Sanchez</w:t>
+            </w:r>
+            <w:proofErr w:type="spellEnd"/>
+            <w:r>
+              <w:rPr>
+                <w:rFonts w:ascii="Arial" w:eastAsia="Arial" w:hAnsi="Arial" w:cs="Arial"/>
+              </w:rPr>
+              <w:t xml:space="preserve">, Marianela Agostini, Francisco Chapela, </w:t>
+            </w:r>
+            <w:proofErr w:type="spellStart"/>
+            <w:r>
+              <w:rPr>
+                <w:rFonts w:ascii="Arial" w:eastAsia="Arial" w:hAnsi="Arial" w:cs="Arial"/>
+              </w:rPr>
+              <w:t>Viktoryia</w:t>
+            </w:r>
+            <w:proofErr w:type="spellEnd"/>
+            <w:r>
+              <w:rPr>
+                <w:rFonts w:ascii="Arial" w:eastAsia="Arial" w:hAnsi="Arial" w:cs="Arial"/>
+              </w:rPr>
+              <w:t xml:space="preserve"> </w:t>
+            </w:r>
+            <w:proofErr w:type="spellStart"/>
+            <w:r>
+              <w:rPr>
+                <w:rFonts w:ascii="Arial" w:eastAsia="Arial" w:hAnsi="Arial" w:cs="Arial"/>
+              </w:rPr>
+              <w:t>Azaranka</w:t>
+            </w:r>
+            <w:proofErr w:type="spellEnd"/>
+          </w:p>
+          <w:p>
+            <w:pPr>
+              <w:spacing w:after="0" w:line="240" w:lineRule="auto"/>
+            </w:pPr>
           </w:p>
         </w:tc>
       </w:tr>
@@ -8170,6 +8382,15 @@
                 <w:rFonts w:ascii="Arial" w:eastAsia="Arial" w:hAnsi="Arial" w:cs="Arial"/>
               </w:rPr>
             </w:pPr>
+          </w:p>
+          <w:p>
+            <w:pPr>
+              <w:spacing w:after="0" w:line="240" w:lineRule="auto"/>
+              <w:jc w:val="both"/>
+              <w:rPr>
+                <w:rFonts w:ascii="Arial" w:eastAsia="Arial" w:hAnsi="Arial" w:cs="Arial"/>
+              </w:rPr>
+            </w:pPr>
             <w:r>
               <w:rPr>
                 <w:rFonts w:ascii="Arial" w:eastAsia="Arial" w:hAnsi="Arial" w:cs="Arial"/>
@@ -8177,6 +8398,15 @@
               </w:rPr>
               <w:t>17/09/2022 - 03/10/2022</w:t>
             </w:r>
+          </w:p>
+          <w:p>
+            <w:pPr>
+              <w:spacing w:after="0" w:line="240" w:lineRule="auto"/>
+              <w:jc w:val="both"/>
+              <w:rPr>
+                <w:rFonts w:ascii="Arial" w:eastAsia="Arial" w:hAnsi="Arial" w:cs="Arial"/>
+              </w:rPr>
+            </w:pPr>
           </w:p>
           <w:p>
             <w:pPr>
@@ -8251,6 +8481,23 @@
     <w:p>
       <w:pPr>
         <w:spacing w:after="0" w:line="240" w:lineRule="auto"/>
+        <w:rPr>
+          <w:rFonts w:ascii="Arial" w:eastAsia="Arial" w:hAnsi="Arial" w:cs="Arial"/>
+        </w:rPr>
+      </w:pPr>
+    </w:p>
+    <w:p>
+      <w:pPr>
+        <w:spacing w:after="0" w:line="240" w:lineRule="auto"/>
+        <w:rPr>
+          <w:rFonts w:ascii="Arial" w:eastAsia="Arial" w:hAnsi="Arial" w:cs="Arial"/>
+        </w:rPr>
+      </w:pPr>
+    </w:p>
+    <w:p>
+      <w:pPr>
+        <w:spacing w:after="0" w:line="240" w:lineRule="auto"/>
+        <w:jc w:val="center"/>
         <w:rPr>
           <w:rFonts w:ascii="Arial" w:eastAsia="Arial" w:hAnsi="Arial" w:cs="Arial"/>
           <w:sz w:val="24"/>
@@ -8294,12 +8541,21 @@
             <w:pPr>
               <w:spacing w:after="0" w:line="240" w:lineRule="auto"/>
             </w:pPr>
+            <w:proofErr w:type="spellStart"/>
             <w:r>
               <w:rPr>
                 <w:rFonts w:ascii="Arial" w:eastAsia="Arial" w:hAnsi="Arial" w:cs="Arial"/>
                 <w:b/>
               </w:rPr>
-              <w:t>N° de sprint</w:t>
+              <w:t>N°</w:t>
+            </w:r>
+            <w:proofErr w:type="spellEnd"/>
+            <w:r>
+              <w:rPr>
+                <w:rFonts w:ascii="Arial" w:eastAsia="Arial" w:hAnsi="Arial" w:cs="Arial"/>
+                <w:b/>
+              </w:rPr>
+              <w:t xml:space="preserve"> de sprint</w:t>
             </w:r>
           </w:p>
         </w:tc>
@@ -8388,87 +8644,14 @@
             <w:r>
               <w:rPr>
                 <w:rFonts w:ascii="Arial" w:eastAsia="Arial" w:hAnsi="Arial" w:cs="Arial"/>
-                <w:b/>
-                <w:u w:val="single"/>
-              </w:rPr>
-              <w:t>FRONTED</w:t>
-            </w:r>
-            <w:r>
-              <w:rPr>
-                <w:rFonts w:ascii="Arial" w:eastAsia="Arial" w:hAnsi="Arial" w:cs="Arial"/>
-              </w:rPr>
-              <w:t>: Producción de una web del proyecto aprobado con estructura HTML, semántica y estilos CSS.</w:t>
-            </w:r>
-          </w:p>
-          <w:p>
-            <w:pPr>
-              <w:spacing w:before="240" w:after="240" w:line="240" w:lineRule="auto"/>
-              <w:rPr>
-                <w:rFonts w:ascii="Arial" w:eastAsia="Arial" w:hAnsi="Arial" w:cs="Arial"/>
-              </w:rPr>
-            </w:pPr>
-            <w:r>
-              <w:rPr>
-                <w:rFonts w:ascii="Arial" w:eastAsia="Arial" w:hAnsi="Arial" w:cs="Arial"/>
-              </w:rPr>
-              <w:t>Validar navegabilidad- Links funcionales. Responsive.</w:t>
-            </w:r>
-          </w:p>
-          <w:p>
-            <w:pPr>
-              <w:spacing w:before="240" w:after="240" w:line="240" w:lineRule="auto"/>
-              <w:rPr>
-                <w:rFonts w:ascii="Arial" w:eastAsia="Arial" w:hAnsi="Arial" w:cs="Arial"/>
-              </w:rPr>
-            </w:pPr>
-            <w:r>
-              <w:rPr>
-                <w:rFonts w:ascii="Arial" w:eastAsia="Arial" w:hAnsi="Arial" w:cs="Arial"/>
-              </w:rPr>
-              <w:t>Aplicar BOOTSTRAP</w:t>
-            </w:r>
-          </w:p>
-          <w:p>
-            <w:pPr>
-              <w:spacing w:before="240" w:after="240" w:line="240" w:lineRule="auto"/>
-              <w:rPr>
-                <w:rFonts w:ascii="Arial" w:eastAsia="Arial" w:hAnsi="Arial" w:cs="Arial"/>
-              </w:rPr>
-            </w:pPr>
-            <w:r>
-              <w:rPr>
-                <w:rFonts w:ascii="Arial" w:eastAsia="Arial" w:hAnsi="Arial" w:cs="Arial"/>
-                <w:b/>
-                <w:u w:val="single"/>
-              </w:rPr>
-              <w:t>BACKEND:</w:t>
-            </w:r>
-            <w:r>
-              <w:rPr>
-                <w:rFonts w:ascii="Arial" w:eastAsia="Arial" w:hAnsi="Arial" w:cs="Arial"/>
-              </w:rPr>
-              <w:t xml:space="preserve"> Modelado de DB: DER, Modelo relacional.</w:t>
-            </w:r>
-          </w:p>
-          <w:p>
-            <w:pPr>
-              <w:spacing w:before="240" w:after="240" w:line="240" w:lineRule="auto"/>
-              <w:rPr>
-                <w:rFonts w:ascii="Arial" w:eastAsia="Arial" w:hAnsi="Arial" w:cs="Arial"/>
-              </w:rPr>
-            </w:pPr>
-            <w:r>
-              <w:rPr>
-                <w:rFonts w:ascii="Arial" w:eastAsia="Arial" w:hAnsi="Arial" w:cs="Arial"/>
-              </w:rPr>
-              <w:t>Abstracción y Modularización en MVC</w:t>
-            </w:r>
-            <w:r>
-              <w:rPr>
-                <w:rFonts w:ascii="Arial" w:eastAsia="Arial" w:hAnsi="Arial" w:cs="Arial"/>
-              </w:rPr>
-              <w:t>.</w:t>
-            </w:r>
+              </w:rPr>
+              <w:t>Estructura HTML, estilos CSS, navegabilidad, BOOTSTRAP, JavaScript</w:t>
+            </w:r>
+          </w:p>
+          <w:p>
+            <w:pPr>
+              <w:spacing w:after="0" w:line="240" w:lineRule="auto"/>
+            </w:pPr>
           </w:p>
         </w:tc>
       </w:tr>
@@ -8530,27 +8713,77 @@
               <w:rPr>
                 <w:rFonts w:ascii="Arial" w:eastAsia="Arial" w:hAnsi="Arial" w:cs="Arial"/>
               </w:rPr>
-              <w:t>Lucas Almiró</w:t>
-            </w:r>
-            <w:r>
-              <w:rPr>
-                <w:rFonts w:ascii="Arial" w:eastAsia="Arial" w:hAnsi="Arial" w:cs="Arial"/>
-              </w:rPr>
-              <w:t xml:space="preserve">n, Celeste Astarito, Luna Fabio Mario, Martín </w:t>
-            </w:r>
-            <w:r>
-              <w:rPr>
-                <w:rFonts w:ascii="Arial" w:eastAsia="Arial" w:hAnsi="Arial" w:cs="Arial"/>
-              </w:rPr>
-              <w:lastRenderedPageBreak/>
-              <w:t>Corral, Vanessa Viviana Veizaga, Morena Lozain, Clarisa Susana Sanchez, Marianela Agostini, Francisco Chapela, Viktoryia Azaranka</w:t>
-            </w:r>
-            <w:r>
-              <w:rPr>
-                <w:rFonts w:ascii="Arial" w:eastAsia="Arial" w:hAnsi="Arial" w:cs="Arial"/>
-              </w:rPr>
-              <w:t>.</w:t>
-            </w:r>
+              <w:t xml:space="preserve">Lucas </w:t>
+            </w:r>
+            <w:proofErr w:type="spellStart"/>
+            <w:r>
+              <w:rPr>
+                <w:rFonts w:ascii="Arial" w:eastAsia="Arial" w:hAnsi="Arial" w:cs="Arial"/>
+              </w:rPr>
+              <w:t>Almiron</w:t>
+            </w:r>
+            <w:proofErr w:type="spellEnd"/>
+            <w:r>
+              <w:rPr>
+                <w:rFonts w:ascii="Arial" w:eastAsia="Arial" w:hAnsi="Arial" w:cs="Arial"/>
+              </w:rPr>
+              <w:t xml:space="preserve">, Celeste </w:t>
+            </w:r>
+            <w:proofErr w:type="spellStart"/>
+            <w:r>
+              <w:rPr>
+                <w:rFonts w:ascii="Arial" w:eastAsia="Arial" w:hAnsi="Arial" w:cs="Arial"/>
+              </w:rPr>
+              <w:t>Astarito</w:t>
+            </w:r>
+            <w:proofErr w:type="spellEnd"/>
+            <w:r>
+              <w:rPr>
+                <w:rFonts w:ascii="Arial" w:eastAsia="Arial" w:hAnsi="Arial" w:cs="Arial"/>
+              </w:rPr>
+              <w:t xml:space="preserve">, Luna Fabio Mario, Martín Corral, Vanessa Viviana Veizaga, Morena Lozain, Clarisa Susana </w:t>
+            </w:r>
+            <w:proofErr w:type="spellStart"/>
+            <w:r>
+              <w:rPr>
+                <w:rFonts w:ascii="Arial" w:eastAsia="Arial" w:hAnsi="Arial" w:cs="Arial"/>
+              </w:rPr>
+              <w:t>Sanchez</w:t>
+            </w:r>
+            <w:proofErr w:type="spellEnd"/>
+            <w:r>
+              <w:rPr>
+                <w:rFonts w:ascii="Arial" w:eastAsia="Arial" w:hAnsi="Arial" w:cs="Arial"/>
+              </w:rPr>
+              <w:t xml:space="preserve">, Marianela Agostini, Francisco Chapela, </w:t>
+            </w:r>
+            <w:proofErr w:type="spellStart"/>
+            <w:r>
+              <w:rPr>
+                <w:rFonts w:ascii="Arial" w:eastAsia="Arial" w:hAnsi="Arial" w:cs="Arial"/>
+              </w:rPr>
+              <w:t>Viktoryia</w:t>
+            </w:r>
+            <w:proofErr w:type="spellEnd"/>
+            <w:r>
+              <w:rPr>
+                <w:rFonts w:ascii="Arial" w:eastAsia="Arial" w:hAnsi="Arial" w:cs="Arial"/>
+              </w:rPr>
+              <w:t xml:space="preserve"> </w:t>
+            </w:r>
+            <w:proofErr w:type="spellStart"/>
+            <w:r>
+              <w:rPr>
+                <w:rFonts w:ascii="Arial" w:eastAsia="Arial" w:hAnsi="Arial" w:cs="Arial"/>
+              </w:rPr>
+              <w:t>Azaranka</w:t>
+            </w:r>
+            <w:proofErr w:type="spellEnd"/>
+          </w:p>
+          <w:p>
+            <w:pPr>
+              <w:spacing w:after="0" w:line="240" w:lineRule="auto"/>
+            </w:pPr>
           </w:p>
         </w:tc>
       </w:tr>
@@ -8582,7 +8815,6 @@
                 <w:rFonts w:ascii="Arial" w:eastAsia="Arial" w:hAnsi="Arial" w:cs="Arial"/>
                 <w:b/>
               </w:rPr>
-              <w:lastRenderedPageBreak/>
               <w:t>Calendario</w:t>
             </w:r>
           </w:p>
@@ -8602,6 +8834,15 @@
               <w:right w:w="108" w:type="dxa"/>
             </w:tcMar>
           </w:tcPr>
+          <w:p>
+            <w:pPr>
+              <w:spacing w:after="0" w:line="240" w:lineRule="auto"/>
+              <w:jc w:val="both"/>
+              <w:rPr>
+                <w:rFonts w:ascii="Arial" w:eastAsia="Arial" w:hAnsi="Arial" w:cs="Arial"/>
+              </w:rPr>
+            </w:pPr>
+          </w:p>
           <w:p>
             <w:pPr>
               <w:spacing w:after="0" w:line="240" w:lineRule="auto"/>
@@ -8700,11 +8941,18 @@
         <w:spacing w:after="0" w:line="240" w:lineRule="auto"/>
         <w:rPr>
           <w:rFonts w:ascii="Arial" w:eastAsia="Arial" w:hAnsi="Arial" w:cs="Arial"/>
+        </w:rPr>
+      </w:pPr>
+    </w:p>
+    <w:p>
+      <w:pPr>
+        <w:spacing w:after="0" w:line="240" w:lineRule="auto"/>
+        <w:jc w:val="center"/>
+        <w:rPr>
+          <w:rFonts w:ascii="Arial" w:eastAsia="Arial" w:hAnsi="Arial" w:cs="Arial"/>
           <w:sz w:val="24"/>
         </w:rPr>
       </w:pPr>
-      <w:bookmarkStart w:id="0" w:name="_GoBack"/>
-      <w:bookmarkEnd w:id="0"/>
     </w:p>
     <w:tbl>
       <w:tblPr>
@@ -8743,12 +8991,21 @@
             <w:pPr>
               <w:spacing w:after="0" w:line="240" w:lineRule="auto"/>
             </w:pPr>
+            <w:proofErr w:type="spellStart"/>
             <w:r>
               <w:rPr>
                 <w:rFonts w:ascii="Arial" w:eastAsia="Arial" w:hAnsi="Arial" w:cs="Arial"/>
                 <w:b/>
               </w:rPr>
-              <w:t>N° de sprint</w:t>
+              <w:t>N°</w:t>
+            </w:r>
+            <w:proofErr w:type="spellEnd"/>
+            <w:r>
+              <w:rPr>
+                <w:rFonts w:ascii="Arial" w:eastAsia="Arial" w:hAnsi="Arial" w:cs="Arial"/>
+                <w:b/>
+              </w:rPr>
+              <w:t xml:space="preserve"> de sprint</w:t>
             </w:r>
           </w:p>
         </w:tc>
@@ -8838,62 +9095,97 @@
               <w:rPr>
                 <w:rFonts w:ascii="Arial" w:eastAsia="Arial" w:hAnsi="Arial" w:cs="Arial"/>
               </w:rPr>
-              <w:t>Sitio funcional en hosting remoto de Si</w:t>
-            </w:r>
-            <w:r>
-              <w:rPr>
-                <w:rFonts w:ascii="Arial" w:eastAsia="Arial" w:hAnsi="Arial" w:cs="Arial"/>
-              </w:rPr>
-              <w:t>tio Institucional en WordPress.</w:t>
-            </w:r>
-          </w:p>
-          <w:p>
-            <w:pPr>
-              <w:spacing w:before="240" w:after="240" w:line="240" w:lineRule="auto"/>
-              <w:rPr>
-                <w:rFonts w:ascii="Arial" w:eastAsia="Arial" w:hAnsi="Arial" w:cs="Arial"/>
-              </w:rPr>
-            </w:pPr>
-            <w:r>
-              <w:rPr>
-                <w:rFonts w:ascii="Arial" w:eastAsia="Arial" w:hAnsi="Arial" w:cs="Arial"/>
-              </w:rPr>
-              <w:t>Frontend: Funcionalidad con Javascript en formularios. En subcarpeta o subdominio o linkeado al repositorio de Github.</w:t>
-            </w:r>
-          </w:p>
-          <w:p>
-            <w:pPr>
-              <w:spacing w:before="240" w:after="240" w:line="240" w:lineRule="auto"/>
-              <w:rPr>
-                <w:rFonts w:ascii="Arial" w:eastAsia="Arial" w:hAnsi="Arial" w:cs="Arial"/>
-              </w:rPr>
-            </w:pPr>
-            <w:r>
-              <w:rPr>
-                <w:rFonts w:ascii="Arial" w:eastAsia="Arial" w:hAnsi="Arial" w:cs="Arial"/>
-              </w:rPr>
-              <w:t>Backend: Script de BD en MySQL. Consultas: Insert-Select-Update-JOIN. Modelado de caso de uso de cada modularización.</w:t>
-            </w:r>
-          </w:p>
-          <w:p>
-            <w:pPr>
-              <w:spacing w:before="240" w:after="240" w:line="240" w:lineRule="auto"/>
-              <w:rPr>
-                <w:rFonts w:ascii="Arial" w:eastAsia="Arial" w:hAnsi="Arial" w:cs="Arial"/>
-              </w:rPr>
-            </w:pPr>
-            <w:r>
-              <w:rPr>
-                <w:rFonts w:ascii="Arial" w:eastAsia="Arial" w:hAnsi="Arial" w:cs="Arial"/>
-              </w:rPr>
-              <w:t>Documentar en wiki las ceremonias realizadas. Actualizar IEEE830</w:t>
-            </w:r>
-            <w:r>
-              <w:rPr>
-                <w:rFonts w:ascii="Arial" w:eastAsia="Arial" w:hAnsi="Arial" w:cs="Arial"/>
-              </w:rPr>
-              <w:t xml:space="preserve"> y mejoras sugeridas a los requerimientos mínimos descripto en el presente documento.</w:t>
-            </w:r>
+              <w:t xml:space="preserve">Sitio funcional en hosting remoto de Sitio Institucional en WordPress y </w:t>
+            </w:r>
+            <w:proofErr w:type="spellStart"/>
+            <w:r>
+              <w:rPr>
+                <w:rFonts w:ascii="Arial" w:eastAsia="Arial" w:hAnsi="Arial" w:cs="Arial"/>
+              </w:rPr>
+              <w:t>Frontend</w:t>
+            </w:r>
+            <w:proofErr w:type="spellEnd"/>
+            <w:r>
+              <w:rPr>
+                <w:rFonts w:ascii="Arial" w:eastAsia="Arial" w:hAnsi="Arial" w:cs="Arial"/>
+              </w:rPr>
+              <w:t xml:space="preserve"> en subcarpeta y opcional </w:t>
+            </w:r>
+            <w:proofErr w:type="spellStart"/>
+            <w:r>
+              <w:rPr>
+                <w:rFonts w:ascii="Arial" w:eastAsia="Arial" w:hAnsi="Arial" w:cs="Arial"/>
+              </w:rPr>
+              <w:t>linkeado</w:t>
+            </w:r>
+            <w:proofErr w:type="spellEnd"/>
+            <w:r>
+              <w:rPr>
+                <w:rFonts w:ascii="Arial" w:eastAsia="Arial" w:hAnsi="Arial" w:cs="Arial"/>
+              </w:rPr>
+              <w:t xml:space="preserve"> al repositorio de GitHub/GitHub Pages. Script de BD en MySQL. </w:t>
+            </w:r>
+            <w:proofErr w:type="gramStart"/>
+            <w:r>
+              <w:rPr>
+                <w:rFonts w:ascii="Arial" w:eastAsia="Arial" w:hAnsi="Arial" w:cs="Arial"/>
+              </w:rPr>
+              <w:t>Consultas :</w:t>
+            </w:r>
+            <w:proofErr w:type="gramEnd"/>
+            <w:r>
+              <w:rPr>
+                <w:rFonts w:ascii="Arial" w:eastAsia="Arial" w:hAnsi="Arial" w:cs="Arial"/>
+              </w:rPr>
+              <w:t xml:space="preserve"> </w:t>
+            </w:r>
+            <w:proofErr w:type="spellStart"/>
+            <w:r>
+              <w:rPr>
+                <w:rFonts w:ascii="Arial" w:eastAsia="Arial" w:hAnsi="Arial" w:cs="Arial"/>
+              </w:rPr>
+              <w:t>Insert</w:t>
+            </w:r>
+            <w:proofErr w:type="spellEnd"/>
+            <w:r>
+              <w:rPr>
+                <w:rFonts w:ascii="Arial" w:eastAsia="Arial" w:hAnsi="Arial" w:cs="Arial"/>
+              </w:rPr>
+              <w:t xml:space="preserve"> – </w:t>
+            </w:r>
+            <w:proofErr w:type="spellStart"/>
+            <w:r>
+              <w:rPr>
+                <w:rFonts w:ascii="Arial" w:eastAsia="Arial" w:hAnsi="Arial" w:cs="Arial"/>
+              </w:rPr>
+              <w:t>Select</w:t>
+            </w:r>
+            <w:proofErr w:type="spellEnd"/>
+            <w:r>
+              <w:rPr>
+                <w:rFonts w:ascii="Arial" w:eastAsia="Arial" w:hAnsi="Arial" w:cs="Arial"/>
+              </w:rPr>
+              <w:t xml:space="preserve"> – </w:t>
+            </w:r>
+            <w:proofErr w:type="spellStart"/>
+            <w:r>
+              <w:rPr>
+                <w:rFonts w:ascii="Arial" w:eastAsia="Arial" w:hAnsi="Arial" w:cs="Arial"/>
+              </w:rPr>
+              <w:t>Update</w:t>
+            </w:r>
+            <w:proofErr w:type="spellEnd"/>
+            <w:r>
+              <w:rPr>
+                <w:rFonts w:ascii="Arial" w:eastAsia="Arial" w:hAnsi="Arial" w:cs="Arial"/>
+              </w:rPr>
+              <w:t xml:space="preserve"> JOIN</w:t>
+            </w:r>
+          </w:p>
+          <w:p>
+            <w:pPr>
+              <w:spacing w:after="0" w:line="240" w:lineRule="auto"/>
+            </w:pPr>
           </w:p>
         </w:tc>
       </w:tr>
@@ -8955,20 +9247,77 @@
               <w:rPr>
                 <w:rFonts w:ascii="Arial" w:eastAsia="Arial" w:hAnsi="Arial" w:cs="Arial"/>
               </w:rPr>
-              <w:t>Lucas Almiró</w:t>
-            </w:r>
-            <w:r>
-              <w:rPr>
-                <w:rFonts w:ascii="Arial" w:eastAsia="Arial" w:hAnsi="Arial" w:cs="Arial"/>
-              </w:rPr>
-              <w:t>n, Celeste Astarito, Luna Fabio Mario, Martín Corral, Vanessa Viviana Veizaga, Morena Lozain, Clarisa Susana Sanchez, Marianela Agostini, Franc</w:t>
-            </w:r>
-            <w:r>
-              <w:rPr>
-                <w:rFonts w:ascii="Arial" w:eastAsia="Arial" w:hAnsi="Arial" w:cs="Arial"/>
-              </w:rPr>
-              <w:t>isco Chapela, Viktoryia Azaranka.</w:t>
-            </w:r>
+              <w:t xml:space="preserve">Lucas </w:t>
+            </w:r>
+            <w:proofErr w:type="spellStart"/>
+            <w:r>
+              <w:rPr>
+                <w:rFonts w:ascii="Arial" w:eastAsia="Arial" w:hAnsi="Arial" w:cs="Arial"/>
+              </w:rPr>
+              <w:t>Almiron</w:t>
+            </w:r>
+            <w:proofErr w:type="spellEnd"/>
+            <w:r>
+              <w:rPr>
+                <w:rFonts w:ascii="Arial" w:eastAsia="Arial" w:hAnsi="Arial" w:cs="Arial"/>
+              </w:rPr>
+              <w:t xml:space="preserve">, Celeste </w:t>
+            </w:r>
+            <w:proofErr w:type="spellStart"/>
+            <w:r>
+              <w:rPr>
+                <w:rFonts w:ascii="Arial" w:eastAsia="Arial" w:hAnsi="Arial" w:cs="Arial"/>
+              </w:rPr>
+              <w:t>Astarito</w:t>
+            </w:r>
+            <w:proofErr w:type="spellEnd"/>
+            <w:r>
+              <w:rPr>
+                <w:rFonts w:ascii="Arial" w:eastAsia="Arial" w:hAnsi="Arial" w:cs="Arial"/>
+              </w:rPr>
+              <w:t xml:space="preserve">, Luna Fabio Mario, Martín Corral, Vanessa Viviana Veizaga, Morena Lozain, Clarisa Susana </w:t>
+            </w:r>
+            <w:proofErr w:type="spellStart"/>
+            <w:r>
+              <w:rPr>
+                <w:rFonts w:ascii="Arial" w:eastAsia="Arial" w:hAnsi="Arial" w:cs="Arial"/>
+              </w:rPr>
+              <w:t>Sanchez</w:t>
+            </w:r>
+            <w:proofErr w:type="spellEnd"/>
+            <w:r>
+              <w:rPr>
+                <w:rFonts w:ascii="Arial" w:eastAsia="Arial" w:hAnsi="Arial" w:cs="Arial"/>
+              </w:rPr>
+              <w:t xml:space="preserve">, Marianela Agostini, Francisco Chapela, </w:t>
+            </w:r>
+            <w:proofErr w:type="spellStart"/>
+            <w:r>
+              <w:rPr>
+                <w:rFonts w:ascii="Arial" w:eastAsia="Arial" w:hAnsi="Arial" w:cs="Arial"/>
+              </w:rPr>
+              <w:t>Viktoryia</w:t>
+            </w:r>
+            <w:proofErr w:type="spellEnd"/>
+            <w:r>
+              <w:rPr>
+                <w:rFonts w:ascii="Arial" w:eastAsia="Arial" w:hAnsi="Arial" w:cs="Arial"/>
+              </w:rPr>
+              <w:t xml:space="preserve"> </w:t>
+            </w:r>
+            <w:proofErr w:type="spellStart"/>
+            <w:r>
+              <w:rPr>
+                <w:rFonts w:ascii="Arial" w:eastAsia="Arial" w:hAnsi="Arial" w:cs="Arial"/>
+              </w:rPr>
+              <w:t>Azaranka</w:t>
+            </w:r>
+            <w:proofErr w:type="spellEnd"/>
+          </w:p>
+          <w:p>
+            <w:pPr>
+              <w:spacing w:after="0" w:line="240" w:lineRule="auto"/>
+            </w:pPr>
           </w:p>
         </w:tc>
       </w:tr>
@@ -9043,6 +9392,15 @@
               </w:rPr>
               <w:t>17/10/2022 – 14/11/2022</w:t>
             </w:r>
+          </w:p>
+          <w:p>
+            <w:pPr>
+              <w:spacing w:after="0" w:line="240" w:lineRule="auto"/>
+              <w:jc w:val="both"/>
+              <w:rPr>
+                <w:rFonts w:ascii="Arial" w:eastAsia="Arial" w:hAnsi="Arial" w:cs="Arial"/>
+              </w:rPr>
+            </w:pPr>
           </w:p>
           <w:p>
             <w:pPr>
@@ -9160,7 +9518,7 @@
 </file>
 
 <file path=word/endnotes.xml><?xml version="1.0" encoding="utf-8"?>
-<w:endnotes xmlns:wpc="http://schemas.microsoft.com/office/word/2010/wordprocessingCanvas" xmlns:cx="http://schemas.microsoft.com/office/drawing/2014/chartex" xmlns:mc="http://schemas.openxmlformats.org/markup-compatibility/2006" xmlns:o="urn:schemas-microsoft-com:office:office" xmlns:r="http://schemas.openxmlformats.org/officeDocument/2006/relationships" xmlns:m="http://schemas.openxmlformats.org/officeDocument/2006/math" xmlns:v="urn:schemas-microsoft-com:vml" xmlns:wp14="http://schemas.microsoft.com/office/word/2010/wordprocessingDrawing" xmlns:wp="http://schemas.openxmlformats.org/drawingml/2006/wordprocessingDrawing" xmlns:w10="urn:schemas-microsoft-com:office:word" xmlns:w="http://schemas.openxmlformats.org/wordprocessingml/2006/main" xmlns:w14="http://schemas.microsoft.com/office/word/2010/wordml" xmlns:w15="http://schemas.microsoft.com/office/word/2012/wordml" xmlns:w16se="http://schemas.microsoft.com/office/word/2015/wordml/symex" xmlns:wpg="http://schemas.microsoft.com/office/word/2010/wordprocessingGroup" xmlns:wpi="http://schemas.microsoft.com/office/word/2010/wordprocessingInk" xmlns:wne="http://schemas.microsoft.com/office/word/2006/wordml" xmlns:wps="http://schemas.microsoft.com/office/word/2010/wordprocessingShape" mc:Ignorable="w14 w15 w16se wp14">
+<w:endnotes xmlns:wpc="http://schemas.microsoft.com/office/word/2010/wordprocessingCanvas" xmlns:cx="http://schemas.microsoft.com/office/drawing/2014/chartex" xmlns:cx1="http://schemas.microsoft.com/office/drawing/2015/9/8/chartex" xmlns:cx2="http://schemas.microsoft.com/office/drawing/2015/10/21/chartex" xmlns:cx3="http://schemas.microsoft.com/office/drawing/2016/5/9/chartex" xmlns:cx4="http://schemas.microsoft.com/office/drawing/2016/5/10/chartex" xmlns:cx5="http://schemas.microsoft.com/office/drawing/2016/5/11/chartex" xmlns:cx6="http://schemas.microsoft.com/office/drawing/2016/5/12/chartex" xmlns:cx7="http://schemas.microsoft.com/office/drawing/2016/5/13/chartex" xmlns:cx8="http://schemas.microsoft.com/office/drawing/2016/5/14/chartex" xmlns:mc="http://schemas.openxmlformats.org/markup-compatibility/2006" xmlns:aink="http://schemas.microsoft.com/office/drawing/2016/ink" xmlns:am3d="http://schemas.microsoft.com/office/drawing/2017/model3d" xmlns:o="urn:schemas-microsoft-com:office:office" xmlns:oel="http://schemas.microsoft.com/office/2019/extlst" xmlns:r="http://schemas.openxmlformats.org/officeDocument/2006/relationships" xmlns:m="http://schemas.openxmlformats.org/officeDocument/2006/math" xmlns:v="urn:schemas-microsoft-com:vml" xmlns:wp14="http://schemas.microsoft.com/office/word/2010/wordprocessingDrawing" xmlns:wp="http://schemas.openxmlformats.org/drawingml/2006/wordprocessingDrawing" xmlns:w10="urn:schemas-microsoft-com:office:word" xmlns:w="http://schemas.openxmlformats.org/wordprocessingml/2006/main" xmlns:w14="http://schemas.microsoft.com/office/word/2010/wordml" xmlns:w15="http://schemas.microsoft.com/office/word/2012/wordml" xmlns:w16cex="http://schemas.microsoft.com/office/word/2018/wordml/cex" xmlns:w16cid="http://schemas.microsoft.com/office/word/2016/wordml/cid" xmlns:w16="http://schemas.microsoft.com/office/word/2018/wordml" xmlns:w16sdtdh="http://schemas.microsoft.com/office/word/2020/wordml/sdtdatahash" xmlns:w16se="http://schemas.microsoft.com/office/word/2015/wordml/symex" xmlns:wpg="http://schemas.microsoft.com/office/word/2010/wordprocessingGroup" xmlns:wpi="http://schemas.microsoft.com/office/word/2010/wordprocessingInk" xmlns:wne="http://schemas.microsoft.com/office/word/2006/wordml" xmlns:wps="http://schemas.microsoft.com/office/word/2010/wordprocessingShape" mc:Ignorable="w14 w15 w16se w16cid w16 w16cex w16sdtdh wp14">
   <w:endnote w:type="separator" w:id="-1">
     <w:p>
       <w:pPr>
@@ -9185,7 +9543,7 @@
 </file>
 
 <file path=word/footer1.xml><?xml version="1.0" encoding="utf-8"?>
-<w:ftr xmlns:wpc="http://schemas.microsoft.com/office/word/2010/wordprocessingCanvas" xmlns:cx="http://schemas.microsoft.com/office/drawing/2014/chartex" xmlns:mc="http://schemas.openxmlformats.org/markup-compatibility/2006" xmlns:o="urn:schemas-microsoft-com:office:office" xmlns:r="http://schemas.openxmlformats.org/officeDocument/2006/relationships" xmlns:m="http://schemas.openxmlformats.org/officeDocument/2006/math" xmlns:v="urn:schemas-microsoft-com:vml" xmlns:wp14="http://schemas.microsoft.com/office/word/2010/wordprocessingDrawing" xmlns:wp="http://schemas.openxmlformats.org/drawingml/2006/wordprocessingDrawing" xmlns:w10="urn:schemas-microsoft-com:office:word" xmlns:w="http://schemas.openxmlformats.org/wordprocessingml/2006/main" xmlns:w14="http://schemas.microsoft.com/office/word/2010/wordml" xmlns:w15="http://schemas.microsoft.com/office/word/2012/wordml" xmlns:w16se="http://schemas.microsoft.com/office/word/2015/wordml/symex" xmlns:wpg="http://schemas.microsoft.com/office/word/2010/wordprocessingGroup" xmlns:wpi="http://schemas.microsoft.com/office/word/2010/wordprocessingInk" xmlns:wne="http://schemas.microsoft.com/office/word/2006/wordml" xmlns:wps="http://schemas.microsoft.com/office/word/2010/wordprocessingShape" mc:Ignorable="w14 w15 w16se wp14">
+<w:ftr xmlns:wpc="http://schemas.microsoft.com/office/word/2010/wordprocessingCanvas" xmlns:cx="http://schemas.microsoft.com/office/drawing/2014/chartex" xmlns:cx1="http://schemas.microsoft.com/office/drawing/2015/9/8/chartex" xmlns:cx2="http://schemas.microsoft.com/office/drawing/2015/10/21/chartex" xmlns:cx3="http://schemas.microsoft.com/office/drawing/2016/5/9/chartex" xmlns:cx4="http://schemas.microsoft.com/office/drawing/2016/5/10/chartex" xmlns:cx5="http://schemas.microsoft.com/office/drawing/2016/5/11/chartex" xmlns:cx6="http://schemas.microsoft.com/office/drawing/2016/5/12/chartex" xmlns:cx7="http://schemas.microsoft.com/office/drawing/2016/5/13/chartex" xmlns:cx8="http://schemas.microsoft.com/office/drawing/2016/5/14/chartex" xmlns:mc="http://schemas.openxmlformats.org/markup-compatibility/2006" xmlns:aink="http://schemas.microsoft.com/office/drawing/2016/ink" xmlns:am3d="http://schemas.microsoft.com/office/drawing/2017/model3d" xmlns:o="urn:schemas-microsoft-com:office:office" xmlns:oel="http://schemas.microsoft.com/office/2019/extlst" xmlns:r="http://schemas.openxmlformats.org/officeDocument/2006/relationships" xmlns:m="http://schemas.openxmlformats.org/officeDocument/2006/math" xmlns:v="urn:schemas-microsoft-com:vml" xmlns:wp14="http://schemas.microsoft.com/office/word/2010/wordprocessingDrawing" xmlns:wp="http://schemas.openxmlformats.org/drawingml/2006/wordprocessingDrawing" xmlns:w10="urn:schemas-microsoft-com:office:word" xmlns:w="http://schemas.openxmlformats.org/wordprocessingml/2006/main" xmlns:w14="http://schemas.microsoft.com/office/word/2010/wordml" xmlns:w15="http://schemas.microsoft.com/office/word/2012/wordml" xmlns:w16cex="http://schemas.microsoft.com/office/word/2018/wordml/cex" xmlns:w16cid="http://schemas.microsoft.com/office/word/2016/wordml/cid" xmlns:w16="http://schemas.microsoft.com/office/word/2018/wordml" xmlns:w16sdtdh="http://schemas.microsoft.com/office/word/2020/wordml/sdtdatahash" xmlns:w16se="http://schemas.microsoft.com/office/word/2015/wordml/symex" xmlns:wpg="http://schemas.microsoft.com/office/word/2010/wordprocessingGroup" xmlns:wpi="http://schemas.microsoft.com/office/word/2010/wordprocessingInk" xmlns:wne="http://schemas.microsoft.com/office/word/2006/wordml" xmlns:wps="http://schemas.microsoft.com/office/word/2010/wordprocessingShape" mc:Ignorable="w14 w15 w16se w16cid w16 w16cex w16sdtdh wp14">
   <w:sdt>
     <w:sdtPr>
       <w:id w:val="-1258745784"/>
@@ -9215,7 +9573,7 @@
             <w:noProof/>
             <w:lang w:val="es-ES"/>
           </w:rPr>
-          <w:t>9</w:t>
+          <w:t>5</w:t>
         </w:r>
         <w:r>
           <w:fldChar w:fldCharType="end"/>
@@ -9232,7 +9590,7 @@
 </file>
 
 <file path=word/footnotes.xml><?xml version="1.0" encoding="utf-8"?>
-<w:footnotes xmlns:wpc="http://schemas.microsoft.com/office/word/2010/wordprocessingCanvas" xmlns:cx="http://schemas.microsoft.com/office/drawing/2014/chartex" xmlns:mc="http://schemas.openxmlformats.org/markup-compatibility/2006" xmlns:o="urn:schemas-microsoft-com:office:office" xmlns:r="http://schemas.openxmlformats.org/officeDocument/2006/relationships" xmlns:m="http://schemas.openxmlformats.org/officeDocument/2006/math" xmlns:v="urn:schemas-microsoft-com:vml" xmlns:wp14="http://schemas.microsoft.com/office/word/2010/wordprocessingDrawing" xmlns:wp="http://schemas.openxmlformats.org/drawingml/2006/wordprocessingDrawing" xmlns:w10="urn:schemas-microsoft-com:office:word" xmlns:w="http://schemas.openxmlformats.org/wordprocessingml/2006/main" xmlns:w14="http://schemas.microsoft.com/office/word/2010/wordml" xmlns:w15="http://schemas.microsoft.com/office/word/2012/wordml" xmlns:w16se="http://schemas.microsoft.com/office/word/2015/wordml/symex" xmlns:wpg="http://schemas.microsoft.com/office/word/2010/wordprocessingGroup" xmlns:wpi="http://schemas.microsoft.com/office/word/2010/wordprocessingInk" xmlns:wne="http://schemas.microsoft.com/office/word/2006/wordml" xmlns:wps="http://schemas.microsoft.com/office/word/2010/wordprocessingShape" mc:Ignorable="w14 w15 w16se wp14">
+<w:footnotes xmlns:wpc="http://schemas.microsoft.com/office/word/2010/wordprocessingCanvas" xmlns:cx="http://schemas.microsoft.com/office/drawing/2014/chartex" xmlns:cx1="http://schemas.microsoft.com/office/drawing/2015/9/8/chartex" xmlns:cx2="http://schemas.microsoft.com/office/drawing/2015/10/21/chartex" xmlns:cx3="http://schemas.microsoft.com/office/drawing/2016/5/9/chartex" xmlns:cx4="http://schemas.microsoft.com/office/drawing/2016/5/10/chartex" xmlns:cx5="http://schemas.microsoft.com/office/drawing/2016/5/11/chartex" xmlns:cx6="http://schemas.microsoft.com/office/drawing/2016/5/12/chartex" xmlns:cx7="http://schemas.microsoft.com/office/drawing/2016/5/13/chartex" xmlns:cx8="http://schemas.microsoft.com/office/drawing/2016/5/14/chartex" xmlns:mc="http://schemas.openxmlformats.org/markup-compatibility/2006" xmlns:aink="http://schemas.microsoft.com/office/drawing/2016/ink" xmlns:am3d="http://schemas.microsoft.com/office/drawing/2017/model3d" xmlns:o="urn:schemas-microsoft-com:office:office" xmlns:oel="http://schemas.microsoft.com/office/2019/extlst" xmlns:r="http://schemas.openxmlformats.org/officeDocument/2006/relationships" xmlns:m="http://schemas.openxmlformats.org/officeDocument/2006/math" xmlns:v="urn:schemas-microsoft-com:vml" xmlns:wp14="http://schemas.microsoft.com/office/word/2010/wordprocessingDrawing" xmlns:wp="http://schemas.openxmlformats.org/drawingml/2006/wordprocessingDrawing" xmlns:w10="urn:schemas-microsoft-com:office:word" xmlns:w="http://schemas.openxmlformats.org/wordprocessingml/2006/main" xmlns:w14="http://schemas.microsoft.com/office/word/2010/wordml" xmlns:w15="http://schemas.microsoft.com/office/word/2012/wordml" xmlns:w16cex="http://schemas.microsoft.com/office/word/2018/wordml/cex" xmlns:w16cid="http://schemas.microsoft.com/office/word/2016/wordml/cid" xmlns:w16="http://schemas.microsoft.com/office/word/2018/wordml" xmlns:w16sdtdh="http://schemas.microsoft.com/office/word/2020/wordml/sdtdatahash" xmlns:w16se="http://schemas.microsoft.com/office/word/2015/wordml/symex" xmlns:wpg="http://schemas.microsoft.com/office/word/2010/wordprocessingGroup" xmlns:wpi="http://schemas.microsoft.com/office/word/2010/wordprocessingInk" xmlns:wne="http://schemas.microsoft.com/office/word/2006/wordml" xmlns:wps="http://schemas.microsoft.com/office/word/2010/wordprocessingShape" mc:Ignorable="w14 w15 w16se w16cid w16 w16cex w16sdtdh wp14">
   <w:footnote w:type="separator" w:id="-1">
     <w:p>
       <w:pPr>
@@ -9257,7 +9615,7 @@
 </file>
 
 <file path=word/numbering.xml><?xml version="1.0" encoding="utf-8"?>
-<w:numbering xmlns:wpc="http://schemas.microsoft.com/office/word/2010/wordprocessingCanvas" xmlns:cx="http://schemas.microsoft.com/office/drawing/2014/chartex" xmlns:mc="http://schemas.openxmlformats.org/markup-compatibility/2006" xmlns:o="urn:schemas-microsoft-com:office:office" xmlns:r="http://schemas.openxmlformats.org/officeDocument/2006/relationships" xmlns:m="http://schemas.openxmlformats.org/officeDocument/2006/math" xmlns:v="urn:schemas-microsoft-com:vml" xmlns:wp14="http://schemas.microsoft.com/office/word/2010/wordprocessingDrawing" xmlns:wp="http://schemas.openxmlformats.org/drawingml/2006/wordprocessingDrawing" xmlns:w10="urn:schemas-microsoft-com:office:word" xmlns:w="http://schemas.openxmlformats.org/wordprocessingml/2006/main" xmlns:w14="http://schemas.microsoft.com/office/word/2010/wordml" xmlns:w15="http://schemas.microsoft.com/office/word/2012/wordml" xmlns:w16se="http://schemas.microsoft.com/office/word/2015/wordml/symex" xmlns:wpg="http://schemas.microsoft.com/office/word/2010/wordprocessingGroup" xmlns:wpi="http://schemas.microsoft.com/office/word/2010/wordprocessingInk" xmlns:wne="http://schemas.microsoft.com/office/word/2006/wordml" xmlns:wps="http://schemas.microsoft.com/office/word/2010/wordprocessingShape" mc:Ignorable="w14 w15 w16se wp14">
+<w:numbering xmlns:wpc="http://schemas.microsoft.com/office/word/2010/wordprocessingCanvas" xmlns:cx="http://schemas.microsoft.com/office/drawing/2014/chartex" xmlns:cx1="http://schemas.microsoft.com/office/drawing/2015/9/8/chartex" xmlns:cx2="http://schemas.microsoft.com/office/drawing/2015/10/21/chartex" xmlns:cx3="http://schemas.microsoft.com/office/drawing/2016/5/9/chartex" xmlns:cx4="http://schemas.microsoft.com/office/drawing/2016/5/10/chartex" xmlns:cx5="http://schemas.microsoft.com/office/drawing/2016/5/11/chartex" xmlns:cx6="http://schemas.microsoft.com/office/drawing/2016/5/12/chartex" xmlns:cx7="http://schemas.microsoft.com/office/drawing/2016/5/13/chartex" xmlns:cx8="http://schemas.microsoft.com/office/drawing/2016/5/14/chartex" xmlns:mc="http://schemas.openxmlformats.org/markup-compatibility/2006" xmlns:aink="http://schemas.microsoft.com/office/drawing/2016/ink" xmlns:am3d="http://schemas.microsoft.com/office/drawing/2017/model3d" xmlns:o="urn:schemas-microsoft-com:office:office" xmlns:oel="http://schemas.microsoft.com/office/2019/extlst" xmlns:r="http://schemas.openxmlformats.org/officeDocument/2006/relationships" xmlns:m="http://schemas.openxmlformats.org/officeDocument/2006/math" xmlns:v="urn:schemas-microsoft-com:vml" xmlns:wp14="http://schemas.microsoft.com/office/word/2010/wordprocessingDrawing" xmlns:wp="http://schemas.openxmlformats.org/drawingml/2006/wordprocessingDrawing" xmlns:w10="urn:schemas-microsoft-com:office:word" xmlns:w="http://schemas.openxmlformats.org/wordprocessingml/2006/main" xmlns:w14="http://schemas.microsoft.com/office/word/2010/wordml" xmlns:w15="http://schemas.microsoft.com/office/word/2012/wordml" xmlns:w16cex="http://schemas.microsoft.com/office/word/2018/wordml/cex" xmlns:w16cid="http://schemas.microsoft.com/office/word/2016/wordml/cid" xmlns:w16="http://schemas.microsoft.com/office/word/2018/wordml" xmlns:w16sdtdh="http://schemas.microsoft.com/office/word/2020/wordml/sdtdatahash" xmlns:w16se="http://schemas.microsoft.com/office/word/2015/wordml/symex" xmlns:wpg="http://schemas.microsoft.com/office/word/2010/wordprocessingGroup" xmlns:wpi="http://schemas.microsoft.com/office/word/2010/wordprocessingInk" xmlns:wne="http://schemas.microsoft.com/office/word/2006/wordml" xmlns:wps="http://schemas.microsoft.com/office/word/2010/wordprocessingShape" mc:Ignorable="w14 w15 w16se w16cid w16 w16cex w16sdtdh wp14">
   <w:abstractNum w:abstractNumId="0" w15:restartNumberingAfterBreak="0">
     <w:nsid w:val="01444536"/>
     <w:multiLevelType w:val="multilevel"/>
@@ -9870,47 +10228,47 @@
       <w:lvlJc w:val="left"/>
     </w:lvl>
   </w:abstractNum>
-  <w:num w:numId="1">
+  <w:num w:numId="1" w16cid:durableId="1557427534">
     <w:abstractNumId w:val="11"/>
   </w:num>
-  <w:num w:numId="2">
+  <w:num w:numId="2" w16cid:durableId="1104108144">
     <w:abstractNumId w:val="2"/>
   </w:num>
-  <w:num w:numId="3">
+  <w:num w:numId="3" w16cid:durableId="74212524">
     <w:abstractNumId w:val="5"/>
   </w:num>
-  <w:num w:numId="4">
+  <w:num w:numId="4" w16cid:durableId="984043618">
     <w:abstractNumId w:val="8"/>
   </w:num>
-  <w:num w:numId="5">
+  <w:num w:numId="5" w16cid:durableId="102844218">
     <w:abstractNumId w:val="1"/>
   </w:num>
-  <w:num w:numId="6">
+  <w:num w:numId="6" w16cid:durableId="1836332979">
     <w:abstractNumId w:val="10"/>
   </w:num>
-  <w:num w:numId="7">
+  <w:num w:numId="7" w16cid:durableId="1572278952">
     <w:abstractNumId w:val="0"/>
   </w:num>
-  <w:num w:numId="8">
+  <w:num w:numId="8" w16cid:durableId="253321029">
     <w:abstractNumId w:val="7"/>
   </w:num>
-  <w:num w:numId="9">
+  <w:num w:numId="9" w16cid:durableId="1306079978">
     <w:abstractNumId w:val="6"/>
   </w:num>
-  <w:num w:numId="10">
+  <w:num w:numId="10" w16cid:durableId="1423138847">
     <w:abstractNumId w:val="4"/>
   </w:num>
-  <w:num w:numId="11">
+  <w:num w:numId="11" w16cid:durableId="1234778584">
     <w:abstractNumId w:val="9"/>
   </w:num>
-  <w:num w:numId="12">
+  <w:num w:numId="12" w16cid:durableId="78719236">
     <w:abstractNumId w:val="3"/>
   </w:num>
 </w:numbering>
 </file>
 
 <file path=word/styles.xml><?xml version="1.0" encoding="utf-8"?>
-<w:styles xmlns:mc="http://schemas.openxmlformats.org/markup-compatibility/2006" xmlns:r="http://schemas.openxmlformats.org/officeDocument/2006/relationships" xmlns:w="http://schemas.openxmlformats.org/wordprocessingml/2006/main" xmlns:w14="http://schemas.microsoft.com/office/word/2010/wordml" xmlns:w15="http://schemas.microsoft.com/office/word/2012/wordml" xmlns:w16se="http://schemas.microsoft.com/office/word/2015/wordml/symex" mc:Ignorable="w14 w15 w16se">
+<w:styles xmlns:mc="http://schemas.openxmlformats.org/markup-compatibility/2006" xmlns:r="http://schemas.openxmlformats.org/officeDocument/2006/relationships" xmlns:w="http://schemas.openxmlformats.org/wordprocessingml/2006/main" xmlns:w14="http://schemas.microsoft.com/office/word/2010/wordml" xmlns:w15="http://schemas.microsoft.com/office/word/2012/wordml" xmlns:w16cex="http://schemas.microsoft.com/office/word/2018/wordml/cex" xmlns:w16cid="http://schemas.microsoft.com/office/word/2016/wordml/cid" xmlns:w16="http://schemas.microsoft.com/office/word/2018/wordml" xmlns:w16sdtdh="http://schemas.microsoft.com/office/word/2020/wordml/sdtdatahash" xmlns:w16se="http://schemas.microsoft.com/office/word/2015/wordml/symex" mc:Ignorable="w14 w15 w16se w16cid w16 w16cex w16sdtdh">
   <w:docDefaults>
     <w:rPrDefault>
       <w:rPr>
@@ -9926,7 +10284,7 @@
       </w:pPr>
     </w:pPrDefault>
   </w:docDefaults>
-  <w:latentStyles w:defLockedState="0" w:defUIPriority="99" w:defSemiHidden="0" w:defUnhideWhenUsed="0" w:defQFormat="0" w:count="371">
+  <w:latentStyles w:defLockedState="0" w:defUIPriority="99" w:defSemiHidden="0" w:defUnhideWhenUsed="0" w:defQFormat="0" w:count="376">
     <w:lsdException w:name="Normal" w:uiPriority="0" w:qFormat="1"/>
     <w:lsdException w:name="heading 1" w:uiPriority="9" w:qFormat="1"/>
     <w:lsdException w:name="heading 2" w:semiHidden="1" w:uiPriority="9" w:unhideWhenUsed="1" w:qFormat="1"/>
@@ -10032,7 +10390,6 @@
     <w:lsdException w:name="HTML Sample" w:semiHidden="1" w:unhideWhenUsed="1"/>
     <w:lsdException w:name="HTML Typewriter" w:semiHidden="1" w:unhideWhenUsed="1"/>
     <w:lsdException w:name="HTML Variable" w:semiHidden="1" w:unhideWhenUsed="1"/>
-    <w:lsdException w:name="Normal Table" w:semiHidden="1" w:unhideWhenUsed="1"/>
     <w:lsdException w:name="annotation subject" w:semiHidden="1" w:unhideWhenUsed="1"/>
     <w:lsdException w:name="No List" w:semiHidden="1" w:unhideWhenUsed="1"/>
     <w:lsdException w:name="Outline List 1" w:semiHidden="1" w:unhideWhenUsed="1"/>
@@ -10075,11 +10432,8 @@
     <w:lsdException w:name="Table Contemporary" w:semiHidden="1" w:unhideWhenUsed="1"/>
     <w:lsdException w:name="Table Elegant" w:semiHidden="1" w:unhideWhenUsed="1"/>
     <w:lsdException w:name="Table Professional" w:semiHidden="1" w:unhideWhenUsed="1"/>
-    <w:lsdException w:name="Table Subtle 1" w:semiHidden="1" w:unhideWhenUsed="1"/>
     <w:lsdException w:name="Table Subtle 2" w:semiHidden="1" w:unhideWhenUsed="1"/>
     <w:lsdException w:name="Table Web 1" w:semiHidden="1" w:unhideWhenUsed="1"/>
-    <w:lsdException w:name="Table Web 2" w:semiHidden="1" w:unhideWhenUsed="1"/>
-    <w:lsdException w:name="Table Web 3" w:semiHidden="1" w:unhideWhenUsed="1"/>
     <w:lsdException w:name="Balloon Text" w:semiHidden="1" w:unhideWhenUsed="1"/>
     <w:lsdException w:name="Table Grid" w:uiPriority="39"/>
     <w:lsdException w:name="Table Theme" w:semiHidden="1" w:unhideWhenUsed="1"/>
@@ -10298,6 +10652,11 @@
     <w:lsdException w:name="List Table 5 Dark Accent 6" w:uiPriority="50"/>
     <w:lsdException w:name="List Table 6 Colorful Accent 6" w:uiPriority="51"/>
     <w:lsdException w:name="List Table 7 Colorful Accent 6" w:uiPriority="52"/>
+    <w:lsdException w:name="Mention" w:semiHidden="1" w:unhideWhenUsed="1"/>
+    <w:lsdException w:name="Smart Hyperlink" w:semiHidden="1" w:unhideWhenUsed="1"/>
+    <w:lsdException w:name="Hashtag" w:semiHidden="1" w:unhideWhenUsed="1"/>
+    <w:lsdException w:name="Unresolved Mention" w:semiHidden="1" w:unhideWhenUsed="1"/>
+    <w:lsdException w:name="Smart Link" w:semiHidden="1" w:unhideWhenUsed="1"/>
   </w:latentStyles>
   <w:style w:type="paragraph" w:default="1" w:styleId="Normal">
     <w:name w:val="Normal"/>
@@ -10677,7 +11036,7 @@
 </file>
 
 <file path=customXml/itemProps1.xml><?xml version="1.0" encoding="utf-8"?>
-<ds:datastoreItem xmlns:ds="http://schemas.openxmlformats.org/officeDocument/2006/customXml" ds:itemID="{DA70F16C-A788-45F8-A24C-417FC9B613B2}">
+<ds:datastoreItem xmlns:ds="http://schemas.openxmlformats.org/officeDocument/2006/customXml" ds:itemID="{752E8367-A371-4B86-AC1F-10A5EF3808D5}">
   <ds:schemaRefs>
     <ds:schemaRef ds:uri="http://schemas.openxmlformats.org/officeDocument/2006/bibliography"/>
   </ds:schemaRefs>

</xml_diff>

<commit_message>
Revert "Revert "actualizo documento IEEE830""
This reverts commit 5e3cdc5fc2130ca8402019b7139f83a4b8382fa8.
</commit_message>
<xml_diff>
--- a/Document/Documento_formato-ieee-830.docx
+++ b/Document/Documento_formato-ieee-830.docx
@@ -1,6 +1,6 @@
 
 <file path=word/document.xml><?xml version="1.0" encoding="utf-8"?>
-<w:document xmlns:wpc="http://schemas.microsoft.com/office/word/2010/wordprocessingCanvas" xmlns:cx="http://schemas.microsoft.com/office/drawing/2014/chartex" xmlns:cx1="http://schemas.microsoft.com/office/drawing/2015/9/8/chartex" xmlns:cx2="http://schemas.microsoft.com/office/drawing/2015/10/21/chartex" xmlns:cx3="http://schemas.microsoft.com/office/drawing/2016/5/9/chartex" xmlns:cx4="http://schemas.microsoft.com/office/drawing/2016/5/10/chartex" xmlns:cx5="http://schemas.microsoft.com/office/drawing/2016/5/11/chartex" xmlns:cx6="http://schemas.microsoft.com/office/drawing/2016/5/12/chartex" xmlns:cx7="http://schemas.microsoft.com/office/drawing/2016/5/13/chartex" xmlns:cx8="http://schemas.microsoft.com/office/drawing/2016/5/14/chartex" xmlns:mc="http://schemas.openxmlformats.org/markup-compatibility/2006" xmlns:aink="http://schemas.microsoft.com/office/drawing/2016/ink" xmlns:am3d="http://schemas.microsoft.com/office/drawing/2017/model3d" xmlns:o="urn:schemas-microsoft-com:office:office" xmlns:oel="http://schemas.microsoft.com/office/2019/extlst" xmlns:r="http://schemas.openxmlformats.org/officeDocument/2006/relationships" xmlns:m="http://schemas.openxmlformats.org/officeDocument/2006/math" xmlns:v="urn:schemas-microsoft-com:vml" xmlns:wp14="http://schemas.microsoft.com/office/word/2010/wordprocessingDrawing" xmlns:wp="http://schemas.openxmlformats.org/drawingml/2006/wordprocessingDrawing" xmlns:w10="urn:schemas-microsoft-com:office:word" xmlns:w="http://schemas.openxmlformats.org/wordprocessingml/2006/main" xmlns:w14="http://schemas.microsoft.com/office/word/2010/wordml" xmlns:w15="http://schemas.microsoft.com/office/word/2012/wordml" xmlns:w16cex="http://schemas.microsoft.com/office/word/2018/wordml/cex" xmlns:w16cid="http://schemas.microsoft.com/office/word/2016/wordml/cid" xmlns:w16="http://schemas.microsoft.com/office/word/2018/wordml" xmlns:w16sdtdh="http://schemas.microsoft.com/office/word/2020/wordml/sdtdatahash" xmlns:w16se="http://schemas.microsoft.com/office/word/2015/wordml/symex" xmlns:wpg="http://schemas.microsoft.com/office/word/2010/wordprocessingGroup" xmlns:wpi="http://schemas.microsoft.com/office/word/2010/wordprocessingInk" xmlns:wne="http://schemas.microsoft.com/office/word/2006/wordml" xmlns:wps="http://schemas.microsoft.com/office/word/2010/wordprocessingShape" mc:Ignorable="w14 w15 w16se w16cid w16 w16cex w16sdtdh wp14">
+<w:document xmlns:wpc="http://schemas.microsoft.com/office/word/2010/wordprocessingCanvas" xmlns:cx="http://schemas.microsoft.com/office/drawing/2014/chartex" xmlns:mc="http://schemas.openxmlformats.org/markup-compatibility/2006" xmlns:o="urn:schemas-microsoft-com:office:office" xmlns:r="http://schemas.openxmlformats.org/officeDocument/2006/relationships" xmlns:m="http://schemas.openxmlformats.org/officeDocument/2006/math" xmlns:v="urn:schemas-microsoft-com:vml" xmlns:wp14="http://schemas.microsoft.com/office/word/2010/wordprocessingDrawing" xmlns:wp="http://schemas.openxmlformats.org/drawingml/2006/wordprocessingDrawing" xmlns:w10="urn:schemas-microsoft-com:office:word" xmlns:w="http://schemas.openxmlformats.org/wordprocessingml/2006/main" xmlns:w14="http://schemas.microsoft.com/office/word/2010/wordml" xmlns:w15="http://schemas.microsoft.com/office/word/2012/wordml" xmlns:w16se="http://schemas.microsoft.com/office/word/2015/wordml/symex" xmlns:wpg="http://schemas.microsoft.com/office/word/2010/wordprocessingGroup" xmlns:wpi="http://schemas.microsoft.com/office/word/2010/wordprocessingInk" xmlns:wne="http://schemas.microsoft.com/office/word/2006/wordml" xmlns:wps="http://schemas.microsoft.com/office/word/2010/wordprocessingShape" mc:Ignorable="w14 w15 w16se wp14">
   <w:body>
     <w:p>
       <w:pPr>
@@ -294,19 +294,8 @@
           <w:sz w:val="28"/>
           <w:u w:val="single"/>
         </w:rPr>
-        <w:t xml:space="preserve">Proyecto:  </w:t>
+        <w:t>Proyecto:  MascotAR</w:t>
       </w:r>
-      <w:proofErr w:type="spellStart"/>
-      <w:r>
-        <w:rPr>
-          <w:rFonts w:ascii="Arial" w:eastAsia="Arial" w:hAnsi="Arial" w:cs="Arial"/>
-          <w:b/>
-          <w:sz w:val="28"/>
-          <w:u w:val="single"/>
-        </w:rPr>
-        <w:t>MascotAR</w:t>
-      </w:r>
-      <w:proofErr w:type="spellEnd"/>
     </w:p>
     <w:p>
       <w:pPr>
@@ -628,23 +617,7 @@
                 <w:rFonts w:ascii="Arial" w:eastAsia="Arial" w:hAnsi="Arial" w:cs="Arial"/>
                 <w:b/>
               </w:rPr>
-              <w:t xml:space="preserve">Verificado </w:t>
-            </w:r>
-            <w:proofErr w:type="spellStart"/>
-            <w:r>
-              <w:rPr>
-                <w:rFonts w:ascii="Arial" w:eastAsia="Arial" w:hAnsi="Arial" w:cs="Arial"/>
-                <w:b/>
-              </w:rPr>
-              <w:t>dep</w:t>
-            </w:r>
-            <w:proofErr w:type="spellEnd"/>
-            <w:r>
-              <w:rPr>
-                <w:rFonts w:ascii="Arial" w:eastAsia="Arial" w:hAnsi="Arial" w:cs="Arial"/>
-                <w:b/>
-              </w:rPr>
-              <w:t>. Calidad.</w:t>
+              <w:t>Verificado dep. Calidad.</w:t>
             </w:r>
           </w:p>
         </w:tc>
@@ -734,16 +707,8 @@
               <w:rPr>
                 <w:rFonts w:ascii="Arial" w:eastAsia="Arial" w:hAnsi="Arial" w:cs="Arial"/>
               </w:rPr>
-              <w:t xml:space="preserve">Equipo </w:t>
-            </w:r>
-            <w:proofErr w:type="spellStart"/>
-            <w:r>
-              <w:rPr>
-                <w:rFonts w:ascii="Arial" w:eastAsia="Arial" w:hAnsi="Arial" w:cs="Arial"/>
-              </w:rPr>
-              <w:t>OptimosWeb</w:t>
-            </w:r>
-            <w:proofErr w:type="spellEnd"/>
+              <w:t>Equipo OptimosWeb</w:t>
+            </w:r>
           </w:p>
           <w:p>
             <w:pPr>
@@ -1129,6 +1094,7 @@
           <w:b/>
           <w:color w:val="000000"/>
           <w:sz w:val="32"/>
+          <w:u w:val="single"/>
         </w:rPr>
       </w:pPr>
       <w:r>
@@ -1137,8 +1103,19 @@
           <w:b/>
           <w:color w:val="000000"/>
           <w:sz w:val="32"/>
+          <w:u w:val="single"/>
         </w:rPr>
         <w:t>Introducción</w:t>
+      </w:r>
+      <w:r>
+        <w:rPr>
+          <w:rFonts w:ascii="Arial" w:eastAsia="Arial" w:hAnsi="Arial" w:cs="Arial"/>
+          <w:b/>
+          <w:color w:val="000000"/>
+          <w:sz w:val="32"/>
+          <w:u w:val="single"/>
+        </w:rPr>
+        <w:t>:</w:t>
       </w:r>
     </w:p>
     <w:p>
@@ -1235,6 +1212,7 @@
           <w:b/>
           <w:color w:val="000000"/>
           <w:sz w:val="28"/>
+          <w:u w:val="single"/>
         </w:rPr>
       </w:pPr>
       <w:r>
@@ -1243,8 +1221,19 @@
           <w:b/>
           <w:color w:val="000000"/>
           <w:sz w:val="28"/>
+          <w:u w:val="single"/>
         </w:rPr>
         <w:t>Propósito</w:t>
+      </w:r>
+      <w:r>
+        <w:rPr>
+          <w:rFonts w:ascii="Arial" w:eastAsia="Arial" w:hAnsi="Arial" w:cs="Arial"/>
+          <w:b/>
+          <w:color w:val="000000"/>
+          <w:sz w:val="28"/>
+          <w:u w:val="single"/>
+        </w:rPr>
+        <w:t>:</w:t>
       </w:r>
     </w:p>
     <w:p>
@@ -1302,6 +1291,7 @@
           <w:b/>
           <w:color w:val="000000"/>
           <w:sz w:val="28"/>
+          <w:u w:val="single"/>
         </w:rPr>
       </w:pPr>
       <w:r>
@@ -1310,52 +1300,38 @@
           <w:b/>
           <w:color w:val="000000"/>
           <w:sz w:val="28"/>
+          <w:u w:val="single"/>
         </w:rPr>
         <w:t>Alcance</w:t>
       </w:r>
-    </w:p>
-    <w:p>
-      <w:pPr>
-        <w:spacing w:after="0" w:line="240" w:lineRule="auto"/>
-        <w:ind w:left="600"/>
-        <w:rPr>
-          <w:rFonts w:ascii="Arial" w:eastAsia="Arial" w:hAnsi="Arial" w:cs="Arial"/>
+      <w:r>
+        <w:rPr>
+          <w:rFonts w:ascii="Arial" w:eastAsia="Arial" w:hAnsi="Arial" w:cs="Arial"/>
+          <w:b/>
           <w:color w:val="000000"/>
-        </w:rPr>
-      </w:pPr>
-    </w:p>
-    <w:p>
-      <w:pPr>
-        <w:spacing w:before="240" w:after="240"/>
+          <w:sz w:val="28"/>
+          <w:u w:val="single"/>
+        </w:rPr>
+        <w:t>:</w:t>
+      </w:r>
+    </w:p>
+    <w:p>
+      <w:pPr>
+        <w:spacing w:before="120" w:after="60" w:line="240" w:lineRule="auto"/>
         <w:ind w:left="601"/>
-        <w:jc w:val="both"/>
+        <w:rPr>
+          <w:rFonts w:ascii="Arial" w:eastAsia="Arial" w:hAnsi="Arial" w:cs="Arial"/>
+          <w:b/>
+          <w:color w:val="000000"/>
+          <w:sz w:val="28"/>
+        </w:rPr>
+      </w:pPr>
+      <w:r>
         <w:rPr>
           <w:rFonts w:ascii="Arial" w:eastAsia="Arial" w:hAnsi="Arial" w:cs="Arial"/>
           <w:shd w:val="clear" w:color="auto" w:fill="FFFFFF"/>
         </w:rPr>
-      </w:pPr>
-      <w:r>
-        <w:rPr>
-          <w:rFonts w:ascii="Arial" w:eastAsia="Arial" w:hAnsi="Arial" w:cs="Arial"/>
-          <w:shd w:val="clear" w:color="auto" w:fill="FFFFFF"/>
-        </w:rPr>
-        <w:t>El producto a desarrollar fue nombrado “</w:t>
-      </w:r>
-      <w:proofErr w:type="spellStart"/>
-      <w:r>
-        <w:rPr>
-          <w:rFonts w:ascii="Arial" w:eastAsia="Arial" w:hAnsi="Arial" w:cs="Arial"/>
-          <w:shd w:val="clear" w:color="auto" w:fill="FFFFFF"/>
-        </w:rPr>
-        <w:t>MascotAR</w:t>
-      </w:r>
-      <w:proofErr w:type="spellEnd"/>
-      <w:r>
-        <w:rPr>
-          <w:rFonts w:ascii="Arial" w:eastAsia="Arial" w:hAnsi="Arial" w:cs="Arial"/>
-          <w:shd w:val="clear" w:color="auto" w:fill="FFFFFF"/>
-        </w:rPr>
-        <w:t xml:space="preserve">”. </w:t>
+        <w:t xml:space="preserve">El producto a desarrollar fue nombrado “MascotAR”. </w:t>
       </w:r>
     </w:p>
     <w:p>
@@ -1506,6 +1482,7 @@
           <w:b/>
           <w:color w:val="000000"/>
           <w:sz w:val="28"/>
+          <w:u w:val="single"/>
         </w:rPr>
       </w:pPr>
       <w:r>
@@ -1514,8 +1491,20 @@
           <w:b/>
           <w:color w:val="000000"/>
           <w:sz w:val="28"/>
-        </w:rPr>
+          <w:u w:val="single"/>
+        </w:rPr>
+        <w:lastRenderedPageBreak/>
         <w:t>Personal involucrado</w:t>
+      </w:r>
+      <w:r>
+        <w:rPr>
+          <w:rFonts w:ascii="Arial" w:eastAsia="Arial" w:hAnsi="Arial" w:cs="Arial"/>
+          <w:b/>
+          <w:color w:val="000000"/>
+          <w:sz w:val="28"/>
+          <w:u w:val="single"/>
+        </w:rPr>
+        <w:t>:</w:t>
       </w:r>
     </w:p>
     <w:p>
@@ -1607,21 +1596,7 @@
               <w:rPr>
                 <w:rFonts w:ascii="Arial" w:eastAsia="Arial" w:hAnsi="Arial" w:cs="Arial"/>
               </w:rPr>
-              <w:t xml:space="preserve">Equipo </w:t>
-            </w:r>
-            <w:proofErr w:type="spellStart"/>
-            <w:r>
-              <w:rPr>
-                <w:rFonts w:ascii="Arial" w:eastAsia="Arial" w:hAnsi="Arial" w:cs="Arial"/>
-              </w:rPr>
-              <w:t>OptimosWeb</w:t>
-            </w:r>
-            <w:proofErr w:type="spellEnd"/>
-            <w:r>
-              <w:rPr>
-                <w:rFonts w:ascii="Arial" w:eastAsia="Arial" w:hAnsi="Arial" w:cs="Arial"/>
-              </w:rPr>
-              <w:t xml:space="preserve"> Grupo </w:t>
+              <w:t xml:space="preserve">Equipo OptimosWeb Grupo </w:t>
             </w:r>
             <w:r>
               <w:rPr>
@@ -2381,28 +2356,12 @@
               <w:spacing w:after="0" w:line="240" w:lineRule="auto"/>
               <w:jc w:val="both"/>
             </w:pPr>
-            <w:proofErr w:type="spellStart"/>
-            <w:r>
-              <w:rPr>
-                <w:rFonts w:ascii="Arial" w:eastAsia="Arial" w:hAnsi="Arial" w:cs="Arial"/>
-              </w:rPr>
-              <w:t>Azaranka</w:t>
-            </w:r>
-            <w:proofErr w:type="spellEnd"/>
-            <w:r>
-              <w:rPr>
-                <w:rFonts w:ascii="Arial" w:eastAsia="Arial" w:hAnsi="Arial" w:cs="Arial"/>
-              </w:rPr>
-              <w:t xml:space="preserve"> </w:t>
-            </w:r>
-            <w:proofErr w:type="spellStart"/>
-            <w:r>
-              <w:rPr>
-                <w:rFonts w:ascii="Arial" w:eastAsia="Arial" w:hAnsi="Arial" w:cs="Arial"/>
-              </w:rPr>
-              <w:t>Viktoryia</w:t>
-            </w:r>
-            <w:proofErr w:type="spellEnd"/>
+            <w:r>
+              <w:rPr>
+                <w:rFonts w:ascii="Arial" w:eastAsia="Arial" w:hAnsi="Arial" w:cs="Arial"/>
+              </w:rPr>
+              <w:t>Azaranka Viktoryia</w:t>
+            </w:r>
           </w:p>
         </w:tc>
       </w:tr>
@@ -2618,6 +2577,12 @@
                 <w:rFonts w:ascii="Arial" w:eastAsia="Arial" w:hAnsi="Arial" w:cs="Arial"/>
               </w:rPr>
               <w:t>Desarrollo</w:t>
+            </w:r>
+            <w:r>
+              <w:rPr>
+                <w:rFonts w:ascii="Arial" w:eastAsia="Arial" w:hAnsi="Arial" w:cs="Arial"/>
+              </w:rPr>
+              <w:t>- Scrum Master</w:t>
             </w:r>
           </w:p>
         </w:tc>
@@ -3154,19 +3119,11 @@
               <w:spacing w:after="0" w:line="240" w:lineRule="auto"/>
               <w:jc w:val="both"/>
             </w:pPr>
-            <w:proofErr w:type="spellStart"/>
-            <w:r>
-              <w:rPr>
-                <w:rFonts w:ascii="Arial" w:eastAsia="Arial" w:hAnsi="Arial" w:cs="Arial"/>
-              </w:rPr>
-              <w:t>Astarito</w:t>
-            </w:r>
-            <w:proofErr w:type="spellEnd"/>
-            <w:r>
-              <w:rPr>
-                <w:rFonts w:ascii="Arial" w:eastAsia="Arial" w:hAnsi="Arial" w:cs="Arial"/>
-              </w:rPr>
-              <w:t xml:space="preserve"> Celeste Johanna</w:t>
+            <w:r>
+              <w:rPr>
+                <w:rFonts w:ascii="Arial" w:eastAsia="Arial" w:hAnsi="Arial" w:cs="Arial"/>
+              </w:rPr>
+              <w:t>Astarito Celeste Johanna</w:t>
             </w:r>
           </w:p>
         </w:tc>
@@ -4756,19 +4713,11 @@
                 <w:rFonts w:ascii="Calibri" w:eastAsia="Calibri" w:hAnsi="Calibri" w:cs="Calibri"/>
               </w:rPr>
             </w:pPr>
-            <w:proofErr w:type="spellStart"/>
             <w:r>
               <w:rPr>
                 <w:rFonts w:ascii="Calibri" w:eastAsia="Calibri" w:hAnsi="Calibri" w:cs="Calibri"/>
               </w:rPr>
-              <w:t>Sanchez</w:t>
-            </w:r>
-            <w:proofErr w:type="spellEnd"/>
-            <w:r>
-              <w:rPr>
-                <w:rFonts w:ascii="Calibri" w:eastAsia="Calibri" w:hAnsi="Calibri" w:cs="Calibri"/>
-              </w:rPr>
-              <w:t>, Clarisa Susana</w:t>
+              <w:t>Sanchez, Clarisa Susana</w:t>
             </w:r>
           </w:p>
         </w:tc>
@@ -6217,7 +6166,6 @@
                 <w:rFonts w:ascii="Arial" w:eastAsia="Arial" w:hAnsi="Arial" w:cs="Arial"/>
                 <w:b/>
               </w:rPr>
-              <w:lastRenderedPageBreak/>
               <w:t>RF</w:t>
             </w:r>
           </w:p>
@@ -6425,6 +6373,7 @@
                 <w:rFonts w:ascii="Arial" w:eastAsia="Arial" w:hAnsi="Arial" w:cs="Arial"/>
                 <w:b/>
               </w:rPr>
+              <w:lastRenderedPageBreak/>
               <w:t>Moodle</w:t>
             </w:r>
           </w:p>
@@ -7139,26 +7088,6 @@
     <w:p>
       <w:pPr>
         <w:spacing w:after="0" w:line="240" w:lineRule="auto"/>
-        <w:ind w:left="708"/>
-        <w:rPr>
-          <w:rFonts w:ascii="Arial" w:eastAsia="Arial" w:hAnsi="Arial" w:cs="Arial"/>
-          <w:i/>
-        </w:rPr>
-      </w:pPr>
-    </w:p>
-    <w:p>
-      <w:pPr>
-        <w:spacing w:after="0" w:line="240" w:lineRule="auto"/>
-        <w:ind w:left="708"/>
-        <w:rPr>
-          <w:rFonts w:ascii="Arial" w:eastAsia="Arial" w:hAnsi="Arial" w:cs="Arial"/>
-          <w:i/>
-        </w:rPr>
-      </w:pPr>
-    </w:p>
-    <w:p>
-      <w:pPr>
-        <w:spacing w:after="0" w:line="240" w:lineRule="auto"/>
         <w:rPr>
           <w:rFonts w:ascii="Arial" w:eastAsia="Arial" w:hAnsi="Arial" w:cs="Arial"/>
           <w:i/>
@@ -7209,7 +7138,6 @@
                 <w:b/>
                 <w:color w:val="000000"/>
               </w:rPr>
-              <w:lastRenderedPageBreak/>
               <w:t>Tipo de usuario</w:t>
             </w:r>
           </w:p>
@@ -7361,7 +7289,14 @@
               <w:rPr>
                 <w:rFonts w:ascii="Arial" w:eastAsia="Arial" w:hAnsi="Arial" w:cs="Arial"/>
               </w:rPr>
-              <w:t>Observa e indaga información del refugio para las mascotas. Solicita recomendaciones del sistema y realiza compras.</w:t>
+              <w:t xml:space="preserve">Observa e indaga información del refugio para las mascotas. Solicita recomendaciones del sistema y </w:t>
+            </w:r>
+            <w:r>
+              <w:rPr>
+                <w:rFonts w:ascii="Arial" w:eastAsia="Arial" w:hAnsi="Arial" w:cs="Arial"/>
+              </w:rPr>
+              <w:lastRenderedPageBreak/>
+              <w:t>realiza compras.</w:t>
             </w:r>
           </w:p>
         </w:tc>
@@ -7370,31 +7305,12 @@
     <w:p>
       <w:pPr>
         <w:spacing w:after="0" w:line="240" w:lineRule="auto"/>
-        <w:ind w:left="708"/>
-        <w:rPr>
-          <w:rFonts w:ascii="Arial" w:eastAsia="Arial" w:hAnsi="Arial" w:cs="Arial"/>
-          <w:i/>
-          <w:color w:val="000000"/>
-        </w:rPr>
-      </w:pPr>
-    </w:p>
-    <w:p>
-      <w:pPr>
-        <w:spacing w:after="0" w:line="240" w:lineRule="auto"/>
         <w:rPr>
           <w:rFonts w:ascii="Arial" w:eastAsia="Arial" w:hAnsi="Arial" w:cs="Arial"/>
           <w:i/>
           <w:color w:val="FF0000"/>
         </w:rPr>
       </w:pPr>
-      <w:r>
-        <w:rPr>
-          <w:rFonts w:ascii="Arial" w:eastAsia="Arial" w:hAnsi="Arial" w:cs="Arial"/>
-          <w:i/>
-          <w:color w:val="FF0000"/>
-        </w:rPr>
-        <w:t>.</w:t>
-      </w:r>
     </w:p>
     <w:p>
       <w:pPr>
@@ -7409,6 +7325,7 @@
           <w:b/>
           <w:color w:val="000000"/>
           <w:sz w:val="28"/>
+          <w:u w:val="single"/>
         </w:rPr>
       </w:pPr>
       <w:r>
@@ -7417,8 +7334,19 @@
           <w:b/>
           <w:color w:val="000000"/>
           <w:sz w:val="28"/>
+          <w:u w:val="single"/>
         </w:rPr>
         <w:t>Restricciones</w:t>
+      </w:r>
+      <w:r>
+        <w:rPr>
+          <w:rFonts w:ascii="Arial" w:eastAsia="Arial" w:hAnsi="Arial" w:cs="Arial"/>
+          <w:b/>
+          <w:color w:val="000000"/>
+          <w:sz w:val="28"/>
+          <w:u w:val="single"/>
+        </w:rPr>
+        <w:t>:</w:t>
       </w:r>
     </w:p>
     <w:p>
@@ -7578,17 +7506,19 @@
           <w:rFonts w:ascii="Segoe UI Symbol" w:eastAsia="Segoe UI Symbol" w:hAnsi="Segoe UI Symbol" w:cs="Segoe UI Symbol"/>
         </w:rPr>
         <w:tab/>
-        <w:t>Optimización de la web para un mejor rendimiento, considerando peso de la misma y simplificación del código.</w:t>
       </w:r>
-    </w:p>
-    <w:p>
-      <w:pPr>
-        <w:spacing w:before="240" w:after="240" w:line="240" w:lineRule="auto"/>
-        <w:rPr>
-          <w:rFonts w:ascii="Arial" w:eastAsia="Arial" w:hAnsi="Arial" w:cs="Arial"/>
-          <w:i/>
-        </w:rPr>
-      </w:pPr>
+      <w:r>
+        <w:rPr>
+          <w:rFonts w:ascii="Arial" w:eastAsia="Segoe UI Symbol" w:hAnsi="Arial" w:cs="Arial"/>
+        </w:rPr>
+        <w:t>Optimización de la web para un mejor rendimiento, considerando peso de la misma y simplificación del código</w:t>
+      </w:r>
+      <w:r>
+        <w:rPr>
+          <w:rFonts w:ascii="Segoe UI Symbol" w:eastAsia="Segoe UI Symbol" w:hAnsi="Segoe UI Symbol" w:cs="Segoe UI Symbol"/>
+        </w:rPr>
+        <w:t>.</w:t>
+      </w:r>
     </w:p>
     <w:p>
       <w:pPr>
@@ -7603,6 +7533,7 @@
           <w:b/>
           <w:color w:val="000000"/>
           <w:sz w:val="32"/>
+          <w:u w:val="single"/>
         </w:rPr>
       </w:pPr>
       <w:r>
@@ -7611,6 +7542,7 @@
           <w:b/>
           <w:color w:val="000000"/>
           <w:sz w:val="32"/>
+          <w:u w:val="single"/>
         </w:rPr>
         <w:t>Requisitos específicos</w:t>
       </w:r>
@@ -7621,45 +7553,33 @@
         <w:rPr>
           <w:rFonts w:ascii="Arial" w:eastAsia="Arial" w:hAnsi="Arial" w:cs="Arial"/>
           <w:color w:val="000000"/>
+          <w:sz w:val="24"/>
         </w:rPr>
       </w:pPr>
     </w:p>
     <w:p>
       <w:pPr>
         <w:spacing w:after="0" w:line="240" w:lineRule="auto"/>
-        <w:ind w:left="300"/>
-        <w:rPr>
-          <w:rFonts w:ascii="Arial" w:eastAsia="Arial" w:hAnsi="Arial" w:cs="Arial"/>
-          <w:color w:val="000000"/>
+        <w:rPr>
+          <w:rFonts w:ascii="Arial" w:eastAsia="Arial" w:hAnsi="Arial" w:cs="Arial"/>
           <w:sz w:val="24"/>
         </w:rPr>
       </w:pPr>
-    </w:p>
-    <w:p>
-      <w:pPr>
-        <w:spacing w:after="0" w:line="240" w:lineRule="auto"/>
-        <w:rPr>
-          <w:rFonts w:ascii="Arial" w:eastAsia="Arial" w:hAnsi="Arial" w:cs="Arial"/>
-          <w:sz w:val="24"/>
-        </w:rPr>
-      </w:pPr>
-      <w:proofErr w:type="spellStart"/>
       <w:r>
         <w:rPr>
           <w:rFonts w:ascii="Arial" w:eastAsia="Arial" w:hAnsi="Arial" w:cs="Arial"/>
           <w:b/>
           <w:sz w:val="24"/>
         </w:rPr>
-        <w:t>Product</w:t>
+        <w:t>Product Backlog</w:t>
       </w:r>
-      <w:proofErr w:type="spellEnd"/>
       <w:r>
         <w:rPr>
           <w:rFonts w:ascii="Arial" w:eastAsia="Arial" w:hAnsi="Arial" w:cs="Arial"/>
           <w:b/>
           <w:sz w:val="24"/>
         </w:rPr>
-        <w:t xml:space="preserve"> Backlog</w:t>
+        <w:t>:</w:t>
       </w:r>
     </w:p>
     <w:p>
@@ -7813,7 +7733,6 @@
         <w:rPr>
           <w:rFonts w:ascii="Arial" w:eastAsia="Arial" w:hAnsi="Arial" w:cs="Arial"/>
         </w:rPr>
-        <w:lastRenderedPageBreak/>
         <w:t>US12 Como usuario quiero administrar mis mascotas perdidas o encontradas.</w:t>
       </w:r>
     </w:p>
@@ -7856,6 +7775,7 @@
         <w:rPr>
           <w:rFonts w:ascii="Arial" w:eastAsia="Arial" w:hAnsi="Arial" w:cs="Arial"/>
         </w:rPr>
+        <w:lastRenderedPageBreak/>
         <w:t>US15 Como usuario quiero publicar la foto y datos de una mascota que deseo dar en adopción, para encontrarle una familia.</w:t>
       </w:r>
     </w:p>
@@ -7908,7 +7828,6 @@
           <w:rFonts w:ascii="Arial" w:eastAsia="Arial" w:hAnsi="Arial" w:cs="Arial"/>
         </w:rPr>
       </w:pPr>
-      <w:proofErr w:type="spellStart"/>
       <w:r>
         <w:rPr>
           <w:rFonts w:ascii="Arial" w:eastAsia="Arial" w:hAnsi="Arial" w:cs="Arial"/>
@@ -7917,17 +7836,12 @@
         </w:rPr>
         <w:t>Sprints</w:t>
       </w:r>
-      <w:proofErr w:type="spellEnd"/>
-    </w:p>
-    <w:p>
-      <w:pPr>
-        <w:spacing w:after="0" w:line="240" w:lineRule="auto"/>
-        <w:jc w:val="center"/>
-        <w:rPr>
-          <w:rFonts w:ascii="Arial" w:eastAsia="Arial" w:hAnsi="Arial" w:cs="Arial"/>
-          <w:sz w:val="24"/>
-        </w:rPr>
-      </w:pPr>
+      <w:r>
+        <w:rPr>
+          <w:rFonts w:ascii="Arial" w:eastAsia="Arial" w:hAnsi="Arial" w:cs="Arial"/>
+        </w:rPr>
+        <w:t>:</w:t>
+      </w:r>
     </w:p>
     <w:tbl>
       <w:tblPr>
@@ -7966,23 +7880,13 @@
             <w:pPr>
               <w:spacing w:after="0" w:line="240" w:lineRule="auto"/>
             </w:pPr>
-            <w:proofErr w:type="spellStart"/>
             <w:r>
               <w:rPr>
                 <w:rFonts w:ascii="Arial" w:eastAsia="Arial" w:hAnsi="Arial" w:cs="Arial"/>
                 <w:b/>
                 <w:color w:val="000000"/>
               </w:rPr>
-              <w:t>N°</w:t>
-            </w:r>
-            <w:proofErr w:type="spellEnd"/>
-            <w:r>
-              <w:rPr>
-                <w:rFonts w:ascii="Arial" w:eastAsia="Arial" w:hAnsi="Arial" w:cs="Arial"/>
-                <w:b/>
-                <w:color w:val="000000"/>
-              </w:rPr>
-              <w:t xml:space="preserve"> de sprint</w:t>
+              <w:t>N° de sprint</w:t>
             </w:r>
           </w:p>
         </w:tc>
@@ -8088,21 +7992,7 @@
               <w:rPr>
                 <w:rFonts w:ascii="Arial" w:eastAsia="Arial" w:hAnsi="Arial" w:cs="Arial"/>
               </w:rPr>
-              <w:t xml:space="preserve">Registrar la Especificación de Requerimientos y subirlo en la rama </w:t>
-            </w:r>
-            <w:proofErr w:type="spellStart"/>
-            <w:r>
-              <w:rPr>
-                <w:rFonts w:ascii="Arial" w:eastAsia="Arial" w:hAnsi="Arial" w:cs="Arial"/>
-              </w:rPr>
-              <w:t>main</w:t>
-            </w:r>
-            <w:proofErr w:type="spellEnd"/>
-            <w:r>
-              <w:rPr>
-                <w:rFonts w:ascii="Arial" w:eastAsia="Arial" w:hAnsi="Arial" w:cs="Arial"/>
-              </w:rPr>
-              <w:t>.</w:t>
+              <w:t>Registrar la Especificación de Requerimientos y subirlo en la rama main.</w:t>
             </w:r>
           </w:p>
           <w:p>
@@ -8130,7 +8020,7 @@
               <w:rPr>
                 <w:rFonts w:ascii="Arial" w:eastAsia="Arial" w:hAnsi="Arial" w:cs="Arial"/>
               </w:rPr>
-              <w:t>Definir tareas</w:t>
+              <w:t>Idea de mapa del Sitio</w:t>
             </w:r>
           </w:p>
           <w:p>
@@ -8138,20 +8028,6 @@
               <w:spacing w:before="240" w:after="240" w:line="240" w:lineRule="auto"/>
               <w:rPr>
                 <w:rFonts w:ascii="Arial" w:eastAsia="Arial" w:hAnsi="Arial" w:cs="Arial"/>
-              </w:rPr>
-            </w:pPr>
-            <w:r>
-              <w:rPr>
-                <w:rFonts w:ascii="Arial" w:eastAsia="Arial" w:hAnsi="Arial" w:cs="Arial"/>
-              </w:rPr>
-              <w:t>Idea de mapa del Sitio</w:t>
-            </w:r>
-          </w:p>
-          <w:p>
-            <w:pPr>
-              <w:spacing w:before="240" w:after="240" w:line="240" w:lineRule="auto"/>
-              <w:rPr>
-                <w:rFonts w:ascii="Arial" w:eastAsia="Arial" w:hAnsi="Arial" w:cs="Arial"/>
                 <w:color w:val="000000"/>
               </w:rPr>
             </w:pPr>
@@ -8159,27 +8035,8 @@
               <w:rPr>
                 <w:rFonts w:ascii="Arial" w:eastAsia="Arial" w:hAnsi="Arial" w:cs="Arial"/>
               </w:rPr>
-              <w:t xml:space="preserve">Registro de meetings y toda la </w:t>
-            </w:r>
-            <w:proofErr w:type="spellStart"/>
-            <w:r>
-              <w:rPr>
-                <w:rFonts w:ascii="Arial" w:eastAsia="Arial" w:hAnsi="Arial" w:cs="Arial"/>
-              </w:rPr>
-              <w:t>info</w:t>
-            </w:r>
-            <w:proofErr w:type="spellEnd"/>
-            <w:r>
-              <w:rPr>
-                <w:rFonts w:ascii="Arial" w:eastAsia="Arial" w:hAnsi="Arial" w:cs="Arial"/>
-              </w:rPr>
-              <w:t xml:space="preserve"> dentro de la Wiki</w:t>
-            </w:r>
-          </w:p>
-          <w:p>
-            <w:pPr>
-              <w:spacing w:after="0" w:line="240" w:lineRule="auto"/>
-            </w:pPr>
+              <w:t>Registro de meetings y toda la info dentro de la Wiki</w:t>
+            </w:r>
           </w:p>
         </w:tc>
       </w:tr>
@@ -8243,77 +8100,8 @@
               <w:rPr>
                 <w:rFonts w:ascii="Arial" w:eastAsia="Arial" w:hAnsi="Arial" w:cs="Arial"/>
               </w:rPr>
-              <w:t xml:space="preserve">Lucas </w:t>
-            </w:r>
-            <w:proofErr w:type="spellStart"/>
-            <w:r>
-              <w:rPr>
-                <w:rFonts w:ascii="Arial" w:eastAsia="Arial" w:hAnsi="Arial" w:cs="Arial"/>
-              </w:rPr>
-              <w:t>Almiron</w:t>
-            </w:r>
-            <w:proofErr w:type="spellEnd"/>
-            <w:r>
-              <w:rPr>
-                <w:rFonts w:ascii="Arial" w:eastAsia="Arial" w:hAnsi="Arial" w:cs="Arial"/>
-              </w:rPr>
-              <w:t xml:space="preserve">, Celeste </w:t>
-            </w:r>
-            <w:proofErr w:type="spellStart"/>
-            <w:r>
-              <w:rPr>
-                <w:rFonts w:ascii="Arial" w:eastAsia="Arial" w:hAnsi="Arial" w:cs="Arial"/>
-              </w:rPr>
-              <w:t>Astarito</w:t>
-            </w:r>
-            <w:proofErr w:type="spellEnd"/>
-            <w:r>
-              <w:rPr>
-                <w:rFonts w:ascii="Arial" w:eastAsia="Arial" w:hAnsi="Arial" w:cs="Arial"/>
-              </w:rPr>
-              <w:t xml:space="preserve">, Luna Fabio Mario, Martín Corral, Vanessa Viviana Veizaga, Morena Lozain, Clarisa Susana </w:t>
-            </w:r>
-            <w:proofErr w:type="spellStart"/>
-            <w:r>
-              <w:rPr>
-                <w:rFonts w:ascii="Arial" w:eastAsia="Arial" w:hAnsi="Arial" w:cs="Arial"/>
-              </w:rPr>
-              <w:t>Sanchez</w:t>
-            </w:r>
-            <w:proofErr w:type="spellEnd"/>
-            <w:r>
-              <w:rPr>
-                <w:rFonts w:ascii="Arial" w:eastAsia="Arial" w:hAnsi="Arial" w:cs="Arial"/>
-              </w:rPr>
-              <w:t xml:space="preserve">, Marianela Agostini, Francisco Chapela, </w:t>
-            </w:r>
-            <w:proofErr w:type="spellStart"/>
-            <w:r>
-              <w:rPr>
-                <w:rFonts w:ascii="Arial" w:eastAsia="Arial" w:hAnsi="Arial" w:cs="Arial"/>
-              </w:rPr>
-              <w:t>Viktoryia</w:t>
-            </w:r>
-            <w:proofErr w:type="spellEnd"/>
-            <w:r>
-              <w:rPr>
-                <w:rFonts w:ascii="Arial" w:eastAsia="Arial" w:hAnsi="Arial" w:cs="Arial"/>
-              </w:rPr>
-              <w:t xml:space="preserve"> </w:t>
-            </w:r>
-            <w:proofErr w:type="spellStart"/>
-            <w:r>
-              <w:rPr>
-                <w:rFonts w:ascii="Arial" w:eastAsia="Arial" w:hAnsi="Arial" w:cs="Arial"/>
-              </w:rPr>
-              <w:t>Azaranka</w:t>
-            </w:r>
-            <w:proofErr w:type="spellEnd"/>
-          </w:p>
-          <w:p>
-            <w:pPr>
-              <w:spacing w:after="0" w:line="240" w:lineRule="auto"/>
-            </w:pPr>
+              <w:t>Lucas Almiron, Celeste Astarito, Luna Fabio Mario, Martín Corral, Vanessa Viviana Veizaga, Morena Lozain, Clarisa Susana Sanchez, Marianela Agostini, Francisco Chapela, Viktoryia Azaranka</w:t>
+            </w:r>
           </w:p>
         </w:tc>
       </w:tr>
@@ -8382,15 +8170,6 @@
                 <w:rFonts w:ascii="Arial" w:eastAsia="Arial" w:hAnsi="Arial" w:cs="Arial"/>
               </w:rPr>
             </w:pPr>
-          </w:p>
-          <w:p>
-            <w:pPr>
-              <w:spacing w:after="0" w:line="240" w:lineRule="auto"/>
-              <w:jc w:val="both"/>
-              <w:rPr>
-                <w:rFonts w:ascii="Arial" w:eastAsia="Arial" w:hAnsi="Arial" w:cs="Arial"/>
-              </w:rPr>
-            </w:pPr>
             <w:r>
               <w:rPr>
                 <w:rFonts w:ascii="Arial" w:eastAsia="Arial" w:hAnsi="Arial" w:cs="Arial"/>
@@ -8398,15 +8177,6 @@
               </w:rPr>
               <w:t>17/09/2022 - 03/10/2022</w:t>
             </w:r>
-          </w:p>
-          <w:p>
-            <w:pPr>
-              <w:spacing w:after="0" w:line="240" w:lineRule="auto"/>
-              <w:jc w:val="both"/>
-              <w:rPr>
-                <w:rFonts w:ascii="Arial" w:eastAsia="Arial" w:hAnsi="Arial" w:cs="Arial"/>
-              </w:rPr>
-            </w:pPr>
           </w:p>
           <w:p>
             <w:pPr>
@@ -8481,23 +8251,6 @@
     <w:p>
       <w:pPr>
         <w:spacing w:after="0" w:line="240" w:lineRule="auto"/>
-        <w:rPr>
-          <w:rFonts w:ascii="Arial" w:eastAsia="Arial" w:hAnsi="Arial" w:cs="Arial"/>
-        </w:rPr>
-      </w:pPr>
-    </w:p>
-    <w:p>
-      <w:pPr>
-        <w:spacing w:after="0" w:line="240" w:lineRule="auto"/>
-        <w:rPr>
-          <w:rFonts w:ascii="Arial" w:eastAsia="Arial" w:hAnsi="Arial" w:cs="Arial"/>
-        </w:rPr>
-      </w:pPr>
-    </w:p>
-    <w:p>
-      <w:pPr>
-        <w:spacing w:after="0" w:line="240" w:lineRule="auto"/>
-        <w:jc w:val="center"/>
         <w:rPr>
           <w:rFonts w:ascii="Arial" w:eastAsia="Arial" w:hAnsi="Arial" w:cs="Arial"/>
           <w:sz w:val="24"/>
@@ -8541,21 +8294,12 @@
             <w:pPr>
               <w:spacing w:after="0" w:line="240" w:lineRule="auto"/>
             </w:pPr>
-            <w:proofErr w:type="spellStart"/>
             <w:r>
               <w:rPr>
                 <w:rFonts w:ascii="Arial" w:eastAsia="Arial" w:hAnsi="Arial" w:cs="Arial"/>
                 <w:b/>
               </w:rPr>
-              <w:t>N°</w:t>
-            </w:r>
-            <w:proofErr w:type="spellEnd"/>
-            <w:r>
-              <w:rPr>
-                <w:rFonts w:ascii="Arial" w:eastAsia="Arial" w:hAnsi="Arial" w:cs="Arial"/>
-                <w:b/>
-              </w:rPr>
-              <w:t xml:space="preserve"> de sprint</w:t>
+              <w:t>N° de sprint</w:t>
             </w:r>
           </w:p>
         </w:tc>
@@ -8644,14 +8388,87 @@
             <w:r>
               <w:rPr>
                 <w:rFonts w:ascii="Arial" w:eastAsia="Arial" w:hAnsi="Arial" w:cs="Arial"/>
-              </w:rPr>
-              <w:t>Estructura HTML, estilos CSS, navegabilidad, BOOTSTRAP, JavaScript</w:t>
-            </w:r>
-          </w:p>
-          <w:p>
-            <w:pPr>
-              <w:spacing w:after="0" w:line="240" w:lineRule="auto"/>
-            </w:pPr>
+                <w:b/>
+                <w:u w:val="single"/>
+              </w:rPr>
+              <w:t>FRONTED</w:t>
+            </w:r>
+            <w:r>
+              <w:rPr>
+                <w:rFonts w:ascii="Arial" w:eastAsia="Arial" w:hAnsi="Arial" w:cs="Arial"/>
+              </w:rPr>
+              <w:t>: Producción de una web del proyecto aprobado con estructura HTML, semántica y estilos CSS.</w:t>
+            </w:r>
+          </w:p>
+          <w:p>
+            <w:pPr>
+              <w:spacing w:before="240" w:after="240" w:line="240" w:lineRule="auto"/>
+              <w:rPr>
+                <w:rFonts w:ascii="Arial" w:eastAsia="Arial" w:hAnsi="Arial" w:cs="Arial"/>
+              </w:rPr>
+            </w:pPr>
+            <w:r>
+              <w:rPr>
+                <w:rFonts w:ascii="Arial" w:eastAsia="Arial" w:hAnsi="Arial" w:cs="Arial"/>
+              </w:rPr>
+              <w:t>Validar navegabilidad- Links funcionales. Responsive.</w:t>
+            </w:r>
+          </w:p>
+          <w:p>
+            <w:pPr>
+              <w:spacing w:before="240" w:after="240" w:line="240" w:lineRule="auto"/>
+              <w:rPr>
+                <w:rFonts w:ascii="Arial" w:eastAsia="Arial" w:hAnsi="Arial" w:cs="Arial"/>
+              </w:rPr>
+            </w:pPr>
+            <w:r>
+              <w:rPr>
+                <w:rFonts w:ascii="Arial" w:eastAsia="Arial" w:hAnsi="Arial" w:cs="Arial"/>
+              </w:rPr>
+              <w:t>Aplicar BOOTSTRAP</w:t>
+            </w:r>
+          </w:p>
+          <w:p>
+            <w:pPr>
+              <w:spacing w:before="240" w:after="240" w:line="240" w:lineRule="auto"/>
+              <w:rPr>
+                <w:rFonts w:ascii="Arial" w:eastAsia="Arial" w:hAnsi="Arial" w:cs="Arial"/>
+              </w:rPr>
+            </w:pPr>
+            <w:r>
+              <w:rPr>
+                <w:rFonts w:ascii="Arial" w:eastAsia="Arial" w:hAnsi="Arial" w:cs="Arial"/>
+                <w:b/>
+                <w:u w:val="single"/>
+              </w:rPr>
+              <w:t>BACKEND:</w:t>
+            </w:r>
+            <w:r>
+              <w:rPr>
+                <w:rFonts w:ascii="Arial" w:eastAsia="Arial" w:hAnsi="Arial" w:cs="Arial"/>
+              </w:rPr>
+              <w:t xml:space="preserve"> Modelado de DB: DER, Modelo relacional.</w:t>
+            </w:r>
+          </w:p>
+          <w:p>
+            <w:pPr>
+              <w:spacing w:before="240" w:after="240" w:line="240" w:lineRule="auto"/>
+              <w:rPr>
+                <w:rFonts w:ascii="Arial" w:eastAsia="Arial" w:hAnsi="Arial" w:cs="Arial"/>
+              </w:rPr>
+            </w:pPr>
+            <w:r>
+              <w:rPr>
+                <w:rFonts w:ascii="Arial" w:eastAsia="Arial" w:hAnsi="Arial" w:cs="Arial"/>
+              </w:rPr>
+              <w:t>Abstracción y Modularización en MVC</w:t>
+            </w:r>
+            <w:r>
+              <w:rPr>
+                <w:rFonts w:ascii="Arial" w:eastAsia="Arial" w:hAnsi="Arial" w:cs="Arial"/>
+              </w:rPr>
+              <w:t>.</w:t>
+            </w:r>
           </w:p>
         </w:tc>
       </w:tr>
@@ -8713,77 +8530,27 @@
               <w:rPr>
                 <w:rFonts w:ascii="Arial" w:eastAsia="Arial" w:hAnsi="Arial" w:cs="Arial"/>
               </w:rPr>
-              <w:t xml:space="preserve">Lucas </w:t>
-            </w:r>
-            <w:proofErr w:type="spellStart"/>
-            <w:r>
-              <w:rPr>
-                <w:rFonts w:ascii="Arial" w:eastAsia="Arial" w:hAnsi="Arial" w:cs="Arial"/>
-              </w:rPr>
-              <w:t>Almiron</w:t>
-            </w:r>
-            <w:proofErr w:type="spellEnd"/>
-            <w:r>
-              <w:rPr>
-                <w:rFonts w:ascii="Arial" w:eastAsia="Arial" w:hAnsi="Arial" w:cs="Arial"/>
-              </w:rPr>
-              <w:t xml:space="preserve">, Celeste </w:t>
-            </w:r>
-            <w:proofErr w:type="spellStart"/>
-            <w:r>
-              <w:rPr>
-                <w:rFonts w:ascii="Arial" w:eastAsia="Arial" w:hAnsi="Arial" w:cs="Arial"/>
-              </w:rPr>
-              <w:t>Astarito</w:t>
-            </w:r>
-            <w:proofErr w:type="spellEnd"/>
-            <w:r>
-              <w:rPr>
-                <w:rFonts w:ascii="Arial" w:eastAsia="Arial" w:hAnsi="Arial" w:cs="Arial"/>
-              </w:rPr>
-              <w:t xml:space="preserve">, Luna Fabio Mario, Martín Corral, Vanessa Viviana Veizaga, Morena Lozain, Clarisa Susana </w:t>
-            </w:r>
-            <w:proofErr w:type="spellStart"/>
-            <w:r>
-              <w:rPr>
-                <w:rFonts w:ascii="Arial" w:eastAsia="Arial" w:hAnsi="Arial" w:cs="Arial"/>
-              </w:rPr>
-              <w:t>Sanchez</w:t>
-            </w:r>
-            <w:proofErr w:type="spellEnd"/>
-            <w:r>
-              <w:rPr>
-                <w:rFonts w:ascii="Arial" w:eastAsia="Arial" w:hAnsi="Arial" w:cs="Arial"/>
-              </w:rPr>
-              <w:t xml:space="preserve">, Marianela Agostini, Francisco Chapela, </w:t>
-            </w:r>
-            <w:proofErr w:type="spellStart"/>
-            <w:r>
-              <w:rPr>
-                <w:rFonts w:ascii="Arial" w:eastAsia="Arial" w:hAnsi="Arial" w:cs="Arial"/>
-              </w:rPr>
-              <w:t>Viktoryia</w:t>
-            </w:r>
-            <w:proofErr w:type="spellEnd"/>
-            <w:r>
-              <w:rPr>
-                <w:rFonts w:ascii="Arial" w:eastAsia="Arial" w:hAnsi="Arial" w:cs="Arial"/>
-              </w:rPr>
-              <w:t xml:space="preserve"> </w:t>
-            </w:r>
-            <w:proofErr w:type="spellStart"/>
-            <w:r>
-              <w:rPr>
-                <w:rFonts w:ascii="Arial" w:eastAsia="Arial" w:hAnsi="Arial" w:cs="Arial"/>
-              </w:rPr>
-              <w:t>Azaranka</w:t>
-            </w:r>
-            <w:proofErr w:type="spellEnd"/>
-          </w:p>
-          <w:p>
-            <w:pPr>
-              <w:spacing w:after="0" w:line="240" w:lineRule="auto"/>
-            </w:pPr>
+              <w:t>Lucas Almiró</w:t>
+            </w:r>
+            <w:r>
+              <w:rPr>
+                <w:rFonts w:ascii="Arial" w:eastAsia="Arial" w:hAnsi="Arial" w:cs="Arial"/>
+              </w:rPr>
+              <w:t xml:space="preserve">n, Celeste Astarito, Luna Fabio Mario, Martín </w:t>
+            </w:r>
+            <w:r>
+              <w:rPr>
+                <w:rFonts w:ascii="Arial" w:eastAsia="Arial" w:hAnsi="Arial" w:cs="Arial"/>
+              </w:rPr>
+              <w:lastRenderedPageBreak/>
+              <w:t>Corral, Vanessa Viviana Veizaga, Morena Lozain, Clarisa Susana Sanchez, Marianela Agostini, Francisco Chapela, Viktoryia Azaranka</w:t>
+            </w:r>
+            <w:r>
+              <w:rPr>
+                <w:rFonts w:ascii="Arial" w:eastAsia="Arial" w:hAnsi="Arial" w:cs="Arial"/>
+              </w:rPr>
+              <w:t>.</w:t>
+            </w:r>
           </w:p>
         </w:tc>
       </w:tr>
@@ -8815,6 +8582,7 @@
                 <w:rFonts w:ascii="Arial" w:eastAsia="Arial" w:hAnsi="Arial" w:cs="Arial"/>
                 <w:b/>
               </w:rPr>
+              <w:lastRenderedPageBreak/>
               <w:t>Calendario</w:t>
             </w:r>
           </w:p>
@@ -8834,15 +8602,6 @@
               <w:right w:w="108" w:type="dxa"/>
             </w:tcMar>
           </w:tcPr>
-          <w:p>
-            <w:pPr>
-              <w:spacing w:after="0" w:line="240" w:lineRule="auto"/>
-              <w:jc w:val="both"/>
-              <w:rPr>
-                <w:rFonts w:ascii="Arial" w:eastAsia="Arial" w:hAnsi="Arial" w:cs="Arial"/>
-              </w:rPr>
-            </w:pPr>
-          </w:p>
           <w:p>
             <w:pPr>
               <w:spacing w:after="0" w:line="240" w:lineRule="auto"/>
@@ -8941,18 +8700,11 @@
         <w:spacing w:after="0" w:line="240" w:lineRule="auto"/>
         <w:rPr>
           <w:rFonts w:ascii="Arial" w:eastAsia="Arial" w:hAnsi="Arial" w:cs="Arial"/>
-        </w:rPr>
-      </w:pPr>
-    </w:p>
-    <w:p>
-      <w:pPr>
-        <w:spacing w:after="0" w:line="240" w:lineRule="auto"/>
-        <w:jc w:val="center"/>
-        <w:rPr>
-          <w:rFonts w:ascii="Arial" w:eastAsia="Arial" w:hAnsi="Arial" w:cs="Arial"/>
           <w:sz w:val="24"/>
         </w:rPr>
       </w:pPr>
+      <w:bookmarkStart w:id="0" w:name="_GoBack"/>
+      <w:bookmarkEnd w:id="0"/>
     </w:p>
     <w:tbl>
       <w:tblPr>
@@ -8991,21 +8743,12 @@
             <w:pPr>
               <w:spacing w:after="0" w:line="240" w:lineRule="auto"/>
             </w:pPr>
-            <w:proofErr w:type="spellStart"/>
             <w:r>
               <w:rPr>
                 <w:rFonts w:ascii="Arial" w:eastAsia="Arial" w:hAnsi="Arial" w:cs="Arial"/>
                 <w:b/>
               </w:rPr>
-              <w:t>N°</w:t>
-            </w:r>
-            <w:proofErr w:type="spellEnd"/>
-            <w:r>
-              <w:rPr>
-                <w:rFonts w:ascii="Arial" w:eastAsia="Arial" w:hAnsi="Arial" w:cs="Arial"/>
-                <w:b/>
-              </w:rPr>
-              <w:t xml:space="preserve"> de sprint</w:t>
+              <w:t>N° de sprint</w:t>
             </w:r>
           </w:p>
         </w:tc>
@@ -9095,97 +8838,62 @@
               <w:rPr>
                 <w:rFonts w:ascii="Arial" w:eastAsia="Arial" w:hAnsi="Arial" w:cs="Arial"/>
               </w:rPr>
-              <w:t xml:space="preserve">Sitio funcional en hosting remoto de Sitio Institucional en WordPress y </w:t>
-            </w:r>
-            <w:proofErr w:type="spellStart"/>
-            <w:r>
-              <w:rPr>
-                <w:rFonts w:ascii="Arial" w:eastAsia="Arial" w:hAnsi="Arial" w:cs="Arial"/>
-              </w:rPr>
-              <w:t>Frontend</w:t>
-            </w:r>
-            <w:proofErr w:type="spellEnd"/>
-            <w:r>
-              <w:rPr>
-                <w:rFonts w:ascii="Arial" w:eastAsia="Arial" w:hAnsi="Arial" w:cs="Arial"/>
-              </w:rPr>
-              <w:t xml:space="preserve"> en subcarpeta y opcional </w:t>
-            </w:r>
-            <w:proofErr w:type="spellStart"/>
-            <w:r>
-              <w:rPr>
-                <w:rFonts w:ascii="Arial" w:eastAsia="Arial" w:hAnsi="Arial" w:cs="Arial"/>
-              </w:rPr>
-              <w:t>linkeado</w:t>
-            </w:r>
-            <w:proofErr w:type="spellEnd"/>
-            <w:r>
-              <w:rPr>
-                <w:rFonts w:ascii="Arial" w:eastAsia="Arial" w:hAnsi="Arial" w:cs="Arial"/>
-              </w:rPr>
-              <w:t xml:space="preserve"> al repositorio de GitHub/GitHub Pages. Script de BD en MySQL. </w:t>
-            </w:r>
-            <w:proofErr w:type="gramStart"/>
-            <w:r>
-              <w:rPr>
-                <w:rFonts w:ascii="Arial" w:eastAsia="Arial" w:hAnsi="Arial" w:cs="Arial"/>
-              </w:rPr>
-              <w:t>Consultas :</w:t>
-            </w:r>
-            <w:proofErr w:type="gramEnd"/>
-            <w:r>
-              <w:rPr>
-                <w:rFonts w:ascii="Arial" w:eastAsia="Arial" w:hAnsi="Arial" w:cs="Arial"/>
-              </w:rPr>
-              <w:t xml:space="preserve"> </w:t>
-            </w:r>
-            <w:proofErr w:type="spellStart"/>
-            <w:r>
-              <w:rPr>
-                <w:rFonts w:ascii="Arial" w:eastAsia="Arial" w:hAnsi="Arial" w:cs="Arial"/>
-              </w:rPr>
-              <w:t>Insert</w:t>
-            </w:r>
-            <w:proofErr w:type="spellEnd"/>
-            <w:r>
-              <w:rPr>
-                <w:rFonts w:ascii="Arial" w:eastAsia="Arial" w:hAnsi="Arial" w:cs="Arial"/>
-              </w:rPr>
-              <w:t xml:space="preserve"> – </w:t>
-            </w:r>
-            <w:proofErr w:type="spellStart"/>
-            <w:r>
-              <w:rPr>
-                <w:rFonts w:ascii="Arial" w:eastAsia="Arial" w:hAnsi="Arial" w:cs="Arial"/>
-              </w:rPr>
-              <w:t>Select</w:t>
-            </w:r>
-            <w:proofErr w:type="spellEnd"/>
-            <w:r>
-              <w:rPr>
-                <w:rFonts w:ascii="Arial" w:eastAsia="Arial" w:hAnsi="Arial" w:cs="Arial"/>
-              </w:rPr>
-              <w:t xml:space="preserve"> – </w:t>
-            </w:r>
-            <w:proofErr w:type="spellStart"/>
-            <w:r>
-              <w:rPr>
-                <w:rFonts w:ascii="Arial" w:eastAsia="Arial" w:hAnsi="Arial" w:cs="Arial"/>
-              </w:rPr>
-              <w:t>Update</w:t>
-            </w:r>
-            <w:proofErr w:type="spellEnd"/>
-            <w:r>
-              <w:rPr>
-                <w:rFonts w:ascii="Arial" w:eastAsia="Arial" w:hAnsi="Arial" w:cs="Arial"/>
-              </w:rPr>
-              <w:t xml:space="preserve"> JOIN</w:t>
-            </w:r>
-          </w:p>
-          <w:p>
-            <w:pPr>
-              <w:spacing w:after="0" w:line="240" w:lineRule="auto"/>
-            </w:pPr>
+              <w:t>Sitio funcional en hosting remoto de Si</w:t>
+            </w:r>
+            <w:r>
+              <w:rPr>
+                <w:rFonts w:ascii="Arial" w:eastAsia="Arial" w:hAnsi="Arial" w:cs="Arial"/>
+              </w:rPr>
+              <w:t>tio Institucional en WordPress.</w:t>
+            </w:r>
+          </w:p>
+          <w:p>
+            <w:pPr>
+              <w:spacing w:before="240" w:after="240" w:line="240" w:lineRule="auto"/>
+              <w:rPr>
+                <w:rFonts w:ascii="Arial" w:eastAsia="Arial" w:hAnsi="Arial" w:cs="Arial"/>
+              </w:rPr>
+            </w:pPr>
+            <w:r>
+              <w:rPr>
+                <w:rFonts w:ascii="Arial" w:eastAsia="Arial" w:hAnsi="Arial" w:cs="Arial"/>
+              </w:rPr>
+              <w:t>Frontend: Funcionalidad con Javascript en formularios. En subcarpeta o subdominio o linkeado al repositorio de Github.</w:t>
+            </w:r>
+          </w:p>
+          <w:p>
+            <w:pPr>
+              <w:spacing w:before="240" w:after="240" w:line="240" w:lineRule="auto"/>
+              <w:rPr>
+                <w:rFonts w:ascii="Arial" w:eastAsia="Arial" w:hAnsi="Arial" w:cs="Arial"/>
+              </w:rPr>
+            </w:pPr>
+            <w:r>
+              <w:rPr>
+                <w:rFonts w:ascii="Arial" w:eastAsia="Arial" w:hAnsi="Arial" w:cs="Arial"/>
+              </w:rPr>
+              <w:t>Backend: Script de BD en MySQL. Consultas: Insert-Select-Update-JOIN. Modelado de caso de uso de cada modularización.</w:t>
+            </w:r>
+          </w:p>
+          <w:p>
+            <w:pPr>
+              <w:spacing w:before="240" w:after="240" w:line="240" w:lineRule="auto"/>
+              <w:rPr>
+                <w:rFonts w:ascii="Arial" w:eastAsia="Arial" w:hAnsi="Arial" w:cs="Arial"/>
+              </w:rPr>
+            </w:pPr>
+            <w:r>
+              <w:rPr>
+                <w:rFonts w:ascii="Arial" w:eastAsia="Arial" w:hAnsi="Arial" w:cs="Arial"/>
+              </w:rPr>
+              <w:t>Documentar en wiki las ceremonias realizadas. Actualizar IEEE830</w:t>
+            </w:r>
+            <w:r>
+              <w:rPr>
+                <w:rFonts w:ascii="Arial" w:eastAsia="Arial" w:hAnsi="Arial" w:cs="Arial"/>
+              </w:rPr>
+              <w:t xml:space="preserve"> y mejoras sugeridas a los requerimientos mínimos descripto en el presente documento.</w:t>
+            </w:r>
           </w:p>
         </w:tc>
       </w:tr>
@@ -9247,77 +8955,20 @@
               <w:rPr>
                 <w:rFonts w:ascii="Arial" w:eastAsia="Arial" w:hAnsi="Arial" w:cs="Arial"/>
               </w:rPr>
-              <w:t xml:space="preserve">Lucas </w:t>
-            </w:r>
-            <w:proofErr w:type="spellStart"/>
-            <w:r>
-              <w:rPr>
-                <w:rFonts w:ascii="Arial" w:eastAsia="Arial" w:hAnsi="Arial" w:cs="Arial"/>
-              </w:rPr>
-              <w:t>Almiron</w:t>
-            </w:r>
-            <w:proofErr w:type="spellEnd"/>
-            <w:r>
-              <w:rPr>
-                <w:rFonts w:ascii="Arial" w:eastAsia="Arial" w:hAnsi="Arial" w:cs="Arial"/>
-              </w:rPr>
-              <w:t xml:space="preserve">, Celeste </w:t>
-            </w:r>
-            <w:proofErr w:type="spellStart"/>
-            <w:r>
-              <w:rPr>
-                <w:rFonts w:ascii="Arial" w:eastAsia="Arial" w:hAnsi="Arial" w:cs="Arial"/>
-              </w:rPr>
-              <w:t>Astarito</w:t>
-            </w:r>
-            <w:proofErr w:type="spellEnd"/>
-            <w:r>
-              <w:rPr>
-                <w:rFonts w:ascii="Arial" w:eastAsia="Arial" w:hAnsi="Arial" w:cs="Arial"/>
-              </w:rPr>
-              <w:t xml:space="preserve">, Luna Fabio Mario, Martín Corral, Vanessa Viviana Veizaga, Morena Lozain, Clarisa Susana </w:t>
-            </w:r>
-            <w:proofErr w:type="spellStart"/>
-            <w:r>
-              <w:rPr>
-                <w:rFonts w:ascii="Arial" w:eastAsia="Arial" w:hAnsi="Arial" w:cs="Arial"/>
-              </w:rPr>
-              <w:t>Sanchez</w:t>
-            </w:r>
-            <w:proofErr w:type="spellEnd"/>
-            <w:r>
-              <w:rPr>
-                <w:rFonts w:ascii="Arial" w:eastAsia="Arial" w:hAnsi="Arial" w:cs="Arial"/>
-              </w:rPr>
-              <w:t xml:space="preserve">, Marianela Agostini, Francisco Chapela, </w:t>
-            </w:r>
-            <w:proofErr w:type="spellStart"/>
-            <w:r>
-              <w:rPr>
-                <w:rFonts w:ascii="Arial" w:eastAsia="Arial" w:hAnsi="Arial" w:cs="Arial"/>
-              </w:rPr>
-              <w:t>Viktoryia</w:t>
-            </w:r>
-            <w:proofErr w:type="spellEnd"/>
-            <w:r>
-              <w:rPr>
-                <w:rFonts w:ascii="Arial" w:eastAsia="Arial" w:hAnsi="Arial" w:cs="Arial"/>
-              </w:rPr>
-              <w:t xml:space="preserve"> </w:t>
-            </w:r>
-            <w:proofErr w:type="spellStart"/>
-            <w:r>
-              <w:rPr>
-                <w:rFonts w:ascii="Arial" w:eastAsia="Arial" w:hAnsi="Arial" w:cs="Arial"/>
-              </w:rPr>
-              <w:t>Azaranka</w:t>
-            </w:r>
-            <w:proofErr w:type="spellEnd"/>
-          </w:p>
-          <w:p>
-            <w:pPr>
-              <w:spacing w:after="0" w:line="240" w:lineRule="auto"/>
-            </w:pPr>
+              <w:t>Lucas Almiró</w:t>
+            </w:r>
+            <w:r>
+              <w:rPr>
+                <w:rFonts w:ascii="Arial" w:eastAsia="Arial" w:hAnsi="Arial" w:cs="Arial"/>
+              </w:rPr>
+              <w:t>n, Celeste Astarito, Luna Fabio Mario, Martín Corral, Vanessa Viviana Veizaga, Morena Lozain, Clarisa Susana Sanchez, Marianela Agostini, Franc</w:t>
+            </w:r>
+            <w:r>
+              <w:rPr>
+                <w:rFonts w:ascii="Arial" w:eastAsia="Arial" w:hAnsi="Arial" w:cs="Arial"/>
+              </w:rPr>
+              <w:t>isco Chapela, Viktoryia Azaranka.</w:t>
+            </w:r>
           </w:p>
         </w:tc>
       </w:tr>
@@ -9392,15 +9043,6 @@
               </w:rPr>
               <w:t>17/10/2022 – 14/11/2022</w:t>
             </w:r>
-          </w:p>
-          <w:p>
-            <w:pPr>
-              <w:spacing w:after="0" w:line="240" w:lineRule="auto"/>
-              <w:jc w:val="both"/>
-              <w:rPr>
-                <w:rFonts w:ascii="Arial" w:eastAsia="Arial" w:hAnsi="Arial" w:cs="Arial"/>
-              </w:rPr>
-            </w:pPr>
           </w:p>
           <w:p>
             <w:pPr>
@@ -9518,7 +9160,7 @@
 </file>
 
 <file path=word/endnotes.xml><?xml version="1.0" encoding="utf-8"?>
-<w:endnotes xmlns:wpc="http://schemas.microsoft.com/office/word/2010/wordprocessingCanvas" xmlns:cx="http://schemas.microsoft.com/office/drawing/2014/chartex" xmlns:cx1="http://schemas.microsoft.com/office/drawing/2015/9/8/chartex" xmlns:cx2="http://schemas.microsoft.com/office/drawing/2015/10/21/chartex" xmlns:cx3="http://schemas.microsoft.com/office/drawing/2016/5/9/chartex" xmlns:cx4="http://schemas.microsoft.com/office/drawing/2016/5/10/chartex" xmlns:cx5="http://schemas.microsoft.com/office/drawing/2016/5/11/chartex" xmlns:cx6="http://schemas.microsoft.com/office/drawing/2016/5/12/chartex" xmlns:cx7="http://schemas.microsoft.com/office/drawing/2016/5/13/chartex" xmlns:cx8="http://schemas.microsoft.com/office/drawing/2016/5/14/chartex" xmlns:mc="http://schemas.openxmlformats.org/markup-compatibility/2006" xmlns:aink="http://schemas.microsoft.com/office/drawing/2016/ink" xmlns:am3d="http://schemas.microsoft.com/office/drawing/2017/model3d" xmlns:o="urn:schemas-microsoft-com:office:office" xmlns:oel="http://schemas.microsoft.com/office/2019/extlst" xmlns:r="http://schemas.openxmlformats.org/officeDocument/2006/relationships" xmlns:m="http://schemas.openxmlformats.org/officeDocument/2006/math" xmlns:v="urn:schemas-microsoft-com:vml" xmlns:wp14="http://schemas.microsoft.com/office/word/2010/wordprocessingDrawing" xmlns:wp="http://schemas.openxmlformats.org/drawingml/2006/wordprocessingDrawing" xmlns:w10="urn:schemas-microsoft-com:office:word" xmlns:w="http://schemas.openxmlformats.org/wordprocessingml/2006/main" xmlns:w14="http://schemas.microsoft.com/office/word/2010/wordml" xmlns:w15="http://schemas.microsoft.com/office/word/2012/wordml" xmlns:w16cex="http://schemas.microsoft.com/office/word/2018/wordml/cex" xmlns:w16cid="http://schemas.microsoft.com/office/word/2016/wordml/cid" xmlns:w16="http://schemas.microsoft.com/office/word/2018/wordml" xmlns:w16sdtdh="http://schemas.microsoft.com/office/word/2020/wordml/sdtdatahash" xmlns:w16se="http://schemas.microsoft.com/office/word/2015/wordml/symex" xmlns:wpg="http://schemas.microsoft.com/office/word/2010/wordprocessingGroup" xmlns:wpi="http://schemas.microsoft.com/office/word/2010/wordprocessingInk" xmlns:wne="http://schemas.microsoft.com/office/word/2006/wordml" xmlns:wps="http://schemas.microsoft.com/office/word/2010/wordprocessingShape" mc:Ignorable="w14 w15 w16se w16cid w16 w16cex w16sdtdh wp14">
+<w:endnotes xmlns:wpc="http://schemas.microsoft.com/office/word/2010/wordprocessingCanvas" xmlns:cx="http://schemas.microsoft.com/office/drawing/2014/chartex" xmlns:mc="http://schemas.openxmlformats.org/markup-compatibility/2006" xmlns:o="urn:schemas-microsoft-com:office:office" xmlns:r="http://schemas.openxmlformats.org/officeDocument/2006/relationships" xmlns:m="http://schemas.openxmlformats.org/officeDocument/2006/math" xmlns:v="urn:schemas-microsoft-com:vml" xmlns:wp14="http://schemas.microsoft.com/office/word/2010/wordprocessingDrawing" xmlns:wp="http://schemas.openxmlformats.org/drawingml/2006/wordprocessingDrawing" xmlns:w10="urn:schemas-microsoft-com:office:word" xmlns:w="http://schemas.openxmlformats.org/wordprocessingml/2006/main" xmlns:w14="http://schemas.microsoft.com/office/word/2010/wordml" xmlns:w15="http://schemas.microsoft.com/office/word/2012/wordml" xmlns:w16se="http://schemas.microsoft.com/office/word/2015/wordml/symex" xmlns:wpg="http://schemas.microsoft.com/office/word/2010/wordprocessingGroup" xmlns:wpi="http://schemas.microsoft.com/office/word/2010/wordprocessingInk" xmlns:wne="http://schemas.microsoft.com/office/word/2006/wordml" xmlns:wps="http://schemas.microsoft.com/office/word/2010/wordprocessingShape" mc:Ignorable="w14 w15 w16se wp14">
   <w:endnote w:type="separator" w:id="-1">
     <w:p>
       <w:pPr>
@@ -9543,7 +9185,7 @@
 </file>
 
 <file path=word/footer1.xml><?xml version="1.0" encoding="utf-8"?>
-<w:ftr xmlns:wpc="http://schemas.microsoft.com/office/word/2010/wordprocessingCanvas" xmlns:cx="http://schemas.microsoft.com/office/drawing/2014/chartex" xmlns:cx1="http://schemas.microsoft.com/office/drawing/2015/9/8/chartex" xmlns:cx2="http://schemas.microsoft.com/office/drawing/2015/10/21/chartex" xmlns:cx3="http://schemas.microsoft.com/office/drawing/2016/5/9/chartex" xmlns:cx4="http://schemas.microsoft.com/office/drawing/2016/5/10/chartex" xmlns:cx5="http://schemas.microsoft.com/office/drawing/2016/5/11/chartex" xmlns:cx6="http://schemas.microsoft.com/office/drawing/2016/5/12/chartex" xmlns:cx7="http://schemas.microsoft.com/office/drawing/2016/5/13/chartex" xmlns:cx8="http://schemas.microsoft.com/office/drawing/2016/5/14/chartex" xmlns:mc="http://schemas.openxmlformats.org/markup-compatibility/2006" xmlns:aink="http://schemas.microsoft.com/office/drawing/2016/ink" xmlns:am3d="http://schemas.microsoft.com/office/drawing/2017/model3d" xmlns:o="urn:schemas-microsoft-com:office:office" xmlns:oel="http://schemas.microsoft.com/office/2019/extlst" xmlns:r="http://schemas.openxmlformats.org/officeDocument/2006/relationships" xmlns:m="http://schemas.openxmlformats.org/officeDocument/2006/math" xmlns:v="urn:schemas-microsoft-com:vml" xmlns:wp14="http://schemas.microsoft.com/office/word/2010/wordprocessingDrawing" xmlns:wp="http://schemas.openxmlformats.org/drawingml/2006/wordprocessingDrawing" xmlns:w10="urn:schemas-microsoft-com:office:word" xmlns:w="http://schemas.openxmlformats.org/wordprocessingml/2006/main" xmlns:w14="http://schemas.microsoft.com/office/word/2010/wordml" xmlns:w15="http://schemas.microsoft.com/office/word/2012/wordml" xmlns:w16cex="http://schemas.microsoft.com/office/word/2018/wordml/cex" xmlns:w16cid="http://schemas.microsoft.com/office/word/2016/wordml/cid" xmlns:w16="http://schemas.microsoft.com/office/word/2018/wordml" xmlns:w16sdtdh="http://schemas.microsoft.com/office/word/2020/wordml/sdtdatahash" xmlns:w16se="http://schemas.microsoft.com/office/word/2015/wordml/symex" xmlns:wpg="http://schemas.microsoft.com/office/word/2010/wordprocessingGroup" xmlns:wpi="http://schemas.microsoft.com/office/word/2010/wordprocessingInk" xmlns:wne="http://schemas.microsoft.com/office/word/2006/wordml" xmlns:wps="http://schemas.microsoft.com/office/word/2010/wordprocessingShape" mc:Ignorable="w14 w15 w16se w16cid w16 w16cex w16sdtdh wp14">
+<w:ftr xmlns:wpc="http://schemas.microsoft.com/office/word/2010/wordprocessingCanvas" xmlns:cx="http://schemas.microsoft.com/office/drawing/2014/chartex" xmlns:mc="http://schemas.openxmlformats.org/markup-compatibility/2006" xmlns:o="urn:schemas-microsoft-com:office:office" xmlns:r="http://schemas.openxmlformats.org/officeDocument/2006/relationships" xmlns:m="http://schemas.openxmlformats.org/officeDocument/2006/math" xmlns:v="urn:schemas-microsoft-com:vml" xmlns:wp14="http://schemas.microsoft.com/office/word/2010/wordprocessingDrawing" xmlns:wp="http://schemas.openxmlformats.org/drawingml/2006/wordprocessingDrawing" xmlns:w10="urn:schemas-microsoft-com:office:word" xmlns:w="http://schemas.openxmlformats.org/wordprocessingml/2006/main" xmlns:w14="http://schemas.microsoft.com/office/word/2010/wordml" xmlns:w15="http://schemas.microsoft.com/office/word/2012/wordml" xmlns:w16se="http://schemas.microsoft.com/office/word/2015/wordml/symex" xmlns:wpg="http://schemas.microsoft.com/office/word/2010/wordprocessingGroup" xmlns:wpi="http://schemas.microsoft.com/office/word/2010/wordprocessingInk" xmlns:wne="http://schemas.microsoft.com/office/word/2006/wordml" xmlns:wps="http://schemas.microsoft.com/office/word/2010/wordprocessingShape" mc:Ignorable="w14 w15 w16se wp14">
   <w:sdt>
     <w:sdtPr>
       <w:id w:val="-1258745784"/>
@@ -9573,7 +9215,7 @@
             <w:noProof/>
             <w:lang w:val="es-ES"/>
           </w:rPr>
-          <w:t>5</w:t>
+          <w:t>9</w:t>
         </w:r>
         <w:r>
           <w:fldChar w:fldCharType="end"/>
@@ -9590,7 +9232,7 @@
 </file>
 
 <file path=word/footnotes.xml><?xml version="1.0" encoding="utf-8"?>
-<w:footnotes xmlns:wpc="http://schemas.microsoft.com/office/word/2010/wordprocessingCanvas" xmlns:cx="http://schemas.microsoft.com/office/drawing/2014/chartex" xmlns:cx1="http://schemas.microsoft.com/office/drawing/2015/9/8/chartex" xmlns:cx2="http://schemas.microsoft.com/office/drawing/2015/10/21/chartex" xmlns:cx3="http://schemas.microsoft.com/office/drawing/2016/5/9/chartex" xmlns:cx4="http://schemas.microsoft.com/office/drawing/2016/5/10/chartex" xmlns:cx5="http://schemas.microsoft.com/office/drawing/2016/5/11/chartex" xmlns:cx6="http://schemas.microsoft.com/office/drawing/2016/5/12/chartex" xmlns:cx7="http://schemas.microsoft.com/office/drawing/2016/5/13/chartex" xmlns:cx8="http://schemas.microsoft.com/office/drawing/2016/5/14/chartex" xmlns:mc="http://schemas.openxmlformats.org/markup-compatibility/2006" xmlns:aink="http://schemas.microsoft.com/office/drawing/2016/ink" xmlns:am3d="http://schemas.microsoft.com/office/drawing/2017/model3d" xmlns:o="urn:schemas-microsoft-com:office:office" xmlns:oel="http://schemas.microsoft.com/office/2019/extlst" xmlns:r="http://schemas.openxmlformats.org/officeDocument/2006/relationships" xmlns:m="http://schemas.openxmlformats.org/officeDocument/2006/math" xmlns:v="urn:schemas-microsoft-com:vml" xmlns:wp14="http://schemas.microsoft.com/office/word/2010/wordprocessingDrawing" xmlns:wp="http://schemas.openxmlformats.org/drawingml/2006/wordprocessingDrawing" xmlns:w10="urn:schemas-microsoft-com:office:word" xmlns:w="http://schemas.openxmlformats.org/wordprocessingml/2006/main" xmlns:w14="http://schemas.microsoft.com/office/word/2010/wordml" xmlns:w15="http://schemas.microsoft.com/office/word/2012/wordml" xmlns:w16cex="http://schemas.microsoft.com/office/word/2018/wordml/cex" xmlns:w16cid="http://schemas.microsoft.com/office/word/2016/wordml/cid" xmlns:w16="http://schemas.microsoft.com/office/word/2018/wordml" xmlns:w16sdtdh="http://schemas.microsoft.com/office/word/2020/wordml/sdtdatahash" xmlns:w16se="http://schemas.microsoft.com/office/word/2015/wordml/symex" xmlns:wpg="http://schemas.microsoft.com/office/word/2010/wordprocessingGroup" xmlns:wpi="http://schemas.microsoft.com/office/word/2010/wordprocessingInk" xmlns:wne="http://schemas.microsoft.com/office/word/2006/wordml" xmlns:wps="http://schemas.microsoft.com/office/word/2010/wordprocessingShape" mc:Ignorable="w14 w15 w16se w16cid w16 w16cex w16sdtdh wp14">
+<w:footnotes xmlns:wpc="http://schemas.microsoft.com/office/word/2010/wordprocessingCanvas" xmlns:cx="http://schemas.microsoft.com/office/drawing/2014/chartex" xmlns:mc="http://schemas.openxmlformats.org/markup-compatibility/2006" xmlns:o="urn:schemas-microsoft-com:office:office" xmlns:r="http://schemas.openxmlformats.org/officeDocument/2006/relationships" xmlns:m="http://schemas.openxmlformats.org/officeDocument/2006/math" xmlns:v="urn:schemas-microsoft-com:vml" xmlns:wp14="http://schemas.microsoft.com/office/word/2010/wordprocessingDrawing" xmlns:wp="http://schemas.openxmlformats.org/drawingml/2006/wordprocessingDrawing" xmlns:w10="urn:schemas-microsoft-com:office:word" xmlns:w="http://schemas.openxmlformats.org/wordprocessingml/2006/main" xmlns:w14="http://schemas.microsoft.com/office/word/2010/wordml" xmlns:w15="http://schemas.microsoft.com/office/word/2012/wordml" xmlns:w16se="http://schemas.microsoft.com/office/word/2015/wordml/symex" xmlns:wpg="http://schemas.microsoft.com/office/word/2010/wordprocessingGroup" xmlns:wpi="http://schemas.microsoft.com/office/word/2010/wordprocessingInk" xmlns:wne="http://schemas.microsoft.com/office/word/2006/wordml" xmlns:wps="http://schemas.microsoft.com/office/word/2010/wordprocessingShape" mc:Ignorable="w14 w15 w16se wp14">
   <w:footnote w:type="separator" w:id="-1">
     <w:p>
       <w:pPr>
@@ -9615,7 +9257,7 @@
 </file>
 
 <file path=word/numbering.xml><?xml version="1.0" encoding="utf-8"?>
-<w:numbering xmlns:wpc="http://schemas.microsoft.com/office/word/2010/wordprocessingCanvas" xmlns:cx="http://schemas.microsoft.com/office/drawing/2014/chartex" xmlns:cx1="http://schemas.microsoft.com/office/drawing/2015/9/8/chartex" xmlns:cx2="http://schemas.microsoft.com/office/drawing/2015/10/21/chartex" xmlns:cx3="http://schemas.microsoft.com/office/drawing/2016/5/9/chartex" xmlns:cx4="http://schemas.microsoft.com/office/drawing/2016/5/10/chartex" xmlns:cx5="http://schemas.microsoft.com/office/drawing/2016/5/11/chartex" xmlns:cx6="http://schemas.microsoft.com/office/drawing/2016/5/12/chartex" xmlns:cx7="http://schemas.microsoft.com/office/drawing/2016/5/13/chartex" xmlns:cx8="http://schemas.microsoft.com/office/drawing/2016/5/14/chartex" xmlns:mc="http://schemas.openxmlformats.org/markup-compatibility/2006" xmlns:aink="http://schemas.microsoft.com/office/drawing/2016/ink" xmlns:am3d="http://schemas.microsoft.com/office/drawing/2017/model3d" xmlns:o="urn:schemas-microsoft-com:office:office" xmlns:oel="http://schemas.microsoft.com/office/2019/extlst" xmlns:r="http://schemas.openxmlformats.org/officeDocument/2006/relationships" xmlns:m="http://schemas.openxmlformats.org/officeDocument/2006/math" xmlns:v="urn:schemas-microsoft-com:vml" xmlns:wp14="http://schemas.microsoft.com/office/word/2010/wordprocessingDrawing" xmlns:wp="http://schemas.openxmlformats.org/drawingml/2006/wordprocessingDrawing" xmlns:w10="urn:schemas-microsoft-com:office:word" xmlns:w="http://schemas.openxmlformats.org/wordprocessingml/2006/main" xmlns:w14="http://schemas.microsoft.com/office/word/2010/wordml" xmlns:w15="http://schemas.microsoft.com/office/word/2012/wordml" xmlns:w16cex="http://schemas.microsoft.com/office/word/2018/wordml/cex" xmlns:w16cid="http://schemas.microsoft.com/office/word/2016/wordml/cid" xmlns:w16="http://schemas.microsoft.com/office/word/2018/wordml" xmlns:w16sdtdh="http://schemas.microsoft.com/office/word/2020/wordml/sdtdatahash" xmlns:w16se="http://schemas.microsoft.com/office/word/2015/wordml/symex" xmlns:wpg="http://schemas.microsoft.com/office/word/2010/wordprocessingGroup" xmlns:wpi="http://schemas.microsoft.com/office/word/2010/wordprocessingInk" xmlns:wne="http://schemas.microsoft.com/office/word/2006/wordml" xmlns:wps="http://schemas.microsoft.com/office/word/2010/wordprocessingShape" mc:Ignorable="w14 w15 w16se w16cid w16 w16cex w16sdtdh wp14">
+<w:numbering xmlns:wpc="http://schemas.microsoft.com/office/word/2010/wordprocessingCanvas" xmlns:cx="http://schemas.microsoft.com/office/drawing/2014/chartex" xmlns:mc="http://schemas.openxmlformats.org/markup-compatibility/2006" xmlns:o="urn:schemas-microsoft-com:office:office" xmlns:r="http://schemas.openxmlformats.org/officeDocument/2006/relationships" xmlns:m="http://schemas.openxmlformats.org/officeDocument/2006/math" xmlns:v="urn:schemas-microsoft-com:vml" xmlns:wp14="http://schemas.microsoft.com/office/word/2010/wordprocessingDrawing" xmlns:wp="http://schemas.openxmlformats.org/drawingml/2006/wordprocessingDrawing" xmlns:w10="urn:schemas-microsoft-com:office:word" xmlns:w="http://schemas.openxmlformats.org/wordprocessingml/2006/main" xmlns:w14="http://schemas.microsoft.com/office/word/2010/wordml" xmlns:w15="http://schemas.microsoft.com/office/word/2012/wordml" xmlns:w16se="http://schemas.microsoft.com/office/word/2015/wordml/symex" xmlns:wpg="http://schemas.microsoft.com/office/word/2010/wordprocessingGroup" xmlns:wpi="http://schemas.microsoft.com/office/word/2010/wordprocessingInk" xmlns:wne="http://schemas.microsoft.com/office/word/2006/wordml" xmlns:wps="http://schemas.microsoft.com/office/word/2010/wordprocessingShape" mc:Ignorable="w14 w15 w16se wp14">
   <w:abstractNum w:abstractNumId="0" w15:restartNumberingAfterBreak="0">
     <w:nsid w:val="01444536"/>
     <w:multiLevelType w:val="multilevel"/>
@@ -10228,47 +9870,47 @@
       <w:lvlJc w:val="left"/>
     </w:lvl>
   </w:abstractNum>
-  <w:num w:numId="1" w16cid:durableId="1557427534">
+  <w:num w:numId="1">
     <w:abstractNumId w:val="11"/>
   </w:num>
-  <w:num w:numId="2" w16cid:durableId="1104108144">
+  <w:num w:numId="2">
     <w:abstractNumId w:val="2"/>
   </w:num>
-  <w:num w:numId="3" w16cid:durableId="74212524">
+  <w:num w:numId="3">
     <w:abstractNumId w:val="5"/>
   </w:num>
-  <w:num w:numId="4" w16cid:durableId="984043618">
+  <w:num w:numId="4">
     <w:abstractNumId w:val="8"/>
   </w:num>
-  <w:num w:numId="5" w16cid:durableId="102844218">
+  <w:num w:numId="5">
     <w:abstractNumId w:val="1"/>
   </w:num>
-  <w:num w:numId="6" w16cid:durableId="1836332979">
+  <w:num w:numId="6">
     <w:abstractNumId w:val="10"/>
   </w:num>
-  <w:num w:numId="7" w16cid:durableId="1572278952">
+  <w:num w:numId="7">
     <w:abstractNumId w:val="0"/>
   </w:num>
-  <w:num w:numId="8" w16cid:durableId="253321029">
+  <w:num w:numId="8">
     <w:abstractNumId w:val="7"/>
   </w:num>
-  <w:num w:numId="9" w16cid:durableId="1306079978">
+  <w:num w:numId="9">
     <w:abstractNumId w:val="6"/>
   </w:num>
-  <w:num w:numId="10" w16cid:durableId="1423138847">
+  <w:num w:numId="10">
     <w:abstractNumId w:val="4"/>
   </w:num>
-  <w:num w:numId="11" w16cid:durableId="1234778584">
+  <w:num w:numId="11">
     <w:abstractNumId w:val="9"/>
   </w:num>
-  <w:num w:numId="12" w16cid:durableId="78719236">
+  <w:num w:numId="12">
     <w:abstractNumId w:val="3"/>
   </w:num>
 </w:numbering>
 </file>
 
 <file path=word/styles.xml><?xml version="1.0" encoding="utf-8"?>
-<w:styles xmlns:mc="http://schemas.openxmlformats.org/markup-compatibility/2006" xmlns:r="http://schemas.openxmlformats.org/officeDocument/2006/relationships" xmlns:w="http://schemas.openxmlformats.org/wordprocessingml/2006/main" xmlns:w14="http://schemas.microsoft.com/office/word/2010/wordml" xmlns:w15="http://schemas.microsoft.com/office/word/2012/wordml" xmlns:w16cex="http://schemas.microsoft.com/office/word/2018/wordml/cex" xmlns:w16cid="http://schemas.microsoft.com/office/word/2016/wordml/cid" xmlns:w16="http://schemas.microsoft.com/office/word/2018/wordml" xmlns:w16sdtdh="http://schemas.microsoft.com/office/word/2020/wordml/sdtdatahash" xmlns:w16se="http://schemas.microsoft.com/office/word/2015/wordml/symex" mc:Ignorable="w14 w15 w16se w16cid w16 w16cex w16sdtdh">
+<w:styles xmlns:mc="http://schemas.openxmlformats.org/markup-compatibility/2006" xmlns:r="http://schemas.openxmlformats.org/officeDocument/2006/relationships" xmlns:w="http://schemas.openxmlformats.org/wordprocessingml/2006/main" xmlns:w14="http://schemas.microsoft.com/office/word/2010/wordml" xmlns:w15="http://schemas.microsoft.com/office/word/2012/wordml" xmlns:w16se="http://schemas.microsoft.com/office/word/2015/wordml/symex" mc:Ignorable="w14 w15 w16se">
   <w:docDefaults>
     <w:rPrDefault>
       <w:rPr>
@@ -10284,7 +9926,7 @@
       </w:pPr>
     </w:pPrDefault>
   </w:docDefaults>
-  <w:latentStyles w:defLockedState="0" w:defUIPriority="99" w:defSemiHidden="0" w:defUnhideWhenUsed="0" w:defQFormat="0" w:count="376">
+  <w:latentStyles w:defLockedState="0" w:defUIPriority="99" w:defSemiHidden="0" w:defUnhideWhenUsed="0" w:defQFormat="0" w:count="371">
     <w:lsdException w:name="Normal" w:uiPriority="0" w:qFormat="1"/>
     <w:lsdException w:name="heading 1" w:uiPriority="9" w:qFormat="1"/>
     <w:lsdException w:name="heading 2" w:semiHidden="1" w:uiPriority="9" w:unhideWhenUsed="1" w:qFormat="1"/>
@@ -10390,6 +10032,7 @@
     <w:lsdException w:name="HTML Sample" w:semiHidden="1" w:unhideWhenUsed="1"/>
     <w:lsdException w:name="HTML Typewriter" w:semiHidden="1" w:unhideWhenUsed="1"/>
     <w:lsdException w:name="HTML Variable" w:semiHidden="1" w:unhideWhenUsed="1"/>
+    <w:lsdException w:name="Normal Table" w:semiHidden="1" w:unhideWhenUsed="1"/>
     <w:lsdException w:name="annotation subject" w:semiHidden="1" w:unhideWhenUsed="1"/>
     <w:lsdException w:name="No List" w:semiHidden="1" w:unhideWhenUsed="1"/>
     <w:lsdException w:name="Outline List 1" w:semiHidden="1" w:unhideWhenUsed="1"/>
@@ -10432,8 +10075,11 @@
     <w:lsdException w:name="Table Contemporary" w:semiHidden="1" w:unhideWhenUsed="1"/>
     <w:lsdException w:name="Table Elegant" w:semiHidden="1" w:unhideWhenUsed="1"/>
     <w:lsdException w:name="Table Professional" w:semiHidden="1" w:unhideWhenUsed="1"/>
+    <w:lsdException w:name="Table Subtle 1" w:semiHidden="1" w:unhideWhenUsed="1"/>
     <w:lsdException w:name="Table Subtle 2" w:semiHidden="1" w:unhideWhenUsed="1"/>
     <w:lsdException w:name="Table Web 1" w:semiHidden="1" w:unhideWhenUsed="1"/>
+    <w:lsdException w:name="Table Web 2" w:semiHidden="1" w:unhideWhenUsed="1"/>
+    <w:lsdException w:name="Table Web 3" w:semiHidden="1" w:unhideWhenUsed="1"/>
     <w:lsdException w:name="Balloon Text" w:semiHidden="1" w:unhideWhenUsed="1"/>
     <w:lsdException w:name="Table Grid" w:uiPriority="39"/>
     <w:lsdException w:name="Table Theme" w:semiHidden="1" w:unhideWhenUsed="1"/>
@@ -10652,11 +10298,6 @@
     <w:lsdException w:name="List Table 5 Dark Accent 6" w:uiPriority="50"/>
     <w:lsdException w:name="List Table 6 Colorful Accent 6" w:uiPriority="51"/>
     <w:lsdException w:name="List Table 7 Colorful Accent 6" w:uiPriority="52"/>
-    <w:lsdException w:name="Mention" w:semiHidden="1" w:unhideWhenUsed="1"/>
-    <w:lsdException w:name="Smart Hyperlink" w:semiHidden="1" w:unhideWhenUsed="1"/>
-    <w:lsdException w:name="Hashtag" w:semiHidden="1" w:unhideWhenUsed="1"/>
-    <w:lsdException w:name="Unresolved Mention" w:semiHidden="1" w:unhideWhenUsed="1"/>
-    <w:lsdException w:name="Smart Link" w:semiHidden="1" w:unhideWhenUsed="1"/>
   </w:latentStyles>
   <w:style w:type="paragraph" w:default="1" w:styleId="Normal">
     <w:name w:val="Normal"/>
@@ -11036,7 +10677,7 @@
 </file>
 
 <file path=customXml/itemProps1.xml><?xml version="1.0" encoding="utf-8"?>
-<ds:datastoreItem xmlns:ds="http://schemas.openxmlformats.org/officeDocument/2006/customXml" ds:itemID="{752E8367-A371-4B86-AC1F-10A5EF3808D5}">
+<ds:datastoreItem xmlns:ds="http://schemas.openxmlformats.org/officeDocument/2006/customXml" ds:itemID="{DA70F16C-A788-45F8-A24C-417FC9B613B2}">
   <ds:schemaRefs>
     <ds:schemaRef ds:uri="http://schemas.openxmlformats.org/officeDocument/2006/bibliography"/>
   </ds:schemaRefs>

</xml_diff>